<commit_message>
update attendance today, update laporan, dll
</commit_message>
<xml_diff>
--- a/Laporan Skripsi/Skripsi Yudas.docx
+++ b/Laporan Skripsi/Skripsi Yudas.docx
@@ -22,18 +22,9 @@
           <w:b/>
           <w:sz w:val="28"/>
           <w:szCs w:val="36"/>
-        </w:rPr>
-        <w:t xml:space="preserve">PENGEMBANGAN </w:t>
-      </w:r>
-      <w:r>
-        <w:rPr>
-          <w:rFonts w:cs="Times New Roman"/>
-          <w:b/>
-          <w:sz w:val="28"/>
-          <w:szCs w:val="36"/>
-          <w:lang w:val="en-US"/>
-        </w:rPr>
-        <w:t>APLIKASI MANAJEMEN STOK UMKM DENGAN FITUR PREDIKSI PENJUALAN HARIAN MENGGUNAKAN METODE JARINGAN SYARAF TIRUAN</w:t>
+          <w:lang w:val="en-US"/>
+        </w:rPr>
+        <w:t>SISTEM PRESENSI PEGAWAI MENGGUNAKAN FACE RECOGNITION DENGAN METODE DEEP LEARNING BERBASIS ANDROID</w:t>
       </w:r>
     </w:p>
     <w:p>
@@ -78,21 +69,6 @@
           <w:lang w:val="en-US"/>
         </w:rPr>
         <w:t>SKRIPSI</w:t>
-      </w:r>
-      <w:r>
-        <w:rPr>
-          <w:rFonts w:cs="Times New Roman"/>
-          <w:b/>
-          <w:sz w:val="28"/>
-        </w:rPr>
-        <w:t xml:space="preserve"> </w:t>
-      </w:r>
-      <w:r>
-        <w:rPr>
-          <w:rFonts w:cs="Times New Roman"/>
-          <w:b/>
-        </w:rPr>
-        <w:t>(Times New Roman 14 bold)</w:t>
       </w:r>
     </w:p>
     <w:p>
@@ -530,8 +506,7 @@
         <w:ind w:left="360" w:hanging="360"/>
         <w:jc w:val="both"/>
         <w:sectPr>
-          <w:headerReference w:type="first" r:id="rId9"/>
-          <w:footerReference w:type="first" r:id="rId10"/>
+          <w:footerReference w:type="first" r:id="rId9"/>
           <w:pgSz w:w="11907" w:h="16839" w:code="9"/>
           <w:pgMar w:top="1701" w:right="1701" w:bottom="1701" w:left="2268" w:header="720" w:footer="720" w:gutter="0"/>
           <w:pgNumType w:fmt="lowerRoman" w:start="1"/>
@@ -721,7 +696,7 @@
           <w:sz w:val="24"/>
           <w:lang w:val="en-US"/>
         </w:rPr>
-        <w:t>1</w:t>
+        <w:t>4</w:t>
       </w:r>
     </w:p>
     <w:p>
@@ -841,6 +816,7 @@
               <w:spacing w:line="240" w:lineRule="auto"/>
               <w:rPr>
                 <w:u w:val="single"/>
+                <w:lang w:val="en-US"/>
               </w:rPr>
             </w:pPr>
             <w:r>
@@ -848,12 +824,28 @@
                 <w:bCs/>
                 <w:u w:val="single"/>
               </w:rPr>
-              <w:t>Imam Fahrur Rozi, S</w:t>
+              <w:t>Mamluatul Hani</w:t>
             </w:r>
             <w:r>
               <w:rPr>
                 <w:bCs/>
                 <w:u w:val="single"/>
+                <w:lang w:val="en-US"/>
+              </w:rPr>
+              <w:t>’</w:t>
+            </w:r>
+            <w:r>
+              <w:rPr>
+                <w:bCs/>
+                <w:u w:val="single"/>
+              </w:rPr>
+              <w:t>ah, S.Kom</w:t>
+            </w:r>
+            <w:r>
+              <w:rPr>
+                <w:bCs/>
+                <w:u w:val="single"/>
+                <w:lang w:val="en-US"/>
               </w:rPr>
               <w:t>.</w:t>
             </w:r>
@@ -861,22 +853,9 @@
               <w:rPr>
                 <w:bCs/>
                 <w:u w:val="single"/>
+                <w:lang w:val="en-US"/>
               </w:rPr>
-              <w:t>T., M</w:t>
-            </w:r>
-            <w:r>
-              <w:rPr>
-                <w:bCs/>
-                <w:u w:val="single"/>
-              </w:rPr>
-              <w:t>.</w:t>
-            </w:r>
-            <w:r>
-              <w:rPr>
-                <w:bCs/>
-                <w:u w:val="single"/>
-              </w:rPr>
-              <w:t>T.</w:t>
+              <w:t>, M.Kom.</w:t>
             </w:r>
           </w:p>
           <w:p>
@@ -885,7 +864,37 @@
               <w:spacing w:line="240" w:lineRule="auto"/>
             </w:pPr>
             <w:r>
-              <w:t>NIP. 19840610 200812 1 004</w:t>
+              <w:t xml:space="preserve">NIP. </w:t>
+            </w:r>
+            <w:r>
+              <w:t>19900206</w:t>
+            </w:r>
+            <w:r>
+              <w:rPr>
+                <w:lang w:val="en-US"/>
+              </w:rPr>
+              <w:t xml:space="preserve"> </w:t>
+            </w:r>
+            <w:r>
+              <w:t>201903</w:t>
+            </w:r>
+            <w:r>
+              <w:rPr>
+                <w:lang w:val="en-US"/>
+              </w:rPr>
+              <w:t xml:space="preserve"> </w:t>
+            </w:r>
+            <w:r>
+              <w:t>2</w:t>
+            </w:r>
+            <w:r>
+              <w:rPr>
+                <w:lang w:val="en-US"/>
+              </w:rPr>
+              <w:t xml:space="preserve"> </w:t>
+            </w:r>
+            <w:r>
+              <w:t>013</w:t>
             </w:r>
           </w:p>
         </w:tc>
@@ -1038,14 +1047,9 @@
             <w:r>
               <w:rPr>
                 <w:u w:val="single"/>
+                <w:lang w:val="en-US"/>
               </w:rPr>
-              <w:t>Ir. Deddy Kusbianto P., M.MKom</w:t>
-            </w:r>
-            <w:r>
-              <w:rPr>
-                <w:u w:val="single"/>
-              </w:rPr>
-              <w:t>.</w:t>
+              <w:t>Noprianto, S.Kom., M.Eng</w:t>
             </w:r>
           </w:p>
           <w:p>
@@ -1057,7 +1061,37 @@
               </w:rPr>
             </w:pPr>
             <w:r>
-              <w:t>NIP. 19621128 198811 1 001</w:t>
+              <w:t xml:space="preserve">NIP. </w:t>
+            </w:r>
+            <w:r>
+              <w:t>19891108</w:t>
+            </w:r>
+            <w:r>
+              <w:rPr>
+                <w:lang w:val="en-US"/>
+              </w:rPr>
+              <w:t xml:space="preserve"> </w:t>
+            </w:r>
+            <w:r>
+              <w:t>201903</w:t>
+            </w:r>
+            <w:r>
+              <w:rPr>
+                <w:lang w:val="en-US"/>
+              </w:rPr>
+              <w:t xml:space="preserve"> </w:t>
+            </w:r>
+            <w:r>
+              <w:t>1</w:t>
+            </w:r>
+            <w:r>
+              <w:rPr>
+                <w:lang w:val="en-US"/>
+              </w:rPr>
+              <w:t xml:space="preserve"> </w:t>
+            </w:r>
+            <w:r>
+              <w:t>020</w:t>
             </w:r>
           </w:p>
         </w:tc>
@@ -1836,10 +1870,10 @@
           <w:szCs w:val="24"/>
         </w:rPr>
         <w:sectPr>
-          <w:headerReference w:type="default" r:id="rId11"/>
-          <w:footerReference w:type="default" r:id="rId12"/>
-          <w:headerReference w:type="first" r:id="rId13"/>
-          <w:footerReference w:type="first" r:id="rId14"/>
+          <w:headerReference w:type="default" r:id="rId10"/>
+          <w:footerReference w:type="default" r:id="rId11"/>
+          <w:headerReference w:type="first" r:id="rId12"/>
+          <w:footerReference w:type="first" r:id="rId13"/>
           <w:pgSz w:w="11907" w:h="16839" w:code="9"/>
           <w:pgMar w:top="1701" w:right="1701" w:bottom="1701" w:left="2268" w:header="720" w:footer="720" w:gutter="0"/>
           <w:pgNumType w:fmt="lowerRoman"/>
@@ -1898,7 +1932,16 @@
         <w:rPr>
           <w:lang w:val="en-US"/>
         </w:rPr>
-        <w:t>, baik seluruh maupun sebagian,</w:t>
+        <w:t xml:space="preserve">, baik seluruh maupun </w:t>
+      </w:r>
+      <w:r>
+        <w:t>sebagian</w:t>
+      </w:r>
+      <w:r>
+        <w:rPr>
+          <w:lang w:val="en-US"/>
+        </w:rPr>
+        <w:t>,</w:t>
       </w:r>
       <w:r>
         <w:t xml:space="preserve"> yang </w:t>
@@ -1928,11 +1971,17 @@
         <w:t xml:space="preserve"> manapun</w:t>
       </w:r>
       <w:r>
-        <w:t>, dan sepanjang pengetahuan saya juga tidak terdapat karya atau pendapat yang pernah ditulis atau diterbitkan oleh orang lain, kecuali yang secara tertulis di</w:t>
-      </w:r>
-      <w:r>
-        <w:rPr>
-          <w:lang w:val="en-US"/>
+        <w:t xml:space="preserve">, dan sepanjang pengetahuan saya juga tidak terdapat karya atau pendapat yang pernah ditulis atau diterbitkan oleh orang lain, kecuali yang secara tertulis </w:t>
+      </w:r>
+      <w:r>
+        <w:rPr>
+          <w:lang w:val="en-ID"/>
+        </w:rPr>
+        <w:t>di</w:t>
+      </w:r>
+      <w:r>
+        <w:rPr>
+          <w:lang w:val="en-ID"/>
         </w:rPr>
         <w:t>sitasi</w:t>
       </w:r>
@@ -2064,20 +2113,15 @@
             <w:r>
               <w:rPr>
                 <w:rFonts w:cs="Times New Roman"/>
+                <w:color w:val="FF0000"/>
                 <w:szCs w:val="24"/>
               </w:rPr>
-              <w:t>Malang</w:t>
+              <w:t xml:space="preserve">Malang, </w:t>
             </w:r>
             <w:r>
               <w:rPr>
                 <w:rFonts w:cs="Times New Roman"/>
-                <w:szCs w:val="24"/>
-              </w:rPr>
-              <w:t xml:space="preserve">, </w:t>
-            </w:r>
-            <w:r>
-              <w:rPr>
-                <w:rFonts w:cs="Times New Roman"/>
+                <w:color w:val="FF0000"/>
                 <w:szCs w:val="24"/>
                 <w:lang w:val="en-US"/>
               </w:rPr>
@@ -2086,10 +2130,11 @@
             <w:r>
               <w:rPr>
                 <w:rFonts w:cs="Times New Roman"/>
+                <w:color w:val="FF0000"/>
                 <w:szCs w:val="24"/>
                 <w:lang w:val="en-US"/>
               </w:rPr>
-              <w:t>1</w:t>
+              <w:t>4</w:t>
             </w:r>
           </w:p>
           <w:p>
@@ -2135,8 +2180,6 @@
               </w:rPr>
               <w:t>Yudas Malabi</w:t>
             </w:r>
-            <w:bookmarkStart w:id="4" w:name="_GoBack"/>
-            <w:bookmarkEnd w:id="4"/>
             <w:r>
               <w:rPr>
                 <w:rFonts w:cs="Times New Roman"/>
@@ -2153,8 +2196,8 @@
       <w:pPr>
         <w:ind w:firstLine="0"/>
         <w:sectPr>
-          <w:headerReference w:type="first" r:id="rId15"/>
-          <w:footerReference w:type="first" r:id="rId16"/>
+          <w:headerReference w:type="first" r:id="rId14"/>
+          <w:footerReference w:type="first" r:id="rId15"/>
           <w:pgSz w:w="11907" w:h="16839" w:code="9"/>
           <w:pgMar w:top="1701" w:right="1701" w:bottom="1701" w:left="2268" w:header="720" w:footer="720" w:gutter="0"/>
           <w:pgNumType w:fmt="lowerRoman"/>
@@ -2856,7 +2899,7 @@
           <w:szCs w:val="24"/>
         </w:rPr>
         <w:sectPr>
-          <w:headerReference w:type="first" r:id="rId17"/>
+          <w:headerReference w:type="first" r:id="rId16"/>
           <w:pgSz w:w="11907" w:h="16839" w:code="9"/>
           <w:pgMar w:top="1701" w:right="1701" w:bottom="1701" w:left="2268" w:header="720" w:footer="720" w:gutter="0"/>
           <w:pgNumType w:fmt="lowerRoman"/>
@@ -3453,7 +3496,7 @@
           <w:szCs w:val="24"/>
         </w:rPr>
         <w:sectPr>
-          <w:headerReference w:type="first" r:id="rId18"/>
+          <w:headerReference w:type="first" r:id="rId17"/>
           <w:pgSz w:w="11907" w:h="16839" w:code="9"/>
           <w:pgMar w:top="1701" w:right="1701" w:bottom="1701" w:left="2268" w:header="720" w:footer="720" w:gutter="0"/>
           <w:pgNumType w:fmt="lowerRoman"/>
@@ -3524,7 +3567,10 @@
         <w:t>dengan judul “</w:t>
       </w:r>
       <w:r>
-        <w:t>PENGEMBANGAN APLIKASI MANAJEMEN STOK UMKM DENGAN FITUR PREDIKSI PENJUALAN HARIAN MENGGUNAKAN METODE JARINGAN SYARAF TIRUAN</w:t>
+        <w:rPr>
+          <w:lang w:val="en-US"/>
+        </w:rPr>
+        <w:t>SISTEM PRESENSI PEGAWAI MENGGUNAKAN FACE RECOGNITION DENGAN METODE DEEP LEARNING BERBASIS ANDROID</w:t>
       </w:r>
       <w:r>
         <w:t xml:space="preserve">”. </w:t>
@@ -3804,9 +3850,9 @@
           <w:rFonts w:cs="Times New Roman"/>
         </w:rPr>
         <w:sectPr>
-          <w:footerReference w:type="default" r:id="rId19"/>
-          <w:headerReference w:type="first" r:id="rId20"/>
-          <w:footerReference w:type="first" r:id="rId21"/>
+          <w:footerReference w:type="default" r:id="rId18"/>
+          <w:headerReference w:type="first" r:id="rId19"/>
+          <w:footerReference w:type="first" r:id="rId20"/>
           <w:pgSz w:w="11907" w:h="16839" w:code="9"/>
           <w:pgMar w:top="1701" w:right="1701" w:bottom="1701" w:left="2268" w:header="720" w:footer="720" w:gutter="0"/>
           <w:pgNumType w:fmt="lowerRoman" w:start="6"/>
@@ -5383,8 +5429,8 @@
       <w:pPr>
         <w:pStyle w:val="Heading1"/>
         <w:sectPr>
-          <w:headerReference w:type="default" r:id="rId22"/>
-          <w:headerReference w:type="first" r:id="rId23"/>
+          <w:headerReference w:type="default" r:id="rId21"/>
+          <w:headerReference w:type="first" r:id="rId22"/>
           <w:pgSz w:w="11907" w:h="16839" w:code="9"/>
           <w:pgMar w:top="1701" w:right="1701" w:bottom="1701" w:left="2268" w:header="720" w:footer="720" w:gutter="0"/>
           <w:pgNumType w:fmt="lowerRoman" w:start="7"/>
@@ -5405,8 +5451,8 @@
           <w:szCs w:val="24"/>
         </w:rPr>
       </w:pPr>
-      <w:bookmarkStart w:id="5" w:name="_LAMPIRAN_8_DAFTAR"/>
-      <w:bookmarkEnd w:id="5"/>
+      <w:bookmarkStart w:id="4" w:name="_LAMPIRAN_8_DAFTAR"/>
+      <w:bookmarkEnd w:id="4"/>
       <w:r>
         <w:rPr>
           <w:rFonts w:cs="Times New Roman"/>
@@ -5715,8 +5761,8 @@
           <w:rFonts w:cs="Times New Roman"/>
         </w:rPr>
         <w:sectPr>
-          <w:headerReference w:type="first" r:id="rId24"/>
-          <w:footerReference w:type="first" r:id="rId25"/>
+          <w:headerReference w:type="first" r:id="rId23"/>
+          <w:footerReference w:type="first" r:id="rId24"/>
           <w:pgSz w:w="11907" w:h="16839" w:code="9"/>
           <w:pgMar w:top="1701" w:right="1701" w:bottom="1701" w:left="2268" w:header="720" w:footer="720" w:gutter="0"/>
           <w:pgNumType w:fmt="lowerRoman"/>
@@ -5738,8 +5784,8 @@
           <w:szCs w:val="24"/>
         </w:rPr>
       </w:pPr>
-      <w:bookmarkStart w:id="6" w:name="_LAMPIRAN_9_DAFTAR"/>
-      <w:bookmarkEnd w:id="6"/>
+      <w:bookmarkStart w:id="5" w:name="_LAMPIRAN_9_DAFTAR"/>
+      <w:bookmarkEnd w:id="5"/>
       <w:r>
         <w:rPr>
           <w:rFonts w:cs="Times New Roman"/>
@@ -5947,8 +5993,8 @@
           <w:rFonts w:cs="Times New Roman"/>
         </w:rPr>
         <w:sectPr>
-          <w:headerReference w:type="first" r:id="rId26"/>
-          <w:footerReference w:type="first" r:id="rId27"/>
+          <w:headerReference w:type="first" r:id="rId25"/>
+          <w:footerReference w:type="first" r:id="rId26"/>
           <w:pgSz w:w="11907" w:h="16839" w:code="9"/>
           <w:pgMar w:top="1701" w:right="1701" w:bottom="1701" w:left="2268" w:header="720" w:footer="720" w:gutter="0"/>
           <w:pgNumType w:fmt="lowerRoman"/>
@@ -5970,10 +6016,10 @@
           <w:szCs w:val="24"/>
         </w:rPr>
       </w:pPr>
-      <w:bookmarkStart w:id="7" w:name="_LAMPIRAN_10_DAFTAR"/>
-      <w:bookmarkStart w:id="8" w:name="_LAMPIRAN_11_DAFTAR"/>
+      <w:bookmarkStart w:id="6" w:name="_LAMPIRAN_10_DAFTAR"/>
+      <w:bookmarkStart w:id="7" w:name="_LAMPIRAN_11_DAFTAR"/>
+      <w:bookmarkEnd w:id="6"/>
       <w:bookmarkEnd w:id="7"/>
-      <w:bookmarkEnd w:id="8"/>
       <w:r>
         <w:rPr>
           <w:rFonts w:cs="Times New Roman"/>
@@ -6141,8 +6187,8 @@
           <w:rFonts w:cs="Times New Roman"/>
         </w:rPr>
         <w:sectPr>
-          <w:headerReference w:type="first" r:id="rId28"/>
-          <w:footerReference w:type="first" r:id="rId29"/>
+          <w:headerReference w:type="first" r:id="rId27"/>
+          <w:footerReference w:type="first" r:id="rId28"/>
           <w:pgSz w:w="11907" w:h="16839" w:code="9"/>
           <w:pgMar w:top="1701" w:right="1701" w:bottom="1701" w:left="2268" w:header="720" w:footer="720" w:gutter="0"/>
           <w:pgNumType w:fmt="lowerRoman"/>
@@ -6154,6 +6200,20 @@
     </w:p>
     <w:p>
       <w:pPr>
+        <w:pStyle w:val="Heading1"/>
+      </w:pPr>
+      <w:bookmarkStart w:id="8" w:name="_LAMPIRAN_12_CONTOH"/>
+      <w:bookmarkEnd w:id="8"/>
+      <w:r>
+        <w:rPr>
+          <w:lang w:val="en-US"/>
+        </w:rPr>
+        <w:lastRenderedPageBreak/>
+        <w:t>Pendahuluan</w:t>
+      </w:r>
+    </w:p>
+    <w:p>
+      <w:pPr>
         <w:pStyle w:val="ListParagraph"/>
         <w:ind w:left="0" w:firstLine="0"/>
         <w:jc w:val="center"/>
@@ -6162,91 +6222,443 @@
           <w:sz w:val="28"/>
         </w:rPr>
       </w:pPr>
-      <w:bookmarkStart w:id="9" w:name="_LAMPIRAN_12_CONTOH"/>
-      <w:bookmarkEnd w:id="9"/>
-      <w:r>
-        <w:rPr>
-          <w:b/>
-          <w:sz w:val="28"/>
-        </w:rPr>
+    </w:p>
+    <w:p>
+      <w:pPr>
+        <w:pStyle w:val="Heading2"/>
+      </w:pPr>
+      <w:r>
+        <w:t>Latar Belakang</w:t>
+      </w:r>
+    </w:p>
+    <w:p>
+      <w:pPr>
+        <w:pStyle w:val="IsiHeading2"/>
+      </w:pPr>
+      <w:r>
+        <w:t>Presensi merupakan aspek penting dalam manajemen perusahaan karena memiliki peran utama dalam mencatat kehadiran serta jam kerja pegawai. Data presensi yang akurat dan konsisten sangat diperlukan bagi perusahaan untuk mengelola sumber daya manusia secara efektif. Sebagai perusahaan di bidang teknologi informasi, PT Hummatech Digital merasa penting untuk memiliki sistem presensi yang mampu melakukan pelacakan secara real time terhadap pegawai. Permasalahan awal muncul dimana perusahaan mengalami kesulitan mengenai pemantauan presensi pegawai secara real time. Hal ini terjadi karena perusahaan tidak dapat mengetahui apakah pegawai yang sedang melakukan presensi adalah pemilik kartu asli atau bukan. Pemotretan wajah pegawai saat proses presensi dinilai kurang efektif karena kurangnya langkah-langkah verifikasi yang memastikan pegawai hadir secara fisik di lokasi. Saat ini, sistem presensi yang ada di PT Hummatech Digital Indonesia menggunakan aplikasi berbasis android pada perangkat tablet yang terhubung dengan RFID Reader, dimana pegawai nantinya akan melakukan presensi dengan cara memindai kartu pada RFID Reader, kemudian aplikasi akan melakukan pemotretan wajah pegawai secara otomatis menggunakan kamera depan tablet. Nantinya, data presensi akan dikirim ke server kemudian disimpan ke database dan dapat dipantau di sistem web yang sudah ada. Dari sistem yang sudah ada ini, Hal ini memungkinkan pegawai untuk mencatat kehadiran tanpa perlu berada di depan kamera, sehingga sistem presensi yang ada saat ini rentan terhadap manipulasi.</w:t>
+      </w:r>
+    </w:p>
+    <w:p>
+      <w:pPr>
+        <w:pStyle w:val="IsiHeading2"/>
+      </w:pPr>
+      <w:r>
+        <w:t xml:space="preserve">Saat ini, PT Hummatech Digital Indonesia membutuhkan sistem presensi yang lebih efektif dan efisien. Oleh karena itu, Salah satu solusi yang dapat diterapkan di PT Hummatech Digital Indonesia yaitu implementasi teknologi face recognition dengan menggunakan metode deep learning. Dengan memanfaatkan teknologi kecerdasan buatan untuk mendeteksi dan pengenalan wajah, presensi bisa dilakukan hanya jika wajah terdeteksi di dalam frame kamera dan sistem dapat mengenali pemilik asli kartu dengan melakukan pencocokan wajah dengan wajah </w:t>
+      </w:r>
+      <w:r>
         <w:lastRenderedPageBreak/>
-        <w:t>BAB I. PENDAHULUAN</w:t>
-      </w:r>
-    </w:p>
-    <w:p>
-      <w:pPr>
-        <w:pStyle w:val="ListParagraph"/>
-        <w:ind w:left="0" w:firstLine="0"/>
-        <w:jc w:val="center"/>
-        <w:rPr>
-          <w:b/>
-          <w:sz w:val="28"/>
-        </w:rPr>
-      </w:pPr>
+        <w:t xml:space="preserve">yang sudah didaftarkan di database sebelumnya. Salah satu pendekatan yang dapat dilakukan yaitu dengan menggunakan metode deep learning dari CNN (Convolution Neural Network) untuk face recognition. Proses kerja dari face recognition yaitu dimana dapat mendeteksi dan membandingkan foto yang didaftarkan di database dengan foto saat pemotretan wajah. Selain itu, di PT Hummatech Digital Indonesia terdapat banyak siswa magang yang tiap bulannya berganti dan juga ikut menggunakan sistem presensi sehingga membutuhkan sumber daya lebih untuk melakukan training data wajah dalam waktu singkat. Oleh karena itu, penggunaan </w:t>
+      </w:r>
+      <w:r>
+        <w:rPr>
+          <w:i/>
+        </w:rPr>
+        <w:t>FaceNet</w:t>
+      </w:r>
+      <w:r>
+        <w:t xml:space="preserve"> yang tidak memerlukan pelatihan model sangat cocok untuk mengatasi masalah ini. Selain itu, digunakan juga implementasi liveness detection berupa SDK Android untuk mengatasi pemalsuan presensi berupa foto, video atau gambar saat proses pemotretan wajah, sehingga </w:t>
+      </w:r>
+      <w:r>
+        <w:t xml:space="preserve">presensi </w:t>
+      </w:r>
+      <w:r>
+        <w:t>hanya bisa dilakukan hanya dengan wajah asli.</w:t>
+      </w:r>
+    </w:p>
+    <w:p>
+      <w:pPr>
+        <w:pStyle w:val="IsiHeading2"/>
+        <w:rPr>
+          <w:lang w:val="en-US"/>
+        </w:rPr>
+      </w:pPr>
+      <w:r>
+        <w:t>Dalam pengembangan ini, diharapkan implementasi dengan face recognition dan liveness detection dapat mengatasi dan menyelesaikan masalah data presensi pegawai di PT Hummatech Digital Indonesia secara akurat dan real time.</w:t>
+      </w:r>
+    </w:p>
+    <w:p>
+      <w:pPr>
+        <w:pStyle w:val="Heading2"/>
+      </w:pPr>
+      <w:r>
+        <w:rPr>
+          <w:lang w:val="en-US"/>
+        </w:rPr>
+        <w:t>Rumusan Masalah</w:t>
+      </w:r>
+    </w:p>
+    <w:p>
+      <w:pPr>
+        <w:pStyle w:val="IsiHeading2"/>
+        <w:rPr>
+          <w:lang w:val="en-US"/>
+        </w:rPr>
+      </w:pPr>
+      <w:r>
+        <w:t>Berdasarkan latar belakang di atas, maka rumusan masalah yang dapat diambil adalah sebagai berikut</w:t>
+      </w:r>
+      <w:r>
+        <w:rPr>
+          <w:lang w:val="en-US"/>
+        </w:rPr>
+        <w:t>:</w:t>
+      </w:r>
+    </w:p>
+    <w:p>
+      <w:pPr>
+        <w:pStyle w:val="IsiHeading2"/>
+        <w:numPr>
+          <w:ilvl w:val="6"/>
+          <w:numId w:val="6"/>
+        </w:numPr>
+        <w:ind w:left="851" w:hanging="284"/>
+      </w:pPr>
+      <w:r>
+        <w:t>Bagaimana cara mengatasi permasalahan presensi di PT Hummatech Digital Indonesia untuk memastikan karyawan hadir secara fisik di lokasi?</w:t>
+      </w:r>
+    </w:p>
+    <w:p>
+      <w:pPr>
+        <w:pStyle w:val="IsiHeading2"/>
+        <w:numPr>
+          <w:ilvl w:val="6"/>
+          <w:numId w:val="6"/>
+        </w:numPr>
+        <w:ind w:left="851" w:hanging="284"/>
+      </w:pPr>
+      <w:r>
+        <w:t>Bagaimana cara mengatasi permasalahan presensi di PT Hummatech Digital Indonesia untuk memastikan bahwa yang melakukan presensi adalah pemilik kartu asli?</w:t>
+      </w:r>
+    </w:p>
+    <w:p>
+      <w:pPr>
+        <w:pStyle w:val="Heading2"/>
+      </w:pPr>
+      <w:r>
+        <w:rPr>
+          <w:lang w:val="en-US"/>
+        </w:rPr>
+        <w:t>Batasan</w:t>
+      </w:r>
+      <w:r>
+        <w:rPr>
+          <w:lang w:val="en-US"/>
+        </w:rPr>
+        <w:t xml:space="preserve"> Masalah</w:t>
+      </w:r>
+    </w:p>
+    <w:p>
+      <w:pPr>
+        <w:rPr>
+          <w:lang w:val="en-US"/>
+        </w:rPr>
+      </w:pPr>
+      <w:r>
+        <w:rPr>
+          <w:lang w:val="en-US"/>
+        </w:rPr>
+        <w:t>Adapun batasan permasalahan dalam pengembangan ini adalah:</w:t>
+      </w:r>
     </w:p>
     <w:p>
       <w:pPr>
         <w:pStyle w:val="ListParagraph"/>
         <w:numPr>
-          <w:ilvl w:val="1"/>
-          <w:numId w:val="1"/>
+          <w:ilvl w:val="0"/>
+          <w:numId w:val="24"/>
         </w:numPr>
-        <w:spacing w:before="240"/>
-        <w:ind w:left="562" w:hanging="562"/>
-        <w:rPr>
-          <w:b/>
-        </w:rPr>
-      </w:pPr>
-      <w:r>
-        <w:rPr>
-          <w:b/>
-        </w:rPr>
-        <w:t>Sub Bab</w:t>
+        <w:rPr>
+          <w:lang w:val="en-US"/>
+        </w:rPr>
+      </w:pPr>
+      <w:r>
+        <w:rPr>
+          <w:lang w:val="en-US"/>
+        </w:rPr>
+        <w:t>Sistem ini diterapkan di lingkungan PT Hummatech Digital Indonesia</w:t>
+      </w:r>
+    </w:p>
+    <w:p>
+      <w:pPr>
+        <w:pStyle w:val="ListParagraph"/>
+        <w:numPr>
+          <w:ilvl w:val="0"/>
+          <w:numId w:val="24"/>
+        </w:numPr>
+        <w:rPr>
+          <w:lang w:val="en-US"/>
+        </w:rPr>
+      </w:pPr>
+      <w:r>
+        <w:rPr>
+          <w:lang w:val="en-US"/>
+        </w:rPr>
+        <w:t>Sistem ini diterapkan hanya pada device Android</w:t>
+      </w:r>
+    </w:p>
+    <w:p>
+      <w:pPr>
+        <w:pStyle w:val="ListParagraph"/>
+        <w:numPr>
+          <w:ilvl w:val="0"/>
+          <w:numId w:val="24"/>
+        </w:numPr>
+        <w:rPr>
+          <w:lang w:val="en-US"/>
+        </w:rPr>
+      </w:pPr>
+      <w:r>
+        <w:rPr>
+          <w:lang w:val="en-US"/>
+        </w:rPr>
+        <w:t xml:space="preserve">Sistem ini hanya bisa menggunakan </w:t>
+      </w:r>
+      <w:r>
+        <w:rPr>
+          <w:i/>
+          <w:lang w:val="en-US"/>
+        </w:rPr>
+        <w:t>RFID</w:t>
+      </w:r>
+      <w:r>
+        <w:rPr>
+          <w:lang w:val="en-US"/>
+        </w:rPr>
+        <w:t xml:space="preserve"> Proximity dengan frekuensi 125khz</w:t>
+      </w:r>
+    </w:p>
+    <w:p>
+      <w:pPr>
+        <w:pStyle w:val="Heading2"/>
+        <w:rPr>
+          <w:lang w:val="en-US"/>
+        </w:rPr>
+      </w:pPr>
+      <w:r>
+        <w:rPr>
+          <w:lang w:val="en-US"/>
+        </w:rPr>
+        <w:lastRenderedPageBreak/>
+        <w:t>Tujuan</w:t>
+      </w:r>
+    </w:p>
+    <w:p>
+      <w:pPr>
+        <w:rPr>
+          <w:lang w:val="en-US"/>
+        </w:rPr>
+      </w:pPr>
+      <w:r>
+        <w:rPr>
+          <w:lang w:val="en-US"/>
+        </w:rPr>
+        <w:t>Tujuan pengembangan ini adalah sebagai berikut:</w:t>
+      </w:r>
+    </w:p>
+    <w:p>
+      <w:pPr>
+        <w:pStyle w:val="ListParagraph"/>
+        <w:numPr>
+          <w:ilvl w:val="6"/>
+          <w:numId w:val="6"/>
+        </w:numPr>
+        <w:ind w:left="851" w:hanging="284"/>
+        <w:rPr>
+          <w:lang w:val="en-US"/>
+        </w:rPr>
+      </w:pPr>
+      <w:r>
+        <w:rPr>
+          <w:color w:val="000000"/>
+        </w:rPr>
+        <w:t xml:space="preserve">Mengintegrasikan </w:t>
+      </w:r>
+      <w:r>
+        <w:rPr>
+          <w:i/>
+          <w:iCs/>
+          <w:color w:val="000000"/>
+        </w:rPr>
+        <w:t>liveness detection</w:t>
+      </w:r>
+      <w:r>
+        <w:rPr>
+          <w:color w:val="000000"/>
+        </w:rPr>
+        <w:t xml:space="preserve"> ke dalam sistem presensi sehingga sistem dapat memastikan karyawan hadir secara fisik di lokasi dan manipulasi dengan menggunakan foto atau rekaman video dapat diidentifikasi dan dicegah.</w:t>
+      </w:r>
+    </w:p>
+    <w:p>
+      <w:pPr>
+        <w:pStyle w:val="ListParagraph"/>
+        <w:numPr>
+          <w:ilvl w:val="6"/>
+          <w:numId w:val="6"/>
+        </w:numPr>
+        <w:ind w:left="851" w:hanging="284"/>
+        <w:rPr>
+          <w:lang w:val="en-US"/>
+        </w:rPr>
+      </w:pPr>
+      <w:r>
+        <w:rPr>
+          <w:color w:val="000000"/>
+        </w:rPr>
+        <w:t xml:space="preserve">Mengintegrasikan </w:t>
+      </w:r>
+      <w:r>
+        <w:rPr>
+          <w:i/>
+          <w:iCs/>
+          <w:color w:val="000000"/>
+        </w:rPr>
+        <w:t>face recognition</w:t>
+      </w:r>
+      <w:r>
+        <w:rPr>
+          <w:color w:val="000000"/>
+        </w:rPr>
+        <w:t xml:space="preserve"> ke dalam sistem presensi sehingga sistem dapat memastikan bahwa yang melakukan presensi adalah pemilik kartu asli.</w:t>
+      </w:r>
+    </w:p>
+    <w:p>
+      <w:pPr>
+        <w:pStyle w:val="Heading2"/>
+        <w:rPr>
+          <w:lang w:val="en-US"/>
+        </w:rPr>
+      </w:pPr>
+      <w:r>
+        <w:rPr>
+          <w:lang w:val="en-US"/>
+        </w:rPr>
+        <w:t>Manfaat</w:t>
+      </w:r>
+    </w:p>
+    <w:p>
+      <w:pPr>
+        <w:rPr>
+          <w:lang w:val="en-US"/>
+        </w:rPr>
+      </w:pPr>
+      <w:r>
+        <w:rPr>
+          <w:lang w:val="en-US"/>
+        </w:rPr>
+        <w:t>Manfaat pengembangan ini adalah sebagai berikut:</w:t>
+      </w:r>
+    </w:p>
+    <w:p>
+      <w:pPr>
+        <w:pStyle w:val="ListParagraph"/>
+        <w:numPr>
+          <w:ilvl w:val="6"/>
+          <w:numId w:val="6"/>
+        </w:numPr>
+        <w:ind w:left="851" w:hanging="284"/>
+        <w:rPr>
+          <w:lang w:val="en-US"/>
+        </w:rPr>
+      </w:pPr>
+      <w:r>
+        <w:rPr>
+          <w:color w:val="000000"/>
+        </w:rPr>
+        <w:t xml:space="preserve">Mengatasi masalah pemantauan presensi pegawai secara </w:t>
+      </w:r>
+      <w:r>
+        <w:rPr>
+          <w:i/>
+          <w:iCs/>
+          <w:color w:val="000000"/>
+        </w:rPr>
+        <w:t>real time</w:t>
+      </w:r>
+      <w:r>
+        <w:rPr>
+          <w:color w:val="000000"/>
+        </w:rPr>
+        <w:t>. Hal ini dapat membantu manajemen untuk memantau presensi pegawai secara lebih akurat dan efisien.</w:t>
+      </w:r>
+    </w:p>
+    <w:p>
+      <w:pPr>
+        <w:pStyle w:val="ListParagraph"/>
+        <w:numPr>
+          <w:ilvl w:val="6"/>
+          <w:numId w:val="6"/>
+        </w:numPr>
+        <w:ind w:left="851" w:hanging="284"/>
+        <w:rPr>
+          <w:lang w:val="en-US"/>
+        </w:rPr>
+      </w:pPr>
+      <w:r>
+        <w:rPr>
+          <w:color w:val="000000"/>
+        </w:rPr>
+        <w:t xml:space="preserve">Mencegah terjadinya kecurangan atau manipulasi ketika proses verifikasi wajah pada saat proses presensi. Sistem ini menggunakan teknologi </w:t>
+      </w:r>
+      <w:r>
+        <w:rPr>
+          <w:i/>
+          <w:iCs/>
+          <w:color w:val="000000"/>
+        </w:rPr>
+        <w:t>liveness detection</w:t>
+      </w:r>
+      <w:r>
+        <w:rPr>
+          <w:color w:val="000000"/>
+        </w:rPr>
+        <w:t xml:space="preserve"> yang dapat membedakan antara orang yang benar-benar hadir dengan orang yang tidak hadir. Hal ini dapat membantu manajemen untuk mencegah terjadinya kecurangan dalam pencatatan kehadiran pegawai.</w:t>
+      </w:r>
+    </w:p>
+    <w:p>
+      <w:pPr>
+        <w:pStyle w:val="Heading2"/>
+        <w:rPr>
+          <w:lang w:val="en-US"/>
+        </w:rPr>
+      </w:pPr>
+      <w:r>
+        <w:rPr>
+          <w:lang w:val="en-US"/>
+        </w:rPr>
+        <w:t>Sistematika Penulisan</w:t>
+      </w:r>
+    </w:p>
+    <w:p>
+      <w:pPr>
+        <w:rPr>
+          <w:lang w:val="en-US"/>
+        </w:rPr>
+      </w:pPr>
+      <w:r>
+        <w:rPr>
+          <w:lang w:val="en-US"/>
+        </w:rPr>
+        <w:t>qweqweqwe</w:t>
       </w:r>
     </w:p>
     <w:p>
       <w:pPr>
         <w:pStyle w:val="IsiHeading2"/>
-        <w:rPr>
-          <w:color w:val="FF0000"/>
-          <w:lang w:val="en-US"/>
-        </w:rPr>
-      </w:pPr>
-      <w:r>
-        <w:rPr>
-          <w:color w:val="FF0000"/>
-          <w:lang w:val="en-US"/>
-        </w:rPr>
-        <w:t xml:space="preserve">Beberapa uaraian yang ada pada bagian pendahuluan adalah latar belakang, rumusan masalah, tujuan, batasan masalah, serta sistematika penulisan. Bagian </w:t>
-      </w:r>
-      <w:r>
-        <w:rPr>
-          <w:color w:val="FF0000"/>
-          <w:lang w:val="en-US"/>
-        </w:rPr>
-        <w:t>sistematika penulisan</w:t>
-      </w:r>
-      <w:r>
-        <w:rPr>
-          <w:color w:val="FF0000"/>
-          <w:lang w:val="en-US"/>
-        </w:rPr>
-        <w:t xml:space="preserve"> berisi uraian secara garis besar isi</w:t>
-      </w:r>
-      <w:r>
-        <w:rPr>
-          <w:color w:val="FF0000"/>
-          <w:lang w:val="en-US"/>
-        </w:rPr>
-        <w:t xml:space="preserve"> </w:t>
-      </w:r>
-      <w:r>
-        <w:rPr>
-          <w:color w:val="FF0000"/>
-          <w:lang w:val="en-US"/>
-        </w:rPr>
-        <w:t>tiap bab.</w:t>
-      </w:r>
+        <w:ind w:left="851" w:firstLine="0"/>
+      </w:pPr>
+    </w:p>
+    <w:p>
+      <w:pPr>
+        <w:pStyle w:val="IsiHeading2"/>
+        <w:ind w:firstLine="0"/>
+      </w:pPr>
+    </w:p>
+    <w:p>
+      <w:pPr>
+        <w:pStyle w:val="IsiHeading2"/>
+        <w:ind w:firstLine="0"/>
+      </w:pPr>
     </w:p>
     <w:p>
       <w:pPr>
@@ -6310,6 +6722,7 @@
         <w:ind w:left="851" w:hanging="284"/>
       </w:pPr>
       <w:r>
+        <w:lastRenderedPageBreak/>
         <w:t xml:space="preserve">Ini adalah </w:t>
       </w:r>
       <w:r>
@@ -6503,10 +6916,10 @@
       <w:pPr>
         <w:pStyle w:val="IsiHeading1"/>
         <w:sectPr>
-          <w:headerReference w:type="default" r:id="rId30"/>
-          <w:footerReference w:type="default" r:id="rId31"/>
-          <w:headerReference w:type="first" r:id="rId32"/>
-          <w:footerReference w:type="first" r:id="rId33"/>
+          <w:headerReference w:type="default" r:id="rId29"/>
+          <w:footerReference w:type="default" r:id="rId30"/>
+          <w:headerReference w:type="first" r:id="rId31"/>
+          <w:footerReference w:type="first" r:id="rId32"/>
           <w:pgSz w:w="11907" w:h="16839" w:code="9"/>
           <w:pgMar w:top="1701" w:right="1701" w:bottom="1701" w:left="2268" w:header="720" w:footer="720" w:gutter="0"/>
           <w:pgNumType w:start="1"/>
@@ -6525,9 +6938,9 @@
         </w:numPr>
         <w:ind w:left="567" w:hanging="425"/>
       </w:pPr>
-      <w:bookmarkStart w:id="10" w:name="_LAMPIRAN_13_CONTOH"/>
-      <w:bookmarkStart w:id="11" w:name="_Toc418600485"/>
-      <w:bookmarkEnd w:id="10"/>
+      <w:bookmarkStart w:id="9" w:name="_LAMPIRAN_13_CONTOH"/>
+      <w:bookmarkStart w:id="10" w:name="_Toc418600485"/>
+      <w:bookmarkEnd w:id="9"/>
       <w:r>
         <w:lastRenderedPageBreak/>
         <w:t xml:space="preserve">Contoh penomoran dan penyajian persamaan matematika terdapat pada Persamaan </w:t>
@@ -6696,7 +7109,7 @@
                     <pic:cNvPicPr/>
                   </pic:nvPicPr>
                   <pic:blipFill>
-                    <a:blip r:embed="rId34"/>
+                    <a:blip r:embed="rId33"/>
                     <a:stretch>
                       <a:fillRect/>
                     </a:stretch>
@@ -7241,7 +7654,7 @@
         <w:contextualSpacing w:val="0"/>
         <w:jc w:val="center"/>
       </w:pPr>
-      <w:bookmarkStart w:id="12" w:name="_Hlk68684802"/>
+      <w:bookmarkStart w:id="11" w:name="_Hlk68684802"/>
       <w:r>
         <w:t>Tabel 3.</w:t>
       </w:r>
@@ -7879,7 +8292,7 @@
           </w:p>
         </w:tc>
       </w:tr>
-      <w:bookmarkEnd w:id="12"/>
+      <w:bookmarkEnd w:id="11"/>
     </w:tbl>
     <w:p>
       <w:pPr>
@@ -7889,8 +8302,8 @@
         <w:contextualSpacing w:val="0"/>
         <w:jc w:val="left"/>
         <w:sectPr>
-          <w:headerReference w:type="first" r:id="rId35"/>
-          <w:footerReference w:type="first" r:id="rId36"/>
+          <w:headerReference w:type="first" r:id="rId34"/>
+          <w:footerReference w:type="first" r:id="rId35"/>
           <w:pgSz w:w="11907" w:h="16839" w:code="9"/>
           <w:pgMar w:top="1701" w:right="1701" w:bottom="1701" w:left="2268" w:header="720" w:footer="720" w:gutter="0"/>
           <w:cols w:space="720"/>
@@ -7899,80 +8312,31 @@
         </w:sectPr>
       </w:pPr>
     </w:p>
-    <w:bookmarkEnd w:id="11"/>
-    <w:p>
-      <w:pPr>
-        <w:pStyle w:val="ListParagraph"/>
-        <w:ind w:left="0" w:firstLine="0"/>
-        <w:jc w:val="center"/>
-        <w:rPr>
-          <w:b/>
-          <w:sz w:val="28"/>
-          <w:lang w:val="en-US"/>
-        </w:rPr>
-      </w:pPr>
-      <w:r>
-        <w:rPr>
-          <w:b/>
-          <w:sz w:val="28"/>
+    <w:bookmarkEnd w:id="10"/>
+    <w:p>
+      <w:pPr>
+        <w:pStyle w:val="Heading1"/>
+        <w:rPr>
+          <w:lang w:val="en-US"/>
+        </w:rPr>
+      </w:pPr>
+      <w:r>
+        <w:rPr>
+          <w:lang w:val="en-US"/>
         </w:rPr>
         <w:lastRenderedPageBreak/>
-        <w:t>BAB I</w:t>
-      </w:r>
-      <w:r>
-        <w:rPr>
-          <w:b/>
-          <w:sz w:val="28"/>
-          <w:lang w:val="en-US"/>
-        </w:rPr>
-        <w:t>I</w:t>
-      </w:r>
-      <w:r>
-        <w:rPr>
-          <w:b/>
-          <w:sz w:val="28"/>
-        </w:rPr>
-        <w:t xml:space="preserve">. </w:t>
-      </w:r>
-      <w:r>
-        <w:rPr>
-          <w:b/>
-          <w:sz w:val="28"/>
-          <w:lang w:val="en-US"/>
-        </w:rPr>
-        <w:t>LANDASAN TEORI</w:t>
-      </w:r>
-    </w:p>
-    <w:p>
-      <w:pPr>
-        <w:pStyle w:val="ListParagraph"/>
-        <w:ind w:left="0" w:firstLine="0"/>
-        <w:jc w:val="center"/>
-        <w:rPr>
-          <w:b/>
-          <w:sz w:val="28"/>
-        </w:rPr>
-      </w:pPr>
-    </w:p>
-    <w:p>
-      <w:pPr>
-        <w:pStyle w:val="ListParagraph"/>
-        <w:numPr>
-          <w:ilvl w:val="1"/>
-          <w:numId w:val="17"/>
-        </w:numPr>
-        <w:spacing w:before="240"/>
-        <w:ind w:left="567" w:hanging="567"/>
-        <w:rPr>
-          <w:b/>
-        </w:rPr>
-      </w:pPr>
-      <w:r>
-        <w:rPr>
-          <w:b/>
-          <w:lang w:val="en-US"/>
-        </w:rPr>
-        <w:t>Sub Bab</w:t>
+        <w:t>Landasan teori</w:t>
+      </w:r>
+    </w:p>
+    <w:p>
+      <w:pPr>
+        <w:pStyle w:val="Heading2"/>
+      </w:pPr>
+      <w:r>
+        <w:rPr>
+          <w:lang w:val="en-US"/>
+        </w:rPr>
+        <w:t>RFID</w:t>
       </w:r>
     </w:p>
     <w:p>
@@ -8165,6 +8529,301 @@
       <w:r>
         <w:t xml:space="preserve"> </w:t>
       </w:r>
+    </w:p>
+    <w:p>
+      <w:pPr>
+        <w:pStyle w:val="Heading2"/>
+        <w:rPr>
+          <w:lang w:val="en-US"/>
+        </w:rPr>
+      </w:pPr>
+      <w:r>
+        <w:rPr>
+          <w:lang w:val="en-US"/>
+        </w:rPr>
+        <w:lastRenderedPageBreak/>
+        <w:t>Kecerdasan Buatan</w:t>
+      </w:r>
+    </w:p>
+    <w:p>
+      <w:pPr>
+        <w:pStyle w:val="Heading2"/>
+        <w:rPr>
+          <w:lang w:val="en-US"/>
+        </w:rPr>
+      </w:pPr>
+      <w:r>
+        <w:rPr>
+          <w:lang w:val="en-US"/>
+        </w:rPr>
+        <w:t>Pengolahan Citra</w:t>
+      </w:r>
+    </w:p>
+    <w:p>
+      <w:pPr>
+        <w:pStyle w:val="Heading2"/>
+        <w:rPr>
+          <w:lang w:val="en-US"/>
+        </w:rPr>
+      </w:pPr>
+      <w:r>
+        <w:rPr>
+          <w:lang w:val="en-US"/>
+        </w:rPr>
+        <w:t>Liveness Detection</w:t>
+      </w:r>
+    </w:p>
+    <w:p>
+      <w:pPr>
+        <w:pStyle w:val="Heading2"/>
+        <w:rPr>
+          <w:lang w:val="en-US"/>
+        </w:rPr>
+      </w:pPr>
+      <w:r>
+        <w:rPr>
+          <w:lang w:val="en-US"/>
+        </w:rPr>
+        <w:t>Face Recognition</w:t>
+      </w:r>
+    </w:p>
+    <w:p>
+      <w:pPr>
+        <w:pStyle w:val="Heading2"/>
+        <w:rPr>
+          <w:lang w:val="en-US"/>
+        </w:rPr>
+      </w:pPr>
+      <w:r>
+        <w:rPr>
+          <w:lang w:val="en-US"/>
+        </w:rPr>
+        <w:t>Deep Learning</w:t>
+      </w:r>
+    </w:p>
+    <w:p>
+      <w:pPr>
+        <w:pStyle w:val="Heading2"/>
+        <w:rPr>
+          <w:lang w:val="en-US"/>
+        </w:rPr>
+      </w:pPr>
+      <w:r>
+        <w:rPr>
+          <w:lang w:val="en-US"/>
+        </w:rPr>
+        <w:t>CNN (</w:t>
+      </w:r>
+      <w:r>
+        <w:rPr>
+          <w:i/>
+          <w:lang w:val="en-US"/>
+        </w:rPr>
+        <w:t>Convolution Neural Network</w:t>
+      </w:r>
+      <w:r>
+        <w:rPr>
+          <w:lang w:val="en-US"/>
+        </w:rPr>
+        <w:t>)</w:t>
+      </w:r>
+    </w:p>
+    <w:p>
+      <w:pPr>
+        <w:pStyle w:val="Heading2"/>
+        <w:rPr>
+          <w:lang w:val="en-US"/>
+        </w:rPr>
+      </w:pPr>
+      <w:r>
+        <w:rPr>
+          <w:lang w:val="en-US"/>
+        </w:rPr>
+        <w:t>Google ML Kit</w:t>
+      </w:r>
+    </w:p>
+    <w:p>
+      <w:pPr>
+        <w:pStyle w:val="Heading2"/>
+        <w:rPr>
+          <w:lang w:val="en-US"/>
+        </w:rPr>
+      </w:pPr>
+      <w:r>
+        <w:rPr>
+          <w:lang w:val="en-US"/>
+        </w:rPr>
+        <w:t>Tensorflow</w:t>
+      </w:r>
+    </w:p>
+    <w:p>
+      <w:pPr>
+        <w:pStyle w:val="Heading2"/>
+        <w:rPr>
+          <w:lang w:val="en-US"/>
+        </w:rPr>
+      </w:pPr>
+      <w:r>
+        <w:rPr>
+          <w:lang w:val="en-US"/>
+        </w:rPr>
+        <w:t>Google FaceNet</w:t>
+      </w:r>
+    </w:p>
+    <w:p>
+      <w:pPr>
+        <w:pStyle w:val="Heading2"/>
+        <w:rPr>
+          <w:lang w:val="en-US"/>
+        </w:rPr>
+      </w:pPr>
+      <w:r>
+        <w:rPr>
+          <w:lang w:val="en-US"/>
+        </w:rPr>
+        <w:t>Cosine Similarity</w:t>
+      </w:r>
+    </w:p>
+    <w:p>
+      <w:pPr>
+        <w:pStyle w:val="Heading2"/>
+        <w:rPr>
+          <w:lang w:val="en-US"/>
+        </w:rPr>
+      </w:pPr>
+      <w:r>
+        <w:rPr>
+          <w:lang w:val="en-US"/>
+        </w:rPr>
+        <w:t>Android NDK (</w:t>
+      </w:r>
+      <w:r>
+        <w:rPr>
+          <w:i/>
+          <w:lang w:val="en-US"/>
+        </w:rPr>
+        <w:t>Native Development Kit</w:t>
+      </w:r>
+      <w:r>
+        <w:rPr>
+          <w:lang w:val="en-US"/>
+        </w:rPr>
+        <w:t>)</w:t>
+      </w:r>
+    </w:p>
+    <w:p>
+      <w:pPr>
+        <w:pStyle w:val="Heading2"/>
+        <w:rPr>
+          <w:lang w:val="en-US"/>
+        </w:rPr>
+      </w:pPr>
+      <w:r>
+        <w:rPr>
+          <w:lang w:val="en-US"/>
+        </w:rPr>
+        <w:t>Retrofit</w:t>
+      </w:r>
+    </w:p>
+    <w:p>
+      <w:pPr>
+        <w:pStyle w:val="Heading2"/>
+        <w:rPr>
+          <w:lang w:val="en-US"/>
+        </w:rPr>
+      </w:pPr>
+      <w:r>
+        <w:rPr>
+          <w:lang w:val="en-US"/>
+        </w:rPr>
+        <w:t>OpenCv</w:t>
+      </w:r>
+    </w:p>
+    <w:p>
+      <w:pPr>
+        <w:pStyle w:val="Heading2"/>
+        <w:rPr>
+          <w:lang w:val="en-US"/>
+        </w:rPr>
+      </w:pPr>
+      <w:r>
+        <w:rPr>
+          <w:lang w:val="en-US"/>
+        </w:rPr>
+        <w:t>Python</w:t>
+      </w:r>
+    </w:p>
+    <w:p>
+      <w:pPr>
+        <w:pStyle w:val="Heading2"/>
+        <w:rPr>
+          <w:lang w:val="en-US"/>
+        </w:rPr>
+      </w:pPr>
+      <w:r>
+        <w:rPr>
+          <w:lang w:val="en-US"/>
+        </w:rPr>
+        <w:t>Laravel</w:t>
+      </w:r>
+    </w:p>
+    <w:p>
+      <w:pPr>
+        <w:pStyle w:val="Heading2"/>
+        <w:rPr>
+          <w:lang w:val="en-US"/>
+        </w:rPr>
+      </w:pPr>
+      <w:r>
+        <w:rPr>
+          <w:lang w:val="en-US"/>
+        </w:rPr>
+        <w:t>PHP</w:t>
+      </w:r>
+    </w:p>
+    <w:p>
+      <w:pPr>
+        <w:pStyle w:val="Heading2"/>
+        <w:rPr>
+          <w:lang w:val="en-US"/>
+        </w:rPr>
+      </w:pPr>
+      <w:r>
+        <w:rPr>
+          <w:lang w:val="en-US"/>
+        </w:rPr>
+        <w:t>MySQL</w:t>
+      </w:r>
+    </w:p>
+    <w:p>
+      <w:pPr>
+        <w:pStyle w:val="Heading2"/>
+        <w:rPr>
+          <w:lang w:val="en-US"/>
+        </w:rPr>
+      </w:pPr>
+      <w:r>
+        <w:rPr>
+          <w:lang w:val="en-US"/>
+        </w:rPr>
+        <w:t>Android Studio</w:t>
+      </w:r>
+    </w:p>
+    <w:p>
+      <w:pPr>
+        <w:pStyle w:val="Heading2"/>
+        <w:rPr>
+          <w:lang w:val="en-US"/>
+        </w:rPr>
+      </w:pPr>
+      <w:r>
+        <w:rPr>
+          <w:lang w:val="en-US"/>
+        </w:rPr>
+        <w:t>Visual Studio Code</w:t>
+      </w:r>
+      <w:bookmarkStart w:id="12" w:name="_GoBack"/>
+      <w:bookmarkEnd w:id="12"/>
     </w:p>
     <w:p>
       <w:pPr>
@@ -8342,7 +9001,6 @@
                 <w:szCs w:val="20"/>
                 <w:lang w:val="en-US"/>
               </w:rPr>
-              <w:lastRenderedPageBreak/>
               <w:t>//  main.cpp</w:t>
             </w:r>
           </w:p>
@@ -8463,6 +9121,7 @@
                 <w:szCs w:val="20"/>
                 <w:lang w:val="en-US"/>
               </w:rPr>
+              <w:lastRenderedPageBreak/>
               <w:t>//  Copyright (c) 20</w:t>
             </w:r>
             <w:r>
@@ -9096,7 +9755,6 @@
                 <w:szCs w:val="20"/>
                 <w:lang w:val="en-US"/>
               </w:rPr>
-              <w:lastRenderedPageBreak/>
               <w:t xml:space="preserve">    //VMWSetting::factory("{'webdocs':'/Users/yunhasnawa/webdocs','production_mode':'false','library_path':'/Users/yunhasnawa/webdocs/vmwlib','port':'2721'}");</w:t>
             </w:r>
           </w:p>
@@ -9118,6 +9776,7 @@
                 <w:szCs w:val="20"/>
                 <w:lang w:val="en-US"/>
               </w:rPr>
+              <w:lastRenderedPageBreak/>
               <w:t xml:space="preserve">    </w:t>
             </w:r>
           </w:p>
@@ -9380,8 +10039,8 @@
           <w:sz w:val="28"/>
         </w:rPr>
         <w:sectPr>
-          <w:headerReference w:type="default" r:id="rId37"/>
-          <w:footerReference w:type="default" r:id="rId38"/>
+          <w:headerReference w:type="default" r:id="rId36"/>
+          <w:footerReference w:type="default" r:id="rId37"/>
           <w:pgSz w:w="11907" w:h="16839" w:code="9"/>
           <w:pgMar w:top="1701" w:right="1701" w:bottom="1701" w:left="2268" w:header="720" w:footer="720" w:gutter="0"/>
           <w:cols w:space="720"/>
@@ -9446,17 +10105,6 @@
         </w:rPr>
         <w:t>PENGEMBANGAN</w:t>
       </w:r>
-    </w:p>
-    <w:p>
-      <w:pPr>
-        <w:pStyle w:val="ListParagraph"/>
-        <w:ind w:left="0" w:firstLine="0"/>
-        <w:jc w:val="center"/>
-        <w:rPr>
-          <w:b/>
-          <w:sz w:val="28"/>
-        </w:rPr>
-      </w:pPr>
     </w:p>
     <w:p>
       <w:pPr>
@@ -9611,8 +10259,8 @@
           <w:sz w:val="28"/>
         </w:rPr>
         <w:sectPr>
-          <w:headerReference w:type="default" r:id="rId39"/>
-          <w:footerReference w:type="default" r:id="rId40"/>
+          <w:headerReference w:type="default" r:id="rId38"/>
+          <w:footerReference w:type="default" r:id="rId39"/>
           <w:pgSz w:w="11907" w:h="16839" w:code="9"/>
           <w:pgMar w:top="1701" w:right="1701" w:bottom="1701" w:left="2268" w:header="720" w:footer="720" w:gutter="0"/>
           <w:cols w:space="720"/>
@@ -9781,8 +10429,8 @@
           <w:sz w:val="28"/>
         </w:rPr>
         <w:sectPr>
-          <w:headerReference w:type="default" r:id="rId41"/>
-          <w:footerReference w:type="default" r:id="rId42"/>
+          <w:headerReference w:type="default" r:id="rId40"/>
+          <w:footerReference w:type="default" r:id="rId41"/>
           <w:pgSz w:w="11907" w:h="16839" w:code="9"/>
           <w:pgMar w:top="1701" w:right="1701" w:bottom="1701" w:left="2268" w:header="720" w:footer="720" w:gutter="0"/>
           <w:cols w:space="720"/>
@@ -10011,8 +10659,8 @@
           <w:sz w:val="28"/>
         </w:rPr>
         <w:sectPr>
-          <w:headerReference w:type="default" r:id="rId43"/>
-          <w:footerReference w:type="default" r:id="rId44"/>
+          <w:headerReference w:type="default" r:id="rId42"/>
+          <w:footerReference w:type="default" r:id="rId43"/>
           <w:pgSz w:w="11907" w:h="16839" w:code="9"/>
           <w:pgMar w:top="1701" w:right="1701" w:bottom="1701" w:left="2268" w:header="720" w:footer="720" w:gutter="0"/>
           <w:cols w:space="720"/>
@@ -10152,8 +10800,8 @@
           <w:sz w:val="28"/>
         </w:rPr>
         <w:sectPr>
-          <w:headerReference w:type="default" r:id="rId45"/>
-          <w:footerReference w:type="default" r:id="rId46"/>
+          <w:headerReference w:type="default" r:id="rId44"/>
+          <w:footerReference w:type="default" r:id="rId45"/>
           <w:pgSz w:w="11907" w:h="16839" w:code="9"/>
           <w:pgMar w:top="1701" w:right="1701" w:bottom="1701" w:left="2268" w:header="720" w:footer="720" w:gutter="0"/>
           <w:cols w:space="720"/>
@@ -10366,8 +11014,8 @@
           <w:sz w:val="28"/>
         </w:rPr>
         <w:sectPr>
-          <w:headerReference w:type="default" r:id="rId47"/>
-          <w:footerReference w:type="default" r:id="rId48"/>
+          <w:headerReference w:type="default" r:id="rId46"/>
+          <w:footerReference w:type="default" r:id="rId47"/>
           <w:pgSz w:w="11907" w:h="16839" w:code="9"/>
           <w:pgMar w:top="1701" w:right="1701" w:bottom="1701" w:left="2268" w:header="720" w:footer="720" w:gutter="0"/>
           <w:cols w:space="720"/>
@@ -12327,7 +12975,7 @@
         </w:rPr>
         <w:br/>
       </w:r>
-      <w:hyperlink r:id="rId49" w:history="1">
+      <w:hyperlink r:id="rId48" w:history="1">
         <w:r>
           <w:rPr>
             <w:rStyle w:val="Hyperlink"/>
@@ -12568,7 +13216,7 @@
         </w:rPr>
         <w:br/>
       </w:r>
-      <w:hyperlink r:id="rId50" w:history="1">
+      <w:hyperlink r:id="rId49" w:history="1">
         <w:r>
           <w:rPr>
             <w:rStyle w:val="Hyperlink"/>
@@ -12669,7 +13317,7 @@
         </w:rPr>
         <w:t xml:space="preserve"> </w:t>
       </w:r>
-      <w:hyperlink r:id="rId51" w:history="1">
+      <w:hyperlink r:id="rId50" w:history="1">
         <w:r>
           <w:rPr>
             <w:rStyle w:val="Hyperlink"/>
@@ -12760,7 +13408,7 @@
         </w:rPr>
         <w:t xml:space="preserve">November 10, 2001. </w:t>
       </w:r>
-      <w:hyperlink r:id="rId52" w:history="1">
+      <w:hyperlink r:id="rId51" w:history="1">
         <w:r>
           <w:rPr>
             <w:rStyle w:val="Hyperlink"/>
@@ -12842,7 +13490,7 @@
         </w:rPr>
         <w:t xml:space="preserve"> </w:t>
       </w:r>
-      <w:hyperlink r:id="rId53" w:history="1">
+      <w:hyperlink r:id="rId52" w:history="1">
         <w:r>
           <w:rPr>
             <w:rStyle w:val="Hyperlink"/>
@@ -12917,7 +13565,7 @@
         </w:rPr>
         <w:t xml:space="preserve">. </w:t>
       </w:r>
-      <w:hyperlink r:id="rId54" w:history="1">
+      <w:hyperlink r:id="rId53" w:history="1">
         <w:r>
           <w:rPr>
             <w:rStyle w:val="Hyperlink"/>
@@ -12946,8 +13594,8 @@
         </w:tabs>
         <w:ind w:left="426" w:hanging="426"/>
         <w:sectPr>
-          <w:headerReference w:type="default" r:id="rId55"/>
-          <w:footerReference w:type="default" r:id="rId56"/>
+          <w:headerReference w:type="default" r:id="rId54"/>
+          <w:footerReference w:type="default" r:id="rId55"/>
           <w:pgSz w:w="11907" w:h="16839" w:code="9"/>
           <w:pgMar w:top="1701" w:right="1701" w:bottom="1701" w:left="2268" w:header="720" w:footer="720" w:gutter="0"/>
           <w:cols w:space="720"/>
@@ -12962,8 +13610,8 @@
         </w:tabs>
         <w:ind w:left="426" w:hanging="426"/>
         <w:sectPr>
-          <w:headerReference w:type="default" r:id="rId57"/>
-          <w:footerReference w:type="default" r:id="rId58"/>
+          <w:headerReference w:type="default" r:id="rId56"/>
+          <w:footerReference w:type="default" r:id="rId57"/>
           <w:pgSz w:w="11907" w:h="16839" w:code="9"/>
           <w:pgMar w:top="1701" w:right="1701" w:bottom="1701" w:left="2268" w:header="720" w:footer="720" w:gutter="0"/>
           <w:cols w:space="720"/>
@@ -12992,7 +13640,7 @@
                     <pic:cNvPicPr/>
                   </pic:nvPicPr>
                   <pic:blipFill>
-                    <a:blip r:embed="rId59"/>
+                    <a:blip r:embed="rId58"/>
                     <a:stretch>
                       <a:fillRect/>
                     </a:stretch>
@@ -13509,8 +14157,8 @@
           <w:lang w:val="en-US"/>
         </w:rPr>
         <w:sectPr>
-          <w:headerReference w:type="first" r:id="rId60"/>
-          <w:footerReference w:type="first" r:id="rId61"/>
+          <w:headerReference w:type="first" r:id="rId59"/>
+          <w:footerReference w:type="first" r:id="rId60"/>
           <w:pgSz w:w="16839" w:h="11907" w:orient="landscape" w:code="9"/>
           <w:pgMar w:top="2268" w:right="1701" w:bottom="1701" w:left="1701" w:header="720" w:footer="720" w:gutter="0"/>
           <w:cols w:space="720"/>
@@ -13539,8 +14187,8 @@
       </w:pPr>
     </w:p>
     <w:sectPr>
-      <w:headerReference w:type="default" r:id="rId62"/>
-      <w:footerReference w:type="default" r:id="rId63"/>
+      <w:headerReference w:type="default" r:id="rId61"/>
+      <w:footerReference w:type="default" r:id="rId62"/>
       <w:type w:val="continuous"/>
       <w:pgSz w:w="11907" w:h="16840" w:code="9"/>
       <w:pgMar w:top="1701" w:right="1134" w:bottom="1134" w:left="1701" w:header="851" w:footer="851" w:gutter="0"/>
@@ -14560,7 +15208,7 @@
           <w:rPr>
             <w:noProof/>
           </w:rPr>
-          <w:t>iii</w:t>
+          <w:t>v</w:t>
         </w:r>
         <w:r>
           <w:rPr>
@@ -14882,47 +15530,9 @@
 <w:hdr xmlns:wpc="http://schemas.microsoft.com/office/word/2010/wordprocessingCanvas" xmlns:cx="http://schemas.microsoft.com/office/drawing/2014/chartex" xmlns:mc="http://schemas.openxmlformats.org/markup-compatibility/2006" xmlns:o="urn:schemas-microsoft-com:office:office" xmlns:r="http://schemas.openxmlformats.org/officeDocument/2006/relationships" xmlns:m="http://schemas.openxmlformats.org/officeDocument/2006/math" xmlns:v="urn:schemas-microsoft-com:vml" xmlns:wp14="http://schemas.microsoft.com/office/word/2010/wordprocessingDrawing" xmlns:wp="http://schemas.openxmlformats.org/drawingml/2006/wordprocessingDrawing" xmlns:w10="urn:schemas-microsoft-com:office:word" xmlns:w="http://schemas.openxmlformats.org/wordprocessingml/2006/main" xmlns:w14="http://schemas.microsoft.com/office/word/2010/wordml" xmlns:w15="http://schemas.microsoft.com/office/word/2012/wordml" xmlns:w16se="http://schemas.microsoft.com/office/word/2015/wordml/symex" xmlns:wpg="http://schemas.microsoft.com/office/word/2010/wordprocessingGroup" xmlns:wpi="http://schemas.microsoft.com/office/word/2010/wordprocessingInk" xmlns:wne="http://schemas.microsoft.com/office/word/2006/wordml" xmlns:wps="http://schemas.microsoft.com/office/word/2010/wordprocessingShape" mc:Ignorable="w14 w15 w16se wp14">
   <w:p>
     <w:pPr>
-      <w:pStyle w:val="HeaderLampiran"/>
-      <w:rPr>
-        <w:lang w:val="en-AU"/>
-      </w:rPr>
+      <w:pStyle w:val="Header"/>
+      <w:ind w:firstLine="0"/>
     </w:pPr>
-    <w:r>
-      <w:rPr>
-        <w:lang w:val="en-AU"/>
-      </w:rPr>
-      <w:t>Contoh Halaman Sampul</w:t>
-    </w:r>
-  </w:p>
-  <w:p>
-    <w:pPr>
-      <w:pStyle w:val="HeaderLampiran"/>
-      <w:rPr>
-        <w:b w:val="0"/>
-        <w:sz w:val="20"/>
-        <w:szCs w:val="20"/>
-        <w:lang w:val="en-AU"/>
-      </w:rPr>
-    </w:pPr>
-    <w:r>
-      <w:rPr>
-        <w:b w:val="0"/>
-        <w:sz w:val="20"/>
-        <w:szCs w:val="20"/>
-        <w:lang w:val="en-AU"/>
-      </w:rPr>
-      <w:t xml:space="preserve">Tulisan-tulisan di header hanya untuk keterangan saja. </w:t>
-    </w:r>
-    <w:r>
-      <w:rPr>
-        <w:b w:val="0"/>
-        <w:color w:val="FF0000"/>
-        <w:sz w:val="20"/>
-        <w:szCs w:val="20"/>
-        <w:lang w:val="en-AU"/>
-      </w:rPr>
-      <w:t>Hapus ketika laporan Anda sudah final!</w:t>
-    </w:r>
   </w:p>
 </w:hdr>
 </file>
@@ -14949,19 +15559,7 @@
       <w:t xml:space="preserve"> </w:t>
     </w:r>
     <w:r>
-      <w:t>D</w:t>
-    </w:r>
-    <w:r>
-      <w:t>aftar</w:t>
-    </w:r>
-    <w:r>
-      <w:t xml:space="preserve"> G</w:t>
-    </w:r>
-    <w:r>
-      <w:t>ambar</w:t>
-    </w:r>
-    <w:r>
-      <w:t xml:space="preserve"> </w:t>
+      <w:t>Daftar Tabel</w:t>
     </w:r>
   </w:p>
 </w:hdr>
@@ -14972,24 +15570,15 @@
   <w:p>
     <w:pPr>
       <w:pStyle w:val="HeaderLampiran"/>
+      <w:rPr>
+        <w:lang w:val="en-AU"/>
+      </w:rPr>
     </w:pPr>
     <w:r>
       <w:rPr>
-        <w:lang w:val="en-US"/>
-      </w:rPr>
-      <w:t>C</w:t>
-    </w:r>
-    <w:r>
-      <w:t>ontoh</w:t>
-    </w:r>
-    <w:r>
-      <w:rPr>
-        <w:lang w:val="en-US"/>
-      </w:rPr>
-      <w:t xml:space="preserve"> </w:t>
-    </w:r>
-    <w:r>
-      <w:t>Daftar Tabel</w:t>
+        <w:lang w:val="en-AU"/>
+      </w:rPr>
+      <w:t>Contoh Daftar Lampiran</w:t>
     </w:r>
   </w:p>
 </w:hdr>
@@ -14997,184 +15586,9 @@
 
 <file path=word/header12.xml><?xml version="1.0" encoding="utf-8"?>
 <w:hdr xmlns:wpc="http://schemas.microsoft.com/office/word/2010/wordprocessingCanvas" xmlns:cx="http://schemas.microsoft.com/office/drawing/2014/chartex" xmlns:mc="http://schemas.openxmlformats.org/markup-compatibility/2006" xmlns:o="urn:schemas-microsoft-com:office:office" xmlns:r="http://schemas.openxmlformats.org/officeDocument/2006/relationships" xmlns:m="http://schemas.openxmlformats.org/officeDocument/2006/math" xmlns:v="urn:schemas-microsoft-com:vml" xmlns:wp14="http://schemas.microsoft.com/office/word/2010/wordprocessingDrawing" xmlns:wp="http://schemas.openxmlformats.org/drawingml/2006/wordprocessingDrawing" xmlns:w10="urn:schemas-microsoft-com:office:word" xmlns:w="http://schemas.openxmlformats.org/wordprocessingml/2006/main" xmlns:w14="http://schemas.microsoft.com/office/word/2010/wordml" xmlns:w15="http://schemas.microsoft.com/office/word/2012/wordml" xmlns:w16se="http://schemas.microsoft.com/office/word/2015/wordml/symex" xmlns:wpg="http://schemas.microsoft.com/office/word/2010/wordprocessingGroup" xmlns:wpi="http://schemas.microsoft.com/office/word/2010/wordprocessingInk" xmlns:wne="http://schemas.microsoft.com/office/word/2006/wordml" xmlns:wps="http://schemas.microsoft.com/office/word/2010/wordprocessingShape" mc:Ignorable="w14 w15 w16se wp14">
-  <w:p>
-    <w:pPr>
-      <w:pStyle w:val="HeaderLampiran"/>
-      <w:rPr>
-        <w:lang w:val="en-AU"/>
-      </w:rPr>
-    </w:pPr>
-    <w:r>
-      <w:rPr>
-        <w:lang w:val="en-AU"/>
-      </w:rPr>
-      <w:t>Contoh Daftar Lampiran</w:t>
-    </w:r>
-  </w:p>
-</w:hdr>
-</file>
-
-<file path=word/header13.xml><?xml version="1.0" encoding="utf-8"?>
-<w:hdr xmlns:wpc="http://schemas.microsoft.com/office/word/2010/wordprocessingCanvas" xmlns:cx="http://schemas.microsoft.com/office/drawing/2014/chartex" xmlns:mc="http://schemas.openxmlformats.org/markup-compatibility/2006" xmlns:o="urn:schemas-microsoft-com:office:office" xmlns:r="http://schemas.openxmlformats.org/officeDocument/2006/relationships" xmlns:m="http://schemas.openxmlformats.org/officeDocument/2006/math" xmlns:v="urn:schemas-microsoft-com:vml" xmlns:wp14="http://schemas.microsoft.com/office/word/2010/wordprocessingDrawing" xmlns:wp="http://schemas.openxmlformats.org/drawingml/2006/wordprocessingDrawing" xmlns:w10="urn:schemas-microsoft-com:office:word" xmlns:w="http://schemas.openxmlformats.org/wordprocessingml/2006/main" xmlns:w14="http://schemas.microsoft.com/office/word/2010/wordml" xmlns:w15="http://schemas.microsoft.com/office/word/2012/wordml" xmlns:w16se="http://schemas.microsoft.com/office/word/2015/wordml/symex" xmlns:wpg="http://schemas.microsoft.com/office/word/2010/wordprocessingGroup" xmlns:wpi="http://schemas.microsoft.com/office/word/2010/wordprocessingInk" xmlns:wne="http://schemas.microsoft.com/office/word/2006/wordml" xmlns:wps="http://schemas.microsoft.com/office/word/2010/wordprocessingShape" mc:Ignorable="w14 w15 w16se wp14">
   <w:sdt>
     <w:sdtPr>
       <w:id w:val="1585419884"/>
-      <w:docPartObj>
-        <w:docPartGallery w:val="Page Numbers (Top of Page)"/>
-        <w:docPartUnique/>
-      </w:docPartObj>
-    </w:sdtPr>
-    <w:sdtEndPr>
-      <w:rPr>
-        <w:noProof/>
-      </w:rPr>
-    </w:sdtEndPr>
-    <w:sdtContent>
-      <w:p>
-        <w:pPr>
-          <w:pStyle w:val="Header"/>
-          <w:jc w:val="right"/>
-        </w:pPr>
-        <w:r>
-          <w:fldChar w:fldCharType="begin"/>
-        </w:r>
-        <w:r>
-          <w:instrText xml:space="preserve"> PAGE   \* MERGEFORMAT </w:instrText>
-        </w:r>
-        <w:r>
-          <w:fldChar w:fldCharType="separate"/>
-        </w:r>
-        <w:r>
-          <w:rPr>
-            <w:noProof/>
-          </w:rPr>
-          <w:t>3</w:t>
-        </w:r>
-        <w:r>
-          <w:rPr>
-            <w:noProof/>
-          </w:rPr>
-          <w:fldChar w:fldCharType="end"/>
-        </w:r>
-      </w:p>
-    </w:sdtContent>
-  </w:sdt>
-  <w:p>
-    <w:pPr>
-      <w:pStyle w:val="Header"/>
-      <w:jc w:val="right"/>
-    </w:pPr>
-  </w:p>
-</w:hdr>
-</file>
-
-<file path=word/header14.xml><?xml version="1.0" encoding="utf-8"?>
-<w:hdr xmlns:wpc="http://schemas.microsoft.com/office/word/2010/wordprocessingCanvas" xmlns:cx="http://schemas.microsoft.com/office/drawing/2014/chartex" xmlns:mc="http://schemas.openxmlformats.org/markup-compatibility/2006" xmlns:o="urn:schemas-microsoft-com:office:office" xmlns:r="http://schemas.openxmlformats.org/officeDocument/2006/relationships" xmlns:m="http://schemas.openxmlformats.org/officeDocument/2006/math" xmlns:v="urn:schemas-microsoft-com:vml" xmlns:wp14="http://schemas.microsoft.com/office/word/2010/wordprocessingDrawing" xmlns:wp="http://schemas.openxmlformats.org/drawingml/2006/wordprocessingDrawing" xmlns:w10="urn:schemas-microsoft-com:office:word" xmlns:w="http://schemas.openxmlformats.org/wordprocessingml/2006/main" xmlns:w14="http://schemas.microsoft.com/office/word/2010/wordml" xmlns:w15="http://schemas.microsoft.com/office/word/2012/wordml" xmlns:w16se="http://schemas.microsoft.com/office/word/2015/wordml/symex" xmlns:wpg="http://schemas.microsoft.com/office/word/2010/wordprocessingGroup" xmlns:wpi="http://schemas.microsoft.com/office/word/2010/wordprocessingInk" xmlns:wne="http://schemas.microsoft.com/office/word/2006/wordml" xmlns:wps="http://schemas.microsoft.com/office/word/2010/wordprocessingShape" mc:Ignorable="w14 w15 w16se wp14">
-  <w:sdt>
-    <w:sdtPr>
-      <w:id w:val="-889346685"/>
-      <w:docPartObj>
-        <w:docPartGallery w:val="Page Numbers (Top of Page)"/>
-        <w:docPartUnique/>
-      </w:docPartObj>
-    </w:sdtPr>
-    <w:sdtEndPr>
-      <w:rPr>
-        <w:noProof/>
-      </w:rPr>
-    </w:sdtEndPr>
-    <w:sdtContent>
-      <w:p>
-        <w:pPr>
-          <w:pStyle w:val="Header"/>
-          <w:jc w:val="right"/>
-        </w:pPr>
-        <w:r>
-          <w:fldChar w:fldCharType="begin"/>
-        </w:r>
-        <w:r>
-          <w:instrText xml:space="preserve"> PAGE   \* MERGEFORMAT </w:instrText>
-        </w:r>
-        <w:r>
-          <w:fldChar w:fldCharType="separate"/>
-        </w:r>
-        <w:r>
-          <w:rPr>
-            <w:noProof/>
-          </w:rPr>
-          <w:t>1</w:t>
-        </w:r>
-        <w:r>
-          <w:rPr>
-            <w:noProof/>
-          </w:rPr>
-          <w:fldChar w:fldCharType="end"/>
-        </w:r>
-      </w:p>
-    </w:sdtContent>
-  </w:sdt>
-  <w:p>
-    <w:pPr>
-      <w:pStyle w:val="Header"/>
-    </w:pPr>
-  </w:p>
-</w:hdr>
-</file>
-
-<file path=word/header15.xml><?xml version="1.0" encoding="utf-8"?>
-<w:hdr xmlns:wpc="http://schemas.microsoft.com/office/word/2010/wordprocessingCanvas" xmlns:cx="http://schemas.microsoft.com/office/drawing/2014/chartex" xmlns:mc="http://schemas.openxmlformats.org/markup-compatibility/2006" xmlns:o="urn:schemas-microsoft-com:office:office" xmlns:r="http://schemas.openxmlformats.org/officeDocument/2006/relationships" xmlns:m="http://schemas.openxmlformats.org/officeDocument/2006/math" xmlns:v="urn:schemas-microsoft-com:vml" xmlns:wp14="http://schemas.microsoft.com/office/word/2010/wordprocessingDrawing" xmlns:wp="http://schemas.openxmlformats.org/drawingml/2006/wordprocessingDrawing" xmlns:w10="urn:schemas-microsoft-com:office:word" xmlns:w="http://schemas.openxmlformats.org/wordprocessingml/2006/main" xmlns:w14="http://schemas.microsoft.com/office/word/2010/wordml" xmlns:w15="http://schemas.microsoft.com/office/word/2012/wordml" xmlns:w16se="http://schemas.microsoft.com/office/word/2015/wordml/symex" xmlns:wpg="http://schemas.microsoft.com/office/word/2010/wordprocessingGroup" xmlns:wpi="http://schemas.microsoft.com/office/word/2010/wordprocessingInk" xmlns:wne="http://schemas.microsoft.com/office/word/2006/wordml" xmlns:wps="http://schemas.microsoft.com/office/word/2010/wordprocessingShape" mc:Ignorable="w14 w15 w16se wp14">
-  <w:sdt>
-    <w:sdtPr>
-      <w:id w:val="1087495512"/>
-      <w:docPartObj>
-        <w:docPartGallery w:val="Page Numbers (Top of Page)"/>
-        <w:docPartUnique/>
-      </w:docPartObj>
-    </w:sdtPr>
-    <w:sdtEndPr>
-      <w:rPr>
-        <w:noProof/>
-      </w:rPr>
-    </w:sdtEndPr>
-    <w:sdtContent>
-      <w:p>
-        <w:pPr>
-          <w:pStyle w:val="Header"/>
-          <w:jc w:val="right"/>
-        </w:pPr>
-        <w:r>
-          <w:fldChar w:fldCharType="begin"/>
-        </w:r>
-        <w:r>
-          <w:instrText xml:space="preserve"> PAGE   \* MERGEFORMAT </w:instrText>
-        </w:r>
-        <w:r>
-          <w:fldChar w:fldCharType="separate"/>
-        </w:r>
-        <w:r>
-          <w:rPr>
-            <w:noProof/>
-          </w:rPr>
-          <w:t>2</w:t>
-        </w:r>
-        <w:r>
-          <w:rPr>
-            <w:noProof/>
-          </w:rPr>
-          <w:fldChar w:fldCharType="end"/>
-        </w:r>
-      </w:p>
-    </w:sdtContent>
-  </w:sdt>
-  <w:p/>
-</w:hdr>
-</file>
-
-<file path=word/header16.xml><?xml version="1.0" encoding="utf-8"?>
-<w:hdr xmlns:wpc="http://schemas.microsoft.com/office/word/2010/wordprocessingCanvas" xmlns:cx="http://schemas.microsoft.com/office/drawing/2014/chartex" xmlns:mc="http://schemas.openxmlformats.org/markup-compatibility/2006" xmlns:o="urn:schemas-microsoft-com:office:office" xmlns:r="http://schemas.openxmlformats.org/officeDocument/2006/relationships" xmlns:m="http://schemas.openxmlformats.org/officeDocument/2006/math" xmlns:v="urn:schemas-microsoft-com:vml" xmlns:wp14="http://schemas.microsoft.com/office/word/2010/wordprocessingDrawing" xmlns:wp="http://schemas.openxmlformats.org/drawingml/2006/wordprocessingDrawing" xmlns:w10="urn:schemas-microsoft-com:office:word" xmlns:w="http://schemas.openxmlformats.org/wordprocessingml/2006/main" xmlns:w14="http://schemas.microsoft.com/office/word/2010/wordml" xmlns:w15="http://schemas.microsoft.com/office/word/2012/wordml" xmlns:w16se="http://schemas.microsoft.com/office/word/2015/wordml/symex" xmlns:wpg="http://schemas.microsoft.com/office/word/2010/wordprocessingGroup" xmlns:wpi="http://schemas.microsoft.com/office/word/2010/wordprocessingInk" xmlns:wne="http://schemas.microsoft.com/office/word/2006/wordml" xmlns:wps="http://schemas.microsoft.com/office/word/2010/wordprocessingShape" mc:Ignorable="w14 w15 w16se wp14">
-  <w:sdt>
-    <w:sdtPr>
-      <w:id w:val="-583612600"/>
       <w:docPartObj>
         <w:docPartGallery w:val="Page Numbers (Top of Page)"/>
         <w:docPartUnique/>
@@ -15224,11 +15638,11 @@
 </w:hdr>
 </file>
 
-<file path=word/header17.xml><?xml version="1.0" encoding="utf-8"?>
+<file path=word/header13.xml><?xml version="1.0" encoding="utf-8"?>
 <w:hdr xmlns:wpc="http://schemas.microsoft.com/office/word/2010/wordprocessingCanvas" xmlns:cx="http://schemas.microsoft.com/office/drawing/2014/chartex" xmlns:mc="http://schemas.openxmlformats.org/markup-compatibility/2006" xmlns:o="urn:schemas-microsoft-com:office:office" xmlns:r="http://schemas.openxmlformats.org/officeDocument/2006/relationships" xmlns:m="http://schemas.openxmlformats.org/officeDocument/2006/math" xmlns:v="urn:schemas-microsoft-com:vml" xmlns:wp14="http://schemas.microsoft.com/office/word/2010/wordprocessingDrawing" xmlns:wp="http://schemas.openxmlformats.org/drawingml/2006/wordprocessingDrawing" xmlns:w10="urn:schemas-microsoft-com:office:word" xmlns:w="http://schemas.openxmlformats.org/wordprocessingml/2006/main" xmlns:w14="http://schemas.microsoft.com/office/word/2010/wordml" xmlns:w15="http://schemas.microsoft.com/office/word/2012/wordml" xmlns:w16se="http://schemas.microsoft.com/office/word/2015/wordml/symex" xmlns:wpg="http://schemas.microsoft.com/office/word/2010/wordprocessingGroup" xmlns:wpi="http://schemas.microsoft.com/office/word/2010/wordprocessingInk" xmlns:wne="http://schemas.microsoft.com/office/word/2006/wordml" xmlns:wps="http://schemas.microsoft.com/office/word/2010/wordprocessingShape" mc:Ignorable="w14 w15 w16se wp14">
   <w:sdt>
     <w:sdtPr>
-      <w:id w:val="292881827"/>
+      <w:id w:val="-889346685"/>
       <w:docPartObj>
         <w:docPartGallery w:val="Page Numbers (Top of Page)"/>
         <w:docPartUnique/>
@@ -15258,7 +15672,7 @@
           <w:rPr>
             <w:noProof/>
           </w:rPr>
-          <w:t>7</w:t>
+          <w:t>1</w:t>
         </w:r>
         <w:r>
           <w:rPr>
@@ -15272,17 +15686,65 @@
   <w:p>
     <w:pPr>
       <w:pStyle w:val="Header"/>
-      <w:jc w:val="right"/>
     </w:pPr>
   </w:p>
 </w:hdr>
 </file>
 
-<file path=word/header18.xml><?xml version="1.0" encoding="utf-8"?>
+<file path=word/header14.xml><?xml version="1.0" encoding="utf-8"?>
 <w:hdr xmlns:wpc="http://schemas.microsoft.com/office/word/2010/wordprocessingCanvas" xmlns:cx="http://schemas.microsoft.com/office/drawing/2014/chartex" xmlns:mc="http://schemas.openxmlformats.org/markup-compatibility/2006" xmlns:o="urn:schemas-microsoft-com:office:office" xmlns:r="http://schemas.openxmlformats.org/officeDocument/2006/relationships" xmlns:m="http://schemas.openxmlformats.org/officeDocument/2006/math" xmlns:v="urn:schemas-microsoft-com:vml" xmlns:wp14="http://schemas.microsoft.com/office/word/2010/wordprocessingDrawing" xmlns:wp="http://schemas.openxmlformats.org/drawingml/2006/wordprocessingDrawing" xmlns:w10="urn:schemas-microsoft-com:office:word" xmlns:w="http://schemas.openxmlformats.org/wordprocessingml/2006/main" xmlns:w14="http://schemas.microsoft.com/office/word/2010/wordml" xmlns:w15="http://schemas.microsoft.com/office/word/2012/wordml" xmlns:w16se="http://schemas.microsoft.com/office/word/2015/wordml/symex" xmlns:wpg="http://schemas.microsoft.com/office/word/2010/wordprocessingGroup" xmlns:wpi="http://schemas.microsoft.com/office/word/2010/wordprocessingInk" xmlns:wne="http://schemas.microsoft.com/office/word/2006/wordml" xmlns:wps="http://schemas.microsoft.com/office/word/2010/wordprocessingShape" mc:Ignorable="w14 w15 w16se wp14">
   <w:sdt>
     <w:sdtPr>
-      <w:id w:val="1789165347"/>
+      <w:id w:val="1087495512"/>
+      <w:docPartObj>
+        <w:docPartGallery w:val="Page Numbers (Top of Page)"/>
+        <w:docPartUnique/>
+      </w:docPartObj>
+    </w:sdtPr>
+    <w:sdtEndPr>
+      <w:rPr>
+        <w:noProof/>
+      </w:rPr>
+    </w:sdtEndPr>
+    <w:sdtContent>
+      <w:p>
+        <w:pPr>
+          <w:pStyle w:val="Header"/>
+          <w:jc w:val="right"/>
+        </w:pPr>
+        <w:r>
+          <w:fldChar w:fldCharType="begin"/>
+        </w:r>
+        <w:r>
+          <w:instrText xml:space="preserve"> PAGE   \* MERGEFORMAT </w:instrText>
+        </w:r>
+        <w:r>
+          <w:fldChar w:fldCharType="separate"/>
+        </w:r>
+        <w:r>
+          <w:rPr>
+            <w:noProof/>
+          </w:rPr>
+          <w:t>5</w:t>
+        </w:r>
+        <w:r>
+          <w:rPr>
+            <w:noProof/>
+          </w:rPr>
+          <w:fldChar w:fldCharType="end"/>
+        </w:r>
+      </w:p>
+    </w:sdtContent>
+  </w:sdt>
+  <w:p/>
+</w:hdr>
+</file>
+
+<file path=word/header15.xml><?xml version="1.0" encoding="utf-8"?>
+<w:hdr xmlns:wpc="http://schemas.microsoft.com/office/word/2010/wordprocessingCanvas" xmlns:cx="http://schemas.microsoft.com/office/drawing/2014/chartex" xmlns:mc="http://schemas.openxmlformats.org/markup-compatibility/2006" xmlns:o="urn:schemas-microsoft-com:office:office" xmlns:r="http://schemas.openxmlformats.org/officeDocument/2006/relationships" xmlns:m="http://schemas.openxmlformats.org/officeDocument/2006/math" xmlns:v="urn:schemas-microsoft-com:vml" xmlns:wp14="http://schemas.microsoft.com/office/word/2010/wordprocessingDrawing" xmlns:wp="http://schemas.openxmlformats.org/drawingml/2006/wordprocessingDrawing" xmlns:w10="urn:schemas-microsoft-com:office:word" xmlns:w="http://schemas.openxmlformats.org/wordprocessingml/2006/main" xmlns:w14="http://schemas.microsoft.com/office/word/2010/wordml" xmlns:w15="http://schemas.microsoft.com/office/word/2012/wordml" xmlns:w16se="http://schemas.microsoft.com/office/word/2015/wordml/symex" xmlns:wpg="http://schemas.microsoft.com/office/word/2010/wordprocessingGroup" xmlns:wpi="http://schemas.microsoft.com/office/word/2010/wordprocessingInk" xmlns:wne="http://schemas.microsoft.com/office/word/2006/wordml" xmlns:wps="http://schemas.microsoft.com/office/word/2010/wordprocessingShape" mc:Ignorable="w14 w15 w16se wp14">
+  <w:sdt>
+    <w:sdtPr>
+      <w:id w:val="-583612600"/>
       <w:docPartObj>
         <w:docPartGallery w:val="Page Numbers (Top of Page)"/>
         <w:docPartUnique/>
@@ -15332,173 +15794,11 @@
 </w:hdr>
 </file>
 
-<file path=word/header19.xml><?xml version="1.0" encoding="utf-8"?>
+<file path=word/header16.xml><?xml version="1.0" encoding="utf-8"?>
 <w:hdr xmlns:wpc="http://schemas.microsoft.com/office/word/2010/wordprocessingCanvas" xmlns:cx="http://schemas.microsoft.com/office/drawing/2014/chartex" xmlns:mc="http://schemas.openxmlformats.org/markup-compatibility/2006" xmlns:o="urn:schemas-microsoft-com:office:office" xmlns:r="http://schemas.openxmlformats.org/officeDocument/2006/relationships" xmlns:m="http://schemas.openxmlformats.org/officeDocument/2006/math" xmlns:v="urn:schemas-microsoft-com:vml" xmlns:wp14="http://schemas.microsoft.com/office/word/2010/wordprocessingDrawing" xmlns:wp="http://schemas.openxmlformats.org/drawingml/2006/wordprocessingDrawing" xmlns:w10="urn:schemas-microsoft-com:office:word" xmlns:w="http://schemas.openxmlformats.org/wordprocessingml/2006/main" xmlns:w14="http://schemas.microsoft.com/office/word/2010/wordml" xmlns:w15="http://schemas.microsoft.com/office/word/2012/wordml" xmlns:w16se="http://schemas.microsoft.com/office/word/2015/wordml/symex" xmlns:wpg="http://schemas.microsoft.com/office/word/2010/wordprocessingGroup" xmlns:wpi="http://schemas.microsoft.com/office/word/2010/wordprocessingInk" xmlns:wne="http://schemas.microsoft.com/office/word/2006/wordml" xmlns:wps="http://schemas.microsoft.com/office/word/2010/wordprocessingShape" mc:Ignorable="w14 w15 w16se wp14">
   <w:sdt>
     <w:sdtPr>
-      <w:id w:val="-594401340"/>
-      <w:docPartObj>
-        <w:docPartGallery w:val="Page Numbers (Top of Page)"/>
-        <w:docPartUnique/>
-      </w:docPartObj>
-    </w:sdtPr>
-    <w:sdtEndPr>
-      <w:rPr>
-        <w:noProof/>
-      </w:rPr>
-    </w:sdtEndPr>
-    <w:sdtContent>
-      <w:p>
-        <w:pPr>
-          <w:pStyle w:val="Header"/>
-          <w:jc w:val="right"/>
-        </w:pPr>
-        <w:r>
-          <w:fldChar w:fldCharType="begin"/>
-        </w:r>
-        <w:r>
-          <w:instrText xml:space="preserve"> PAGE   \* MERGEFORMAT </w:instrText>
-        </w:r>
-        <w:r>
-          <w:fldChar w:fldCharType="separate"/>
-        </w:r>
-        <w:r>
-          <w:rPr>
-            <w:noProof/>
-          </w:rPr>
-          <w:t>9</w:t>
-        </w:r>
-        <w:r>
-          <w:rPr>
-            <w:noProof/>
-          </w:rPr>
-          <w:fldChar w:fldCharType="end"/>
-        </w:r>
-      </w:p>
-    </w:sdtContent>
-  </w:sdt>
-  <w:p>
-    <w:pPr>
-      <w:pStyle w:val="Header"/>
-      <w:jc w:val="right"/>
-    </w:pPr>
-  </w:p>
-</w:hdr>
-</file>
-
-<file path=word/header2.xml><?xml version="1.0" encoding="utf-8"?>
-<w:hdr xmlns:wpc="http://schemas.microsoft.com/office/word/2010/wordprocessingCanvas" xmlns:cx="http://schemas.microsoft.com/office/drawing/2014/chartex" xmlns:mc="http://schemas.openxmlformats.org/markup-compatibility/2006" xmlns:o="urn:schemas-microsoft-com:office:office" xmlns:r="http://schemas.openxmlformats.org/officeDocument/2006/relationships" xmlns:m="http://schemas.openxmlformats.org/officeDocument/2006/math" xmlns:v="urn:schemas-microsoft-com:vml" xmlns:wp14="http://schemas.microsoft.com/office/word/2010/wordprocessingDrawing" xmlns:wp="http://schemas.openxmlformats.org/drawingml/2006/wordprocessingDrawing" xmlns:w10="urn:schemas-microsoft-com:office:word" xmlns:w="http://schemas.openxmlformats.org/wordprocessingml/2006/main" xmlns:w14="http://schemas.microsoft.com/office/word/2010/wordml" xmlns:w15="http://schemas.microsoft.com/office/word/2012/wordml" xmlns:w16se="http://schemas.microsoft.com/office/word/2015/wordml/symex" xmlns:wpg="http://schemas.microsoft.com/office/word/2010/wordprocessingGroup" xmlns:wpi="http://schemas.microsoft.com/office/word/2010/wordprocessingInk" xmlns:wne="http://schemas.microsoft.com/office/word/2006/wordml" xmlns:wps="http://schemas.microsoft.com/office/word/2010/wordprocessingShape" mc:Ignorable="w14 w15 w16se wp14">
-  <w:p>
-    <w:pPr>
-      <w:pStyle w:val="HeaderLampiran"/>
-      <w:rPr>
-        <w:lang w:val="en-US"/>
-      </w:rPr>
-    </w:pPr>
-    <w:r>
-      <w:rPr>
-        <w:lang w:val="en-US"/>
-      </w:rPr>
-      <w:t>C</w:t>
-    </w:r>
-    <w:r>
-      <w:t>ontoh</w:t>
-    </w:r>
-    <w:r>
-      <w:rPr>
-        <w:lang w:val="en-US"/>
-      </w:rPr>
-      <w:t xml:space="preserve"> Kata Pengantar</w:t>
-    </w:r>
-  </w:p>
-  <w:p>
-    <w:pPr>
-      <w:pStyle w:val="HeaderLampiran"/>
-      <w:rPr>
-        <w:b w:val="0"/>
-        <w:sz w:val="20"/>
-        <w:szCs w:val="20"/>
-        <w:lang w:val="en-US"/>
-      </w:rPr>
-    </w:pPr>
-    <w:r>
-      <w:rPr>
-        <w:b w:val="0"/>
-        <w:sz w:val="20"/>
-        <w:szCs w:val="20"/>
-        <w:lang w:val="en-US"/>
-      </w:rPr>
-      <w:t>Tidak harus sama persis. Boleh diubahsuaikan dengan kebutuhan.</w:t>
-    </w:r>
-  </w:p>
-  <w:p>
-    <w:pPr>
-      <w:pStyle w:val="Header"/>
-      <w:ind w:firstLine="0"/>
-    </w:pPr>
-  </w:p>
-</w:hdr>
-</file>
-
-<file path=word/header20.xml><?xml version="1.0" encoding="utf-8"?>
-<w:hdr xmlns:wpc="http://schemas.microsoft.com/office/word/2010/wordprocessingCanvas" xmlns:cx="http://schemas.microsoft.com/office/drawing/2014/chartex" xmlns:mc="http://schemas.openxmlformats.org/markup-compatibility/2006" xmlns:o="urn:schemas-microsoft-com:office:office" xmlns:r="http://schemas.openxmlformats.org/officeDocument/2006/relationships" xmlns:m="http://schemas.openxmlformats.org/officeDocument/2006/math" xmlns:v="urn:schemas-microsoft-com:vml" xmlns:wp14="http://schemas.microsoft.com/office/word/2010/wordprocessingDrawing" xmlns:wp="http://schemas.openxmlformats.org/drawingml/2006/wordprocessingDrawing" xmlns:w10="urn:schemas-microsoft-com:office:word" xmlns:w="http://schemas.openxmlformats.org/wordprocessingml/2006/main" xmlns:w14="http://schemas.microsoft.com/office/word/2010/wordml" xmlns:w15="http://schemas.microsoft.com/office/word/2012/wordml" xmlns:w16se="http://schemas.microsoft.com/office/word/2015/wordml/symex" xmlns:wpg="http://schemas.microsoft.com/office/word/2010/wordprocessingGroup" xmlns:wpi="http://schemas.microsoft.com/office/word/2010/wordprocessingInk" xmlns:wne="http://schemas.microsoft.com/office/word/2006/wordml" xmlns:wps="http://schemas.microsoft.com/office/word/2010/wordprocessingShape" mc:Ignorable="w14 w15 w16se wp14">
-  <w:sdt>
-    <w:sdtPr>
-      <w:id w:val="-2071953012"/>
-      <w:docPartObj>
-        <w:docPartGallery w:val="Page Numbers (Top of Page)"/>
-        <w:docPartUnique/>
-      </w:docPartObj>
-    </w:sdtPr>
-    <w:sdtEndPr>
-      <w:rPr>
-        <w:noProof/>
-      </w:rPr>
-    </w:sdtEndPr>
-    <w:sdtContent>
-      <w:p>
-        <w:pPr>
-          <w:pStyle w:val="Header"/>
-          <w:jc w:val="right"/>
-        </w:pPr>
-        <w:r>
-          <w:fldChar w:fldCharType="begin"/>
-        </w:r>
-        <w:r>
-          <w:instrText xml:space="preserve"> PAGE   \* MERGEFORMAT </w:instrText>
-        </w:r>
-        <w:r>
-          <w:fldChar w:fldCharType="separate"/>
-        </w:r>
-        <w:r>
-          <w:rPr>
-            <w:noProof/>
-          </w:rPr>
-          <w:t>10</w:t>
-        </w:r>
-        <w:r>
-          <w:rPr>
-            <w:noProof/>
-          </w:rPr>
-          <w:fldChar w:fldCharType="end"/>
-        </w:r>
-      </w:p>
-    </w:sdtContent>
-  </w:sdt>
-  <w:p>
-    <w:pPr>
-      <w:pStyle w:val="Header"/>
-      <w:jc w:val="right"/>
-    </w:pPr>
-  </w:p>
-</w:hdr>
-</file>
-
-<file path=word/header21.xml><?xml version="1.0" encoding="utf-8"?>
-<w:hdr xmlns:wpc="http://schemas.microsoft.com/office/word/2010/wordprocessingCanvas" xmlns:cx="http://schemas.microsoft.com/office/drawing/2014/chartex" xmlns:mc="http://schemas.openxmlformats.org/markup-compatibility/2006" xmlns:o="urn:schemas-microsoft-com:office:office" xmlns:r="http://schemas.openxmlformats.org/officeDocument/2006/relationships" xmlns:m="http://schemas.openxmlformats.org/officeDocument/2006/math" xmlns:v="urn:schemas-microsoft-com:vml" xmlns:wp14="http://schemas.microsoft.com/office/word/2010/wordprocessingDrawing" xmlns:wp="http://schemas.openxmlformats.org/drawingml/2006/wordprocessingDrawing" xmlns:w10="urn:schemas-microsoft-com:office:word" xmlns:w="http://schemas.openxmlformats.org/wordprocessingml/2006/main" xmlns:w14="http://schemas.microsoft.com/office/word/2010/wordml" xmlns:w15="http://schemas.microsoft.com/office/word/2012/wordml" xmlns:w16se="http://schemas.microsoft.com/office/word/2015/wordml/symex" xmlns:wpg="http://schemas.microsoft.com/office/word/2010/wordprocessingGroup" xmlns:wpi="http://schemas.microsoft.com/office/word/2010/wordprocessingInk" xmlns:wne="http://schemas.microsoft.com/office/word/2006/wordml" xmlns:wps="http://schemas.microsoft.com/office/word/2010/wordprocessingShape" mc:Ignorable="w14 w15 w16se wp14">
-  <w:sdt>
-    <w:sdtPr>
-      <w:id w:val="-1181655171"/>
+      <w:id w:val="292881827"/>
       <w:docPartObj>
         <w:docPartGallery w:val="Page Numbers (Top of Page)"/>
         <w:docPartUnique/>
@@ -15548,11 +15848,219 @@
 </w:hdr>
 </file>
 
-<file path=word/header22.xml><?xml version="1.0" encoding="utf-8"?>
+<file path=word/header17.xml><?xml version="1.0" encoding="utf-8"?>
 <w:hdr xmlns:wpc="http://schemas.microsoft.com/office/word/2010/wordprocessingCanvas" xmlns:cx="http://schemas.microsoft.com/office/drawing/2014/chartex" xmlns:mc="http://schemas.openxmlformats.org/markup-compatibility/2006" xmlns:o="urn:schemas-microsoft-com:office:office" xmlns:r="http://schemas.openxmlformats.org/officeDocument/2006/relationships" xmlns:m="http://schemas.openxmlformats.org/officeDocument/2006/math" xmlns:v="urn:schemas-microsoft-com:vml" xmlns:wp14="http://schemas.microsoft.com/office/word/2010/wordprocessingDrawing" xmlns:wp="http://schemas.openxmlformats.org/drawingml/2006/wordprocessingDrawing" xmlns:w10="urn:schemas-microsoft-com:office:word" xmlns:w="http://schemas.openxmlformats.org/wordprocessingml/2006/main" xmlns:w14="http://schemas.microsoft.com/office/word/2010/wordml" xmlns:w15="http://schemas.microsoft.com/office/word/2012/wordml" xmlns:w16se="http://schemas.microsoft.com/office/word/2015/wordml/symex" xmlns:wpg="http://schemas.microsoft.com/office/word/2010/wordprocessingGroup" xmlns:wpi="http://schemas.microsoft.com/office/word/2010/wordprocessingInk" xmlns:wne="http://schemas.microsoft.com/office/word/2006/wordml" xmlns:wps="http://schemas.microsoft.com/office/word/2010/wordprocessingShape" mc:Ignorable="w14 w15 w16se wp14">
   <w:sdt>
     <w:sdtPr>
-      <w:id w:val="-461954612"/>
+      <w:id w:val="1789165347"/>
+      <w:docPartObj>
+        <w:docPartGallery w:val="Page Numbers (Top of Page)"/>
+        <w:docPartUnique/>
+      </w:docPartObj>
+    </w:sdtPr>
+    <w:sdtEndPr>
+      <w:rPr>
+        <w:noProof/>
+      </w:rPr>
+    </w:sdtEndPr>
+    <w:sdtContent>
+      <w:p>
+        <w:pPr>
+          <w:pStyle w:val="Header"/>
+          <w:jc w:val="right"/>
+        </w:pPr>
+        <w:r>
+          <w:fldChar w:fldCharType="begin"/>
+        </w:r>
+        <w:r>
+          <w:instrText xml:space="preserve"> PAGE   \* MERGEFORMAT </w:instrText>
+        </w:r>
+        <w:r>
+          <w:fldChar w:fldCharType="separate"/>
+        </w:r>
+        <w:r>
+          <w:rPr>
+            <w:noProof/>
+          </w:rPr>
+          <w:t>12</w:t>
+        </w:r>
+        <w:r>
+          <w:rPr>
+            <w:noProof/>
+          </w:rPr>
+          <w:fldChar w:fldCharType="end"/>
+        </w:r>
+      </w:p>
+    </w:sdtContent>
+  </w:sdt>
+  <w:p>
+    <w:pPr>
+      <w:pStyle w:val="Header"/>
+      <w:jc w:val="right"/>
+    </w:pPr>
+  </w:p>
+</w:hdr>
+</file>
+
+<file path=word/header18.xml><?xml version="1.0" encoding="utf-8"?>
+<w:hdr xmlns:wpc="http://schemas.microsoft.com/office/word/2010/wordprocessingCanvas" xmlns:cx="http://schemas.microsoft.com/office/drawing/2014/chartex" xmlns:mc="http://schemas.openxmlformats.org/markup-compatibility/2006" xmlns:o="urn:schemas-microsoft-com:office:office" xmlns:r="http://schemas.openxmlformats.org/officeDocument/2006/relationships" xmlns:m="http://schemas.openxmlformats.org/officeDocument/2006/math" xmlns:v="urn:schemas-microsoft-com:vml" xmlns:wp14="http://schemas.microsoft.com/office/word/2010/wordprocessingDrawing" xmlns:wp="http://schemas.openxmlformats.org/drawingml/2006/wordprocessingDrawing" xmlns:w10="urn:schemas-microsoft-com:office:word" xmlns:w="http://schemas.openxmlformats.org/wordprocessingml/2006/main" xmlns:w14="http://schemas.microsoft.com/office/word/2010/wordml" xmlns:w15="http://schemas.microsoft.com/office/word/2012/wordml" xmlns:w16se="http://schemas.microsoft.com/office/word/2015/wordml/symex" xmlns:wpg="http://schemas.microsoft.com/office/word/2010/wordprocessingGroup" xmlns:wpi="http://schemas.microsoft.com/office/word/2010/wordprocessingInk" xmlns:wne="http://schemas.microsoft.com/office/word/2006/wordml" xmlns:wps="http://schemas.microsoft.com/office/word/2010/wordprocessingShape" mc:Ignorable="w14 w15 w16se wp14">
+  <w:sdt>
+    <w:sdtPr>
+      <w:id w:val="-594401340"/>
+      <w:docPartObj>
+        <w:docPartGallery w:val="Page Numbers (Top of Page)"/>
+        <w:docPartUnique/>
+      </w:docPartObj>
+    </w:sdtPr>
+    <w:sdtEndPr>
+      <w:rPr>
+        <w:noProof/>
+      </w:rPr>
+    </w:sdtEndPr>
+    <w:sdtContent>
+      <w:p>
+        <w:pPr>
+          <w:pStyle w:val="Header"/>
+          <w:jc w:val="right"/>
+        </w:pPr>
+        <w:r>
+          <w:fldChar w:fldCharType="begin"/>
+        </w:r>
+        <w:r>
+          <w:instrText xml:space="preserve"> PAGE   \* MERGEFORMAT </w:instrText>
+        </w:r>
+        <w:r>
+          <w:fldChar w:fldCharType="separate"/>
+        </w:r>
+        <w:r>
+          <w:rPr>
+            <w:noProof/>
+          </w:rPr>
+          <w:t>13</w:t>
+        </w:r>
+        <w:r>
+          <w:rPr>
+            <w:noProof/>
+          </w:rPr>
+          <w:fldChar w:fldCharType="end"/>
+        </w:r>
+      </w:p>
+    </w:sdtContent>
+  </w:sdt>
+  <w:p>
+    <w:pPr>
+      <w:pStyle w:val="Header"/>
+      <w:jc w:val="right"/>
+    </w:pPr>
+  </w:p>
+</w:hdr>
+</file>
+
+<file path=word/header19.xml><?xml version="1.0" encoding="utf-8"?>
+<w:hdr xmlns:wpc="http://schemas.microsoft.com/office/word/2010/wordprocessingCanvas" xmlns:cx="http://schemas.microsoft.com/office/drawing/2014/chartex" xmlns:mc="http://schemas.openxmlformats.org/markup-compatibility/2006" xmlns:o="urn:schemas-microsoft-com:office:office" xmlns:r="http://schemas.openxmlformats.org/officeDocument/2006/relationships" xmlns:m="http://schemas.openxmlformats.org/officeDocument/2006/math" xmlns:v="urn:schemas-microsoft-com:vml" xmlns:wp14="http://schemas.microsoft.com/office/word/2010/wordprocessingDrawing" xmlns:wp="http://schemas.openxmlformats.org/drawingml/2006/wordprocessingDrawing" xmlns:w10="urn:schemas-microsoft-com:office:word" xmlns:w="http://schemas.openxmlformats.org/wordprocessingml/2006/main" xmlns:w14="http://schemas.microsoft.com/office/word/2010/wordml" xmlns:w15="http://schemas.microsoft.com/office/word/2012/wordml" xmlns:w16se="http://schemas.microsoft.com/office/word/2015/wordml/symex" xmlns:wpg="http://schemas.microsoft.com/office/word/2010/wordprocessingGroup" xmlns:wpi="http://schemas.microsoft.com/office/word/2010/wordprocessingInk" xmlns:wne="http://schemas.microsoft.com/office/word/2006/wordml" xmlns:wps="http://schemas.microsoft.com/office/word/2010/wordprocessingShape" mc:Ignorable="w14 w15 w16se wp14">
+  <w:sdt>
+    <w:sdtPr>
+      <w:id w:val="-2071953012"/>
+      <w:docPartObj>
+        <w:docPartGallery w:val="Page Numbers (Top of Page)"/>
+        <w:docPartUnique/>
+      </w:docPartObj>
+    </w:sdtPr>
+    <w:sdtEndPr>
+      <w:rPr>
+        <w:noProof/>
+      </w:rPr>
+    </w:sdtEndPr>
+    <w:sdtContent>
+      <w:p>
+        <w:pPr>
+          <w:pStyle w:val="Header"/>
+          <w:jc w:val="right"/>
+        </w:pPr>
+        <w:r>
+          <w:fldChar w:fldCharType="begin"/>
+        </w:r>
+        <w:r>
+          <w:instrText xml:space="preserve"> PAGE   \* MERGEFORMAT </w:instrText>
+        </w:r>
+        <w:r>
+          <w:fldChar w:fldCharType="separate"/>
+        </w:r>
+        <w:r>
+          <w:rPr>
+            <w:noProof/>
+          </w:rPr>
+          <w:t>14</w:t>
+        </w:r>
+        <w:r>
+          <w:rPr>
+            <w:noProof/>
+          </w:rPr>
+          <w:fldChar w:fldCharType="end"/>
+        </w:r>
+      </w:p>
+    </w:sdtContent>
+  </w:sdt>
+  <w:p>
+    <w:pPr>
+      <w:pStyle w:val="Header"/>
+      <w:jc w:val="right"/>
+    </w:pPr>
+  </w:p>
+</w:hdr>
+</file>
+
+<file path=word/header2.xml><?xml version="1.0" encoding="utf-8"?>
+<w:hdr xmlns:wpc="http://schemas.microsoft.com/office/word/2010/wordprocessingCanvas" xmlns:cx="http://schemas.microsoft.com/office/drawing/2014/chartex" xmlns:mc="http://schemas.openxmlformats.org/markup-compatibility/2006" xmlns:o="urn:schemas-microsoft-com:office:office" xmlns:r="http://schemas.openxmlformats.org/officeDocument/2006/relationships" xmlns:m="http://schemas.openxmlformats.org/officeDocument/2006/math" xmlns:v="urn:schemas-microsoft-com:vml" xmlns:wp14="http://schemas.microsoft.com/office/word/2010/wordprocessingDrawing" xmlns:wp="http://schemas.openxmlformats.org/drawingml/2006/wordprocessingDrawing" xmlns:w10="urn:schemas-microsoft-com:office:word" xmlns:w="http://schemas.openxmlformats.org/wordprocessingml/2006/main" xmlns:w14="http://schemas.microsoft.com/office/word/2010/wordml" xmlns:w15="http://schemas.microsoft.com/office/word/2012/wordml" xmlns:w16se="http://schemas.microsoft.com/office/word/2015/wordml/symex" xmlns:wpg="http://schemas.microsoft.com/office/word/2010/wordprocessingGroup" xmlns:wpi="http://schemas.microsoft.com/office/word/2010/wordprocessingInk" xmlns:wne="http://schemas.microsoft.com/office/word/2006/wordml" xmlns:wps="http://schemas.microsoft.com/office/word/2010/wordprocessingShape" mc:Ignorable="w14 w15 w16se wp14">
+  <w:p>
+    <w:pPr>
+      <w:pStyle w:val="HeaderLampiran"/>
+      <w:rPr>
+        <w:lang w:val="en-AU"/>
+      </w:rPr>
+    </w:pPr>
+    <w:r>
+      <w:rPr>
+        <w:lang w:val="en-US"/>
+      </w:rPr>
+      <w:t>C</w:t>
+    </w:r>
+    <w:r>
+      <w:t>ontoh</w:t>
+    </w:r>
+    <w:r>
+      <w:rPr>
+        <w:lang w:val="en-US"/>
+      </w:rPr>
+      <w:t xml:space="preserve"> </w:t>
+    </w:r>
+    <w:r>
+      <w:t>Halaman</w:t>
+    </w:r>
+    <w:r>
+      <w:rPr>
+        <w:lang w:val="en-US"/>
+      </w:rPr>
+      <w:t xml:space="preserve"> P</w:t>
+    </w:r>
+    <w:r>
+      <w:t>engesahan</w:t>
+    </w:r>
+  </w:p>
+  <w:p>
+    <w:pPr>
+      <w:pStyle w:val="Header"/>
+      <w:ind w:firstLine="0"/>
+    </w:pPr>
+  </w:p>
+</w:hdr>
+</file>
+
+<file path=word/header20.xml><?xml version="1.0" encoding="utf-8"?>
+<w:hdr xmlns:wpc="http://schemas.microsoft.com/office/word/2010/wordprocessingCanvas" xmlns:cx="http://schemas.microsoft.com/office/drawing/2014/chartex" xmlns:mc="http://schemas.openxmlformats.org/markup-compatibility/2006" xmlns:o="urn:schemas-microsoft-com:office:office" xmlns:r="http://schemas.openxmlformats.org/officeDocument/2006/relationships" xmlns:m="http://schemas.openxmlformats.org/officeDocument/2006/math" xmlns:v="urn:schemas-microsoft-com:vml" xmlns:wp14="http://schemas.microsoft.com/office/word/2010/wordprocessingDrawing" xmlns:wp="http://schemas.openxmlformats.org/drawingml/2006/wordprocessingDrawing" xmlns:w10="urn:schemas-microsoft-com:office:word" xmlns:w="http://schemas.openxmlformats.org/wordprocessingml/2006/main" xmlns:w14="http://schemas.microsoft.com/office/word/2010/wordml" xmlns:w15="http://schemas.microsoft.com/office/word/2012/wordml" xmlns:w16se="http://schemas.microsoft.com/office/word/2015/wordml/symex" xmlns:wpg="http://schemas.microsoft.com/office/word/2010/wordprocessingGroup" xmlns:wpi="http://schemas.microsoft.com/office/word/2010/wordprocessingInk" xmlns:wne="http://schemas.microsoft.com/office/word/2006/wordml" xmlns:wps="http://schemas.microsoft.com/office/word/2010/wordprocessingShape" mc:Ignorable="w14 w15 w16se wp14">
+  <w:sdt>
+    <w:sdtPr>
+      <w:id w:val="-1181655171"/>
       <w:docPartObj>
         <w:docPartGallery w:val="Page Numbers (Top of Page)"/>
         <w:docPartUnique/>
@@ -15596,12 +16104,66 @@
   <w:p>
     <w:pPr>
       <w:pStyle w:val="Header"/>
+      <w:jc w:val="right"/>
     </w:pPr>
   </w:p>
 </w:hdr>
 </file>
 
-<file path=word/header23.xml><?xml version="1.0" encoding="utf-8"?>
+<file path=word/header21.xml><?xml version="1.0" encoding="utf-8"?>
+<w:hdr xmlns:wpc="http://schemas.microsoft.com/office/word/2010/wordprocessingCanvas" xmlns:cx="http://schemas.microsoft.com/office/drawing/2014/chartex" xmlns:mc="http://schemas.openxmlformats.org/markup-compatibility/2006" xmlns:o="urn:schemas-microsoft-com:office:office" xmlns:r="http://schemas.openxmlformats.org/officeDocument/2006/relationships" xmlns:m="http://schemas.openxmlformats.org/officeDocument/2006/math" xmlns:v="urn:schemas-microsoft-com:vml" xmlns:wp14="http://schemas.microsoft.com/office/word/2010/wordprocessingDrawing" xmlns:wp="http://schemas.openxmlformats.org/drawingml/2006/wordprocessingDrawing" xmlns:w10="urn:schemas-microsoft-com:office:word" xmlns:w="http://schemas.openxmlformats.org/wordprocessingml/2006/main" xmlns:w14="http://schemas.microsoft.com/office/word/2010/wordml" xmlns:w15="http://schemas.microsoft.com/office/word/2012/wordml" xmlns:w16se="http://schemas.microsoft.com/office/word/2015/wordml/symex" xmlns:wpg="http://schemas.microsoft.com/office/word/2010/wordprocessingGroup" xmlns:wpi="http://schemas.microsoft.com/office/word/2010/wordprocessingInk" xmlns:wne="http://schemas.microsoft.com/office/word/2006/wordml" xmlns:wps="http://schemas.microsoft.com/office/word/2010/wordprocessingShape" mc:Ignorable="w14 w15 w16se wp14">
+  <w:sdt>
+    <w:sdtPr>
+      <w:id w:val="-461954612"/>
+      <w:docPartObj>
+        <w:docPartGallery w:val="Page Numbers (Top of Page)"/>
+        <w:docPartUnique/>
+      </w:docPartObj>
+    </w:sdtPr>
+    <w:sdtEndPr>
+      <w:rPr>
+        <w:noProof/>
+      </w:rPr>
+    </w:sdtEndPr>
+    <w:sdtContent>
+      <w:p>
+        <w:pPr>
+          <w:pStyle w:val="Header"/>
+          <w:jc w:val="right"/>
+        </w:pPr>
+        <w:r>
+          <w:fldChar w:fldCharType="begin"/>
+        </w:r>
+        <w:r>
+          <w:instrText xml:space="preserve"> PAGE   \* MERGEFORMAT </w:instrText>
+        </w:r>
+        <w:r>
+          <w:fldChar w:fldCharType="separate"/>
+        </w:r>
+        <w:r>
+          <w:rPr>
+            <w:noProof/>
+          </w:rPr>
+          <w:t>18</w:t>
+        </w:r>
+        <w:r>
+          <w:rPr>
+            <w:noProof/>
+          </w:rPr>
+          <w:fldChar w:fldCharType="end"/>
+        </w:r>
+      </w:p>
+    </w:sdtContent>
+  </w:sdt>
+  <w:p>
+    <w:pPr>
+      <w:pStyle w:val="Header"/>
+    </w:pPr>
+  </w:p>
+</w:hdr>
+</file>
+
+<file path=word/header22.xml><?xml version="1.0" encoding="utf-8"?>
 <w:hdr xmlns:wpc="http://schemas.microsoft.com/office/word/2010/wordprocessingCanvas" xmlns:cx="http://schemas.microsoft.com/office/drawing/2014/chartex" xmlns:mc="http://schemas.openxmlformats.org/markup-compatibility/2006" xmlns:o="urn:schemas-microsoft-com:office:office" xmlns:r="http://schemas.openxmlformats.org/officeDocument/2006/relationships" xmlns:m="http://schemas.openxmlformats.org/officeDocument/2006/math" xmlns:v="urn:schemas-microsoft-com:vml" xmlns:wp14="http://schemas.microsoft.com/office/word/2010/wordprocessingDrawing" xmlns:wp="http://schemas.openxmlformats.org/drawingml/2006/wordprocessingDrawing" xmlns:w10="urn:schemas-microsoft-com:office:word" xmlns:w="http://schemas.openxmlformats.org/wordprocessingml/2006/main" xmlns:w14="http://schemas.microsoft.com/office/word/2010/wordml" xmlns:w15="http://schemas.microsoft.com/office/word/2012/wordml" xmlns:w16se="http://schemas.microsoft.com/office/word/2015/wordml/symex" xmlns:wpg="http://schemas.microsoft.com/office/word/2010/wordprocessingGroup" xmlns:wpi="http://schemas.microsoft.com/office/word/2010/wordprocessingInk" xmlns:wne="http://schemas.microsoft.com/office/word/2006/wordml" xmlns:wps="http://schemas.microsoft.com/office/word/2010/wordprocessingShape" mc:Ignorable="w14 w15 w16se wp14">
   <w:p/>
   <w:p>
@@ -15613,13 +16175,13 @@
 </w:hdr>
 </file>
 
-<file path=word/header24.xml><?xml version="1.0" encoding="utf-8"?>
+<file path=word/header23.xml><?xml version="1.0" encoding="utf-8"?>
 <w:hdr xmlns:wpc="http://schemas.microsoft.com/office/word/2010/wordprocessingCanvas" xmlns:cx="http://schemas.microsoft.com/office/drawing/2014/chartex" xmlns:mc="http://schemas.openxmlformats.org/markup-compatibility/2006" xmlns:o="urn:schemas-microsoft-com:office:office" xmlns:r="http://schemas.openxmlformats.org/officeDocument/2006/relationships" xmlns:m="http://schemas.openxmlformats.org/officeDocument/2006/math" xmlns:v="urn:schemas-microsoft-com:vml" xmlns:wp14="http://schemas.microsoft.com/office/word/2010/wordprocessingDrawing" xmlns:wp="http://schemas.openxmlformats.org/drawingml/2006/wordprocessingDrawing" xmlns:w10="urn:schemas-microsoft-com:office:word" xmlns:w="http://schemas.openxmlformats.org/wordprocessingml/2006/main" xmlns:w14="http://schemas.microsoft.com/office/word/2010/wordml" xmlns:w15="http://schemas.microsoft.com/office/word/2012/wordml" xmlns:w16se="http://schemas.microsoft.com/office/word/2015/wordml/symex" xmlns:wpg="http://schemas.microsoft.com/office/word/2010/wordprocessingGroup" xmlns:wpi="http://schemas.microsoft.com/office/word/2010/wordprocessingInk" xmlns:wne="http://schemas.microsoft.com/office/word/2006/wordml" xmlns:wps="http://schemas.microsoft.com/office/word/2010/wordprocessingShape" mc:Ignorable="w14 w15 w16se wp14">
   <w:p/>
 </w:hdr>
 </file>
 
-<file path=word/header25.xml><?xml version="1.0" encoding="utf-8"?>
+<file path=word/header24.xml><?xml version="1.0" encoding="utf-8"?>
 <w:hdr xmlns:wpc="http://schemas.microsoft.com/office/word/2010/wordprocessingCanvas" xmlns:cx="http://schemas.microsoft.com/office/drawing/2014/chartex" xmlns:mc="http://schemas.openxmlformats.org/markup-compatibility/2006" xmlns:o="urn:schemas-microsoft-com:office:office" xmlns:r="http://schemas.openxmlformats.org/officeDocument/2006/relationships" xmlns:m="http://schemas.openxmlformats.org/officeDocument/2006/math" xmlns:v="urn:schemas-microsoft-com:vml" xmlns:wp14="http://schemas.microsoft.com/office/word/2010/wordprocessingDrawing" xmlns:wp="http://schemas.openxmlformats.org/drawingml/2006/wordprocessingDrawing" xmlns:w10="urn:schemas-microsoft-com:office:word" xmlns:w="http://schemas.openxmlformats.org/wordprocessingml/2006/main" xmlns:w14="http://schemas.microsoft.com/office/word/2010/wordml" xmlns:w15="http://schemas.microsoft.com/office/word/2012/wordml" xmlns:w16se="http://schemas.microsoft.com/office/word/2015/wordml/symex" xmlns:wpg="http://schemas.microsoft.com/office/word/2010/wordprocessingGroup" xmlns:wpi="http://schemas.microsoft.com/office/word/2010/wordprocessingInk" xmlns:wne="http://schemas.microsoft.com/office/word/2006/wordml" xmlns:wps="http://schemas.microsoft.com/office/word/2010/wordprocessingShape" mc:Ignorable="w14 w15 w16se wp14">
   <w:p/>
   <w:p>
@@ -15636,36 +16198,15 @@
   <w:p>
     <w:pPr>
       <w:pStyle w:val="HeaderLampiran"/>
-      <w:rPr>
-        <w:lang w:val="en-AU"/>
-      </w:rPr>
     </w:pPr>
     <w:r>
       <w:rPr>
         <w:lang w:val="en-US"/>
       </w:rPr>
-      <w:t>C</w:t>
+      <w:t xml:space="preserve">Contoh </w:t>
     </w:r>
     <w:r>
-      <w:t>ontoh</w:t>
-    </w:r>
-    <w:r>
-      <w:rPr>
-        <w:lang w:val="en-US"/>
-      </w:rPr>
-      <w:t xml:space="preserve"> </w:t>
-    </w:r>
-    <w:r>
-      <w:t>Halaman</w:t>
-    </w:r>
-    <w:r>
-      <w:rPr>
-        <w:lang w:val="en-US"/>
-      </w:rPr>
-      <w:t xml:space="preserve"> P</w:t>
-    </w:r>
-    <w:r>
-      <w:t>engesahan</w:t>
+      <w:t>Halaman Pernyataan</w:t>
     </w:r>
   </w:p>
   <w:p>
@@ -15690,7 +16231,7 @@
       <w:t xml:space="preserve">Contoh </w:t>
     </w:r>
     <w:r>
-      <w:t>Halaman Pernyataan</w:t>
+      <w:t>Abstrak</w:t>
     </w:r>
   </w:p>
   <w:p>
@@ -15712,10 +16253,16 @@
       <w:rPr>
         <w:lang w:val="en-US"/>
       </w:rPr>
-      <w:t xml:space="preserve">Contoh </w:t>
+      <w:t>C</w:t>
     </w:r>
     <w:r>
-      <w:t>Abstrak</w:t>
+      <w:t>ontoh</w:t>
+    </w:r>
+    <w:r>
+      <w:rPr>
+        <w:lang w:val="en-US"/>
+      </w:rPr>
+      <w:t xml:space="preserve"> Abstrak Berbahasa Inggris</w:t>
     </w:r>
   </w:p>
   <w:p>
@@ -15734,37 +16281,6 @@
       <w:pStyle w:val="HeaderLampiran"/>
     </w:pPr>
     <w:r>
-      <w:rPr>
-        <w:lang w:val="en-US"/>
-      </w:rPr>
-      <w:t>C</w:t>
-    </w:r>
-    <w:r>
-      <w:t>ontoh</w:t>
-    </w:r>
-    <w:r>
-      <w:rPr>
-        <w:lang w:val="en-US"/>
-      </w:rPr>
-      <w:t xml:space="preserve"> Abstrak Berbahasa Inggris</w:t>
-    </w:r>
-  </w:p>
-  <w:p>
-    <w:pPr>
-      <w:pStyle w:val="Header"/>
-      <w:ind w:firstLine="0"/>
-    </w:pPr>
-  </w:p>
-</w:hdr>
-</file>
-
-<file path=word/header7.xml><?xml version="1.0" encoding="utf-8"?>
-<w:hdr xmlns:wpc="http://schemas.microsoft.com/office/word/2010/wordprocessingCanvas" xmlns:cx="http://schemas.microsoft.com/office/drawing/2014/chartex" xmlns:mc="http://schemas.openxmlformats.org/markup-compatibility/2006" xmlns:o="urn:schemas-microsoft-com:office:office" xmlns:r="http://schemas.openxmlformats.org/officeDocument/2006/relationships" xmlns:m="http://schemas.openxmlformats.org/officeDocument/2006/math" xmlns:v="urn:schemas-microsoft-com:vml" xmlns:wp14="http://schemas.microsoft.com/office/word/2010/wordprocessingDrawing" xmlns:wp="http://schemas.openxmlformats.org/drawingml/2006/wordprocessingDrawing" xmlns:w10="urn:schemas-microsoft-com:office:word" xmlns:w="http://schemas.openxmlformats.org/wordprocessingml/2006/main" xmlns:w14="http://schemas.microsoft.com/office/word/2010/wordml" xmlns:w15="http://schemas.microsoft.com/office/word/2012/wordml" xmlns:w16se="http://schemas.microsoft.com/office/word/2015/wordml/symex" xmlns:wpg="http://schemas.microsoft.com/office/word/2010/wordprocessingGroup" xmlns:wpi="http://schemas.microsoft.com/office/word/2010/wordprocessingInk" xmlns:wne="http://schemas.microsoft.com/office/word/2006/wordml" xmlns:wps="http://schemas.microsoft.com/office/word/2010/wordprocessingShape" mc:Ignorable="w14 w15 w16se wp14">
-  <w:p>
-    <w:pPr>
-      <w:pStyle w:val="HeaderLampiran"/>
-    </w:pPr>
-    <w:r>
       <w:t>Lampiran 7A</w:t>
     </w:r>
     <w:r>
@@ -15801,7 +16317,7 @@
 </w:hdr>
 </file>
 
-<file path=word/header8.xml><?xml version="1.0" encoding="utf-8"?>
+<file path=word/header7.xml><?xml version="1.0" encoding="utf-8"?>
 <w:hdr xmlns:wpc="http://schemas.microsoft.com/office/word/2010/wordprocessingCanvas" xmlns:cx="http://schemas.microsoft.com/office/drawing/2014/chartex" xmlns:mc="http://schemas.openxmlformats.org/markup-compatibility/2006" xmlns:o="urn:schemas-microsoft-com:office:office" xmlns:r="http://schemas.openxmlformats.org/officeDocument/2006/relationships" xmlns:m="http://schemas.openxmlformats.org/officeDocument/2006/math" xmlns:v="urn:schemas-microsoft-com:vml" xmlns:wp14="http://schemas.microsoft.com/office/word/2010/wordprocessingDrawing" xmlns:wp="http://schemas.openxmlformats.org/drawingml/2006/wordprocessingDrawing" xmlns:w10="urn:schemas-microsoft-com:office:word" xmlns:w="http://schemas.openxmlformats.org/wordprocessingml/2006/main" xmlns:w14="http://schemas.microsoft.com/office/word/2010/wordml" xmlns:w15="http://schemas.microsoft.com/office/word/2012/wordml" xmlns:w16se="http://schemas.microsoft.com/office/word/2015/wordml/symex" xmlns:wpg="http://schemas.microsoft.com/office/word/2010/wordprocessingGroup" xmlns:wpi="http://schemas.microsoft.com/office/word/2010/wordprocessingInk" xmlns:wne="http://schemas.microsoft.com/office/word/2006/wordml" xmlns:wps="http://schemas.microsoft.com/office/word/2010/wordprocessingShape" mc:Ignorable="w14 w15 w16se wp14">
   <w:p>
     <w:pPr>
@@ -15919,7 +16435,7 @@
 </w:hdr>
 </file>
 
-<file path=word/header9.xml><?xml version="1.0" encoding="utf-8"?>
+<file path=word/header8.xml><?xml version="1.0" encoding="utf-8"?>
 <w:hdr xmlns:wpc="http://schemas.microsoft.com/office/word/2010/wordprocessingCanvas" xmlns:cx="http://schemas.microsoft.com/office/drawing/2014/chartex" xmlns:mc="http://schemas.openxmlformats.org/markup-compatibility/2006" xmlns:o="urn:schemas-microsoft-com:office:office" xmlns:r="http://schemas.openxmlformats.org/officeDocument/2006/relationships" xmlns:m="http://schemas.openxmlformats.org/officeDocument/2006/math" xmlns:v="urn:schemas-microsoft-com:vml" xmlns:wp14="http://schemas.microsoft.com/office/word/2010/wordprocessingDrawing" xmlns:wp="http://schemas.openxmlformats.org/drawingml/2006/wordprocessingDrawing" xmlns:w10="urn:schemas-microsoft-com:office:word" xmlns:w="http://schemas.openxmlformats.org/wordprocessingml/2006/main" xmlns:w14="http://schemas.microsoft.com/office/word/2010/wordml" xmlns:w15="http://schemas.microsoft.com/office/word/2012/wordml" xmlns:w16se="http://schemas.microsoft.com/office/word/2015/wordml/symex" xmlns:wpg="http://schemas.microsoft.com/office/word/2010/wordprocessingGroup" xmlns:wpi="http://schemas.microsoft.com/office/word/2010/wordprocessingInk" xmlns:wne="http://schemas.microsoft.com/office/word/2006/wordml" xmlns:wps="http://schemas.microsoft.com/office/word/2010/wordprocessingShape" mc:Ignorable="w14 w15 w16se wp14">
   <w:p>
     <w:pPr>
@@ -15966,6 +16482,46 @@
     </w:r>
     <w:r>
       <w:t>si Skripsi</w:t>
+    </w:r>
+  </w:p>
+</w:hdr>
+</file>
+
+<file path=word/header9.xml><?xml version="1.0" encoding="utf-8"?>
+<w:hdr xmlns:wpc="http://schemas.microsoft.com/office/word/2010/wordprocessingCanvas" xmlns:cx="http://schemas.microsoft.com/office/drawing/2014/chartex" xmlns:mc="http://schemas.openxmlformats.org/markup-compatibility/2006" xmlns:o="urn:schemas-microsoft-com:office:office" xmlns:r="http://schemas.openxmlformats.org/officeDocument/2006/relationships" xmlns:m="http://schemas.openxmlformats.org/officeDocument/2006/math" xmlns:v="urn:schemas-microsoft-com:vml" xmlns:wp14="http://schemas.microsoft.com/office/word/2010/wordprocessingDrawing" xmlns:wp="http://schemas.openxmlformats.org/drawingml/2006/wordprocessingDrawing" xmlns:w10="urn:schemas-microsoft-com:office:word" xmlns:w="http://schemas.openxmlformats.org/wordprocessingml/2006/main" xmlns:w14="http://schemas.microsoft.com/office/word/2010/wordml" xmlns:w15="http://schemas.microsoft.com/office/word/2012/wordml" xmlns:w16se="http://schemas.microsoft.com/office/word/2015/wordml/symex" xmlns:wpg="http://schemas.microsoft.com/office/word/2010/wordprocessingGroup" xmlns:wpi="http://schemas.microsoft.com/office/word/2010/wordprocessingInk" xmlns:wne="http://schemas.microsoft.com/office/word/2006/wordml" xmlns:wps="http://schemas.microsoft.com/office/word/2010/wordprocessingShape" mc:Ignorable="w14 w15 w16se wp14">
+  <w:p>
+    <w:pPr>
+      <w:pStyle w:val="HeaderLampiran"/>
+    </w:pPr>
+    <w:r>
+      <w:rPr>
+        <w:lang w:val="en-US"/>
+      </w:rPr>
+      <w:t>C</w:t>
+    </w:r>
+    <w:r>
+      <w:t>ontoh</w:t>
+    </w:r>
+    <w:r>
+      <w:rPr>
+        <w:lang w:val="en-US"/>
+      </w:rPr>
+      <w:t xml:space="preserve"> </w:t>
+    </w:r>
+    <w:r>
+      <w:t>D</w:t>
+    </w:r>
+    <w:r>
+      <w:t>aftar</w:t>
+    </w:r>
+    <w:r>
+      <w:t xml:space="preserve"> G</w:t>
+    </w:r>
+    <w:r>
+      <w:t>ambar</w:t>
+    </w:r>
+    <w:r>
+      <w:t xml:space="preserve"> </w:t>
     </w:r>
   </w:p>
 </w:hdr>
@@ -17524,6 +18080,95 @@
     </w:lvl>
   </w:abstractNum>
   <w:abstractNum w:abstractNumId="14" w15:restartNumberingAfterBreak="0">
+    <w:nsid w:val="46822011"/>
+    <w:multiLevelType w:val="hybridMultilevel"/>
+    <w:tmpl w:val="91AAB31C"/>
+    <w:lvl w:ilvl="0" w:tplc="24F4F7F8">
+      <w:start w:val="1"/>
+      <w:numFmt w:val="decimal"/>
+      <w:lvlText w:val="%1."/>
+      <w:lvlJc w:val="left"/>
+      <w:pPr>
+        <w:ind w:left="927" w:hanging="360"/>
+      </w:pPr>
+      <w:rPr>
+        <w:rFonts w:hint="default"/>
+      </w:rPr>
+    </w:lvl>
+    <w:lvl w:ilvl="1" w:tplc="04090019" w:tentative="1">
+      <w:start w:val="1"/>
+      <w:numFmt w:val="lowerLetter"/>
+      <w:lvlText w:val="%2."/>
+      <w:lvlJc w:val="left"/>
+      <w:pPr>
+        <w:ind w:left="1647" w:hanging="360"/>
+      </w:pPr>
+    </w:lvl>
+    <w:lvl w:ilvl="2" w:tplc="0409001B" w:tentative="1">
+      <w:start w:val="1"/>
+      <w:numFmt w:val="lowerRoman"/>
+      <w:lvlText w:val="%3."/>
+      <w:lvlJc w:val="right"/>
+      <w:pPr>
+        <w:ind w:left="2367" w:hanging="180"/>
+      </w:pPr>
+    </w:lvl>
+    <w:lvl w:ilvl="3" w:tplc="0409000F" w:tentative="1">
+      <w:start w:val="1"/>
+      <w:numFmt w:val="decimal"/>
+      <w:lvlText w:val="%4."/>
+      <w:lvlJc w:val="left"/>
+      <w:pPr>
+        <w:ind w:left="3087" w:hanging="360"/>
+      </w:pPr>
+    </w:lvl>
+    <w:lvl w:ilvl="4" w:tplc="04090019" w:tentative="1">
+      <w:start w:val="1"/>
+      <w:numFmt w:val="lowerLetter"/>
+      <w:lvlText w:val="%5."/>
+      <w:lvlJc w:val="left"/>
+      <w:pPr>
+        <w:ind w:left="3807" w:hanging="360"/>
+      </w:pPr>
+    </w:lvl>
+    <w:lvl w:ilvl="5" w:tplc="0409001B" w:tentative="1">
+      <w:start w:val="1"/>
+      <w:numFmt w:val="lowerRoman"/>
+      <w:lvlText w:val="%6."/>
+      <w:lvlJc w:val="right"/>
+      <w:pPr>
+        <w:ind w:left="4527" w:hanging="180"/>
+      </w:pPr>
+    </w:lvl>
+    <w:lvl w:ilvl="6" w:tplc="0409000F" w:tentative="1">
+      <w:start w:val="1"/>
+      <w:numFmt w:val="decimal"/>
+      <w:lvlText w:val="%7."/>
+      <w:lvlJc w:val="left"/>
+      <w:pPr>
+        <w:ind w:left="5247" w:hanging="360"/>
+      </w:pPr>
+    </w:lvl>
+    <w:lvl w:ilvl="7" w:tplc="04090019" w:tentative="1">
+      <w:start w:val="1"/>
+      <w:numFmt w:val="lowerLetter"/>
+      <w:lvlText w:val="%8."/>
+      <w:lvlJc w:val="left"/>
+      <w:pPr>
+        <w:ind w:left="5967" w:hanging="360"/>
+      </w:pPr>
+    </w:lvl>
+    <w:lvl w:ilvl="8" w:tplc="0409001B" w:tentative="1">
+      <w:start w:val="1"/>
+      <w:numFmt w:val="lowerRoman"/>
+      <w:lvlText w:val="%9."/>
+      <w:lvlJc w:val="right"/>
+      <w:pPr>
+        <w:ind w:left="6687" w:hanging="180"/>
+      </w:pPr>
+    </w:lvl>
+  </w:abstractNum>
+  <w:abstractNum w:abstractNumId="15" w15:restartNumberingAfterBreak="0">
     <w:nsid w:val="477D4E70"/>
     <w:multiLevelType w:val="multilevel"/>
     <w:tmpl w:val="F98043DC"/>
@@ -17640,7 +18285,7 @@
       </w:rPr>
     </w:lvl>
   </w:abstractNum>
-  <w:abstractNum w:abstractNumId="15" w15:restartNumberingAfterBreak="0">
+  <w:abstractNum w:abstractNumId="16" w15:restartNumberingAfterBreak="0">
     <w:nsid w:val="4DDD5581"/>
     <w:multiLevelType w:val="multilevel"/>
     <w:tmpl w:val="C906718C"/>
@@ -17760,7 +18405,7 @@
       </w:rPr>
     </w:lvl>
   </w:abstractNum>
-  <w:abstractNum w:abstractNumId="16" w15:restartNumberingAfterBreak="0">
+  <w:abstractNum w:abstractNumId="17" w15:restartNumberingAfterBreak="0">
     <w:nsid w:val="5A3B4DF9"/>
     <w:multiLevelType w:val="multilevel"/>
     <w:tmpl w:val="EF5095EA"/>
@@ -17877,7 +18522,7 @@
       </w:rPr>
     </w:lvl>
   </w:abstractNum>
-  <w:abstractNum w:abstractNumId="17" w15:restartNumberingAfterBreak="0">
+  <w:abstractNum w:abstractNumId="18" w15:restartNumberingAfterBreak="0">
     <w:nsid w:val="607B06E9"/>
     <w:multiLevelType w:val="hybridMultilevel"/>
     <w:tmpl w:val="B2CE2EBC"/>
@@ -17990,7 +18635,7 @@
       </w:rPr>
     </w:lvl>
   </w:abstractNum>
-  <w:abstractNum w:abstractNumId="18" w15:restartNumberingAfterBreak="0">
+  <w:abstractNum w:abstractNumId="19" w15:restartNumberingAfterBreak="0">
     <w:nsid w:val="6D9F4C9A"/>
     <w:multiLevelType w:val="multilevel"/>
     <w:tmpl w:val="0A84A4D2"/>
@@ -18107,7 +18752,7 @@
       </w:rPr>
     </w:lvl>
   </w:abstractNum>
-  <w:abstractNum w:abstractNumId="19" w15:restartNumberingAfterBreak="0">
+  <w:abstractNum w:abstractNumId="20" w15:restartNumberingAfterBreak="0">
     <w:nsid w:val="70693823"/>
     <w:multiLevelType w:val="hybridMultilevel"/>
     <w:tmpl w:val="3A202FCC"/>
@@ -18221,7 +18866,7 @@
       </w:rPr>
     </w:lvl>
   </w:abstractNum>
-  <w:abstractNum w:abstractNumId="20" w15:restartNumberingAfterBreak="0">
+  <w:abstractNum w:abstractNumId="21" w15:restartNumberingAfterBreak="0">
     <w:nsid w:val="72130247"/>
     <w:multiLevelType w:val="multilevel"/>
     <w:tmpl w:val="74CC4D4C"/>
@@ -18334,7 +18979,7 @@
       </w:rPr>
     </w:lvl>
   </w:abstractNum>
-  <w:abstractNum w:abstractNumId="21" w15:restartNumberingAfterBreak="0">
+  <w:abstractNum w:abstractNumId="22" w15:restartNumberingAfterBreak="0">
     <w:nsid w:val="73FA0C77"/>
     <w:multiLevelType w:val="hybridMultilevel"/>
     <w:tmpl w:val="C3121C86"/>
@@ -18420,7 +19065,7 @@
       </w:pPr>
     </w:lvl>
   </w:abstractNum>
-  <w:abstractNum w:abstractNumId="22" w15:restartNumberingAfterBreak="0">
+  <w:abstractNum w:abstractNumId="23" w15:restartNumberingAfterBreak="0">
     <w:nsid w:val="7B4B2D7A"/>
     <w:multiLevelType w:val="multilevel"/>
     <w:tmpl w:val="AB206B9E"/>
@@ -18534,13 +19179,13 @@
     </w:lvl>
   </w:abstractNum>
   <w:num w:numId="1">
-    <w:abstractNumId w:val="22"/>
+    <w:abstractNumId w:val="23"/>
   </w:num>
   <w:num w:numId="2">
-    <w:abstractNumId w:val="17"/>
+    <w:abstractNumId w:val="18"/>
   </w:num>
   <w:num w:numId="3">
-    <w:abstractNumId w:val="19"/>
+    <w:abstractNumId w:val="20"/>
   </w:num>
   <w:num w:numId="4">
     <w:abstractNumId w:val="12"/>
@@ -18558,19 +19203,19 @@
     <w:abstractNumId w:val="13"/>
   </w:num>
   <w:num w:numId="9">
-    <w:abstractNumId w:val="21"/>
+    <w:abstractNumId w:val="22"/>
   </w:num>
   <w:num w:numId="10">
     <w:abstractNumId w:val="0"/>
   </w:num>
   <w:num w:numId="11">
-    <w:abstractNumId w:val="14"/>
+    <w:abstractNumId w:val="15"/>
   </w:num>
   <w:num w:numId="12">
-    <w:abstractNumId w:val="18"/>
+    <w:abstractNumId w:val="19"/>
   </w:num>
   <w:num w:numId="13">
-    <w:abstractNumId w:val="16"/>
+    <w:abstractNumId w:val="17"/>
   </w:num>
   <w:num w:numId="14">
     <w:abstractNumId w:val="9"/>
@@ -18579,7 +19224,7 @@
     <w:abstractNumId w:val="7"/>
   </w:num>
   <w:num w:numId="16">
-    <w:abstractNumId w:val="15"/>
+    <w:abstractNumId w:val="16"/>
   </w:num>
   <w:num w:numId="17">
     <w:abstractNumId w:val="4"/>
@@ -18591,7 +19236,7 @@
     <w:abstractNumId w:val="10"/>
   </w:num>
   <w:num w:numId="20">
-    <w:abstractNumId w:val="20"/>
+    <w:abstractNumId w:val="21"/>
   </w:num>
   <w:num w:numId="21">
     <w:abstractNumId w:val="2"/>
@@ -18601,6 +19246,9 @@
   </w:num>
   <w:num w:numId="23">
     <w:abstractNumId w:val="11"/>
+  </w:num>
+  <w:num w:numId="24">
+    <w:abstractNumId w:val="14"/>
   </w:num>
   <w:numIdMacAtCleanup w:val="22"/>
 </w:numbering>
@@ -20398,7 +21046,7 @@
 </file>
 
 <file path=customXml/itemProps1.xml><?xml version="1.0" encoding="utf-8"?>
-<ds:datastoreItem xmlns:ds="http://schemas.openxmlformats.org/officeDocument/2006/customXml" ds:itemID="{F22FF59E-4C0A-46C0-B52F-4A7D725A6E20}">
+<ds:datastoreItem xmlns:ds="http://schemas.openxmlformats.org/officeDocument/2006/customXml" ds:itemID="{55744463-8881-43D8-94DF-985565D54167}">
   <ds:schemaRefs>
     <ds:schemaRef ds:uri="http://schemas.openxmlformats.org/officeDocument/2006/bibliography"/>
   </ds:schemaRefs>

</xml_diff>

<commit_message>
update search and laporan
</commit_message>
<xml_diff>
--- a/Laporan Skripsi/Skripsi Yudas.docx
+++ b/Laporan Skripsi/Skripsi Yudas.docx
@@ -3508,29 +3508,14 @@
     </w:p>
     <w:p>
       <w:pPr>
-        <w:tabs>
-          <w:tab w:val="left" w:pos="1560"/>
-          <w:tab w:val="right" w:leader="dot" w:pos="7938"/>
-          <w:tab w:val="right" w:leader="dot" w:pos="8505"/>
-        </w:tabs>
-        <w:spacing w:after="360"/>
-        <w:ind w:firstLine="0"/>
-        <w:contextualSpacing w:val="0"/>
-        <w:jc w:val="center"/>
-        <w:rPr>
-          <w:rFonts w:cs="Times New Roman"/>
-          <w:b/>
-          <w:sz w:val="28"/>
-          <w:szCs w:val="24"/>
-        </w:rPr>
-      </w:pPr>
-      <w:r>
-        <w:rPr>
-          <w:rFonts w:cs="Times New Roman"/>
-          <w:b/>
-          <w:sz w:val="28"/>
-          <w:szCs w:val="24"/>
-        </w:rPr>
+        <w:pStyle w:val="Heading1"/>
+        <w:numPr>
+          <w:ilvl w:val="0"/>
+          <w:numId w:val="0"/>
+        </w:numPr>
+        <w:ind w:left="360"/>
+      </w:pPr>
+      <w:r>
         <w:lastRenderedPageBreak/>
         <w:t>KATA PENGANTAR</w:t>
       </w:r>
@@ -3863,29 +3848,14 @@
     </w:p>
     <w:p>
       <w:pPr>
-        <w:tabs>
-          <w:tab w:val="left" w:pos="1560"/>
-          <w:tab w:val="right" w:leader="dot" w:pos="7938"/>
-          <w:tab w:val="right" w:leader="dot" w:pos="8505"/>
-        </w:tabs>
-        <w:spacing w:after="240"/>
-        <w:ind w:firstLine="0"/>
-        <w:contextualSpacing w:val="0"/>
-        <w:jc w:val="center"/>
-        <w:rPr>
-          <w:rFonts w:cs="Times New Roman"/>
-          <w:b/>
-          <w:sz w:val="28"/>
-          <w:szCs w:val="24"/>
-        </w:rPr>
-      </w:pPr>
-      <w:r>
-        <w:rPr>
-          <w:rFonts w:cs="Times New Roman"/>
-          <w:b/>
-          <w:sz w:val="28"/>
-          <w:szCs w:val="24"/>
-        </w:rPr>
+        <w:pStyle w:val="Heading1"/>
+        <w:numPr>
+          <w:ilvl w:val="0"/>
+          <w:numId w:val="0"/>
+        </w:numPr>
+        <w:ind w:left="360"/>
+      </w:pPr>
+      <w:r>
         <w:lastRenderedPageBreak/>
         <w:t>DAFTAR ISI</w:t>
       </w:r>
@@ -5073,6 +5043,7 @@
           <w:szCs w:val="24"/>
           <w:lang w:val="en-US"/>
         </w:rPr>
+        <w:lastRenderedPageBreak/>
         <w:t>.</w:t>
       </w:r>
       <w:r>
@@ -5114,7 +5085,6 @@
         <w:rPr>
           <w:szCs w:val="24"/>
         </w:rPr>
-        <w:lastRenderedPageBreak/>
         <w:t>BAB V</w:t>
       </w:r>
       <w:r>
@@ -5441,25 +5411,16 @@
     </w:p>
     <w:p>
       <w:pPr>
-        <w:spacing w:after="360"/>
-        <w:contextualSpacing w:val="0"/>
-        <w:jc w:val="center"/>
-        <w:rPr>
-          <w:rFonts w:cs="Times New Roman"/>
-          <w:b/>
-          <w:sz w:val="28"/>
-          <w:szCs w:val="24"/>
-        </w:rPr>
+        <w:pStyle w:val="Heading1"/>
+        <w:numPr>
+          <w:ilvl w:val="0"/>
+          <w:numId w:val="0"/>
+        </w:numPr>
+        <w:ind w:left="360"/>
       </w:pPr>
       <w:bookmarkStart w:id="4" w:name="_LAMPIRAN_8_DAFTAR"/>
       <w:bookmarkEnd w:id="4"/>
       <w:r>
-        <w:rPr>
-          <w:rFonts w:cs="Times New Roman"/>
-          <w:b/>
-          <w:sz w:val="28"/>
-          <w:szCs w:val="24"/>
-        </w:rPr>
         <w:lastRenderedPageBreak/>
         <w:t>DAFTAR GAMBAR</w:t>
       </w:r>
@@ -5774,25 +5735,16 @@
     </w:p>
     <w:p>
       <w:pPr>
-        <w:spacing w:after="360"/>
-        <w:contextualSpacing w:val="0"/>
-        <w:jc w:val="center"/>
-        <w:rPr>
-          <w:rFonts w:cs="Times New Roman"/>
-          <w:b/>
-          <w:sz w:val="28"/>
-          <w:szCs w:val="24"/>
-        </w:rPr>
+        <w:pStyle w:val="Heading1"/>
+        <w:numPr>
+          <w:ilvl w:val="0"/>
+          <w:numId w:val="0"/>
+        </w:numPr>
+        <w:ind w:left="360"/>
       </w:pPr>
       <w:bookmarkStart w:id="5" w:name="_LAMPIRAN_9_DAFTAR"/>
       <w:bookmarkEnd w:id="5"/>
       <w:r>
-        <w:rPr>
-          <w:rFonts w:cs="Times New Roman"/>
-          <w:b/>
-          <w:sz w:val="28"/>
-          <w:szCs w:val="24"/>
-        </w:rPr>
         <w:lastRenderedPageBreak/>
         <w:t>DAFTAR TABEL</w:t>
       </w:r>
@@ -6006,27 +5958,18 @@
     </w:p>
     <w:p>
       <w:pPr>
-        <w:spacing w:after="360"/>
-        <w:contextualSpacing w:val="0"/>
-        <w:jc w:val="center"/>
-        <w:rPr>
-          <w:rFonts w:cs="Times New Roman"/>
-          <w:b/>
-          <w:sz w:val="28"/>
-          <w:szCs w:val="24"/>
-        </w:rPr>
+        <w:pStyle w:val="Heading1"/>
+        <w:numPr>
+          <w:ilvl w:val="0"/>
+          <w:numId w:val="0"/>
+        </w:numPr>
+        <w:ind w:left="360"/>
       </w:pPr>
       <w:bookmarkStart w:id="6" w:name="_LAMPIRAN_10_DAFTAR"/>
       <w:bookmarkStart w:id="7" w:name="_LAMPIRAN_11_DAFTAR"/>
       <w:bookmarkEnd w:id="6"/>
       <w:bookmarkEnd w:id="7"/>
       <w:r>
-        <w:rPr>
-          <w:rFonts w:cs="Times New Roman"/>
-          <w:b/>
-          <w:sz w:val="28"/>
-          <w:szCs w:val="24"/>
-        </w:rPr>
         <w:lastRenderedPageBreak/>
         <w:t>DAFTAR LAMPIRAN</w:t>
       </w:r>
@@ -8556,7 +8499,13 @@
         <w:rPr>
           <w:lang w:val="en-US"/>
         </w:rPr>
-        <w:t>Pengolahan Citra</w:t>
+        <w:t>Pengolahan Citr</w:t>
+      </w:r>
+      <w:r>
+        <w:rPr>
+          <w:lang w:val="en-US"/>
+        </w:rPr>
+        <w:t>a</w:t>
       </w:r>
     </w:p>
     <w:p>
@@ -8570,7 +8519,7 @@
         <w:rPr>
           <w:lang w:val="en-US"/>
         </w:rPr>
-        <w:t>Liveness Detection</w:t>
+        <w:t>Machine Learning</w:t>
       </w:r>
     </w:p>
     <w:p>
@@ -8584,7 +8533,7 @@
         <w:rPr>
           <w:lang w:val="en-US"/>
         </w:rPr>
-        <w:t>Face Recognition</w:t>
+        <w:t>Deep Learning</w:t>
       </w:r>
     </w:p>
     <w:p>
@@ -8598,7 +8547,21 @@
         <w:rPr>
           <w:lang w:val="en-US"/>
         </w:rPr>
-        <w:t>Deep Learning</w:t>
+        <w:t>Face Detection</w:t>
+      </w:r>
+    </w:p>
+    <w:p>
+      <w:pPr>
+        <w:pStyle w:val="Heading3"/>
+        <w:rPr>
+          <w:lang w:val="en-US"/>
+        </w:rPr>
+      </w:pPr>
+      <w:r>
+        <w:rPr>
+          <w:lang w:val="en-US"/>
+        </w:rPr>
+        <w:t>Google ML Kit</w:t>
       </w:r>
     </w:p>
     <w:p>
@@ -8612,6 +8575,40 @@
         <w:rPr>
           <w:lang w:val="en-US"/>
         </w:rPr>
+        <w:t>Liveness Detecti</w:t>
+      </w:r>
+      <w:r>
+        <w:rPr>
+          <w:lang w:val="en-US"/>
+        </w:rPr>
+        <w:t>on</w:t>
+      </w:r>
+    </w:p>
+    <w:p>
+      <w:pPr>
+        <w:pStyle w:val="Heading3"/>
+        <w:rPr>
+          <w:lang w:val="en-US"/>
+        </w:rPr>
+      </w:pPr>
+      <w:r>
+        <w:rPr>
+          <w:lang w:val="en-US"/>
+        </w:rPr>
+        <w:t>Android NDK (Native Development Kit)</w:t>
+      </w:r>
+    </w:p>
+    <w:p>
+      <w:pPr>
+        <w:pStyle w:val="Heading2"/>
+        <w:rPr>
+          <w:lang w:val="en-US"/>
+        </w:rPr>
+      </w:pPr>
+      <w:r>
+        <w:rPr>
+          <w:lang w:val="en-US"/>
+        </w:rPr>
         <w:t>CNN (</w:t>
       </w:r>
       <w:r>
@@ -8639,7 +8636,7 @@
         <w:rPr>
           <w:lang w:val="en-US"/>
         </w:rPr>
-        <w:t>Google ML Kit</w:t>
+        <w:t>Cosine Similarity</w:t>
       </w:r>
     </w:p>
     <w:p>
@@ -8653,1387 +8650,18 @@
         <w:rPr>
           <w:lang w:val="en-US"/>
         </w:rPr>
-        <w:t>Tensorflow</w:t>
-      </w:r>
-    </w:p>
-    <w:p>
-      <w:pPr>
-        <w:pStyle w:val="Heading2"/>
-        <w:rPr>
-          <w:lang w:val="en-US"/>
-        </w:rPr>
-      </w:pPr>
-      <w:r>
-        <w:rPr>
-          <w:lang w:val="en-US"/>
-        </w:rPr>
-        <w:t>Google FaceNet</w:t>
-      </w:r>
-    </w:p>
-    <w:p>
-      <w:pPr>
-        <w:pStyle w:val="Heading2"/>
-        <w:rPr>
-          <w:lang w:val="en-US"/>
-        </w:rPr>
-      </w:pPr>
-      <w:r>
-        <w:rPr>
-          <w:lang w:val="en-US"/>
-        </w:rPr>
-        <w:t>Cosine Similarity</w:t>
-      </w:r>
-    </w:p>
-    <w:p>
-      <w:pPr>
-        <w:pStyle w:val="Heading2"/>
-        <w:rPr>
-          <w:lang w:val="en-US"/>
-        </w:rPr>
-      </w:pPr>
-      <w:r>
-        <w:rPr>
-          <w:lang w:val="en-US"/>
-        </w:rPr>
-        <w:t>Android NDK (</w:t>
-      </w:r>
-      <w:r>
-        <w:rPr>
-          <w:i/>
-          <w:lang w:val="en-US"/>
-        </w:rPr>
-        <w:t>Native Development Kit</w:t>
-      </w:r>
-      <w:r>
-        <w:rPr>
-          <w:lang w:val="en-US"/>
-        </w:rPr>
-        <w:t>)</w:t>
-      </w:r>
-    </w:p>
-    <w:p>
-      <w:pPr>
-        <w:pStyle w:val="Heading2"/>
-        <w:rPr>
-          <w:lang w:val="en-US"/>
-        </w:rPr>
-      </w:pPr>
-      <w:r>
-        <w:rPr>
-          <w:lang w:val="en-US"/>
-        </w:rPr>
-        <w:t>Retrofit</w:t>
-      </w:r>
-    </w:p>
-    <w:p>
-      <w:pPr>
-        <w:pStyle w:val="Heading2"/>
-        <w:rPr>
-          <w:lang w:val="en-US"/>
-        </w:rPr>
-      </w:pPr>
-      <w:r>
-        <w:rPr>
-          <w:lang w:val="en-US"/>
-        </w:rPr>
-        <w:t>OpenCv</w:t>
-      </w:r>
-    </w:p>
-    <w:p>
-      <w:pPr>
-        <w:pStyle w:val="Heading2"/>
-        <w:rPr>
-          <w:lang w:val="en-US"/>
-        </w:rPr>
-      </w:pPr>
-      <w:r>
-        <w:rPr>
-          <w:lang w:val="en-US"/>
-        </w:rPr>
-        <w:t>Python</w:t>
-      </w:r>
-    </w:p>
-    <w:p>
-      <w:pPr>
-        <w:pStyle w:val="Heading2"/>
-        <w:rPr>
-          <w:lang w:val="en-US"/>
-        </w:rPr>
-      </w:pPr>
-      <w:r>
-        <w:rPr>
-          <w:lang w:val="en-US"/>
-        </w:rPr>
-        <w:t>Laravel</w:t>
-      </w:r>
-    </w:p>
-    <w:p>
-      <w:pPr>
-        <w:pStyle w:val="Heading2"/>
-        <w:rPr>
-          <w:lang w:val="en-US"/>
-        </w:rPr>
-      </w:pPr>
-      <w:r>
-        <w:rPr>
-          <w:lang w:val="en-US"/>
-        </w:rPr>
-        <w:t>PHP</w:t>
-      </w:r>
-    </w:p>
-    <w:p>
-      <w:pPr>
-        <w:pStyle w:val="Heading2"/>
-        <w:rPr>
-          <w:lang w:val="en-US"/>
-        </w:rPr>
-      </w:pPr>
-      <w:r>
-        <w:rPr>
-          <w:lang w:val="en-US"/>
-        </w:rPr>
-        <w:t>MySQL</w:t>
-      </w:r>
-    </w:p>
-    <w:p>
-      <w:pPr>
-        <w:pStyle w:val="Heading2"/>
-        <w:rPr>
-          <w:lang w:val="en-US"/>
-        </w:rPr>
-      </w:pPr>
-      <w:r>
-        <w:rPr>
-          <w:lang w:val="en-US"/>
-        </w:rPr>
-        <w:t>Android Studio</w:t>
-      </w:r>
-    </w:p>
-    <w:p>
-      <w:pPr>
-        <w:pStyle w:val="Heading2"/>
-        <w:rPr>
-          <w:lang w:val="en-US"/>
-        </w:rPr>
-      </w:pPr>
-      <w:r>
-        <w:rPr>
-          <w:lang w:val="en-US"/>
-        </w:rPr>
-        <w:t>Visual Studio Code</w:t>
-      </w:r>
-      <w:bookmarkStart w:id="12" w:name="_GoBack"/>
-      <w:bookmarkEnd w:id="12"/>
-    </w:p>
-    <w:p>
-      <w:pPr>
-        <w:pStyle w:val="ListParagraph"/>
-        <w:spacing w:before="240"/>
-        <w:ind w:firstLine="0"/>
-        <w:rPr>
-          <w:b/>
-        </w:rPr>
-      </w:pPr>
-    </w:p>
-    <w:p>
-      <w:pPr>
-        <w:pStyle w:val="ListParagraph"/>
-        <w:numPr>
-          <w:ilvl w:val="1"/>
-          <w:numId w:val="17"/>
-        </w:numPr>
-        <w:spacing w:before="240"/>
-        <w:ind w:left="567" w:hanging="567"/>
-        <w:rPr>
-          <w:b/>
-        </w:rPr>
-      </w:pPr>
-      <w:r>
-        <w:rPr>
-          <w:b/>
-        </w:rPr>
-        <w:t>Sub Bab</w:t>
-      </w:r>
-    </w:p>
-    <w:p>
-      <w:pPr>
-        <w:pStyle w:val="IsiHeading2"/>
-        <w:rPr>
-          <w:lang w:val="en-US"/>
-        </w:rPr>
-      </w:pPr>
-      <w:r>
-        <w:rPr>
-          <w:lang w:val="en-US"/>
-        </w:rPr>
-        <w:t xml:space="preserve">Potongan kode program </w:t>
-      </w:r>
-      <w:r>
-        <w:t>(</w:t>
-      </w:r>
-      <w:r>
-        <w:rPr>
-          <w:i/>
-        </w:rPr>
-        <w:t>listing code/script</w:t>
-      </w:r>
-      <w:r>
-        <w:t>)</w:t>
-      </w:r>
-      <w:r>
-        <w:rPr>
-          <w:lang w:val="en-US"/>
-        </w:rPr>
-        <w:t xml:space="preserve"> yang dianggap penting, bisa ditampilkan pada bab-bab utama laporan. </w:t>
-      </w:r>
-      <w:r>
-        <w:t>Potongan</w:t>
-      </w:r>
-      <w:r>
-        <w:rPr>
-          <w:lang w:val="en-US"/>
-        </w:rPr>
-        <w:t xml:space="preserve"> </w:t>
-      </w:r>
-      <w:r>
-        <w:t>kode program</w:t>
-      </w:r>
-      <w:r>
-        <w:rPr>
-          <w:lang w:val="en-US"/>
-        </w:rPr>
-        <w:t xml:space="preserve"> tersebut</w:t>
-      </w:r>
-      <w:r>
-        <w:t xml:space="preserve"> ditulis dengan huruf Courier New ukuran 10pt</w:t>
-      </w:r>
-      <w:r>
-        <w:rPr>
-          <w:lang w:val="en-US"/>
-        </w:rPr>
-        <w:t xml:space="preserve"> di dalam tabel dengan 1 </w:t>
-      </w:r>
-      <w:r>
-        <w:rPr>
-          <w:i/>
-          <w:lang w:val="en-US"/>
-        </w:rPr>
-        <w:t>cell</w:t>
-      </w:r>
-      <w:r>
-        <w:rPr>
-          <w:lang w:val="en-US"/>
-        </w:rPr>
-        <w:t xml:space="preserve"> bergaris tepi 1 piksel</w:t>
-      </w:r>
-      <w:r>
-        <w:t>.</w:t>
-      </w:r>
-      <w:r>
-        <w:rPr>
-          <w:lang w:val="en-US"/>
-        </w:rPr>
-        <w:t xml:space="preserve"> </w:t>
-      </w:r>
-      <w:r>
-        <w:rPr>
-          <w:lang w:val="en-US"/>
-        </w:rPr>
-        <w:t>Perhatikan</w:t>
-      </w:r>
-      <w:r>
-        <w:rPr>
-          <w:lang w:val="en-US"/>
-        </w:rPr>
-        <w:t xml:space="preserve"> contoh berikut:</w:t>
-      </w:r>
-    </w:p>
-    <w:tbl>
-      <w:tblPr>
-        <w:tblStyle w:val="TableGrid"/>
-        <w:tblW w:w="0" w:type="auto"/>
-        <w:tblLook w:val="04A0" w:firstRow="1" w:lastRow="0" w:firstColumn="1" w:lastColumn="0" w:noHBand="0" w:noVBand="1"/>
-      </w:tblPr>
-      <w:tblGrid>
-        <w:gridCol w:w="7928"/>
-      </w:tblGrid>
-      <w:tr>
-        <w:tc>
-          <w:tcPr>
-            <w:tcW w:w="7928" w:type="dxa"/>
-          </w:tcPr>
-          <w:p>
-            <w:pPr>
-              <w:pStyle w:val="IsiHeading2"/>
-              <w:ind w:firstLine="0"/>
-              <w:rPr>
-                <w:rFonts w:ascii="Courier New" w:hAnsi="Courier New" w:cs="Courier New"/>
-                <w:sz w:val="20"/>
-                <w:szCs w:val="20"/>
-                <w:lang w:val="en-US"/>
-              </w:rPr>
-            </w:pPr>
-            <w:r>
-              <w:rPr>
-                <w:rFonts w:ascii="Courier New" w:hAnsi="Courier New" w:cs="Courier New"/>
-                <w:sz w:val="20"/>
-                <w:szCs w:val="20"/>
-                <w:lang w:val="en-US"/>
-              </w:rPr>
-              <w:t>//</w:t>
-            </w:r>
-          </w:p>
-          <w:p>
-            <w:pPr>
-              <w:pStyle w:val="IsiHeading2"/>
-              <w:ind w:firstLine="0"/>
-              <w:rPr>
-                <w:rFonts w:ascii="Courier New" w:hAnsi="Courier New" w:cs="Courier New"/>
-                <w:sz w:val="20"/>
-                <w:szCs w:val="20"/>
-                <w:lang w:val="en-US"/>
-              </w:rPr>
-            </w:pPr>
-            <w:r>
-              <w:rPr>
-                <w:rFonts w:ascii="Courier New" w:hAnsi="Courier New" w:cs="Courier New"/>
-                <w:sz w:val="20"/>
-                <w:szCs w:val="20"/>
-                <w:lang w:val="en-US"/>
-              </w:rPr>
-              <w:t>//  main.cpp</w:t>
-            </w:r>
-          </w:p>
-          <w:p>
-            <w:pPr>
-              <w:pStyle w:val="IsiHeading2"/>
-              <w:ind w:firstLine="0"/>
-              <w:rPr>
-                <w:rFonts w:ascii="Courier New" w:hAnsi="Courier New" w:cs="Courier New"/>
-                <w:sz w:val="20"/>
-                <w:szCs w:val="20"/>
-                <w:lang w:val="en-US"/>
-              </w:rPr>
-            </w:pPr>
-            <w:r>
-              <w:rPr>
-                <w:rFonts w:ascii="Courier New" w:hAnsi="Courier New" w:cs="Courier New"/>
-                <w:sz w:val="20"/>
-                <w:szCs w:val="20"/>
-                <w:lang w:val="en-US"/>
-              </w:rPr>
-              <w:t>//  VMW</w:t>
-            </w:r>
-          </w:p>
-          <w:p>
-            <w:pPr>
-              <w:pStyle w:val="IsiHeading2"/>
-              <w:ind w:firstLine="0"/>
-              <w:rPr>
-                <w:rFonts w:ascii="Courier New" w:hAnsi="Courier New" w:cs="Courier New"/>
-                <w:sz w:val="20"/>
-                <w:szCs w:val="20"/>
-                <w:lang w:val="en-US"/>
-              </w:rPr>
-            </w:pPr>
-            <w:r>
-              <w:rPr>
-                <w:rFonts w:ascii="Courier New" w:hAnsi="Courier New" w:cs="Courier New"/>
-                <w:sz w:val="20"/>
-                <w:szCs w:val="20"/>
-                <w:lang w:val="en-US"/>
-              </w:rPr>
-              <w:t>//</w:t>
-            </w:r>
-          </w:p>
-          <w:p>
-            <w:pPr>
-              <w:pStyle w:val="IsiHeading2"/>
-              <w:ind w:firstLine="0"/>
-              <w:rPr>
-                <w:rFonts w:ascii="Courier New" w:hAnsi="Courier New" w:cs="Courier New"/>
-                <w:sz w:val="20"/>
-                <w:szCs w:val="20"/>
-                <w:lang w:val="en-US"/>
-              </w:rPr>
-            </w:pPr>
-            <w:r>
-              <w:rPr>
-                <w:rFonts w:ascii="Courier New" w:hAnsi="Courier New" w:cs="Courier New"/>
-                <w:sz w:val="20"/>
-                <w:szCs w:val="20"/>
-                <w:lang w:val="en-US"/>
-              </w:rPr>
-              <w:t xml:space="preserve">//  Created by Yoppy Yunhasnawa on </w:t>
-            </w:r>
-            <w:r>
-              <w:rPr>
-                <w:rFonts w:ascii="Courier New" w:hAnsi="Courier New" w:cs="Courier New"/>
-                <w:sz w:val="20"/>
-                <w:szCs w:val="20"/>
-                <w:lang w:val="en-US"/>
-              </w:rPr>
-              <w:t>03</w:t>
-            </w:r>
-            <w:r>
-              <w:rPr>
-                <w:rFonts w:ascii="Courier New" w:hAnsi="Courier New" w:cs="Courier New"/>
-                <w:sz w:val="20"/>
-                <w:szCs w:val="20"/>
-                <w:lang w:val="en-US"/>
-              </w:rPr>
-              <w:t>/25/</w:t>
-            </w:r>
-            <w:r>
-              <w:rPr>
-                <w:rFonts w:ascii="Courier New" w:hAnsi="Courier New" w:cs="Courier New"/>
-                <w:sz w:val="20"/>
-                <w:szCs w:val="20"/>
-                <w:lang w:val="en-US"/>
-              </w:rPr>
-              <w:t>2020</w:t>
-            </w:r>
-            <w:r>
-              <w:rPr>
-                <w:rFonts w:ascii="Courier New" w:hAnsi="Courier New" w:cs="Courier New"/>
-                <w:sz w:val="20"/>
-                <w:szCs w:val="20"/>
-                <w:lang w:val="en-US"/>
-              </w:rPr>
-              <w:t>.</w:t>
-            </w:r>
-          </w:p>
-          <w:p>
-            <w:pPr>
-              <w:pStyle w:val="IsiHeading2"/>
-              <w:ind w:firstLine="0"/>
-              <w:rPr>
-                <w:rFonts w:ascii="Courier New" w:hAnsi="Courier New" w:cs="Courier New"/>
-                <w:sz w:val="20"/>
-                <w:szCs w:val="20"/>
-                <w:lang w:val="en-US"/>
-              </w:rPr>
-            </w:pPr>
-            <w:r>
-              <w:rPr>
-                <w:rFonts w:ascii="Courier New" w:hAnsi="Courier New" w:cs="Courier New"/>
-                <w:sz w:val="20"/>
-                <w:szCs w:val="20"/>
-                <w:lang w:val="en-US"/>
-              </w:rPr>
-              <w:lastRenderedPageBreak/>
-              <w:t>//  Copyright (c) 20</w:t>
-            </w:r>
-            <w:r>
-              <w:rPr>
-                <w:rFonts w:ascii="Courier New" w:hAnsi="Courier New" w:cs="Courier New"/>
-                <w:sz w:val="20"/>
-                <w:szCs w:val="20"/>
-                <w:lang w:val="en-US"/>
-              </w:rPr>
-              <w:t>20</w:t>
-            </w:r>
-            <w:r>
-              <w:rPr>
-                <w:rFonts w:ascii="Courier New" w:hAnsi="Courier New" w:cs="Courier New"/>
-                <w:sz w:val="20"/>
-                <w:szCs w:val="20"/>
-                <w:lang w:val="en-US"/>
-              </w:rPr>
-              <w:t xml:space="preserve"> Yoppy Yunhasnawa. All rights reserved.</w:t>
-            </w:r>
-          </w:p>
-          <w:p>
-            <w:pPr>
-              <w:pStyle w:val="IsiHeading2"/>
-              <w:ind w:firstLine="0"/>
-              <w:rPr>
-                <w:rFonts w:ascii="Courier New" w:hAnsi="Courier New" w:cs="Courier New"/>
-                <w:sz w:val="20"/>
-                <w:szCs w:val="20"/>
-                <w:lang w:val="en-US"/>
-              </w:rPr>
-            </w:pPr>
-            <w:r>
-              <w:rPr>
-                <w:rFonts w:ascii="Courier New" w:hAnsi="Courier New" w:cs="Courier New"/>
-                <w:sz w:val="20"/>
-                <w:szCs w:val="20"/>
-                <w:lang w:val="en-US"/>
-              </w:rPr>
-              <w:t>//</w:t>
-            </w:r>
-          </w:p>
-          <w:p>
-            <w:pPr>
-              <w:pStyle w:val="IsiHeading2"/>
-              <w:ind w:firstLine="0"/>
-              <w:rPr>
-                <w:rFonts w:ascii="Courier New" w:hAnsi="Courier New" w:cs="Courier New"/>
-                <w:sz w:val="20"/>
-                <w:szCs w:val="20"/>
-                <w:lang w:val="en-US"/>
-              </w:rPr>
-            </w:pPr>
-          </w:p>
-          <w:p>
-            <w:pPr>
-              <w:pStyle w:val="IsiHeading2"/>
-              <w:ind w:firstLine="0"/>
-              <w:rPr>
-                <w:rFonts w:ascii="Courier New" w:hAnsi="Courier New" w:cs="Courier New"/>
-                <w:sz w:val="20"/>
-                <w:szCs w:val="20"/>
-                <w:lang w:val="en-US"/>
-              </w:rPr>
-            </w:pPr>
-            <w:r>
-              <w:rPr>
-                <w:rFonts w:ascii="Courier New" w:hAnsi="Courier New" w:cs="Courier New"/>
-                <w:sz w:val="20"/>
-                <w:szCs w:val="20"/>
-                <w:lang w:val="en-US"/>
-              </w:rPr>
-              <w:t>#include "VMWServer.h"</w:t>
-            </w:r>
-          </w:p>
-          <w:p>
-            <w:pPr>
-              <w:pStyle w:val="IsiHeading2"/>
-              <w:ind w:firstLine="0"/>
-              <w:rPr>
-                <w:rFonts w:ascii="Courier New" w:hAnsi="Courier New" w:cs="Courier New"/>
-                <w:sz w:val="20"/>
-                <w:szCs w:val="20"/>
-                <w:lang w:val="en-US"/>
-              </w:rPr>
-            </w:pPr>
-            <w:r>
-              <w:rPr>
-                <w:rFonts w:ascii="Courier New" w:hAnsi="Courier New" w:cs="Courier New"/>
-                <w:sz w:val="20"/>
-                <w:szCs w:val="20"/>
-                <w:lang w:val="en-US"/>
-              </w:rPr>
-              <w:t>#include "VMWSetting.h"</w:t>
-            </w:r>
-          </w:p>
-          <w:p>
-            <w:pPr>
-              <w:pStyle w:val="IsiHeading2"/>
-              <w:ind w:firstLine="0"/>
-              <w:rPr>
-                <w:rFonts w:ascii="Courier New" w:hAnsi="Courier New" w:cs="Courier New"/>
-                <w:sz w:val="20"/>
-                <w:szCs w:val="20"/>
-                <w:lang w:val="en-US"/>
-              </w:rPr>
-            </w:pPr>
-            <w:r>
-              <w:rPr>
-                <w:rFonts w:ascii="Courier New" w:hAnsi="Courier New" w:cs="Courier New"/>
-                <w:sz w:val="20"/>
-                <w:szCs w:val="20"/>
-                <w:lang w:val="en-US"/>
-              </w:rPr>
-              <w:t>// Test</w:t>
-            </w:r>
-          </w:p>
-          <w:p>
-            <w:pPr>
-              <w:pStyle w:val="IsiHeading2"/>
-              <w:ind w:firstLine="0"/>
-              <w:rPr>
-                <w:rFonts w:ascii="Courier New" w:hAnsi="Courier New" w:cs="Courier New"/>
-                <w:sz w:val="20"/>
-                <w:szCs w:val="20"/>
-                <w:lang w:val="en-US"/>
-              </w:rPr>
-            </w:pPr>
-            <w:r>
-              <w:rPr>
-                <w:rFonts w:ascii="Courier New" w:hAnsi="Courier New" w:cs="Courier New"/>
-                <w:sz w:val="20"/>
-                <w:szCs w:val="20"/>
-                <w:lang w:val="en-US"/>
-              </w:rPr>
-              <w:t>#include "VMWUtil.h"</w:t>
-            </w:r>
-          </w:p>
-          <w:p>
-            <w:pPr>
-              <w:pStyle w:val="IsiHeading2"/>
-              <w:ind w:firstLine="0"/>
-              <w:rPr>
-                <w:rFonts w:ascii="Courier New" w:hAnsi="Courier New" w:cs="Courier New"/>
-                <w:sz w:val="20"/>
-                <w:szCs w:val="20"/>
-                <w:lang w:val="en-US"/>
-              </w:rPr>
-            </w:pPr>
-          </w:p>
-          <w:p>
-            <w:pPr>
-              <w:pStyle w:val="IsiHeading2"/>
-              <w:ind w:firstLine="0"/>
-              <w:rPr>
-                <w:rFonts w:ascii="Courier New" w:hAnsi="Courier New" w:cs="Courier New"/>
-                <w:sz w:val="20"/>
-                <w:szCs w:val="20"/>
-                <w:lang w:val="en-US"/>
-              </w:rPr>
-            </w:pPr>
-            <w:r>
-              <w:rPr>
-                <w:rFonts w:ascii="Courier New" w:hAnsi="Courier New" w:cs="Courier New"/>
-                <w:sz w:val="20"/>
-                <w:szCs w:val="20"/>
-                <w:lang w:val="en-US"/>
-              </w:rPr>
-              <w:t>//#define PORT "2127" // The port users will be connecting to. Can be any number or string like "http", "ftp", etc.</w:t>
-            </w:r>
-          </w:p>
-          <w:p>
-            <w:pPr>
-              <w:pStyle w:val="IsiHeading2"/>
-              <w:ind w:firstLine="0"/>
-              <w:rPr>
-                <w:rFonts w:ascii="Courier New" w:hAnsi="Courier New" w:cs="Courier New"/>
-                <w:sz w:val="20"/>
-                <w:szCs w:val="20"/>
-                <w:lang w:val="en-US"/>
-              </w:rPr>
-            </w:pPr>
-            <w:r>
-              <w:rPr>
-                <w:rFonts w:ascii="Courier New" w:hAnsi="Courier New" w:cs="Courier New"/>
-                <w:sz w:val="20"/>
-                <w:szCs w:val="20"/>
-                <w:lang w:val="en-US"/>
-              </w:rPr>
-              <w:t>#define BACKLOG 100  // How many pending connections queue will hold</w:t>
-            </w:r>
-          </w:p>
-          <w:p>
-            <w:pPr>
-              <w:pStyle w:val="IsiHeading2"/>
-              <w:ind w:firstLine="0"/>
-              <w:rPr>
-                <w:rFonts w:ascii="Courier New" w:hAnsi="Courier New" w:cs="Courier New"/>
-                <w:sz w:val="20"/>
-                <w:szCs w:val="20"/>
-                <w:lang w:val="en-US"/>
-              </w:rPr>
-            </w:pPr>
-          </w:p>
-          <w:p>
-            <w:pPr>
-              <w:pStyle w:val="IsiHeading2"/>
-              <w:ind w:firstLine="0"/>
-              <w:rPr>
-                <w:rFonts w:ascii="Courier New" w:hAnsi="Courier New" w:cs="Courier New"/>
-                <w:sz w:val="20"/>
-                <w:szCs w:val="20"/>
-                <w:lang w:val="en-US"/>
-              </w:rPr>
-            </w:pPr>
-            <w:r>
-              <w:rPr>
-                <w:rFonts w:ascii="Courier New" w:hAnsi="Courier New" w:cs="Courier New"/>
-                <w:sz w:val="20"/>
-                <w:szCs w:val="20"/>
-                <w:lang w:val="en-US"/>
-              </w:rPr>
-              <w:t>using namespace core;</w:t>
-            </w:r>
-          </w:p>
-          <w:p>
-            <w:pPr>
-              <w:pStyle w:val="IsiHeading2"/>
-              <w:ind w:firstLine="0"/>
-              <w:rPr>
-                <w:rFonts w:ascii="Courier New" w:hAnsi="Courier New" w:cs="Courier New"/>
-                <w:sz w:val="20"/>
-                <w:szCs w:val="20"/>
-                <w:lang w:val="en-US"/>
-              </w:rPr>
-            </w:pPr>
-            <w:r>
-              <w:rPr>
-                <w:rFonts w:ascii="Courier New" w:hAnsi="Courier New" w:cs="Courier New"/>
-                <w:sz w:val="20"/>
-                <w:szCs w:val="20"/>
-                <w:lang w:val="en-US"/>
-              </w:rPr>
-              <w:t>using namespace std;</w:t>
-            </w:r>
-          </w:p>
-          <w:p>
-            <w:pPr>
-              <w:pStyle w:val="IsiHeading2"/>
-              <w:ind w:firstLine="0"/>
-              <w:rPr>
-                <w:rFonts w:ascii="Courier New" w:hAnsi="Courier New" w:cs="Courier New"/>
-                <w:sz w:val="20"/>
-                <w:szCs w:val="20"/>
-                <w:lang w:val="en-US"/>
-              </w:rPr>
-            </w:pPr>
-          </w:p>
-          <w:p>
-            <w:pPr>
-              <w:pStyle w:val="IsiHeading2"/>
-              <w:ind w:firstLine="0"/>
-              <w:rPr>
-                <w:rFonts w:ascii="Courier New" w:hAnsi="Courier New" w:cs="Courier New"/>
-                <w:sz w:val="20"/>
-                <w:szCs w:val="20"/>
-                <w:lang w:val="en-US"/>
-              </w:rPr>
-            </w:pPr>
-            <w:r>
-              <w:rPr>
-                <w:rFonts w:ascii="Courier New" w:hAnsi="Courier New" w:cs="Courier New"/>
-                <w:sz w:val="20"/>
-                <w:szCs w:val="20"/>
-                <w:lang w:val="en-US"/>
-              </w:rPr>
-              <w:t>/*</w:t>
-            </w:r>
-          </w:p>
-          <w:p>
-            <w:pPr>
-              <w:pStyle w:val="IsiHeading2"/>
-              <w:ind w:firstLine="0"/>
-              <w:rPr>
-                <w:rFonts w:ascii="Courier New" w:hAnsi="Courier New" w:cs="Courier New"/>
-                <w:sz w:val="20"/>
-                <w:szCs w:val="20"/>
-                <w:lang w:val="en-US"/>
-              </w:rPr>
-            </w:pPr>
-            <w:r>
-              <w:rPr>
-                <w:rFonts w:ascii="Courier New" w:hAnsi="Courier New" w:cs="Courier New"/>
-                <w:sz w:val="20"/>
-                <w:szCs w:val="20"/>
-                <w:lang w:val="en-US"/>
-              </w:rPr>
-              <w:t xml:space="preserve"> * Main method for running VMW</w:t>
-            </w:r>
-          </w:p>
-          <w:p>
-            <w:pPr>
-              <w:pStyle w:val="IsiHeading2"/>
-              <w:ind w:firstLine="0"/>
-              <w:rPr>
-                <w:rFonts w:ascii="Courier New" w:hAnsi="Courier New" w:cs="Courier New"/>
-                <w:sz w:val="20"/>
-                <w:szCs w:val="20"/>
-                <w:lang w:val="en-US"/>
-              </w:rPr>
-            </w:pPr>
-            <w:r>
-              <w:rPr>
-                <w:rFonts w:ascii="Courier New" w:hAnsi="Courier New" w:cs="Courier New"/>
-                <w:sz w:val="20"/>
-                <w:szCs w:val="20"/>
-                <w:lang w:val="en-US"/>
-              </w:rPr>
-              <w:t xml:space="preserve"> */</w:t>
-            </w:r>
-          </w:p>
-          <w:p>
-            <w:pPr>
-              <w:pStyle w:val="IsiHeading2"/>
-              <w:ind w:firstLine="0"/>
-              <w:rPr>
-                <w:rFonts w:ascii="Courier New" w:hAnsi="Courier New" w:cs="Courier New"/>
-                <w:sz w:val="20"/>
-                <w:szCs w:val="20"/>
-                <w:lang w:val="en-US"/>
-              </w:rPr>
-            </w:pPr>
-            <w:r>
-              <w:rPr>
-                <w:rFonts w:ascii="Courier New" w:hAnsi="Courier New" w:cs="Courier New"/>
-                <w:sz w:val="20"/>
-                <w:szCs w:val="20"/>
-                <w:lang w:val="en-US"/>
-              </w:rPr>
-              <w:t>int main(int argc, char** argv)</w:t>
-            </w:r>
-          </w:p>
-          <w:p>
-            <w:pPr>
-              <w:pStyle w:val="IsiHeading2"/>
-              <w:ind w:firstLine="0"/>
-              <w:rPr>
-                <w:rFonts w:ascii="Courier New" w:hAnsi="Courier New" w:cs="Courier New"/>
-                <w:sz w:val="20"/>
-                <w:szCs w:val="20"/>
-                <w:lang w:val="en-US"/>
-              </w:rPr>
-            </w:pPr>
-            <w:r>
-              <w:rPr>
-                <w:rFonts w:ascii="Courier New" w:hAnsi="Courier New" w:cs="Courier New"/>
-                <w:sz w:val="20"/>
-                <w:szCs w:val="20"/>
-                <w:lang w:val="en-US"/>
-              </w:rPr>
-              <w:t>{</w:t>
-            </w:r>
-          </w:p>
-          <w:p>
-            <w:pPr>
-              <w:pStyle w:val="IsiHeading2"/>
-              <w:ind w:firstLine="0"/>
-              <w:rPr>
-                <w:rFonts w:ascii="Courier New" w:hAnsi="Courier New" w:cs="Courier New"/>
-                <w:sz w:val="20"/>
-                <w:szCs w:val="20"/>
-                <w:lang w:val="en-US"/>
-              </w:rPr>
-            </w:pPr>
-            <w:r>
-              <w:rPr>
-                <w:rFonts w:ascii="Courier New" w:hAnsi="Courier New" w:cs="Courier New"/>
-                <w:sz w:val="20"/>
-                <w:szCs w:val="20"/>
-                <w:lang w:val="en-US"/>
-              </w:rPr>
-              <w:t xml:space="preserve">    // Test methods</w:t>
-            </w:r>
-          </w:p>
-          <w:p>
-            <w:pPr>
-              <w:pStyle w:val="IsiHeading2"/>
-              <w:ind w:firstLine="0"/>
-              <w:rPr>
-                <w:rFonts w:ascii="Courier New" w:hAnsi="Courier New" w:cs="Courier New"/>
-                <w:sz w:val="20"/>
-                <w:szCs w:val="20"/>
-                <w:lang w:val="en-US"/>
-              </w:rPr>
-            </w:pPr>
-            <w:r>
-              <w:rPr>
-                <w:rFonts w:ascii="Courier New" w:hAnsi="Courier New" w:cs="Courier New"/>
-                <w:sz w:val="20"/>
-                <w:szCs w:val="20"/>
-                <w:lang w:val="en-US"/>
-              </w:rPr>
-              <w:t xml:space="preserve">    VMWUtil::playground();</w:t>
-            </w:r>
-          </w:p>
-          <w:p>
-            <w:pPr>
-              <w:pStyle w:val="IsiHeading2"/>
-              <w:ind w:firstLine="0"/>
-              <w:rPr>
-                <w:rFonts w:ascii="Courier New" w:hAnsi="Courier New" w:cs="Courier New"/>
-                <w:sz w:val="20"/>
-                <w:szCs w:val="20"/>
-                <w:lang w:val="en-US"/>
-              </w:rPr>
-            </w:pPr>
-            <w:r>
-              <w:rPr>
-                <w:rFonts w:ascii="Courier New" w:hAnsi="Courier New" w:cs="Courier New"/>
-                <w:sz w:val="20"/>
-                <w:szCs w:val="20"/>
-                <w:lang w:val="en-US"/>
-              </w:rPr>
-              <w:t xml:space="preserve">    </w:t>
-            </w:r>
-          </w:p>
-          <w:p>
-            <w:pPr>
-              <w:pStyle w:val="IsiHeading2"/>
-              <w:ind w:firstLine="0"/>
-              <w:rPr>
-                <w:rFonts w:ascii="Courier New" w:hAnsi="Courier New" w:cs="Courier New"/>
-                <w:sz w:val="20"/>
-                <w:szCs w:val="20"/>
-                <w:lang w:val="en-US"/>
-              </w:rPr>
-            </w:pPr>
-            <w:r>
-              <w:rPr>
-                <w:rFonts w:ascii="Courier New" w:hAnsi="Courier New" w:cs="Courier New"/>
-                <w:sz w:val="20"/>
-                <w:szCs w:val="20"/>
-                <w:lang w:val="en-US"/>
-              </w:rPr>
-              <w:t xml:space="preserve">    // Prepare setting</w:t>
-            </w:r>
-          </w:p>
-          <w:p>
-            <w:pPr>
-              <w:pStyle w:val="IsiHeading2"/>
-              <w:ind w:firstLine="0"/>
-              <w:rPr>
-                <w:rFonts w:ascii="Courier New" w:hAnsi="Courier New" w:cs="Courier New"/>
-                <w:sz w:val="20"/>
-                <w:szCs w:val="20"/>
-                <w:lang w:val="en-US"/>
-              </w:rPr>
-            </w:pPr>
-            <w:r>
-              <w:rPr>
-                <w:rFonts w:ascii="Courier New" w:hAnsi="Courier New" w:cs="Courier New"/>
-                <w:sz w:val="20"/>
-                <w:szCs w:val="20"/>
-                <w:lang w:val="en-US"/>
-              </w:rPr>
-              <w:t xml:space="preserve">    if(argc &gt; 1)</w:t>
-            </w:r>
-          </w:p>
-          <w:p>
-            <w:pPr>
-              <w:pStyle w:val="IsiHeading2"/>
-              <w:ind w:firstLine="0"/>
-              <w:rPr>
-                <w:rFonts w:ascii="Courier New" w:hAnsi="Courier New" w:cs="Courier New"/>
-                <w:sz w:val="20"/>
-                <w:szCs w:val="20"/>
-                <w:lang w:val="en-US"/>
-              </w:rPr>
-            </w:pPr>
-            <w:r>
-              <w:rPr>
-                <w:rFonts w:ascii="Courier New" w:hAnsi="Courier New" w:cs="Courier New"/>
-                <w:sz w:val="20"/>
-                <w:szCs w:val="20"/>
-                <w:lang w:val="en-US"/>
-              </w:rPr>
-              <w:t xml:space="preserve">    {</w:t>
-            </w:r>
-          </w:p>
-          <w:p>
-            <w:pPr>
-              <w:pStyle w:val="IsiHeading2"/>
-              <w:ind w:firstLine="0"/>
-              <w:rPr>
-                <w:rFonts w:ascii="Courier New" w:hAnsi="Courier New" w:cs="Courier New"/>
-                <w:sz w:val="20"/>
-                <w:szCs w:val="20"/>
-                <w:lang w:val="en-US"/>
-              </w:rPr>
-            </w:pPr>
-            <w:r>
-              <w:rPr>
-                <w:rFonts w:ascii="Courier New" w:hAnsi="Courier New" w:cs="Courier New"/>
-                <w:sz w:val="20"/>
-                <w:szCs w:val="20"/>
-                <w:lang w:val="en-US"/>
-              </w:rPr>
-              <w:t xml:space="preserve">        string serialized_setting(argv[1]);</w:t>
-            </w:r>
-          </w:p>
-          <w:p>
-            <w:pPr>
-              <w:pStyle w:val="IsiHeading2"/>
-              <w:ind w:firstLine="0"/>
-              <w:rPr>
-                <w:rFonts w:ascii="Courier New" w:hAnsi="Courier New" w:cs="Courier New"/>
-                <w:sz w:val="20"/>
-                <w:szCs w:val="20"/>
-                <w:lang w:val="en-US"/>
-              </w:rPr>
-            </w:pPr>
-            <w:r>
-              <w:rPr>
-                <w:rFonts w:ascii="Courier New" w:hAnsi="Courier New" w:cs="Courier New"/>
-                <w:sz w:val="20"/>
-                <w:szCs w:val="20"/>
-                <w:lang w:val="en-US"/>
-              </w:rPr>
-              <w:t xml:space="preserve">        </w:t>
-            </w:r>
-          </w:p>
-          <w:p>
-            <w:pPr>
-              <w:pStyle w:val="IsiHeading2"/>
-              <w:ind w:firstLine="0"/>
-              <w:rPr>
-                <w:rFonts w:ascii="Courier New" w:hAnsi="Courier New" w:cs="Courier New"/>
-                <w:sz w:val="20"/>
-                <w:szCs w:val="20"/>
-                <w:lang w:val="en-US"/>
-              </w:rPr>
-            </w:pPr>
-            <w:r>
-              <w:rPr>
-                <w:rFonts w:ascii="Courier New" w:hAnsi="Courier New" w:cs="Courier New"/>
-                <w:sz w:val="20"/>
-                <w:szCs w:val="20"/>
-                <w:lang w:val="en-US"/>
-              </w:rPr>
-              <w:t xml:space="preserve">        VMWSetting::factory(serialized_setting);</w:t>
-            </w:r>
-          </w:p>
-          <w:p>
-            <w:pPr>
-              <w:pStyle w:val="IsiHeading2"/>
-              <w:ind w:firstLine="0"/>
-              <w:rPr>
-                <w:rFonts w:ascii="Courier New" w:hAnsi="Courier New" w:cs="Courier New"/>
-                <w:sz w:val="20"/>
-                <w:szCs w:val="20"/>
-                <w:lang w:val="en-US"/>
-              </w:rPr>
-            </w:pPr>
-            <w:r>
-              <w:rPr>
-                <w:rFonts w:ascii="Courier New" w:hAnsi="Courier New" w:cs="Courier New"/>
-                <w:sz w:val="20"/>
-                <w:szCs w:val="20"/>
-                <w:lang w:val="en-US"/>
-              </w:rPr>
-              <w:t xml:space="preserve">    }</w:t>
-            </w:r>
-          </w:p>
-          <w:p>
-            <w:pPr>
-              <w:pStyle w:val="IsiHeading2"/>
-              <w:ind w:firstLine="0"/>
-              <w:rPr>
-                <w:rFonts w:ascii="Courier New" w:hAnsi="Courier New" w:cs="Courier New"/>
-                <w:sz w:val="20"/>
-                <w:szCs w:val="20"/>
-                <w:lang w:val="en-US"/>
-              </w:rPr>
-            </w:pPr>
-            <w:r>
-              <w:rPr>
-                <w:rFonts w:ascii="Courier New" w:hAnsi="Courier New" w:cs="Courier New"/>
-                <w:sz w:val="20"/>
-                <w:szCs w:val="20"/>
-                <w:lang w:val="en-US"/>
-              </w:rPr>
-              <w:t xml:space="preserve">    </w:t>
-            </w:r>
-          </w:p>
-          <w:p>
-            <w:pPr>
-              <w:pStyle w:val="IsiHeading2"/>
-              <w:ind w:firstLine="0"/>
-              <w:rPr>
-                <w:rFonts w:ascii="Courier New" w:hAnsi="Courier New" w:cs="Courier New"/>
-                <w:sz w:val="20"/>
-                <w:szCs w:val="20"/>
-                <w:lang w:val="en-US"/>
-              </w:rPr>
-            </w:pPr>
-            <w:r>
-              <w:rPr>
-                <w:rFonts w:ascii="Courier New" w:hAnsi="Courier New" w:cs="Courier New"/>
-                <w:sz w:val="20"/>
-                <w:szCs w:val="20"/>
-                <w:lang w:val="en-US"/>
-              </w:rPr>
-              <w:t xml:space="preserve">    // Testing setting</w:t>
-            </w:r>
-          </w:p>
-          <w:p>
-            <w:pPr>
-              <w:pStyle w:val="IsiHeading2"/>
-              <w:ind w:firstLine="0"/>
-              <w:rPr>
-                <w:rFonts w:ascii="Courier New" w:hAnsi="Courier New" w:cs="Courier New"/>
-                <w:sz w:val="20"/>
-                <w:szCs w:val="20"/>
-                <w:lang w:val="en-US"/>
-              </w:rPr>
-            </w:pPr>
-            <w:r>
-              <w:rPr>
-                <w:rFonts w:ascii="Courier New" w:hAnsi="Courier New" w:cs="Courier New"/>
-                <w:sz w:val="20"/>
-                <w:szCs w:val="20"/>
-                <w:lang w:val="en-US"/>
-              </w:rPr>
-              <w:t xml:space="preserve">    //VMWSetting::factory("{'webdocs':'/Users/yunhasnawa/webdocs','production_mode':'false','library_path':'/Users/yunhasnawa/webdocs/vmwlib','port':'2721'}");</w:t>
-            </w:r>
-          </w:p>
-          <w:p>
-            <w:pPr>
-              <w:pStyle w:val="IsiHeading2"/>
-              <w:ind w:firstLine="0"/>
-              <w:rPr>
-                <w:rFonts w:ascii="Courier New" w:hAnsi="Courier New" w:cs="Courier New"/>
-                <w:sz w:val="20"/>
-                <w:szCs w:val="20"/>
-                <w:lang w:val="en-US"/>
-              </w:rPr>
-            </w:pPr>
-            <w:r>
-              <w:rPr>
-                <w:rFonts w:ascii="Courier New" w:hAnsi="Courier New" w:cs="Courier New"/>
-                <w:sz w:val="20"/>
-                <w:szCs w:val="20"/>
-                <w:lang w:val="en-US"/>
-              </w:rPr>
-              <w:lastRenderedPageBreak/>
-              <w:t xml:space="preserve">    </w:t>
-            </w:r>
-          </w:p>
-          <w:p>
-            <w:pPr>
-              <w:pStyle w:val="IsiHeading2"/>
-              <w:ind w:firstLine="0"/>
-              <w:rPr>
-                <w:rFonts w:ascii="Courier New" w:hAnsi="Courier New" w:cs="Courier New"/>
-                <w:sz w:val="20"/>
-                <w:szCs w:val="20"/>
-                <w:lang w:val="en-US"/>
-              </w:rPr>
-            </w:pPr>
-            <w:r>
-              <w:rPr>
-                <w:rFonts w:ascii="Courier New" w:hAnsi="Courier New" w:cs="Courier New"/>
-                <w:sz w:val="20"/>
-                <w:szCs w:val="20"/>
-                <w:lang w:val="en-US"/>
-              </w:rPr>
-              <w:t xml:space="preserve">    // Running server</w:t>
-            </w:r>
-          </w:p>
-          <w:p>
-            <w:pPr>
-              <w:pStyle w:val="IsiHeading2"/>
-              <w:ind w:firstLine="0"/>
-              <w:rPr>
-                <w:rFonts w:ascii="Courier New" w:hAnsi="Courier New" w:cs="Courier New"/>
-                <w:sz w:val="20"/>
-                <w:szCs w:val="20"/>
-                <w:lang w:val="en-US"/>
-              </w:rPr>
-            </w:pPr>
-            <w:r>
-              <w:rPr>
-                <w:rFonts w:ascii="Courier New" w:hAnsi="Courier New" w:cs="Courier New"/>
-                <w:sz w:val="20"/>
-                <w:szCs w:val="20"/>
-                <w:lang w:val="en-US"/>
-              </w:rPr>
-              <w:t xml:space="preserve">    core::VMWServer* server = new core::VMWServer;</w:t>
-            </w:r>
-          </w:p>
-          <w:p>
-            <w:pPr>
-              <w:pStyle w:val="IsiHeading2"/>
-              <w:ind w:firstLine="0"/>
-              <w:rPr>
-                <w:rFonts w:ascii="Courier New" w:hAnsi="Courier New" w:cs="Courier New"/>
-                <w:sz w:val="20"/>
-                <w:szCs w:val="20"/>
-                <w:lang w:val="en-US"/>
-              </w:rPr>
-            </w:pPr>
-            <w:r>
-              <w:rPr>
-                <w:rFonts w:ascii="Courier New" w:hAnsi="Courier New" w:cs="Courier New"/>
-                <w:sz w:val="20"/>
-                <w:szCs w:val="20"/>
-                <w:lang w:val="en-US"/>
-              </w:rPr>
-              <w:t xml:space="preserve">    </w:t>
-            </w:r>
-          </w:p>
-          <w:p>
-            <w:pPr>
-              <w:pStyle w:val="IsiHeading2"/>
-              <w:ind w:firstLine="0"/>
-              <w:rPr>
-                <w:rFonts w:ascii="Courier New" w:hAnsi="Courier New" w:cs="Courier New"/>
-                <w:sz w:val="20"/>
-                <w:szCs w:val="20"/>
-                <w:lang w:val="en-US"/>
-              </w:rPr>
-            </w:pPr>
-            <w:r>
-              <w:rPr>
-                <w:rFonts w:ascii="Courier New" w:hAnsi="Courier New" w:cs="Courier New"/>
-                <w:sz w:val="20"/>
-                <w:szCs w:val="20"/>
-                <w:lang w:val="en-US"/>
-              </w:rPr>
-              <w:t xml:space="preserve">    server-&gt;set_backlog(BACKLOG);</w:t>
-            </w:r>
-          </w:p>
-          <w:p>
-            <w:pPr>
-              <w:pStyle w:val="IsiHeading2"/>
-              <w:ind w:firstLine="0"/>
-              <w:rPr>
-                <w:rFonts w:ascii="Courier New" w:hAnsi="Courier New" w:cs="Courier New"/>
-                <w:sz w:val="20"/>
-                <w:szCs w:val="20"/>
-                <w:lang w:val="en-US"/>
-              </w:rPr>
-            </w:pPr>
-            <w:r>
-              <w:rPr>
-                <w:rFonts w:ascii="Courier New" w:hAnsi="Courier New" w:cs="Courier New"/>
-                <w:sz w:val="20"/>
-                <w:szCs w:val="20"/>
-                <w:lang w:val="en-US"/>
-              </w:rPr>
-              <w:t xml:space="preserve">    //server-&gt;set_port(PORT);</w:t>
-            </w:r>
-          </w:p>
-          <w:p>
-            <w:pPr>
-              <w:pStyle w:val="IsiHeading2"/>
-              <w:ind w:firstLine="0"/>
-              <w:rPr>
-                <w:rFonts w:ascii="Courier New" w:hAnsi="Courier New" w:cs="Courier New"/>
-                <w:sz w:val="20"/>
-                <w:szCs w:val="20"/>
-                <w:lang w:val="en-US"/>
-              </w:rPr>
-            </w:pPr>
-            <w:r>
-              <w:rPr>
-                <w:rFonts w:ascii="Courier New" w:hAnsi="Courier New" w:cs="Courier New"/>
-                <w:sz w:val="20"/>
-                <w:szCs w:val="20"/>
-                <w:lang w:val="en-US"/>
-              </w:rPr>
-              <w:t xml:space="preserve">    </w:t>
-            </w:r>
-          </w:p>
-          <w:p>
-            <w:pPr>
-              <w:pStyle w:val="IsiHeading2"/>
-              <w:ind w:firstLine="0"/>
-              <w:rPr>
-                <w:rFonts w:ascii="Courier New" w:hAnsi="Courier New" w:cs="Courier New"/>
-                <w:sz w:val="20"/>
-                <w:szCs w:val="20"/>
-                <w:lang w:val="en-US"/>
-              </w:rPr>
-            </w:pPr>
-            <w:r>
-              <w:rPr>
-                <w:rFonts w:ascii="Courier New" w:hAnsi="Courier New" w:cs="Courier New"/>
-                <w:sz w:val="20"/>
-                <w:szCs w:val="20"/>
-                <w:lang w:val="en-US"/>
-              </w:rPr>
-              <w:t xml:space="preserve">    server-&gt;init();</w:t>
-            </w:r>
-          </w:p>
-          <w:p>
-            <w:pPr>
-              <w:pStyle w:val="IsiHeading2"/>
-              <w:ind w:firstLine="0"/>
-              <w:rPr>
-                <w:rFonts w:ascii="Courier New" w:hAnsi="Courier New" w:cs="Courier New"/>
-                <w:sz w:val="20"/>
-                <w:szCs w:val="20"/>
-                <w:lang w:val="en-US"/>
-              </w:rPr>
-            </w:pPr>
-            <w:r>
-              <w:rPr>
-                <w:rFonts w:ascii="Courier New" w:hAnsi="Courier New" w:cs="Courier New"/>
-                <w:sz w:val="20"/>
-                <w:szCs w:val="20"/>
-                <w:lang w:val="en-US"/>
-              </w:rPr>
-              <w:t xml:space="preserve">    server-&gt;run();</w:t>
-            </w:r>
-          </w:p>
-          <w:p>
-            <w:pPr>
-              <w:pStyle w:val="IsiHeading2"/>
-              <w:ind w:firstLine="0"/>
-              <w:rPr>
-                <w:rFonts w:ascii="Courier New" w:hAnsi="Courier New" w:cs="Courier New"/>
-                <w:sz w:val="20"/>
-                <w:szCs w:val="20"/>
-                <w:lang w:val="en-US"/>
-              </w:rPr>
-            </w:pPr>
-            <w:r>
-              <w:rPr>
-                <w:rFonts w:ascii="Courier New" w:hAnsi="Courier New" w:cs="Courier New"/>
-                <w:sz w:val="20"/>
-                <w:szCs w:val="20"/>
-                <w:lang w:val="en-US"/>
-              </w:rPr>
-              <w:t xml:space="preserve">    </w:t>
-            </w:r>
-          </w:p>
-          <w:p>
-            <w:pPr>
-              <w:pStyle w:val="IsiHeading2"/>
-              <w:ind w:firstLine="0"/>
-              <w:rPr>
-                <w:rFonts w:ascii="Courier New" w:hAnsi="Courier New" w:cs="Courier New"/>
-                <w:sz w:val="20"/>
-                <w:szCs w:val="20"/>
-                <w:lang w:val="en-US"/>
-              </w:rPr>
-            </w:pPr>
-            <w:r>
-              <w:rPr>
-                <w:rFonts w:ascii="Courier New" w:hAnsi="Courier New" w:cs="Courier New"/>
-                <w:sz w:val="20"/>
-                <w:szCs w:val="20"/>
-                <w:lang w:val="en-US"/>
-              </w:rPr>
-              <w:t xml:space="preserve">    return 0;</w:t>
-            </w:r>
-          </w:p>
-          <w:p>
-            <w:pPr>
-              <w:pStyle w:val="IsiHeading2"/>
-              <w:ind w:firstLine="0"/>
-              <w:rPr>
-                <w:lang w:val="en-US"/>
-              </w:rPr>
-            </w:pPr>
-            <w:r>
-              <w:rPr>
-                <w:rFonts w:ascii="Courier New" w:hAnsi="Courier New" w:cs="Courier New"/>
-                <w:sz w:val="20"/>
-                <w:szCs w:val="20"/>
-                <w:lang w:val="en-US"/>
-              </w:rPr>
-              <w:t>}</w:t>
-            </w:r>
-          </w:p>
-        </w:tc>
-      </w:tr>
-    </w:tbl>
-    <w:p>
-      <w:pPr>
-        <w:pStyle w:val="IsiHeading2"/>
-        <w:ind w:firstLine="0"/>
-        <w:rPr>
-          <w:lang w:val="en-US"/>
-        </w:rPr>
-      </w:pPr>
-    </w:p>
-    <w:p>
-      <w:pPr>
-        <w:pStyle w:val="IsiHeading2"/>
-        <w:ind w:firstLine="0"/>
-        <w:rPr>
-          <w:lang w:val="en-US"/>
-        </w:rPr>
-      </w:pPr>
-    </w:p>
-    <w:p>
-      <w:pPr>
-        <w:pStyle w:val="ListParagraph"/>
-        <w:ind w:left="0" w:firstLine="0"/>
-        <w:jc w:val="center"/>
+        <w:t>Face Recognitio</w:t>
+      </w:r>
+      <w:r>
+        <w:rPr>
+          <w:lang w:val="en-US"/>
+        </w:rPr>
+        <w:t>n</w:t>
+      </w:r>
+    </w:p>
+    <w:p>
+      <w:pPr>
+        <w:pStyle w:val="Heading3"/>
         <w:rPr>
           <w:b/>
           <w:sz w:val="28"/>
@@ -10049,6 +8677,12 @@
       </w:pPr>
       <w:r>
         <w:rPr>
+          <w:lang w:val="en-US"/>
+        </w:rPr>
+        <w:t>Google FaceNet</w:t>
+      </w:r>
+      <w:r>
+        <w:rPr>
           <w:b/>
           <w:sz w:val="28"/>
         </w:rPr>
@@ -10057,50 +8691,20 @@
     </w:p>
     <w:p>
       <w:pPr>
-        <w:pStyle w:val="ListParagraph"/>
-        <w:ind w:left="0" w:firstLine="0"/>
-        <w:jc w:val="center"/>
-        <w:rPr>
-          <w:b/>
-          <w:sz w:val="28"/>
-          <w:lang w:val="en-US"/>
-        </w:rPr>
-      </w:pPr>
-      <w:r>
-        <w:rPr>
-          <w:b/>
-          <w:sz w:val="28"/>
+        <w:pStyle w:val="Heading1"/>
+        <w:rPr>
+          <w:lang w:val="en-US"/>
+        </w:rPr>
+      </w:pPr>
+      <w:r>
+        <w:rPr>
+          <w:lang w:val="en-US"/>
         </w:rPr>
         <w:lastRenderedPageBreak/>
-        <w:t>BAB I</w:t>
-      </w:r>
-      <w:r>
-        <w:rPr>
-          <w:b/>
-          <w:sz w:val="28"/>
-          <w:lang w:val="en-US"/>
-        </w:rPr>
-        <w:t>II</w:t>
-      </w:r>
-      <w:r>
-        <w:rPr>
-          <w:b/>
-          <w:sz w:val="28"/>
-        </w:rPr>
-        <w:t xml:space="preserve">. </w:t>
-      </w:r>
-      <w:r>
-        <w:rPr>
-          <w:b/>
-          <w:sz w:val="28"/>
-          <w:lang w:val="en-US"/>
-        </w:rPr>
         <w:t xml:space="preserve">METODOLOGI </w:t>
       </w:r>
       <w:r>
         <w:rPr>
-          <w:b/>
-          <w:sz w:val="28"/>
           <w:lang w:val="en-US"/>
         </w:rPr>
         <w:t>PENGEMBANGAN</w:t>
@@ -10121,8 +8725,84 @@
         <w:rPr>
           <w:lang w:val="en-US"/>
         </w:rPr>
-        <w:t>Sub Bab</w:t>
-      </w:r>
+        <w:t>Analisis Kebutuhan Mitra/ Analisis Target Pas</w:t>
+      </w:r>
+      <w:r>
+        <w:rPr>
+          <w:lang w:val="en-US"/>
+        </w:rPr>
+        <w:t>ar</w:t>
+      </w:r>
+    </w:p>
+    <w:p>
+      <w:pPr>
+        <w:pStyle w:val="Heading2"/>
+        <w:numPr>
+          <w:ilvl w:val="1"/>
+          <w:numId w:val="23"/>
+        </w:numPr>
+        <w:spacing w:before="60"/>
+        <w:ind w:left="567" w:hanging="567"/>
+        <w:contextualSpacing w:val="0"/>
+        <w:rPr>
+          <w:lang w:val="en-US"/>
+        </w:rPr>
+      </w:pPr>
+      <w:r>
+        <w:rPr>
+          <w:lang w:val="en-US"/>
+        </w:rPr>
+        <w:t>Deskripsi Sistem</w:t>
+      </w:r>
+    </w:p>
+    <w:p>
+      <w:pPr>
+        <w:pStyle w:val="Heading2"/>
+        <w:numPr>
+          <w:ilvl w:val="1"/>
+          <w:numId w:val="23"/>
+        </w:numPr>
+        <w:spacing w:before="60"/>
+        <w:ind w:left="567" w:hanging="567"/>
+        <w:contextualSpacing w:val="0"/>
+        <w:rPr>
+          <w:lang w:val="en-US"/>
+        </w:rPr>
+      </w:pPr>
+      <w:r>
+        <w:rPr>
+          <w:lang w:val="en-US"/>
+        </w:rPr>
+        <w:t>Metode Pengembangan</w:t>
+      </w:r>
+    </w:p>
+    <w:p>
+      <w:pPr>
+        <w:pStyle w:val="Heading2"/>
+        <w:numPr>
+          <w:ilvl w:val="1"/>
+          <w:numId w:val="23"/>
+        </w:numPr>
+        <w:spacing w:before="60"/>
+        <w:ind w:left="567" w:hanging="567"/>
+        <w:contextualSpacing w:val="0"/>
+        <w:rPr>
+          <w:lang w:val="en-US"/>
+        </w:rPr>
+      </w:pPr>
+      <w:r>
+        <w:rPr>
+          <w:lang w:val="en-US"/>
+        </w:rPr>
+        <w:t>Rencana Uji Coba</w:t>
+      </w:r>
+    </w:p>
+    <w:p>
+      <w:pPr>
+        <w:rPr>
+          <w:lang w:val="en-US"/>
+        </w:rPr>
+      </w:pPr>
     </w:p>
     <w:p>
       <w:r>
@@ -10270,44 +8950,16 @@
     </w:p>
     <w:p>
       <w:pPr>
-        <w:pStyle w:val="ListParagraph"/>
-        <w:ind w:left="0" w:firstLine="0"/>
-        <w:jc w:val="center"/>
-        <w:rPr>
-          <w:b/>
-          <w:sz w:val="28"/>
-          <w:lang w:val="en-US"/>
-        </w:rPr>
-      </w:pPr>
-      <w:r>
-        <w:rPr>
-          <w:b/>
-          <w:sz w:val="28"/>
+        <w:pStyle w:val="Heading1"/>
+        <w:rPr>
+          <w:lang w:val="en-US"/>
+        </w:rPr>
+      </w:pPr>
+      <w:r>
+        <w:rPr>
+          <w:lang w:val="en-US"/>
         </w:rPr>
         <w:lastRenderedPageBreak/>
-        <w:t>BAB I</w:t>
-      </w:r>
-      <w:r>
-        <w:rPr>
-          <w:b/>
-          <w:sz w:val="28"/>
-          <w:lang w:val="en-US"/>
-        </w:rPr>
-        <w:t>V</w:t>
-      </w:r>
-      <w:r>
-        <w:rPr>
-          <w:b/>
-          <w:sz w:val="28"/>
-        </w:rPr>
-        <w:t xml:space="preserve">. </w:t>
-      </w:r>
-      <w:r>
-        <w:rPr>
-          <w:b/>
-          <w:sz w:val="28"/>
-          <w:lang w:val="en-US"/>
-        </w:rPr>
         <w:t>ANALISIS DAN PERANCANGAN SISTEM</w:t>
       </w:r>
     </w:p>
@@ -10338,8 +8990,102 @@
       <w:r>
         <w:rPr>
           <w:b/>
-        </w:rPr>
-        <w:t>Sub Bab</w:t>
+          <w:lang w:val="en-US"/>
+        </w:rPr>
+        <w:t>Analisa Kebutuhan Fungsion</w:t>
+      </w:r>
+      <w:r>
+        <w:rPr>
+          <w:b/>
+          <w:lang w:val="en-US"/>
+        </w:rPr>
+        <w:t>al</w:t>
+      </w:r>
+      <w:bookmarkStart w:id="12" w:name="_GoBack"/>
+      <w:bookmarkEnd w:id="12"/>
+    </w:p>
+    <w:p>
+      <w:pPr>
+        <w:pStyle w:val="ListParagraph"/>
+        <w:numPr>
+          <w:ilvl w:val="1"/>
+          <w:numId w:val="19"/>
+        </w:numPr>
+        <w:spacing w:before="240"/>
+        <w:ind w:left="567" w:hanging="567"/>
+        <w:rPr>
+          <w:b/>
+        </w:rPr>
+      </w:pPr>
+      <w:r>
+        <w:rPr>
+          <w:b/>
+          <w:lang w:val="en-US"/>
+        </w:rPr>
+        <w:t>Analisa Kebutuhan Non Fungsional</w:t>
+      </w:r>
+    </w:p>
+    <w:p>
+      <w:pPr>
+        <w:pStyle w:val="ListParagraph"/>
+        <w:numPr>
+          <w:ilvl w:val="1"/>
+          <w:numId w:val="19"/>
+        </w:numPr>
+        <w:spacing w:before="240"/>
+        <w:ind w:left="567" w:hanging="567"/>
+        <w:rPr>
+          <w:b/>
+        </w:rPr>
+      </w:pPr>
+      <w:r>
+        <w:rPr>
+          <w:b/>
+          <w:lang w:val="en-US"/>
+        </w:rPr>
+        <w:t>Analisa Data</w:t>
+      </w:r>
+    </w:p>
+    <w:p>
+      <w:pPr>
+        <w:pStyle w:val="ListParagraph"/>
+        <w:numPr>
+          <w:ilvl w:val="1"/>
+          <w:numId w:val="19"/>
+        </w:numPr>
+        <w:spacing w:before="240"/>
+        <w:ind w:left="567" w:hanging="567"/>
+        <w:rPr>
+          <w:b/>
+        </w:rPr>
+      </w:pPr>
+      <w:r>
+        <w:rPr>
+          <w:b/>
+          <w:lang w:val="en-US"/>
+        </w:rPr>
+        <w:t>Perancangan Antarmuka Pengguna</w:t>
+      </w:r>
+    </w:p>
+    <w:p>
+      <w:pPr>
+        <w:pStyle w:val="ListParagraph"/>
+        <w:numPr>
+          <w:ilvl w:val="1"/>
+          <w:numId w:val="19"/>
+        </w:numPr>
+        <w:spacing w:before="240"/>
+        <w:ind w:left="567" w:hanging="567"/>
+        <w:rPr>
+          <w:b/>
+        </w:rPr>
+      </w:pPr>
+      <w:r>
+        <w:rPr>
+          <w:b/>
+          <w:lang w:val="en-US"/>
+        </w:rPr>
+        <w:t>Perancangan Sistem</w:t>
       </w:r>
     </w:p>
     <w:p>
@@ -10440,44 +9186,16 @@
     </w:p>
     <w:p>
       <w:pPr>
-        <w:pStyle w:val="ListParagraph"/>
-        <w:ind w:left="0" w:firstLine="0"/>
-        <w:jc w:val="center"/>
-        <w:rPr>
-          <w:b/>
-          <w:sz w:val="28"/>
-          <w:lang w:val="en-US"/>
-        </w:rPr>
-      </w:pPr>
-      <w:r>
-        <w:rPr>
-          <w:b/>
-          <w:sz w:val="28"/>
+        <w:pStyle w:val="Heading1"/>
+        <w:rPr>
+          <w:lang w:val="en-US"/>
+        </w:rPr>
+      </w:pPr>
+      <w:r>
+        <w:rPr>
+          <w:lang w:val="en-US"/>
         </w:rPr>
         <w:lastRenderedPageBreak/>
-        <w:t xml:space="preserve">BAB </w:t>
-      </w:r>
-      <w:r>
-        <w:rPr>
-          <w:b/>
-          <w:sz w:val="28"/>
-          <w:lang w:val="en-US"/>
-        </w:rPr>
-        <w:t>V</w:t>
-      </w:r>
-      <w:r>
-        <w:rPr>
-          <w:b/>
-          <w:sz w:val="28"/>
-        </w:rPr>
-        <w:t xml:space="preserve">. </w:t>
-      </w:r>
-      <w:r>
-        <w:rPr>
-          <w:b/>
-          <w:sz w:val="28"/>
-          <w:lang w:val="en-US"/>
-        </w:rPr>
         <w:t>IMPLEMENTASI DAN PENGUJIAN</w:t>
       </w:r>
     </w:p>
@@ -10670,44 +9388,16 @@
     </w:p>
     <w:p>
       <w:pPr>
-        <w:pStyle w:val="ListParagraph"/>
-        <w:ind w:left="0" w:firstLine="0"/>
-        <w:jc w:val="center"/>
-        <w:rPr>
-          <w:b/>
-          <w:sz w:val="28"/>
-          <w:lang w:val="en-US"/>
-        </w:rPr>
-      </w:pPr>
-      <w:r>
-        <w:rPr>
-          <w:b/>
-          <w:sz w:val="28"/>
+        <w:pStyle w:val="Heading1"/>
+        <w:rPr>
+          <w:lang w:val="en-US"/>
+        </w:rPr>
+      </w:pPr>
+      <w:r>
+        <w:rPr>
+          <w:lang w:val="en-US"/>
         </w:rPr>
         <w:lastRenderedPageBreak/>
-        <w:t xml:space="preserve">BAB </w:t>
-      </w:r>
-      <w:r>
-        <w:rPr>
-          <w:b/>
-          <w:sz w:val="28"/>
-          <w:lang w:val="en-US"/>
-        </w:rPr>
-        <w:t>VI</w:t>
-      </w:r>
-      <w:r>
-        <w:rPr>
-          <w:b/>
-          <w:sz w:val="28"/>
-        </w:rPr>
-        <w:t xml:space="preserve">. </w:t>
-      </w:r>
-      <w:r>
-        <w:rPr>
-          <w:b/>
-          <w:sz w:val="28"/>
-          <w:lang w:val="en-US"/>
-        </w:rPr>
         <w:t>HASIL DAN PEMBAHASAN</w:t>
       </w:r>
     </w:p>
@@ -10811,44 +9501,16 @@
     </w:p>
     <w:p>
       <w:pPr>
-        <w:pStyle w:val="ListParagraph"/>
-        <w:ind w:left="0" w:firstLine="0"/>
-        <w:jc w:val="center"/>
-        <w:rPr>
-          <w:b/>
-          <w:sz w:val="28"/>
-          <w:lang w:val="en-US"/>
-        </w:rPr>
-      </w:pPr>
-      <w:r>
-        <w:rPr>
-          <w:b/>
-          <w:sz w:val="28"/>
+        <w:pStyle w:val="Heading1"/>
+        <w:rPr>
+          <w:lang w:val="en-US"/>
+        </w:rPr>
+      </w:pPr>
+      <w:r>
+        <w:rPr>
+          <w:lang w:val="en-US"/>
         </w:rPr>
         <w:lastRenderedPageBreak/>
-        <w:t xml:space="preserve">BAB </w:t>
-      </w:r>
-      <w:r>
-        <w:rPr>
-          <w:b/>
-          <w:sz w:val="28"/>
-          <w:lang w:val="en-US"/>
-        </w:rPr>
-        <w:t>VII</w:t>
-      </w:r>
-      <w:r>
-        <w:rPr>
-          <w:b/>
-          <w:sz w:val="28"/>
-        </w:rPr>
-        <w:t xml:space="preserve">. </w:t>
-      </w:r>
-      <w:r>
-        <w:rPr>
-          <w:b/>
-          <w:sz w:val="28"/>
-          <w:lang w:val="en-US"/>
-        </w:rPr>
         <w:t>KESIMPULAN DAN SARAN</w:t>
       </w:r>
     </w:p>
@@ -14356,105 +13018,8 @@
 <w:ftr xmlns:wpc="http://schemas.microsoft.com/office/word/2010/wordprocessingCanvas" xmlns:cx="http://schemas.microsoft.com/office/drawing/2014/chartex" xmlns:mc="http://schemas.openxmlformats.org/markup-compatibility/2006" xmlns:o="urn:schemas-microsoft-com:office:office" xmlns:r="http://schemas.openxmlformats.org/officeDocument/2006/relationships" xmlns:m="http://schemas.openxmlformats.org/officeDocument/2006/math" xmlns:v="urn:schemas-microsoft-com:vml" xmlns:wp14="http://schemas.microsoft.com/office/word/2010/wordprocessingDrawing" xmlns:wp="http://schemas.openxmlformats.org/drawingml/2006/wordprocessingDrawing" xmlns:w10="urn:schemas-microsoft-com:office:word" xmlns:w="http://schemas.openxmlformats.org/wordprocessingml/2006/main" xmlns:w14="http://schemas.microsoft.com/office/word/2010/wordml" xmlns:w15="http://schemas.microsoft.com/office/word/2012/wordml" xmlns:w16se="http://schemas.microsoft.com/office/word/2015/wordml/symex" xmlns:wpg="http://schemas.microsoft.com/office/word/2010/wordprocessingGroup" xmlns:wpi="http://schemas.microsoft.com/office/word/2010/wordprocessingInk" xmlns:wne="http://schemas.microsoft.com/office/word/2006/wordml" xmlns:wps="http://schemas.microsoft.com/office/word/2010/wordprocessingShape" mc:Ignorable="w14 w15 w16se wp14">
   <w:p>
     <w:pPr>
-      <w:pStyle w:val="HeaderLampiran"/>
-    </w:pPr>
-    <w:r>
-      <w:t>C</w:t>
-    </w:r>
-    <w:r>
-      <w:t>ontoh</w:t>
-    </w:r>
-    <w:r>
-      <w:t xml:space="preserve"> </w:t>
-    </w:r>
-    <w:r>
-      <w:rPr>
-        <w:lang w:val="en-US"/>
-      </w:rPr>
-      <w:t xml:space="preserve">Halaman Awal Bab I, </w:t>
-    </w:r>
-    <w:r>
-      <w:t>P</w:t>
-    </w:r>
-    <w:r>
-      <w:t>enulisan</w:t>
-    </w:r>
-    <w:r>
-      <w:t xml:space="preserve"> B</w:t>
-    </w:r>
-    <w:r>
-      <w:t>ab</w:t>
-    </w:r>
-    <w:r>
-      <w:t>, S</w:t>
-    </w:r>
-    <w:r>
-      <w:t>ub</w:t>
-    </w:r>
-    <w:r>
-      <w:t xml:space="preserve"> B</w:t>
-    </w:r>
-    <w:r>
-      <w:t>ab</w:t>
-    </w:r>
-    <w:r>
-      <w:t>, S</w:t>
-    </w:r>
-    <w:r>
-      <w:t>ub</w:t>
-    </w:r>
-    <w:r>
-      <w:rPr>
-        <w:lang w:val="en-US"/>
-      </w:rPr>
-      <w:t>-sub</w:t>
-    </w:r>
-    <w:r>
-      <w:t xml:space="preserve"> B</w:t>
-    </w:r>
-    <w:r>
-      <w:t>ab</w:t>
-    </w:r>
-    <w:r>
-      <w:t xml:space="preserve">, </w:t>
-    </w:r>
-    <w:r>
-      <w:t>dan</w:t>
-    </w:r>
-    <w:r>
-      <w:t xml:space="preserve"> T</w:t>
-    </w:r>
-    <w:r>
-      <w:t xml:space="preserve">eks yang </w:t>
-    </w:r>
-    <w:r>
-      <w:rPr>
-        <w:lang w:val="en-US"/>
-      </w:rPr>
-      <w:t>T</w:t>
-    </w:r>
-    <w:r>
-      <w:t>ermasuk di</w:t>
-    </w:r>
-    <w:r>
-      <w:rPr>
-        <w:lang w:val="en-AU"/>
-      </w:rPr>
-      <w:t xml:space="preserve"> </w:t>
-    </w:r>
-    <w:r>
-      <w:rPr>
-        <w:lang w:val="en-US"/>
-      </w:rPr>
-      <w:t>D</w:t>
-    </w:r>
-    <w:r>
-      <w:t>alamnya</w:t>
-    </w:r>
-  </w:p>
-  <w:p>
-    <w:pPr>
       <w:pStyle w:val="Footer"/>
+      <w:ind w:firstLine="0"/>
     </w:pPr>
   </w:p>
 </w:ftr>
@@ -15828,7 +14393,7 @@
           <w:rPr>
             <w:noProof/>
           </w:rPr>
-          <w:t>11</w:t>
+          <w:t>9</w:t>
         </w:r>
         <w:r>
           <w:rPr>
@@ -15853,6 +14418,114 @@
   <w:sdt>
     <w:sdtPr>
       <w:id w:val="1789165347"/>
+      <w:docPartObj>
+        <w:docPartGallery w:val="Page Numbers (Top of Page)"/>
+        <w:docPartUnique/>
+      </w:docPartObj>
+    </w:sdtPr>
+    <w:sdtEndPr>
+      <w:rPr>
+        <w:noProof/>
+      </w:rPr>
+    </w:sdtEndPr>
+    <w:sdtContent>
+      <w:p>
+        <w:pPr>
+          <w:pStyle w:val="Header"/>
+          <w:jc w:val="right"/>
+        </w:pPr>
+        <w:r>
+          <w:fldChar w:fldCharType="begin"/>
+        </w:r>
+        <w:r>
+          <w:instrText xml:space="preserve"> PAGE   \* MERGEFORMAT </w:instrText>
+        </w:r>
+        <w:r>
+          <w:fldChar w:fldCharType="separate"/>
+        </w:r>
+        <w:r>
+          <w:rPr>
+            <w:noProof/>
+          </w:rPr>
+          <w:t>10</w:t>
+        </w:r>
+        <w:r>
+          <w:rPr>
+            <w:noProof/>
+          </w:rPr>
+          <w:fldChar w:fldCharType="end"/>
+        </w:r>
+      </w:p>
+    </w:sdtContent>
+  </w:sdt>
+  <w:p>
+    <w:pPr>
+      <w:pStyle w:val="Header"/>
+      <w:jc w:val="right"/>
+    </w:pPr>
+  </w:p>
+</w:hdr>
+</file>
+
+<file path=word/header18.xml><?xml version="1.0" encoding="utf-8"?>
+<w:hdr xmlns:wpc="http://schemas.microsoft.com/office/word/2010/wordprocessingCanvas" xmlns:cx="http://schemas.microsoft.com/office/drawing/2014/chartex" xmlns:mc="http://schemas.openxmlformats.org/markup-compatibility/2006" xmlns:o="urn:schemas-microsoft-com:office:office" xmlns:r="http://schemas.openxmlformats.org/officeDocument/2006/relationships" xmlns:m="http://schemas.openxmlformats.org/officeDocument/2006/math" xmlns:v="urn:schemas-microsoft-com:vml" xmlns:wp14="http://schemas.microsoft.com/office/word/2010/wordprocessingDrawing" xmlns:wp="http://schemas.openxmlformats.org/drawingml/2006/wordprocessingDrawing" xmlns:w10="urn:schemas-microsoft-com:office:word" xmlns:w="http://schemas.openxmlformats.org/wordprocessingml/2006/main" xmlns:w14="http://schemas.microsoft.com/office/word/2010/wordml" xmlns:w15="http://schemas.microsoft.com/office/word/2012/wordml" xmlns:w16se="http://schemas.microsoft.com/office/word/2015/wordml/symex" xmlns:wpg="http://schemas.microsoft.com/office/word/2010/wordprocessingGroup" xmlns:wpi="http://schemas.microsoft.com/office/word/2010/wordprocessingInk" xmlns:wne="http://schemas.microsoft.com/office/word/2006/wordml" xmlns:wps="http://schemas.microsoft.com/office/word/2010/wordprocessingShape" mc:Ignorable="w14 w15 w16se wp14">
+  <w:sdt>
+    <w:sdtPr>
+      <w:id w:val="-594401340"/>
+      <w:docPartObj>
+        <w:docPartGallery w:val="Page Numbers (Top of Page)"/>
+        <w:docPartUnique/>
+      </w:docPartObj>
+    </w:sdtPr>
+    <w:sdtEndPr>
+      <w:rPr>
+        <w:noProof/>
+      </w:rPr>
+    </w:sdtEndPr>
+    <w:sdtContent>
+      <w:p>
+        <w:pPr>
+          <w:pStyle w:val="Header"/>
+          <w:jc w:val="right"/>
+        </w:pPr>
+        <w:r>
+          <w:fldChar w:fldCharType="begin"/>
+        </w:r>
+        <w:r>
+          <w:instrText xml:space="preserve"> PAGE   \* MERGEFORMAT </w:instrText>
+        </w:r>
+        <w:r>
+          <w:fldChar w:fldCharType="separate"/>
+        </w:r>
+        <w:r>
+          <w:rPr>
+            <w:noProof/>
+          </w:rPr>
+          <w:t>11</w:t>
+        </w:r>
+        <w:r>
+          <w:rPr>
+            <w:noProof/>
+          </w:rPr>
+          <w:fldChar w:fldCharType="end"/>
+        </w:r>
+      </w:p>
+    </w:sdtContent>
+  </w:sdt>
+  <w:p>
+    <w:pPr>
+      <w:pStyle w:val="Header"/>
+      <w:jc w:val="right"/>
+    </w:pPr>
+  </w:p>
+</w:hdr>
+</file>
+
+<file path=word/header19.xml><?xml version="1.0" encoding="utf-8"?>
+<w:hdr xmlns:wpc="http://schemas.microsoft.com/office/word/2010/wordprocessingCanvas" xmlns:cx="http://schemas.microsoft.com/office/drawing/2014/chartex" xmlns:mc="http://schemas.openxmlformats.org/markup-compatibility/2006" xmlns:o="urn:schemas-microsoft-com:office:office" xmlns:r="http://schemas.openxmlformats.org/officeDocument/2006/relationships" xmlns:m="http://schemas.openxmlformats.org/officeDocument/2006/math" xmlns:v="urn:schemas-microsoft-com:vml" xmlns:wp14="http://schemas.microsoft.com/office/word/2010/wordprocessingDrawing" xmlns:wp="http://schemas.openxmlformats.org/drawingml/2006/wordprocessingDrawing" xmlns:w10="urn:schemas-microsoft-com:office:word" xmlns:w="http://schemas.openxmlformats.org/wordprocessingml/2006/main" xmlns:w14="http://schemas.microsoft.com/office/word/2010/wordml" xmlns:w15="http://schemas.microsoft.com/office/word/2012/wordml" xmlns:w16se="http://schemas.microsoft.com/office/word/2015/wordml/symex" xmlns:wpg="http://schemas.microsoft.com/office/word/2010/wordprocessingGroup" xmlns:wpi="http://schemas.microsoft.com/office/word/2010/wordprocessingInk" xmlns:wne="http://schemas.microsoft.com/office/word/2006/wordml" xmlns:wps="http://schemas.microsoft.com/office/word/2010/wordprocessingShape" mc:Ignorable="w14 w15 w16se wp14">
+  <w:sdt>
+    <w:sdtPr>
+      <w:id w:val="-2071953012"/>
       <w:docPartObj>
         <w:docPartGallery w:val="Page Numbers (Top of Page)"/>
         <w:docPartUnique/>
@@ -15902,11 +14575,57 @@
 </w:hdr>
 </file>
 
-<file path=word/header18.xml><?xml version="1.0" encoding="utf-8"?>
+<file path=word/header2.xml><?xml version="1.0" encoding="utf-8"?>
+<w:hdr xmlns:wpc="http://schemas.microsoft.com/office/word/2010/wordprocessingCanvas" xmlns:cx="http://schemas.microsoft.com/office/drawing/2014/chartex" xmlns:mc="http://schemas.openxmlformats.org/markup-compatibility/2006" xmlns:o="urn:schemas-microsoft-com:office:office" xmlns:r="http://schemas.openxmlformats.org/officeDocument/2006/relationships" xmlns:m="http://schemas.openxmlformats.org/officeDocument/2006/math" xmlns:v="urn:schemas-microsoft-com:vml" xmlns:wp14="http://schemas.microsoft.com/office/word/2010/wordprocessingDrawing" xmlns:wp="http://schemas.openxmlformats.org/drawingml/2006/wordprocessingDrawing" xmlns:w10="urn:schemas-microsoft-com:office:word" xmlns:w="http://schemas.openxmlformats.org/wordprocessingml/2006/main" xmlns:w14="http://schemas.microsoft.com/office/word/2010/wordml" xmlns:w15="http://schemas.microsoft.com/office/word/2012/wordml" xmlns:w16se="http://schemas.microsoft.com/office/word/2015/wordml/symex" xmlns:wpg="http://schemas.microsoft.com/office/word/2010/wordprocessingGroup" xmlns:wpi="http://schemas.microsoft.com/office/word/2010/wordprocessingInk" xmlns:wne="http://schemas.microsoft.com/office/word/2006/wordml" xmlns:wps="http://schemas.microsoft.com/office/word/2010/wordprocessingShape" mc:Ignorable="w14 w15 w16se wp14">
+  <w:p>
+    <w:pPr>
+      <w:pStyle w:val="HeaderLampiran"/>
+      <w:rPr>
+        <w:lang w:val="en-AU"/>
+      </w:rPr>
+    </w:pPr>
+    <w:r>
+      <w:rPr>
+        <w:lang w:val="en-US"/>
+      </w:rPr>
+      <w:t>C</w:t>
+    </w:r>
+    <w:r>
+      <w:t>ontoh</w:t>
+    </w:r>
+    <w:r>
+      <w:rPr>
+        <w:lang w:val="en-US"/>
+      </w:rPr>
+      <w:t xml:space="preserve"> </w:t>
+    </w:r>
+    <w:r>
+      <w:t>Halaman</w:t>
+    </w:r>
+    <w:r>
+      <w:rPr>
+        <w:lang w:val="en-US"/>
+      </w:rPr>
+      <w:t xml:space="preserve"> P</w:t>
+    </w:r>
+    <w:r>
+      <w:t>engesahan</w:t>
+    </w:r>
+  </w:p>
+  <w:p>
+    <w:pPr>
+      <w:pStyle w:val="Header"/>
+      <w:ind w:firstLine="0"/>
+    </w:pPr>
+  </w:p>
+</w:hdr>
+</file>
+
+<file path=word/header20.xml><?xml version="1.0" encoding="utf-8"?>
 <w:hdr xmlns:wpc="http://schemas.microsoft.com/office/word/2010/wordprocessingCanvas" xmlns:cx="http://schemas.microsoft.com/office/drawing/2014/chartex" xmlns:mc="http://schemas.openxmlformats.org/markup-compatibility/2006" xmlns:o="urn:schemas-microsoft-com:office:office" xmlns:r="http://schemas.openxmlformats.org/officeDocument/2006/relationships" xmlns:m="http://schemas.openxmlformats.org/officeDocument/2006/math" xmlns:v="urn:schemas-microsoft-com:vml" xmlns:wp14="http://schemas.microsoft.com/office/word/2010/wordprocessingDrawing" xmlns:wp="http://schemas.openxmlformats.org/drawingml/2006/wordprocessingDrawing" xmlns:w10="urn:schemas-microsoft-com:office:word" xmlns:w="http://schemas.openxmlformats.org/wordprocessingml/2006/main" xmlns:w14="http://schemas.microsoft.com/office/word/2010/wordml" xmlns:w15="http://schemas.microsoft.com/office/word/2012/wordml" xmlns:w16se="http://schemas.microsoft.com/office/word/2015/wordml/symex" xmlns:wpg="http://schemas.microsoft.com/office/word/2010/wordprocessingGroup" xmlns:wpi="http://schemas.microsoft.com/office/word/2010/wordprocessingInk" xmlns:wne="http://schemas.microsoft.com/office/word/2006/wordml" xmlns:wps="http://schemas.microsoft.com/office/word/2010/wordprocessingShape" mc:Ignorable="w14 w15 w16se wp14">
   <w:sdt>
     <w:sdtPr>
-      <w:id w:val="-594401340"/>
+      <w:id w:val="-1181655171"/>
       <w:docPartObj>
         <w:docPartGallery w:val="Page Numbers (Top of Page)"/>
         <w:docPartUnique/>
@@ -15956,11 +14675,11 @@
 </w:hdr>
 </file>
 
-<file path=word/header19.xml><?xml version="1.0" encoding="utf-8"?>
+<file path=word/header21.xml><?xml version="1.0" encoding="utf-8"?>
 <w:hdr xmlns:wpc="http://schemas.microsoft.com/office/word/2010/wordprocessingCanvas" xmlns:cx="http://schemas.microsoft.com/office/drawing/2014/chartex" xmlns:mc="http://schemas.openxmlformats.org/markup-compatibility/2006" xmlns:o="urn:schemas-microsoft-com:office:office" xmlns:r="http://schemas.openxmlformats.org/officeDocument/2006/relationships" xmlns:m="http://schemas.openxmlformats.org/officeDocument/2006/math" xmlns:v="urn:schemas-microsoft-com:vml" xmlns:wp14="http://schemas.microsoft.com/office/word/2010/wordprocessingDrawing" xmlns:wp="http://schemas.openxmlformats.org/drawingml/2006/wordprocessingDrawing" xmlns:w10="urn:schemas-microsoft-com:office:word" xmlns:w="http://schemas.openxmlformats.org/wordprocessingml/2006/main" xmlns:w14="http://schemas.microsoft.com/office/word/2010/wordml" xmlns:w15="http://schemas.microsoft.com/office/word/2012/wordml" xmlns:w16se="http://schemas.microsoft.com/office/word/2015/wordml/symex" xmlns:wpg="http://schemas.microsoft.com/office/word/2010/wordprocessingGroup" xmlns:wpi="http://schemas.microsoft.com/office/word/2010/wordprocessingInk" xmlns:wne="http://schemas.microsoft.com/office/word/2006/wordml" xmlns:wps="http://schemas.microsoft.com/office/word/2010/wordprocessingShape" mc:Ignorable="w14 w15 w16se wp14">
   <w:sdt>
     <w:sdtPr>
-      <w:id w:val="-2071953012"/>
+      <w:id w:val="-461954612"/>
       <w:docPartObj>
         <w:docPartGallery w:val="Page Numbers (Top of Page)"/>
         <w:docPartUnique/>
@@ -15990,161 +14709,7 @@
           <w:rPr>
             <w:noProof/>
           </w:rPr>
-          <w:t>14</w:t>
-        </w:r>
-        <w:r>
-          <w:rPr>
-            <w:noProof/>
-          </w:rPr>
-          <w:fldChar w:fldCharType="end"/>
-        </w:r>
-      </w:p>
-    </w:sdtContent>
-  </w:sdt>
-  <w:p>
-    <w:pPr>
-      <w:pStyle w:val="Header"/>
-      <w:jc w:val="right"/>
-    </w:pPr>
-  </w:p>
-</w:hdr>
-</file>
-
-<file path=word/header2.xml><?xml version="1.0" encoding="utf-8"?>
-<w:hdr xmlns:wpc="http://schemas.microsoft.com/office/word/2010/wordprocessingCanvas" xmlns:cx="http://schemas.microsoft.com/office/drawing/2014/chartex" xmlns:mc="http://schemas.openxmlformats.org/markup-compatibility/2006" xmlns:o="urn:schemas-microsoft-com:office:office" xmlns:r="http://schemas.openxmlformats.org/officeDocument/2006/relationships" xmlns:m="http://schemas.openxmlformats.org/officeDocument/2006/math" xmlns:v="urn:schemas-microsoft-com:vml" xmlns:wp14="http://schemas.microsoft.com/office/word/2010/wordprocessingDrawing" xmlns:wp="http://schemas.openxmlformats.org/drawingml/2006/wordprocessingDrawing" xmlns:w10="urn:schemas-microsoft-com:office:word" xmlns:w="http://schemas.openxmlformats.org/wordprocessingml/2006/main" xmlns:w14="http://schemas.microsoft.com/office/word/2010/wordml" xmlns:w15="http://schemas.microsoft.com/office/word/2012/wordml" xmlns:w16se="http://schemas.microsoft.com/office/word/2015/wordml/symex" xmlns:wpg="http://schemas.microsoft.com/office/word/2010/wordprocessingGroup" xmlns:wpi="http://schemas.microsoft.com/office/word/2010/wordprocessingInk" xmlns:wne="http://schemas.microsoft.com/office/word/2006/wordml" xmlns:wps="http://schemas.microsoft.com/office/word/2010/wordprocessingShape" mc:Ignorable="w14 w15 w16se wp14">
-  <w:p>
-    <w:pPr>
-      <w:pStyle w:val="HeaderLampiran"/>
-      <w:rPr>
-        <w:lang w:val="en-AU"/>
-      </w:rPr>
-    </w:pPr>
-    <w:r>
-      <w:rPr>
-        <w:lang w:val="en-US"/>
-      </w:rPr>
-      <w:t>C</w:t>
-    </w:r>
-    <w:r>
-      <w:t>ontoh</w:t>
-    </w:r>
-    <w:r>
-      <w:rPr>
-        <w:lang w:val="en-US"/>
-      </w:rPr>
-      <w:t xml:space="preserve"> </w:t>
-    </w:r>
-    <w:r>
-      <w:t>Halaman</w:t>
-    </w:r>
-    <w:r>
-      <w:rPr>
-        <w:lang w:val="en-US"/>
-      </w:rPr>
-      <w:t xml:space="preserve"> P</w:t>
-    </w:r>
-    <w:r>
-      <w:t>engesahan</w:t>
-    </w:r>
-  </w:p>
-  <w:p>
-    <w:pPr>
-      <w:pStyle w:val="Header"/>
-      <w:ind w:firstLine="0"/>
-    </w:pPr>
-  </w:p>
-</w:hdr>
-</file>
-
-<file path=word/header20.xml><?xml version="1.0" encoding="utf-8"?>
-<w:hdr xmlns:wpc="http://schemas.microsoft.com/office/word/2010/wordprocessingCanvas" xmlns:cx="http://schemas.microsoft.com/office/drawing/2014/chartex" xmlns:mc="http://schemas.openxmlformats.org/markup-compatibility/2006" xmlns:o="urn:schemas-microsoft-com:office:office" xmlns:r="http://schemas.openxmlformats.org/officeDocument/2006/relationships" xmlns:m="http://schemas.openxmlformats.org/officeDocument/2006/math" xmlns:v="urn:schemas-microsoft-com:vml" xmlns:wp14="http://schemas.microsoft.com/office/word/2010/wordprocessingDrawing" xmlns:wp="http://schemas.openxmlformats.org/drawingml/2006/wordprocessingDrawing" xmlns:w10="urn:schemas-microsoft-com:office:word" xmlns:w="http://schemas.openxmlformats.org/wordprocessingml/2006/main" xmlns:w14="http://schemas.microsoft.com/office/word/2010/wordml" xmlns:w15="http://schemas.microsoft.com/office/word/2012/wordml" xmlns:w16se="http://schemas.microsoft.com/office/word/2015/wordml/symex" xmlns:wpg="http://schemas.microsoft.com/office/word/2010/wordprocessingGroup" xmlns:wpi="http://schemas.microsoft.com/office/word/2010/wordprocessingInk" xmlns:wne="http://schemas.microsoft.com/office/word/2006/wordml" xmlns:wps="http://schemas.microsoft.com/office/word/2010/wordprocessingShape" mc:Ignorable="w14 w15 w16se wp14">
-  <w:sdt>
-    <w:sdtPr>
-      <w:id w:val="-1181655171"/>
-      <w:docPartObj>
-        <w:docPartGallery w:val="Page Numbers (Top of Page)"/>
-        <w:docPartUnique/>
-      </w:docPartObj>
-    </w:sdtPr>
-    <w:sdtEndPr>
-      <w:rPr>
-        <w:noProof/>
-      </w:rPr>
-    </w:sdtEndPr>
-    <w:sdtContent>
-      <w:p>
-        <w:pPr>
-          <w:pStyle w:val="Header"/>
-          <w:jc w:val="right"/>
-        </w:pPr>
-        <w:r>
-          <w:fldChar w:fldCharType="begin"/>
-        </w:r>
-        <w:r>
-          <w:instrText xml:space="preserve"> PAGE   \* MERGEFORMAT </w:instrText>
-        </w:r>
-        <w:r>
-          <w:fldChar w:fldCharType="separate"/>
-        </w:r>
-        <w:r>
-          <w:rPr>
-            <w:noProof/>
-          </w:rPr>
-          <w:t>15</w:t>
-        </w:r>
-        <w:r>
-          <w:rPr>
-            <w:noProof/>
-          </w:rPr>
-          <w:fldChar w:fldCharType="end"/>
-        </w:r>
-      </w:p>
-    </w:sdtContent>
-  </w:sdt>
-  <w:p>
-    <w:pPr>
-      <w:pStyle w:val="Header"/>
-      <w:jc w:val="right"/>
-    </w:pPr>
-  </w:p>
-</w:hdr>
-</file>
-
-<file path=word/header21.xml><?xml version="1.0" encoding="utf-8"?>
-<w:hdr xmlns:wpc="http://schemas.microsoft.com/office/word/2010/wordprocessingCanvas" xmlns:cx="http://schemas.microsoft.com/office/drawing/2014/chartex" xmlns:mc="http://schemas.openxmlformats.org/markup-compatibility/2006" xmlns:o="urn:schemas-microsoft-com:office:office" xmlns:r="http://schemas.openxmlformats.org/officeDocument/2006/relationships" xmlns:m="http://schemas.openxmlformats.org/officeDocument/2006/math" xmlns:v="urn:schemas-microsoft-com:vml" xmlns:wp14="http://schemas.microsoft.com/office/word/2010/wordprocessingDrawing" xmlns:wp="http://schemas.openxmlformats.org/drawingml/2006/wordprocessingDrawing" xmlns:w10="urn:schemas-microsoft-com:office:word" xmlns:w="http://schemas.openxmlformats.org/wordprocessingml/2006/main" xmlns:w14="http://schemas.microsoft.com/office/word/2010/wordml" xmlns:w15="http://schemas.microsoft.com/office/word/2012/wordml" xmlns:w16se="http://schemas.microsoft.com/office/word/2015/wordml/symex" xmlns:wpg="http://schemas.microsoft.com/office/word/2010/wordprocessingGroup" xmlns:wpi="http://schemas.microsoft.com/office/word/2010/wordprocessingInk" xmlns:wne="http://schemas.microsoft.com/office/word/2006/wordml" xmlns:wps="http://schemas.microsoft.com/office/word/2010/wordprocessingShape" mc:Ignorable="w14 w15 w16se wp14">
-  <w:sdt>
-    <w:sdtPr>
-      <w:id w:val="-461954612"/>
-      <w:docPartObj>
-        <w:docPartGallery w:val="Page Numbers (Top of Page)"/>
-        <w:docPartUnique/>
-      </w:docPartObj>
-    </w:sdtPr>
-    <w:sdtEndPr>
-      <w:rPr>
-        <w:noProof/>
-      </w:rPr>
-    </w:sdtEndPr>
-    <w:sdtContent>
-      <w:p>
-        <w:pPr>
-          <w:pStyle w:val="Header"/>
-          <w:jc w:val="right"/>
-        </w:pPr>
-        <w:r>
-          <w:fldChar w:fldCharType="begin"/>
-        </w:r>
-        <w:r>
-          <w:instrText xml:space="preserve"> PAGE   \* MERGEFORMAT </w:instrText>
-        </w:r>
-        <w:r>
-          <w:fldChar w:fldCharType="separate"/>
-        </w:r>
-        <w:r>
-          <w:rPr>
-            <w:noProof/>
-          </w:rPr>
-          <w:t>18</w:t>
+          <w:t>17</w:t>
         </w:r>
         <w:r>
           <w:rPr>
@@ -21046,7 +19611,7 @@
 </file>
 
 <file path=customXml/itemProps1.xml><?xml version="1.0" encoding="utf-8"?>
-<ds:datastoreItem xmlns:ds="http://schemas.openxmlformats.org/officeDocument/2006/customXml" ds:itemID="{55744463-8881-43D8-94DF-985565D54167}">
+<ds:datastoreItem xmlns:ds="http://schemas.openxmlformats.org/officeDocument/2006/customXml" ds:itemID="{5D1F3C6E-5377-4CCA-8DCD-09EB1774C490}">
   <ds:schemaRefs>
     <ds:schemaRef ds:uri="http://schemas.openxmlformats.org/officeDocument/2006/bibliography"/>
   </ds:schemaRefs>

</xml_diff>

<commit_message>
disable mask, comment, update laporan
</commit_message>
<xml_diff>
--- a/Laporan Skripsi/Skripsi Yudas.docx
+++ b/Laporan Skripsi/Skripsi Yudas.docx
@@ -1,6 +1,6 @@
 
 <file path=word/document.xml><?xml version="1.0" encoding="utf-8"?>
-<w:document xmlns:wpc="http://schemas.microsoft.com/office/word/2010/wordprocessingCanvas" xmlns:cx="http://schemas.microsoft.com/office/drawing/2014/chartex" xmlns:cx1="http://schemas.microsoft.com/office/drawing/2015/9/8/chartex" xmlns:cx2="http://schemas.microsoft.com/office/drawing/2015/10/21/chartex" xmlns:cx3="http://schemas.microsoft.com/office/drawing/2016/5/9/chartex" xmlns:cx4="http://schemas.microsoft.com/office/drawing/2016/5/10/chartex" xmlns:cx5="http://schemas.microsoft.com/office/drawing/2016/5/11/chartex" xmlns:cx6="http://schemas.microsoft.com/office/drawing/2016/5/12/chartex" xmlns:cx7="http://schemas.microsoft.com/office/drawing/2016/5/13/chartex" xmlns:cx8="http://schemas.microsoft.com/office/drawing/2016/5/14/chartex" xmlns:mc="http://schemas.openxmlformats.org/markup-compatibility/2006" xmlns:aink="http://schemas.microsoft.com/office/drawing/2016/ink" xmlns:am3d="http://schemas.microsoft.com/office/drawing/2017/model3d" xmlns:o="urn:schemas-microsoft-com:office:office" xmlns:oel="http://schemas.microsoft.com/office/2019/extlst" xmlns:r="http://schemas.openxmlformats.org/officeDocument/2006/relationships" xmlns:m="http://schemas.openxmlformats.org/officeDocument/2006/math" xmlns:v="urn:schemas-microsoft-com:vml" xmlns:wp14="http://schemas.microsoft.com/office/word/2010/wordprocessingDrawing" xmlns:wp="http://schemas.openxmlformats.org/drawingml/2006/wordprocessingDrawing" xmlns:w10="urn:schemas-microsoft-com:office:word" xmlns:w="http://schemas.openxmlformats.org/wordprocessingml/2006/main" xmlns:w14="http://schemas.microsoft.com/office/word/2010/wordml" xmlns:w15="http://schemas.microsoft.com/office/word/2012/wordml" xmlns:w16cex="http://schemas.microsoft.com/office/word/2018/wordml/cex" xmlns:w16cid="http://schemas.microsoft.com/office/word/2016/wordml/cid" xmlns:w16="http://schemas.microsoft.com/office/word/2018/wordml" xmlns:w16du="http://schemas.microsoft.com/office/word/2023/wordml/word16du" xmlns:w16sdtdh="http://schemas.microsoft.com/office/word/2020/wordml/sdtdatahash" xmlns:w16se="http://schemas.microsoft.com/office/word/2015/wordml/symex" xmlns:wpg="http://schemas.microsoft.com/office/word/2010/wordprocessingGroup" xmlns:wpi="http://schemas.microsoft.com/office/word/2010/wordprocessingInk" xmlns:wne="http://schemas.microsoft.com/office/word/2006/wordml" xmlns:wps="http://schemas.microsoft.com/office/word/2010/wordprocessingShape" mc:Ignorable="w14 w15 w16se w16cid w16 w16cex w16sdtdh w16du wp14">
+<w:document xmlns:wpc="http://schemas.microsoft.com/office/word/2010/wordprocessingCanvas" xmlns:cx="http://schemas.microsoft.com/office/drawing/2014/chartex" xmlns:mc="http://schemas.openxmlformats.org/markup-compatibility/2006" xmlns:o="urn:schemas-microsoft-com:office:office" xmlns:r="http://schemas.openxmlformats.org/officeDocument/2006/relationships" xmlns:m="http://schemas.openxmlformats.org/officeDocument/2006/math" xmlns:v="urn:schemas-microsoft-com:vml" xmlns:wp14="http://schemas.microsoft.com/office/word/2010/wordprocessingDrawing" xmlns:wp="http://schemas.openxmlformats.org/drawingml/2006/wordprocessingDrawing" xmlns:w10="urn:schemas-microsoft-com:office:word" xmlns:w="http://schemas.openxmlformats.org/wordprocessingml/2006/main" xmlns:w14="http://schemas.microsoft.com/office/word/2010/wordml" xmlns:w15="http://schemas.microsoft.com/office/word/2012/wordml" xmlns:w16se="http://schemas.microsoft.com/office/word/2015/wordml/symex" xmlns:wpg="http://schemas.microsoft.com/office/word/2010/wordprocessingGroup" xmlns:wpi="http://schemas.microsoft.com/office/word/2010/wordprocessingInk" xmlns:wne="http://schemas.microsoft.com/office/word/2006/wordml" xmlns:wps="http://schemas.microsoft.com/office/word/2010/wordprocessingShape" mc:Ignorable="w14 w15 w16se wp14">
   <w:body>
     <w:p>
       <w:pPr>
@@ -275,7 +275,7 @@
                     </a:ln>
                     <a:extLst>
                       <a:ext uri="{53640926-AAD7-44d8-BBD7-CCE9431645EC}">
-                        <a14:shadowObscured xmlns="" xmlns:mo="http://schemas.microsoft.com/office/mac/office/2008/main" xmlns:mv="urn:schemas-microsoft-com:mac:vml" xmlns:o="urn:schemas-microsoft-com:office:office" xmlns:v="urn:schemas-microsoft-com:vml" xmlns:w10="urn:schemas-microsoft-com:office:word" xmlns:w="http://schemas.openxmlformats.org/wordprocessingml/2006/main" xmlns:a14="http://schemas.microsoft.com/office/drawing/2010/main"/>
+                        <a14:shadowObscured xmlns:a14="http://schemas.microsoft.com/office/drawing/2010/main" xmlns:w="http://schemas.openxmlformats.org/wordprocessingml/2006/main" xmlns:w10="urn:schemas-microsoft-com:office:word" xmlns:v="urn:schemas-microsoft-com:vml" xmlns:o="urn:schemas-microsoft-com:office:office" xmlns:mv="urn:schemas-microsoft-com:mac:vml" xmlns:mo="http://schemas.microsoft.com/office/mac/office/2008/main" xmlns="" xmlns:w16sdtdh="http://schemas.microsoft.com/office/word/2020/wordml/sdtdatahash" xmlns:w16du="http://schemas.microsoft.com/office/word/2023/wordml/word16du" xmlns:w16="http://schemas.microsoft.com/office/word/2018/wordml" xmlns:w16cid="http://schemas.microsoft.com/office/word/2016/wordml/cid" xmlns:w16cex="http://schemas.microsoft.com/office/word/2018/wordml/cex" xmlns:oel="http://schemas.microsoft.com/office/2019/extlst" xmlns:am3d="http://schemas.microsoft.com/office/drawing/2017/model3d" xmlns:aink="http://schemas.microsoft.com/office/drawing/2016/ink" xmlns:cx8="http://schemas.microsoft.com/office/drawing/2016/5/14/chartex" xmlns:cx7="http://schemas.microsoft.com/office/drawing/2016/5/13/chartex" xmlns:cx6="http://schemas.microsoft.com/office/drawing/2016/5/12/chartex" xmlns:cx5="http://schemas.microsoft.com/office/drawing/2016/5/11/chartex" xmlns:cx4="http://schemas.microsoft.com/office/drawing/2016/5/10/chartex" xmlns:cx3="http://schemas.microsoft.com/office/drawing/2016/5/9/chartex" xmlns:cx2="http://schemas.microsoft.com/office/drawing/2015/10/21/chartex" xmlns:cx1="http://schemas.microsoft.com/office/drawing/2015/9/8/chartex"/>
                       </a:ext>
                     </a:extLst>
                   </pic:spPr>
@@ -6298,12 +6298,17 @@
       <w:pPr>
         <w:pStyle w:val="IsiHeading2"/>
         <w:numPr>
-          <w:ilvl w:val="6"/>
-          <w:numId w:val="6"/>
+          <w:ilvl w:val="0"/>
+          <w:numId w:val="26"/>
         </w:numPr>
-        <w:ind w:left="851" w:hanging="284"/>
-      </w:pPr>
-      <w:r>
+        <w:rPr>
+          <w:lang w:val="en-US"/>
+        </w:rPr>
+      </w:pPr>
+      <w:r>
+        <w:rPr>
+          <w:lang w:val="en-US"/>
+        </w:rPr>
         <w:t>Bagaimana cara mengatasi permasalahan presensi di PT Hummatech Digital Indonesia untuk memastikan karyawan hadir secara fisik di lokasi?</w:t>
       </w:r>
     </w:p>
@@ -6311,12 +6316,17 @@
       <w:pPr>
         <w:pStyle w:val="IsiHeading2"/>
         <w:numPr>
-          <w:ilvl w:val="6"/>
-          <w:numId w:val="6"/>
+          <w:ilvl w:val="0"/>
+          <w:numId w:val="26"/>
         </w:numPr>
-        <w:ind w:left="851" w:hanging="284"/>
-      </w:pPr>
-      <w:r>
+        <w:rPr>
+          <w:lang w:val="en-US"/>
+        </w:rPr>
+      </w:pPr>
+      <w:r>
+        <w:rPr>
+          <w:lang w:val="en-US"/>
+        </w:rPr>
         <w:t>Bagaimana cara mengatasi permasalahan presensi di PT Hummatech Digital Indonesia untuk memastikan bahwa yang melakukan presensi adalah pemilik kartu asli?</w:t>
       </w:r>
     </w:p>
@@ -6428,6 +6438,7 @@
         <w:rPr>
           <w:lang w:val="en-US"/>
         </w:rPr>
+        <w:lastRenderedPageBreak/>
         <w:t>Tujuan</w:t>
       </w:r>
     </w:p>
@@ -6448,67 +6459,62 @@
       <w:pPr>
         <w:pStyle w:val="ListParagraph"/>
         <w:numPr>
-          <w:ilvl w:val="6"/>
-          <w:numId w:val="6"/>
+          <w:ilvl w:val="0"/>
+          <w:numId w:val="27"/>
         </w:numPr>
-        <w:ind w:left="851" w:hanging="284"/>
-        <w:rPr>
-          <w:lang w:val="en-US"/>
-        </w:rPr>
-      </w:pPr>
-      <w:r>
-        <w:rPr>
-          <w:color w:val="000000"/>
-        </w:rPr>
-        <w:lastRenderedPageBreak/>
+        <w:rPr>
+          <w:lang w:val="en-US"/>
+        </w:rPr>
+      </w:pPr>
+      <w:r>
+        <w:rPr>
+          <w:lang w:val="en-US"/>
+        </w:rPr>
         <w:t xml:space="preserve">Mengintegrasikan </w:t>
       </w:r>
       <w:r>
         <w:rPr>
           <w:i/>
-          <w:iCs/>
-          <w:color w:val="000000"/>
+          <w:lang w:val="en-US"/>
         </w:rPr>
         <w:t>liveness detection</w:t>
       </w:r>
       <w:r>
         <w:rPr>
-          <w:color w:val="000000"/>
-        </w:rPr>
-        <w:t xml:space="preserve"> ke dalam sistem presensi sehingga sistem dapat memastikan karyawan hadir secara fisik di lokasi dan manipulasi dengan menggunakan foto atau rekaman video dapat diidentifikasi dan dicegah.</w:t>
+          <w:lang w:val="en-US"/>
+        </w:rPr>
+        <w:t xml:space="preserve"> ke dalam sistem presensi sehingga sistem dapat memastikan karyawan hadir secara fisik di lokasi dan manipulasi dengan menggunakan foton atau rekaman video dapat diidentifikasi dan dicegah</w:t>
       </w:r>
     </w:p>
     <w:p>
       <w:pPr>
         <w:pStyle w:val="ListParagraph"/>
         <w:numPr>
-          <w:ilvl w:val="6"/>
-          <w:numId w:val="6"/>
+          <w:ilvl w:val="0"/>
+          <w:numId w:val="27"/>
         </w:numPr>
-        <w:ind w:left="851" w:hanging="284"/>
-        <w:rPr>
-          <w:lang w:val="en-US"/>
-        </w:rPr>
-      </w:pPr>
-      <w:r>
-        <w:rPr>
-          <w:color w:val="000000"/>
+        <w:rPr>
+          <w:lang w:val="en-US"/>
+        </w:rPr>
+      </w:pPr>
+      <w:r>
+        <w:rPr>
+          <w:lang w:val="en-US"/>
         </w:rPr>
         <w:t xml:space="preserve">Mengintegrasikan </w:t>
       </w:r>
       <w:r>
         <w:rPr>
           <w:i/>
-          <w:iCs/>
-          <w:color w:val="000000"/>
+          <w:lang w:val="en-US"/>
         </w:rPr>
         <w:t>face recognition</w:t>
       </w:r>
       <w:r>
         <w:rPr>
-          <w:color w:val="000000"/>
-        </w:rPr>
-        <w:t xml:space="preserve"> ke dalam sistem presensi sehingga sistem dapat memastikan bahwa yang melakukan presensi adalah pemilik kartu asli.</w:t>
+          <w:lang w:val="en-US"/>
+        </w:rPr>
+        <w:t xml:space="preserve"> ke dalam sistem presensi sehingga sistem dapat memastikan bahwa yang melakukan presensi adalah pemilik kartu asli</w:t>
       </w:r>
     </w:p>
     <w:p>
@@ -6542,66 +6548,89 @@
       <w:pPr>
         <w:pStyle w:val="ListParagraph"/>
         <w:numPr>
-          <w:ilvl w:val="6"/>
-          <w:numId w:val="6"/>
+          <w:ilvl w:val="0"/>
+          <w:numId w:val="28"/>
         </w:numPr>
-        <w:ind w:left="851" w:hanging="284"/>
-        <w:rPr>
-          <w:lang w:val="en-US"/>
-        </w:rPr>
-      </w:pPr>
-      <w:r>
-        <w:rPr>
-          <w:color w:val="000000"/>
+        <w:rPr>
+          <w:lang w:val="en-US"/>
+        </w:rPr>
+      </w:pPr>
+      <w:r>
+        <w:rPr>
+          <w:lang w:val="en-US"/>
         </w:rPr>
         <w:t xml:space="preserve">Mengatasi masalah pemantauan presensi pegawai secara </w:t>
       </w:r>
       <w:r>
         <w:rPr>
           <w:i/>
-          <w:iCs/>
-          <w:color w:val="000000"/>
+          <w:lang w:val="en-US"/>
         </w:rPr>
         <w:t>real time</w:t>
       </w:r>
       <w:r>
         <w:rPr>
-          <w:color w:val="000000"/>
-        </w:rPr>
-        <w:t>. Hal ini dapat membantu manajemen untuk memantau presensi pegawai secara lebih akurat dan efisien.</w:t>
+          <w:i/>
+          <w:lang w:val="en-US"/>
+        </w:rPr>
+        <w:t xml:space="preserve">. </w:t>
+      </w:r>
+      <w:r>
+        <w:rPr>
+          <w:lang w:val="en-US"/>
+        </w:rPr>
+        <w:t>Hal ini dapat</w:t>
+      </w:r>
+      <w:r>
+        <w:rPr>
+          <w:i/>
+          <w:lang w:val="en-US"/>
+        </w:rPr>
+        <w:t xml:space="preserve"> </w:t>
+      </w:r>
+      <w:r>
+        <w:rPr>
+          <w:lang w:val="en-US"/>
+        </w:rPr>
+        <w:t>membantu manajemen untuk memantau presensi pegawai secara lebih akurat dan efisien</w:t>
       </w:r>
     </w:p>
     <w:p>
       <w:pPr>
         <w:pStyle w:val="ListParagraph"/>
         <w:numPr>
-          <w:ilvl w:val="6"/>
-          <w:numId w:val="6"/>
+          <w:ilvl w:val="0"/>
+          <w:numId w:val="28"/>
         </w:numPr>
-        <w:ind w:left="851" w:hanging="284"/>
-        <w:rPr>
-          <w:lang w:val="en-US"/>
-        </w:rPr>
-      </w:pPr>
-      <w:r>
-        <w:rPr>
-          <w:color w:val="000000"/>
+        <w:rPr>
+          <w:lang w:val="en-US"/>
+        </w:rPr>
+      </w:pPr>
+      <w:r>
+        <w:rPr>
+          <w:lang w:val="en-US"/>
         </w:rPr>
         <w:t xml:space="preserve">Mencegah terjadinya kecurangan atau manipulasi ketika proses verifikasi wajah pada saat proses presensi. Sistem ini menggunakan teknologi </w:t>
       </w:r>
       <w:r>
         <w:rPr>
           <w:i/>
-          <w:iCs/>
-          <w:color w:val="000000"/>
+          <w:lang w:val="en-US"/>
         </w:rPr>
         <w:t>liveness detection</w:t>
       </w:r>
       <w:r>
         <w:rPr>
-          <w:color w:val="000000"/>
-        </w:rPr>
-        <w:t xml:space="preserve"> yang dapat membedakan antara orang yang benar-benar hadir dengan orang yang tidak hadir. Hal ini dapat membantu manajemen untuk mencegah terjadinya kecurangan dalam pencatatan kehadiran pegawai.</w:t>
+          <w:i/>
+          <w:lang w:val="en-US"/>
+        </w:rPr>
+        <w:t xml:space="preserve"> </w:t>
+      </w:r>
+      <w:r>
+        <w:rPr>
+          <w:lang w:val="en-US"/>
+        </w:rPr>
+        <w:t>yang dapat membedakan antara orang yang benar-benar hadir dengan orang yang tidak hadir. Hal ini dapat membantu manajemen untuk mencegah terjadinya kecurangan dalam pencatatan kehadiran pegawai.</w:t>
       </w:r>
     </w:p>
     <w:p>
@@ -9771,6 +9800,26 @@
     </w:p>
     <w:p>
       <w:pPr>
+        <w:pStyle w:val="Heading3"/>
+        <w:rPr>
+          <w:lang w:val="en-US"/>
+        </w:rPr>
+      </w:pPr>
+      <w:r>
+        <w:rPr>
+          <w:lang w:val="en-US"/>
+        </w:rPr>
+        <w:t>B</w:t>
+      </w:r>
+      <w:r>
+        <w:rPr>
+          <w:lang w:val="en-US"/>
+        </w:rPr>
+        <w:t>entuk Data</w:t>
+      </w:r>
+    </w:p>
+    <w:p>
+      <w:pPr>
         <w:rPr>
           <w:color w:val="000000"/>
         </w:rPr>
@@ -10206,10 +10255,10 @@
           <w:lang w:val="en-US"/>
         </w:rPr>
         <w:drawing>
-          <wp:inline distT="0" distB="0" distL="0" distR="0" wp14:anchorId="036A08FA" wp14:editId="6C680C69">
-            <wp:extent cx="5040630" cy="4794885"/>
-            <wp:effectExtent l="0" t="0" r="7620" b="5715"/>
-            <wp:docPr id="15" name="Picture 15"/>
+          <wp:inline distT="0" distB="0" distL="0" distR="0" wp14:anchorId="029CEF90" wp14:editId="3331FAD5">
+            <wp:extent cx="5040630" cy="4446991"/>
+            <wp:effectExtent l="0" t="0" r="7620" b="0"/>
+            <wp:docPr id="7" name="Picture 7" descr="C:\Users\STRIX\Downloads\liveness-Page-2.drawio (1).png"/>
             <wp:cNvGraphicFramePr>
               <a:graphicFrameLocks xmlns:a="http://schemas.openxmlformats.org/drawingml/2006/main" noChangeAspect="1"/>
             </wp:cNvGraphicFramePr>
@@ -10217,11 +10266,860 @@
               <a:graphicData uri="http://schemas.openxmlformats.org/drawingml/2006/picture">
                 <pic:pic xmlns:pic="http://schemas.openxmlformats.org/drawingml/2006/picture">
                   <pic:nvPicPr>
-                    <pic:cNvPr id="15" name="liveness-Page-2.drawio.png"/>
+                    <pic:cNvPr id="0" name="Picture 1" descr="C:\Users\STRIX\Downloads\liveness-Page-2.drawio (1).png"/>
+                    <pic:cNvPicPr>
+                      <a:picLocks noChangeAspect="1" noChangeArrowheads="1"/>
+                    </pic:cNvPicPr>
+                  </pic:nvPicPr>
+                  <pic:blipFill>
+                    <a:blip r:embed="rId37">
+                      <a:extLst>
+                        <a:ext uri="{28A0092B-C50C-407E-A947-70E740481C1C}">
+                          <a14:useLocalDpi xmlns:a14="http://schemas.microsoft.com/office/drawing/2010/main" val="0"/>
+                        </a:ext>
+                      </a:extLst>
+                    </a:blip>
+                    <a:srcRect/>
+                    <a:stretch>
+                      <a:fillRect/>
+                    </a:stretch>
+                  </pic:blipFill>
+                  <pic:spPr bwMode="auto">
+                    <a:xfrm>
+                      <a:off x="0" y="0"/>
+                      <a:ext cx="5040630" cy="4446991"/>
+                    </a:xfrm>
+                    <a:prstGeom prst="rect">
+                      <a:avLst/>
+                    </a:prstGeom>
+                    <a:noFill/>
+                    <a:ln>
+                      <a:noFill/>
+                    </a:ln>
+                  </pic:spPr>
+                </pic:pic>
+              </a:graphicData>
+            </a:graphic>
+          </wp:inline>
+        </w:drawing>
+      </w:r>
+    </w:p>
+    <w:p>
+      <w:pPr>
+        <w:pStyle w:val="Caption"/>
+        <w:jc w:val="center"/>
+        <w:rPr>
+          <w:i w:val="0"/>
+          <w:color w:val="auto"/>
+          <w:sz w:val="24"/>
+          <w:szCs w:val="24"/>
+        </w:rPr>
+      </w:pPr>
+      <w:r>
+        <w:rPr>
+          <w:i w:val="0"/>
+          <w:color w:val="auto"/>
+          <w:sz w:val="24"/>
+          <w:szCs w:val="24"/>
+        </w:rPr>
+        <w:t xml:space="preserve">Gambar 3. </w:t>
+      </w:r>
+      <w:r>
+        <w:rPr>
+          <w:i w:val="0"/>
+          <w:color w:val="auto"/>
+          <w:sz w:val="24"/>
+          <w:szCs w:val="24"/>
+        </w:rPr>
+        <w:fldChar w:fldCharType="begin"/>
+      </w:r>
+      <w:r>
+        <w:rPr>
+          <w:i w:val="0"/>
+          <w:color w:val="auto"/>
+          <w:sz w:val="24"/>
+          <w:szCs w:val="24"/>
+        </w:rPr>
+        <w:instrText xml:space="preserve"> SEQ Gambar_3. \* ARABIC </w:instrText>
+      </w:r>
+      <w:r>
+        <w:rPr>
+          <w:i w:val="0"/>
+          <w:color w:val="auto"/>
+          <w:sz w:val="24"/>
+          <w:szCs w:val="24"/>
+        </w:rPr>
+        <w:fldChar w:fldCharType="separate"/>
+      </w:r>
+      <w:r>
+        <w:rPr>
+          <w:i w:val="0"/>
+          <w:noProof/>
+          <w:color w:val="auto"/>
+          <w:sz w:val="24"/>
+          <w:szCs w:val="24"/>
+        </w:rPr>
+        <w:t>7</w:t>
+      </w:r>
+      <w:r>
+        <w:rPr>
+          <w:i w:val="0"/>
+          <w:color w:val="auto"/>
+          <w:sz w:val="24"/>
+          <w:szCs w:val="24"/>
+        </w:rPr>
+        <w:fldChar w:fldCharType="end"/>
+      </w:r>
+      <w:r>
+        <w:rPr>
+          <w:i w:val="0"/>
+          <w:color w:val="auto"/>
+          <w:sz w:val="24"/>
+          <w:szCs w:val="24"/>
+          <w:lang w:val="en-US"/>
+        </w:rPr>
+        <w:t xml:space="preserve"> Alur Face Recognition</w:t>
+      </w:r>
+    </w:p>
+    <w:p>
+      <w:pPr>
+        <w:rPr>
+          <w:lang w:val="en-US"/>
+        </w:rPr>
+      </w:pPr>
+      <w:r>
+        <w:rPr>
+          <w:i/>
+          <w:iCs/>
+          <w:color w:val="000000"/>
+        </w:rPr>
+        <w:t>Face Recognition</w:t>
+      </w:r>
+      <w:r>
+        <w:rPr>
+          <w:color w:val="000000"/>
+        </w:rPr>
+        <w:t xml:space="preserve"> diimplementasikan sebagai verifikasi lanjutan bahwa pegawai yang melakukan presensi adalah pegawai dengan pemilik kartu asli. Proses </w:t>
+      </w:r>
+      <w:r>
+        <w:rPr>
+          <w:i/>
+          <w:iCs/>
+          <w:color w:val="000000"/>
+        </w:rPr>
+        <w:t>face recognition</w:t>
+      </w:r>
+      <w:r>
+        <w:rPr>
+          <w:color w:val="000000"/>
+        </w:rPr>
+        <w:t xml:space="preserve"> </w:t>
+      </w:r>
+      <w:r>
+        <w:rPr>
+          <w:color w:val="000000"/>
+        </w:rPr>
+        <w:t>dapat dilihat pada gambar 3.7</w:t>
+      </w:r>
+      <w:r>
+        <w:rPr>
+          <w:color w:val="000000"/>
+        </w:rPr>
+        <w:t xml:space="preserve">, dimana proses awal yaitu foto wajah pegawai yang telah diambil saat sedang melakukan proses </w:t>
+      </w:r>
+      <w:r>
+        <w:rPr>
+          <w:i/>
+          <w:iCs/>
+          <w:color w:val="000000"/>
+        </w:rPr>
+        <w:t>liveness detection</w:t>
+      </w:r>
+      <w:r>
+        <w:rPr>
+          <w:color w:val="000000"/>
+        </w:rPr>
+        <w:t xml:space="preserve">. Selanjutnya, </w:t>
+      </w:r>
+      <w:r>
+        <w:rPr>
+          <w:color w:val="000000"/>
+          <w:lang w:val="en-US"/>
+        </w:rPr>
+        <w:t xml:space="preserve">aplikasi akan mencari </w:t>
+      </w:r>
+      <w:r>
+        <w:rPr>
+          <w:color w:val="000000"/>
+          <w:lang w:val="en-US"/>
+        </w:rPr>
+        <w:t xml:space="preserve">data lokal hasil ektraksi dari dataset. Jika data hasil ektraksi ditemukan, maka akan menggunakan </w:t>
+      </w:r>
+      <w:r>
+        <w:rPr>
+          <w:color w:val="000000"/>
+          <w:lang w:val="en-US"/>
+        </w:rPr>
+        <w:t>data tersebut. Jika tidak, maka akan melakukan proses ekstraksi waj</w:t>
+      </w:r>
+      <w:r>
+        <w:rPr>
+          <w:color w:val="000000"/>
+          <w:lang w:val="en-US"/>
+        </w:rPr>
+        <w:t xml:space="preserve">ah dari dataset pengguna kartu yang nantinya </w:t>
+      </w:r>
+      <w:r>
+        <w:rPr>
+          <w:color w:val="000000"/>
+          <w:lang w:val="en-US"/>
+        </w:rPr>
+        <w:t xml:space="preserve">hasil ekstraksi akan disimpan di lokal. Hal ini bertujuan agar pada saat presensi berikutnya tidak perlu melakukan ekstraksi dataset wajah yang sama secara terus-menerus. </w:t>
+      </w:r>
+      <w:r>
+        <w:rPr>
+          <w:color w:val="000000"/>
+          <w:lang w:val="en-US"/>
+        </w:rPr>
+        <w:t>D</w:t>
+      </w:r>
+      <w:r>
+        <w:rPr>
+          <w:color w:val="000000"/>
+          <w:lang w:val="en-US"/>
+        </w:rPr>
+        <w:t>ilanjutkan</w:t>
+      </w:r>
+      <w:r>
+        <w:rPr>
+          <w:color w:val="000000"/>
+          <w:lang w:val="en-US"/>
+        </w:rPr>
+        <w:t xml:space="preserve"> dengan</w:t>
+      </w:r>
+      <w:r>
+        <w:rPr>
+          <w:color w:val="000000"/>
+          <w:lang w:val="en-US"/>
+        </w:rPr>
+        <w:t xml:space="preserve"> perhitungan jarak </w:t>
+      </w:r>
+      <w:r>
+        <w:rPr>
+          <w:color w:val="000000"/>
+          <w:lang w:val="en-US"/>
+        </w:rPr>
+        <w:t xml:space="preserve">antara wajah yang di scan dengan ekstraksi data wajah </w:t>
+      </w:r>
+      <w:r>
+        <w:rPr>
+          <w:color w:val="000000"/>
+          <w:lang w:val="en-US"/>
+        </w:rPr>
+        <w:t xml:space="preserve">menggunakan </w:t>
+      </w:r>
+      <w:r>
+        <w:rPr>
+          <w:i/>
+          <w:lang w:val="en-US"/>
+        </w:rPr>
+        <w:t xml:space="preserve">cosine </w:t>
+      </w:r>
+      <w:r>
+        <w:rPr>
+          <w:i/>
+          <w:color w:val="000000"/>
+          <w:lang w:val="en-US"/>
+        </w:rPr>
+        <w:t>similarity</w:t>
+      </w:r>
+      <w:r>
+        <w:rPr>
+          <w:i/>
+          <w:color w:val="000000"/>
+          <w:lang w:val="en-US"/>
+        </w:rPr>
+        <w:t>.</w:t>
+      </w:r>
+      <w:r>
+        <w:rPr>
+          <w:color w:val="000000"/>
+          <w:lang w:val="en-US"/>
+        </w:rPr>
+        <w:t xml:space="preserve"> </w:t>
+      </w:r>
+      <w:r>
+        <w:rPr>
+          <w:color w:val="000000"/>
+          <w:lang w:val="en-US"/>
+        </w:rPr>
+        <w:t xml:space="preserve">Hasil perhitungan jarak tiap gambar dari dataset nantinya akan dirata-rata dan akan dilakukan pengecekan menggunakan skor akhirnya. </w:t>
+      </w:r>
+      <w:r>
+        <w:rPr>
+          <w:color w:val="000000"/>
+          <w:lang w:val="en-US"/>
+        </w:rPr>
+        <w:t xml:space="preserve">Jika skor akhir lebih tinggi dari threshold yang </w:t>
+      </w:r>
+      <w:r>
+        <w:rPr>
+          <w:color w:val="000000"/>
+          <w:lang w:val="en-US"/>
+        </w:rPr>
+        <w:lastRenderedPageBreak/>
+        <w:t>ditentukan, maka presensi berhasil karena wajah cocok dengan pemilik kartu. Jika tidak, maka presensi gagal karena wajah tidak cocok dengan pemilik kartu</w:t>
+      </w:r>
+      <w:r>
+        <w:rPr>
+          <w:color w:val="000000"/>
+          <w:lang w:val="en-US"/>
+        </w:rPr>
+        <w:t>.</w:t>
+      </w:r>
+      <w:r>
+        <w:rPr>
+          <w:color w:val="000000"/>
+        </w:rPr>
+        <w:t>.</w:t>
+      </w:r>
+    </w:p>
+    <w:p>
+      <w:pPr>
+        <w:pStyle w:val="Heading2"/>
+        <w:rPr>
+          <w:lang w:val="en-US"/>
+        </w:rPr>
+      </w:pPr>
+      <w:r>
+        <w:rPr>
+          <w:lang w:val="en-US"/>
+        </w:rPr>
+        <w:t>Metode Pengembangan</w:t>
+      </w:r>
+    </w:p>
+    <w:p>
+      <w:pPr>
+        <w:pStyle w:val="Heading2"/>
+        <w:rPr>
+          <w:lang w:val="en-US"/>
+        </w:rPr>
+      </w:pPr>
+      <w:r>
+        <w:rPr>
+          <w:lang w:val="en-US"/>
+        </w:rPr>
+        <w:t>Rencana Uji Coba</w:t>
+      </w:r>
+    </w:p>
+    <w:p>
+      <w:pPr>
+        <w:rPr>
+          <w:color w:val="FF0000"/>
+          <w:lang w:val="en-US"/>
+        </w:rPr>
+      </w:pPr>
+      <w:r>
+        <w:rPr>
+          <w:color w:val="FF0000"/>
+          <w:lang w:val="en-US"/>
+        </w:rPr>
+        <w:t xml:space="preserve">Rencana nya saja (pose, jarak wajah, Cahaya). </w:t>
+      </w:r>
+      <w:r>
+        <w:rPr>
+          <w:color w:val="FF0000"/>
+          <w:lang w:val="en-US"/>
+        </w:rPr>
+        <w:t>-&gt; harus ada akurasi</w:t>
+      </w:r>
+      <w:r>
+        <w:rPr>
+          <w:color w:val="FF0000"/>
+          <w:lang w:val="en-US"/>
+        </w:rPr>
+        <w:t xml:space="preserve"> nantinya bentuk tabel</w:t>
+      </w:r>
+    </w:p>
+    <w:p>
+      <w:r>
+        <w:rPr>
+          <w:lang w:val="en-US"/>
+        </w:rPr>
+        <w:t xml:space="preserve">Pada bab ini </w:t>
+      </w:r>
+      <w:r>
+        <w:t xml:space="preserve">Terdiri dari langkah-langkah yang akan membimbing penulis memilih metode, teknik, prosedur apa yang tepat, dan tools apa yang akan digunakan sehingga setiap tahapan dapat dilakukan dengan tepat, termasuk desain dan perancangan sistem yang akan dibuat. </w:t>
+      </w:r>
+    </w:p>
+    <w:p>
+      <w:pPr>
+        <w:rPr>
+          <w:color w:val="4F81BD" w:themeColor="accent1"/>
+          <w:lang w:val="en-US"/>
+        </w:rPr>
+      </w:pPr>
+      <w:r>
+        <w:rPr>
+          <w:color w:val="4F81BD" w:themeColor="accent1"/>
+          <w:lang w:val="en-US"/>
+        </w:rPr>
+        <w:t xml:space="preserve">Beberapa uraian yang ada dalam metodologi pengembangan antara lain </w:t>
+      </w:r>
+      <w:r>
+        <w:rPr>
+          <w:color w:val="4F81BD" w:themeColor="accent1"/>
+          <w:lang w:val="en-US"/>
+        </w:rPr>
+        <w:t>Analisis Kebutuhan Mitra</w:t>
+      </w:r>
+      <w:r>
+        <w:rPr>
+          <w:color w:val="4F81BD" w:themeColor="accent1"/>
+          <w:lang w:val="en-US"/>
+        </w:rPr>
+        <w:t>, Deskripsi Sistem, Metode Pengembangan</w:t>
+      </w:r>
+      <w:r>
+        <w:rPr>
+          <w:color w:val="4F81BD" w:themeColor="accent1"/>
+          <w:lang w:val="en-US"/>
+        </w:rPr>
+        <w:t xml:space="preserve"> dan Rencana ujicoba yang akan digunakan</w:t>
+      </w:r>
+      <w:r>
+        <w:rPr>
+          <w:color w:val="4F81BD" w:themeColor="accent1"/>
+          <w:lang w:val="en-US"/>
+        </w:rPr>
+        <w:t xml:space="preserve">. Dalam bagian ini apabila diperlukan dapat dilengkapi dengan diagram, sehingga dapat menggambarkan metodologi yang diperlukan secara jelas. Untuk skema pengembangan untuk </w:t>
+      </w:r>
+      <w:r>
+        <w:rPr>
+          <w:color w:val="4F81BD" w:themeColor="accent1"/>
+          <w:lang w:val="en-US"/>
+        </w:rPr>
+        <w:t xml:space="preserve">bagian </w:t>
+      </w:r>
+      <w:r>
+        <w:rPr>
+          <w:color w:val="4F81BD" w:themeColor="accent1"/>
+          <w:lang w:val="en-US"/>
+        </w:rPr>
+        <w:t xml:space="preserve">analisis </w:t>
+      </w:r>
+      <w:r>
+        <w:rPr>
+          <w:b/>
+          <w:color w:val="4F81BD" w:themeColor="accent1"/>
+          <w:lang w:val="en-US"/>
+        </w:rPr>
+        <w:t xml:space="preserve">kebutuhan mitra harus ada dikarenakan </w:t>
+      </w:r>
+      <w:r>
+        <w:rPr>
+          <w:b/>
+          <w:color w:val="4F81BD" w:themeColor="accent1"/>
+          <w:lang w:val="en-US"/>
+        </w:rPr>
+        <w:t xml:space="preserve">sistem yang dikembangkan harus riil berdasarkan kebutuhan dari mitra dan sistem yang dihasilkan benar-benar </w:t>
+      </w:r>
+      <w:r>
+        <w:rPr>
+          <w:b/>
+          <w:color w:val="4F81BD" w:themeColor="accent1"/>
+          <w:lang w:val="en-US"/>
+        </w:rPr>
+        <w:t>di implementasikan pada mitra</w:t>
+      </w:r>
+      <w:r>
+        <w:rPr>
+          <w:color w:val="4F81BD" w:themeColor="accent1"/>
+          <w:lang w:val="en-US"/>
+        </w:rPr>
+        <w:t>.</w:t>
+      </w:r>
+      <w:r>
+        <w:rPr>
+          <w:color w:val="4F81BD" w:themeColor="accent1"/>
+          <w:lang w:val="en-US"/>
+        </w:rPr>
+        <w:t xml:space="preserve"> Bagian-bagian lain yang relevan bisa ditambahkan pada bab ini untuk menambah kejelasan metode pengembangan yang digunakan.</w:t>
+      </w:r>
+    </w:p>
+    <w:p>
+      <w:pPr>
+        <w:spacing w:after="200" w:line="276" w:lineRule="auto"/>
+        <w:ind w:firstLine="0"/>
+        <w:contextualSpacing w:val="0"/>
+        <w:jc w:val="left"/>
+        <w:rPr>
+          <w:b/>
+          <w:sz w:val="28"/>
+        </w:rPr>
+      </w:pPr>
+      <w:r>
+        <w:rPr>
+          <w:b/>
+          <w:sz w:val="28"/>
+        </w:rPr>
+        <w:br w:type="page"/>
+      </w:r>
+    </w:p>
+    <w:p>
+      <w:pPr>
+        <w:pStyle w:val="ListParagraph"/>
+        <w:ind w:left="0" w:firstLine="0"/>
+        <w:jc w:val="center"/>
+        <w:rPr>
+          <w:b/>
+          <w:sz w:val="28"/>
+        </w:rPr>
+        <w:sectPr>
+          <w:headerReference w:type="default" r:id="rId38"/>
+          <w:footerReference w:type="default" r:id="rId39"/>
+          <w:pgSz w:w="11907" w:h="16839" w:code="9"/>
+          <w:pgMar w:top="1701" w:right="1701" w:bottom="1701" w:left="2268" w:header="720" w:footer="720" w:gutter="0"/>
+          <w:cols w:space="720"/>
+          <w:docGrid w:linePitch="360"/>
+        </w:sectPr>
+      </w:pPr>
+    </w:p>
+    <w:p>
+      <w:pPr>
+        <w:pStyle w:val="Heading1"/>
+        <w:rPr>
+          <w:lang w:val="en-US"/>
+        </w:rPr>
+      </w:pPr>
+      <w:r>
+        <w:rPr>
+          <w:lang w:val="en-US"/>
+        </w:rPr>
+        <w:lastRenderedPageBreak/>
+        <w:t>ANALISIS DAN PERANCANGAN SISTEM</w:t>
+      </w:r>
+    </w:p>
+    <w:p>
+      <w:pPr>
+        <w:pStyle w:val="Heading2"/>
+        <w:rPr>
+          <w:lang w:val="en-US"/>
+        </w:rPr>
+      </w:pPr>
+      <w:r>
+        <w:rPr>
+          <w:lang w:val="en-US"/>
+        </w:rPr>
+        <w:t>Analisa Kebutuhan Fungsi</w:t>
+      </w:r>
+      <w:r>
+        <w:rPr>
+          <w:lang w:val="en-US"/>
+        </w:rPr>
+        <w:t>onal</w:t>
+      </w:r>
+    </w:p>
+    <w:p>
+      <w:pPr>
+        <w:pStyle w:val="Heading3"/>
+        <w:rPr>
+          <w:lang w:val="en-US"/>
+        </w:rPr>
+      </w:pPr>
+      <w:r>
+        <w:rPr>
+          <w:lang w:val="en-US"/>
+        </w:rPr>
+        <w:t>Berkaitan dengan sistem</w:t>
+      </w:r>
+      <w:r>
+        <w:rPr>
+          <w:lang w:val="en-US"/>
+        </w:rPr>
+        <w:t xml:space="preserve"> (menjelaskan semua fiturnya)</w:t>
+      </w:r>
+    </w:p>
+    <w:p>
+      <w:pPr>
+        <w:pStyle w:val="Heading2"/>
+        <w:rPr>
+          <w:lang w:val="en-US"/>
+        </w:rPr>
+      </w:pPr>
+      <w:r>
+        <w:rPr>
+          <w:lang w:val="en-US"/>
+        </w:rPr>
+        <w:t>Analisa Kebutuhan Non Fungsion</w:t>
+      </w:r>
+      <w:r>
+        <w:rPr>
+          <w:lang w:val="en-US"/>
+        </w:rPr>
+        <w:t>al</w:t>
+      </w:r>
+    </w:p>
+    <w:p>
+      <w:pPr>
+        <w:pStyle w:val="Heading3"/>
+        <w:rPr>
+          <w:lang w:val="en-US"/>
+        </w:rPr>
+      </w:pPr>
+      <w:r>
+        <w:rPr>
+          <w:lang w:val="en-US"/>
+        </w:rPr>
+        <w:t>Berkaitan dengan keamanan, data, waktu jalannya sistem ( sistem bisa running kapan saja, maintain ability</w:t>
+      </w:r>
+      <w:r>
+        <w:rPr>
+          <w:lang w:val="en-US"/>
+        </w:rPr>
+        <w:t>, waktu deteksi berapa lama</w:t>
+      </w:r>
+      <w:r>
+        <w:rPr>
+          <w:lang w:val="en-US"/>
+        </w:rPr>
+        <w:t>)</w:t>
+      </w:r>
+      <w:r>
+        <w:rPr>
+          <w:lang w:val="en-US"/>
+        </w:rPr>
+        <w:t>. Yang dijanjikan di sistem</w:t>
+      </w:r>
+    </w:p>
+    <w:p>
+      <w:pPr>
+        <w:pStyle w:val="Heading2"/>
+        <w:rPr>
+          <w:lang w:val="en-US"/>
+        </w:rPr>
+      </w:pPr>
+      <w:r>
+        <w:rPr>
+          <w:lang w:val="en-US"/>
+        </w:rPr>
+        <w:t>Perancangan Sistem</w:t>
+      </w:r>
+    </w:p>
+    <w:p>
+      <w:pPr>
+        <w:pStyle w:val="Heading3"/>
+        <w:rPr>
+          <w:lang w:val="en-US"/>
+        </w:rPr>
+      </w:pPr>
+      <w:r>
+        <w:rPr>
+          <w:lang w:val="en-US"/>
+        </w:rPr>
+        <w:t>Rancangan Model Sistem</w:t>
+      </w:r>
+    </w:p>
+    <w:p>
+      <w:pPr>
+        <w:pStyle w:val="Heading3"/>
+        <w:rPr>
+          <w:lang w:val="en-US"/>
+        </w:rPr>
+      </w:pPr>
+      <w:r>
+        <w:rPr>
+          <w:lang w:val="en-US"/>
+        </w:rPr>
+        <w:t>Rancangan Arsitektur Siste</w:t>
+      </w:r>
+      <w:r>
+        <w:rPr>
+          <w:lang w:val="en-US"/>
+        </w:rPr>
+        <w:t>m</w:t>
+      </w:r>
+    </w:p>
+    <w:p>
+      <w:pPr>
+        <w:pStyle w:val="Heading4"/>
+        <w:rPr>
+          <w:lang w:val="en-US"/>
+        </w:rPr>
+      </w:pPr>
+      <w:r>
+        <w:rPr>
+          <w:lang w:val="en-US"/>
+        </w:rPr>
+        <w:t>Berkaitan dengan hardware software</w:t>
+      </w:r>
+      <w:r>
+        <w:rPr>
+          <w:lang w:val="en-US"/>
+        </w:rPr>
+        <w:t xml:space="preserve">, cara </w:t>
+      </w:r>
+      <w:r>
+        <w:rPr>
+          <w:lang w:val="en-US"/>
+        </w:rPr>
+        <w:t>berkoneksi nya</w:t>
+      </w:r>
+    </w:p>
+    <w:p>
+      <w:pPr>
+        <w:pStyle w:val="Heading3"/>
+        <w:rPr>
+          <w:lang w:val="en-US"/>
+        </w:rPr>
+      </w:pPr>
+      <w:r>
+        <w:rPr>
+          <w:lang w:val="en-US"/>
+        </w:rPr>
+        <w:t>Rancangan pr</w:t>
+      </w:r>
+      <w:r>
+        <w:rPr>
+          <w:lang w:val="en-US"/>
+        </w:rPr>
+        <w:t>oses</w:t>
+      </w:r>
+    </w:p>
+    <w:p>
+      <w:pPr>
+        <w:pStyle w:val="Heading4"/>
+        <w:rPr>
+          <w:lang w:val="en-US"/>
+        </w:rPr>
+      </w:pPr>
+      <w:r>
+        <w:rPr>
+          <w:lang w:val="en-US"/>
+        </w:rPr>
+        <w:t>Rancangan proses presensi dari awal hingga akhir</w:t>
+      </w:r>
+      <w:r>
+        <w:rPr>
+          <w:lang w:val="en-US"/>
+        </w:rPr>
+        <w:t xml:space="preserve"> (sinkronisasi dulu, kemudian presensi, dll)</w:t>
+      </w:r>
+    </w:p>
+    <w:p>
+      <w:pPr>
+        <w:pStyle w:val="Heading3"/>
+        <w:rPr>
+          <w:lang w:val="en-US"/>
+        </w:rPr>
+      </w:pPr>
+      <w:r>
+        <w:rPr>
+          <w:lang w:val="en-US"/>
+        </w:rPr>
+        <w:t>Rancangan Prosedural</w:t>
+      </w:r>
+      <w:r>
+        <w:rPr>
+          <w:lang w:val="en-US"/>
+        </w:rPr>
+        <w:t xml:space="preserve"> (Sistem</w:t>
+      </w:r>
+      <w:r>
+        <w:rPr>
+          <w:lang w:val="en-US"/>
+        </w:rPr>
+        <w:t>)</w:t>
+      </w:r>
+    </w:p>
+    <w:p>
+      <w:pPr>
+        <w:pStyle w:val="Heading4"/>
+        <w:rPr>
+          <w:lang w:val="en-US"/>
+        </w:rPr>
+      </w:pPr>
+      <w:r>
+        <w:rPr>
+          <w:lang w:val="en-US"/>
+        </w:rPr>
+        <w:t xml:space="preserve">Use case diagram, </w:t>
+      </w:r>
+      <w:r>
+        <w:rPr>
+          <w:lang w:val="en-US"/>
+        </w:rPr>
+        <w:t xml:space="preserve">sequence </w:t>
+      </w:r>
+      <w:r>
+        <w:rPr>
+          <w:lang w:val="en-US"/>
+        </w:rPr>
+        <w:t>dll</w:t>
+      </w:r>
+      <w:r>
+        <w:rPr>
+          <w:lang w:val="en-US"/>
+        </w:rPr>
+        <w:t>.</w:t>
+      </w:r>
+    </w:p>
+    <w:p>
+      <w:pPr>
+        <w:pStyle w:val="Heading3"/>
+        <w:rPr>
+          <w:lang w:val="en-US"/>
+        </w:rPr>
+      </w:pPr>
+      <w:r>
+        <w:rPr>
+          <w:lang w:val="en-US"/>
+        </w:rPr>
+        <w:t>Rancangan Da</w:t>
+      </w:r>
+      <w:r>
+        <w:rPr>
+          <w:lang w:val="en-US"/>
+        </w:rPr>
+        <w:t>ta</w:t>
+      </w:r>
+    </w:p>
+    <w:p>
+      <w:pPr>
+        <w:rPr>
+          <w:lang w:val="en-US"/>
+        </w:rPr>
+      </w:pPr>
+    </w:p>
+    <w:p>
+      <w:pPr>
+        <w:rPr>
+          <w:lang w:val="en-US"/>
+        </w:rPr>
+      </w:pPr>
+      <w:r>
+        <w:rPr>
+          <w:noProof/>
+          <w:lang w:val="en-US"/>
+        </w:rPr>
+        <w:lastRenderedPageBreak/>
+        <w:drawing>
+          <wp:inline distT="0" distB="0" distL="0" distR="0" wp14:anchorId="146129B7" wp14:editId="261859FB">
+            <wp:extent cx="5040630" cy="4984115"/>
+            <wp:effectExtent l="0" t="0" r="7620" b="6985"/>
+            <wp:docPr id="8" name="Picture 8"/>
+            <wp:cNvGraphicFramePr>
+              <a:graphicFrameLocks xmlns:a="http://schemas.openxmlformats.org/drawingml/2006/main" noChangeAspect="1"/>
+            </wp:cNvGraphicFramePr>
+            <a:graphic xmlns:a="http://schemas.openxmlformats.org/drawingml/2006/main">
+              <a:graphicData uri="http://schemas.openxmlformats.org/drawingml/2006/picture">
+                <pic:pic xmlns:pic="http://schemas.openxmlformats.org/drawingml/2006/picture">
+                  <pic:nvPicPr>
+                    <pic:cNvPr id="8" name="Database Pegawai.png"/>
                     <pic:cNvPicPr/>
                   </pic:nvPicPr>
                   <pic:blipFill>
-                    <a:blip r:embed="rId37">
+                    <a:blip r:embed="rId40">
                       <a:extLst>
                         <a:ext uri="{28A0092B-C50C-407E-A947-70E740481C1C}">
                           <a14:useLocalDpi xmlns:a14="http://schemas.microsoft.com/office/drawing/2010/main" val="0"/>
@@ -10235,7 +11133,7 @@
                   <pic:spPr>
                     <a:xfrm>
                       <a:off x="0" y="0"/>
-                      <a:ext cx="5040630" cy="4794885"/>
+                      <a:ext cx="5040630" cy="4984115"/>
                     </a:xfrm>
                     <a:prstGeom prst="rect">
                       <a:avLst/>
@@ -10250,6 +11148,101 @@
     </w:p>
     <w:p>
       <w:pPr>
+        <w:pStyle w:val="Heading3"/>
+        <w:rPr>
+          <w:lang w:val="en-US"/>
+        </w:rPr>
+      </w:pPr>
+      <w:r>
+        <w:rPr>
+          <w:lang w:val="en-US"/>
+        </w:rPr>
+        <w:t>Rancangan Antar</w:t>
+      </w:r>
+      <w:r>
+        <w:rPr>
+          <w:lang w:val="en-US"/>
+        </w:rPr>
+        <w:t>muka Pengguna</w:t>
+      </w:r>
+    </w:p>
+    <w:p>
+      <w:pPr>
+        <w:ind w:firstLine="720"/>
+        <w:rPr>
+          <w:lang w:val="en-US"/>
+        </w:rPr>
+      </w:pPr>
+      <w:r>
+        <w:rPr>
+          <w:lang w:val="en-US"/>
+        </w:rPr>
+        <w:t>sistem presensi yang dibuat memiliki antarmuka sebagai berikut:</w:t>
+      </w:r>
+    </w:p>
+    <w:p>
+      <w:pPr>
+        <w:pStyle w:val="Heading4"/>
+        <w:rPr>
+          <w:lang w:val="en-US"/>
+        </w:rPr>
+      </w:pPr>
+      <w:r>
+        <w:rPr>
+          <w:lang w:val="en-US"/>
+        </w:rPr>
+        <w:t>Halaman Awal</w:t>
+      </w:r>
+    </w:p>
+    <w:p>
+      <w:pPr>
+        <w:keepNext/>
+        <w:ind w:left="153" w:firstLine="414"/>
+      </w:pPr>
+      <w:r>
+        <w:rPr>
+          <w:lang w:val="en-US"/>
+        </w:rPr>
+        <w:lastRenderedPageBreak/>
+        <w:drawing>
+          <wp:inline distT="0" distB="0" distL="0" distR="0" wp14:anchorId="4C195A4B" wp14:editId="6B0FFA43">
+            <wp:extent cx="5040630" cy="3181350"/>
+            <wp:effectExtent l="0" t="0" r="7620" b="0"/>
+            <wp:docPr id="15" name="Picture 15"/>
+            <wp:cNvGraphicFramePr>
+              <a:graphicFrameLocks xmlns:a="http://schemas.openxmlformats.org/drawingml/2006/main" noChangeAspect="1"/>
+            </wp:cNvGraphicFramePr>
+            <a:graphic xmlns:a="http://schemas.openxmlformats.org/drawingml/2006/main">
+              <a:graphicData uri="http://schemas.openxmlformats.org/drawingml/2006/picture">
+                <pic:pic xmlns:pic="http://schemas.openxmlformats.org/drawingml/2006/picture">
+                  <pic:nvPicPr>
+                    <pic:cNvPr id="1" name=""/>
+                    <pic:cNvPicPr/>
+                  </pic:nvPicPr>
+                  <pic:blipFill>
+                    <a:blip r:embed="rId41"/>
+                    <a:stretch>
+                      <a:fillRect/>
+                    </a:stretch>
+                  </pic:blipFill>
+                  <pic:spPr>
+                    <a:xfrm>
+                      <a:off x="0" y="0"/>
+                      <a:ext cx="5040630" cy="3181350"/>
+                    </a:xfrm>
+                    <a:prstGeom prst="rect">
+                      <a:avLst/>
+                    </a:prstGeom>
+                  </pic:spPr>
+                </pic:pic>
+              </a:graphicData>
+            </a:graphic>
+          </wp:inline>
+        </w:drawing>
+      </w:r>
+    </w:p>
+    <w:p>
+      <w:pPr>
         <w:pStyle w:val="Caption"/>
         <w:jc w:val="center"/>
         <w:rPr>
@@ -10257,6 +11250,7 @@
           <w:color w:val="auto"/>
           <w:sz w:val="24"/>
           <w:szCs w:val="24"/>
+          <w:lang w:val="en-US"/>
         </w:rPr>
       </w:pPr>
       <w:r>
@@ -10303,7 +11297,7 @@
           <w:sz w:val="24"/>
           <w:szCs w:val="24"/>
         </w:rPr>
-        <w:t>7</w:t>
+        <w:t>8</w:t>
       </w:r>
       <w:r>
         <w:rPr>
@@ -10322,345 +11316,420 @@
           <w:szCs w:val="24"/>
           <w:lang w:val="en-US"/>
         </w:rPr>
-        <w:t xml:space="preserve"> Alur Face Recognition</w:t>
-      </w:r>
-    </w:p>
-    <w:p>
-      <w:pPr>
-        <w:rPr>
-          <w:lang w:val="en-US"/>
-        </w:rPr>
-      </w:pPr>
+        <w:t xml:space="preserve"> Halaman </w:t>
+      </w:r>
+      <w:r>
+        <w:rPr>
+          <w:i w:val="0"/>
+          <w:color w:val="auto"/>
+          <w:sz w:val="24"/>
+          <w:szCs w:val="24"/>
+          <w:lang w:val="en-US"/>
+        </w:rPr>
+        <w:t>Awal</w:t>
+      </w:r>
+    </w:p>
+    <w:p>
+      <w:pPr>
+        <w:rPr>
+          <w:lang w:val="en-US"/>
+        </w:rPr>
+      </w:pPr>
+      <w:r>
+        <w:rPr>
+          <w:lang w:val="en-US"/>
+        </w:rPr>
+        <w:t xml:space="preserve">Saat pertama kali aplikasi dijalankan, maka halaman </w:t>
+      </w:r>
+      <w:r>
+        <w:rPr>
+          <w:lang w:val="en-US"/>
+        </w:rPr>
+        <w:t xml:space="preserve">awal atau </w:t>
+      </w:r>
       <w:r>
         <w:rPr>
           <w:i/>
-          <w:iCs/>
-          <w:color w:val="000000"/>
-        </w:rPr>
-        <w:t>Face Recognition</w:t>
-      </w:r>
-      <w:r>
-        <w:rPr>
-          <w:color w:val="000000"/>
-        </w:rPr>
-        <w:t xml:space="preserve"> diimplementasikan sebagai verifikasi lanjutan bahwa pegawai yang melakukan presensi adalah pegawai dengan pemilik kartu asli. Proses </w:t>
-      </w:r>
-      <w:r>
-        <w:rPr>
-          <w:i/>
-          <w:iCs/>
-          <w:color w:val="000000"/>
-        </w:rPr>
-        <w:t>face recognition</w:t>
-      </w:r>
-      <w:r>
-        <w:rPr>
-          <w:color w:val="000000"/>
+          <w:lang w:val="en-US"/>
+        </w:rPr>
+        <w:t>splash screen</w:t>
+      </w:r>
+      <w:r>
+        <w:rPr>
+          <w:lang w:val="en-US"/>
+        </w:rPr>
+        <w:t xml:space="preserve"> akan tampil sebagai halaman pertama atau halaman peluncuran </w:t>
+      </w:r>
+      <w:r>
+        <w:rPr>
+          <w:lang w:val="en-US"/>
+        </w:rPr>
+        <w:t xml:space="preserve">awal </w:t>
+      </w:r>
+      <w:r>
+        <w:rPr>
+          <w:lang w:val="en-US"/>
+        </w:rPr>
+        <w:t>aplikasi.</w:t>
+      </w:r>
+    </w:p>
+    <w:p>
+      <w:pPr>
+        <w:ind w:left="153" w:firstLine="414"/>
+        <w:rPr>
+          <w:lang w:val="en-US"/>
+        </w:rPr>
+      </w:pPr>
+    </w:p>
+    <w:p>
+      <w:pPr>
+        <w:pStyle w:val="Heading4"/>
+        <w:rPr>
+          <w:lang w:val="en-US"/>
+        </w:rPr>
+      </w:pPr>
+      <w:r>
+        <w:rPr>
+          <w:lang w:val="en-US"/>
+        </w:rPr>
+        <w:t>Halaman Menu Utama</w:t>
+      </w:r>
+    </w:p>
+    <w:p>
+      <w:pPr>
+        <w:keepNext/>
+      </w:pPr>
+      <w:r>
+        <w:rPr>
+          <w:lang w:val="en-US"/>
+        </w:rPr>
+        <w:drawing>
+          <wp:inline distT="0" distB="0" distL="0" distR="0" wp14:anchorId="388061FD" wp14:editId="1581FCE2">
+            <wp:extent cx="5040630" cy="3158490"/>
+            <wp:effectExtent l="0" t="0" r="7620" b="3810"/>
+            <wp:docPr id="17" name="Picture 17"/>
+            <wp:cNvGraphicFramePr>
+              <a:graphicFrameLocks xmlns:a="http://schemas.openxmlformats.org/drawingml/2006/main" noChangeAspect="1"/>
+            </wp:cNvGraphicFramePr>
+            <a:graphic xmlns:a="http://schemas.openxmlformats.org/drawingml/2006/main">
+              <a:graphicData uri="http://schemas.openxmlformats.org/drawingml/2006/picture">
+                <pic:pic xmlns:pic="http://schemas.openxmlformats.org/drawingml/2006/picture">
+                  <pic:nvPicPr>
+                    <pic:cNvPr id="1" name=""/>
+                    <pic:cNvPicPr/>
+                  </pic:nvPicPr>
+                  <pic:blipFill>
+                    <a:blip r:embed="rId42"/>
+                    <a:stretch>
+                      <a:fillRect/>
+                    </a:stretch>
+                  </pic:blipFill>
+                  <pic:spPr>
+                    <a:xfrm>
+                      <a:off x="0" y="0"/>
+                      <a:ext cx="5040630" cy="3158490"/>
+                    </a:xfrm>
+                    <a:prstGeom prst="rect">
+                      <a:avLst/>
+                    </a:prstGeom>
+                  </pic:spPr>
+                </pic:pic>
+              </a:graphicData>
+            </a:graphic>
+          </wp:inline>
+        </w:drawing>
+      </w:r>
+    </w:p>
+    <w:p>
+      <w:pPr>
+        <w:pStyle w:val="Caption"/>
+        <w:jc w:val="center"/>
+        <w:rPr>
+          <w:i w:val="0"/>
+          <w:color w:val="auto"/>
+          <w:sz w:val="24"/>
+          <w:szCs w:val="24"/>
+          <w:lang w:val="en-US"/>
+        </w:rPr>
+      </w:pPr>
+      <w:r>
+        <w:rPr>
+          <w:i w:val="0"/>
+          <w:color w:val="auto"/>
+          <w:sz w:val="24"/>
+          <w:szCs w:val="24"/>
+        </w:rPr>
+        <w:t xml:space="preserve">Gambar 3. </w:t>
+      </w:r>
+      <w:r>
+        <w:rPr>
+          <w:i w:val="0"/>
+          <w:color w:val="auto"/>
+          <w:sz w:val="24"/>
+          <w:szCs w:val="24"/>
+        </w:rPr>
+        <w:fldChar w:fldCharType="begin"/>
+      </w:r>
+      <w:r>
+        <w:rPr>
+          <w:i w:val="0"/>
+          <w:color w:val="auto"/>
+          <w:sz w:val="24"/>
+          <w:szCs w:val="24"/>
+        </w:rPr>
+        <w:instrText xml:space="preserve"> SEQ Gambar_3. \* ARABIC </w:instrText>
+      </w:r>
+      <w:r>
+        <w:rPr>
+          <w:i w:val="0"/>
+          <w:color w:val="auto"/>
+          <w:sz w:val="24"/>
+          <w:szCs w:val="24"/>
+        </w:rPr>
+        <w:fldChar w:fldCharType="separate"/>
+      </w:r>
+      <w:r>
+        <w:rPr>
+          <w:i w:val="0"/>
+          <w:noProof/>
+          <w:color w:val="auto"/>
+          <w:sz w:val="24"/>
+          <w:szCs w:val="24"/>
+        </w:rPr>
+        <w:t>9</w:t>
+      </w:r>
+      <w:r>
+        <w:rPr>
+          <w:i w:val="0"/>
+          <w:color w:val="auto"/>
+          <w:sz w:val="24"/>
+          <w:szCs w:val="24"/>
+        </w:rPr>
+        <w:fldChar w:fldCharType="end"/>
+      </w:r>
+      <w:r>
+        <w:rPr>
+          <w:i w:val="0"/>
+          <w:color w:val="auto"/>
+          <w:sz w:val="24"/>
+          <w:szCs w:val="24"/>
+          <w:lang w:val="en-US"/>
+        </w:rPr>
+        <w:t xml:space="preserve"> Halaman Menu Utama</w:t>
+      </w:r>
+    </w:p>
+    <w:p>
+      <w:pPr>
+        <w:rPr>
+          <w:lang w:val="en-US"/>
+        </w:rPr>
+      </w:pPr>
+      <w:r>
+        <w:rPr>
+          <w:lang w:val="en-US"/>
+        </w:rPr>
+        <w:lastRenderedPageBreak/>
+        <w:t>Terdapat 4 menu utama pada halaman awal setelah splash screen diluncurkan, yaitu menu presensi, menu daftar pengguna, menu sinkronisasi, dan menu presensi hari ini</w:t>
+      </w:r>
+      <w:r>
+        <w:rPr>
+          <w:lang w:val="en-US"/>
+        </w:rPr>
+        <w:t>.</w:t>
+      </w:r>
+      <w:r>
+        <w:rPr>
+          <w:lang w:val="en-US"/>
+        </w:rPr>
+        <w:t xml:space="preserve"> Masing-masing menu memiliki fungsi sebagai berikut:</w:t>
+      </w:r>
+    </w:p>
+    <w:p>
+      <w:pPr>
+        <w:pStyle w:val="ListParagraph"/>
+        <w:numPr>
+          <w:ilvl w:val="0"/>
+          <w:numId w:val="30"/>
+        </w:numPr>
+        <w:rPr>
+          <w:lang w:val="en-US"/>
+        </w:rPr>
+      </w:pPr>
+      <w:r>
+        <w:rPr>
+          <w:lang w:val="en-US"/>
+        </w:rPr>
+        <w:t xml:space="preserve">Menu presensi, digunakan untuk melakukan presensi </w:t>
+      </w:r>
+      <w:r>
+        <w:rPr>
+          <w:lang w:val="en-US"/>
+        </w:rPr>
+        <w:t xml:space="preserve">harian </w:t>
+      </w:r>
+      <w:bookmarkStart w:id="9" w:name="_GoBack"/>
+      <w:r>
+        <w:rPr>
+          <w:lang w:val="en-US"/>
+        </w:rPr>
+        <w:t>oleh</w:t>
+      </w:r>
+      <w:bookmarkEnd w:id="9"/>
+      <w:r>
+        <w:rPr>
+          <w:lang w:val="en-US"/>
         </w:rPr>
         <w:t xml:space="preserve"> </w:t>
       </w:r>
       <w:r>
         <w:rPr>
-          <w:color w:val="000000"/>
-        </w:rPr>
-        <w:t>dapat dilihat pada gambar 3.7</w:t>
-      </w:r>
-      <w:r>
-        <w:rPr>
-          <w:color w:val="000000"/>
-        </w:rPr>
-        <w:t xml:space="preserve">, dimana proses awal yaitu foto wajah pegawai yang telah diambil saat sedang melakukan proses </w:t>
-      </w:r>
-      <w:r>
-        <w:rPr>
-          <w:i/>
-          <w:iCs/>
-          <w:color w:val="000000"/>
-        </w:rPr>
-        <w:t>liveness detection</w:t>
-      </w:r>
-      <w:r>
-        <w:rPr>
-          <w:color w:val="000000"/>
-        </w:rPr>
-        <w:t xml:space="preserve">. Selanjutnya, </w:t>
-      </w:r>
-      <w:r>
-        <w:rPr>
-          <w:color w:val="000000"/>
-          <w:lang w:val="en-US"/>
-        </w:rPr>
-        <w:t xml:space="preserve">aplikasi akan mencari </w:t>
-      </w:r>
-      <w:r>
-        <w:rPr>
-          <w:color w:val="000000"/>
-          <w:lang w:val="en-US"/>
-        </w:rPr>
-        <w:t xml:space="preserve">data lokal hasil ektraksi dari dataset. Jika data hasil ektraksi ditemukan, maka akan menggunakan </w:t>
-      </w:r>
-      <w:r>
-        <w:rPr>
-          <w:color w:val="000000"/>
-          <w:lang w:val="en-US"/>
-        </w:rPr>
-        <w:t>data tersebut. Jika tidak, maka akan melakukan proses ekstraksi waj</w:t>
-      </w:r>
-      <w:r>
-        <w:rPr>
-          <w:color w:val="000000"/>
-          <w:lang w:val="en-US"/>
-        </w:rPr>
-        <w:t xml:space="preserve">ah dari dataset pengguna kartu yang nantinya </w:t>
-      </w:r>
-      <w:r>
-        <w:rPr>
-          <w:color w:val="000000"/>
-          <w:lang w:val="en-US"/>
-        </w:rPr>
-        <w:t xml:space="preserve">hasil ekstraksi akan disimpan di lokal. Hal ini bertujuan agar pada saat presensi berikutnya tidak perlu melakukan ekstraksi dataset wajah yang sama secara terus-menerus. </w:t>
-      </w:r>
-      <w:r>
-        <w:rPr>
-          <w:color w:val="000000"/>
-          <w:lang w:val="en-US"/>
-        </w:rPr>
-        <w:t xml:space="preserve">Dilanjutkan dengan deteksi masker pengguna. Jika iya, maka presensi harus diulangi. Jika tidak, maka dilanjutkan perhitungan jarak </w:t>
-      </w:r>
-      <w:r>
-        <w:rPr>
-          <w:color w:val="000000"/>
-          <w:lang w:val="en-US"/>
-        </w:rPr>
-        <w:t xml:space="preserve">antara wajah yang di scan dengan ekstraksi data wajah </w:t>
-      </w:r>
-      <w:r>
-        <w:rPr>
-          <w:color w:val="000000"/>
-          <w:lang w:val="en-US"/>
-        </w:rPr>
-        <w:t xml:space="preserve">menggunakan </w:t>
-      </w:r>
-      <w:r>
-        <w:rPr>
-          <w:i/>
-          <w:lang w:val="en-US"/>
-        </w:rPr>
-        <w:t xml:space="preserve">cosine </w:t>
-      </w:r>
-      <w:r>
-        <w:rPr>
-          <w:i/>
-          <w:color w:val="000000"/>
-          <w:lang w:val="en-US"/>
-        </w:rPr>
-        <w:t>similarity</w:t>
-      </w:r>
-      <w:r>
-        <w:rPr>
-          <w:i/>
-          <w:color w:val="000000"/>
-          <w:lang w:val="en-US"/>
-        </w:rPr>
-        <w:t>.</w:t>
-      </w:r>
-      <w:r>
-        <w:rPr>
-          <w:color w:val="000000"/>
+          <w:lang w:val="en-US"/>
+        </w:rPr>
+        <w:t>pegawai dan juga siswa magang</w:t>
+      </w:r>
+    </w:p>
+    <w:p>
+      <w:pPr>
+        <w:rPr>
+          <w:lang w:val="en-US"/>
+        </w:rPr>
+      </w:pPr>
+    </w:p>
+    <w:p>
+      <w:pPr>
+        <w:pStyle w:val="Heading4"/>
+        <w:rPr>
+          <w:lang w:val="en-US"/>
+        </w:rPr>
+      </w:pPr>
+      <w:r>
+        <w:rPr>
+          <w:lang w:val="en-US"/>
+        </w:rPr>
+        <w:t>Scan Card Screen</w:t>
+      </w:r>
+    </w:p>
+    <w:p>
+      <w:pPr>
+        <w:pStyle w:val="Heading4"/>
+        <w:rPr>
+          <w:lang w:val="en-US"/>
+        </w:rPr>
+      </w:pPr>
+      <w:r>
+        <w:rPr>
+          <w:lang w:val="en-US"/>
+        </w:rPr>
+        <w:t>Userlist Screen</w:t>
+      </w:r>
+    </w:p>
+    <w:p>
+      <w:pPr>
+        <w:pStyle w:val="Heading4"/>
+        <w:rPr>
+          <w:lang w:val="en-US"/>
+        </w:rPr>
+      </w:pPr>
+      <w:r>
+        <w:rPr>
+          <w:lang w:val="en-US"/>
+        </w:rPr>
+        <w:t>Sync Screen</w:t>
+      </w:r>
+    </w:p>
+    <w:p>
+      <w:pPr>
+        <w:pStyle w:val="Heading4"/>
+      </w:pPr>
+      <w:r>
+        <w:rPr>
+          <w:lang w:val="en-US"/>
+        </w:rPr>
+        <w:t>Attendance Today Screen</w:t>
+      </w:r>
+    </w:p>
+    <w:p>
+      <w:pPr>
+        <w:rPr>
+          <w:lang w:val="en-US"/>
+        </w:rPr>
+      </w:pPr>
+    </w:p>
+    <w:p>
+      <w:pPr>
+        <w:rPr>
+          <w:lang w:val="en-US"/>
+        </w:rPr>
+      </w:pPr>
+    </w:p>
+    <w:p>
+      <w:pPr>
+        <w:rPr>
+          <w:lang w:val="en-US"/>
+        </w:rPr>
+      </w:pPr>
+    </w:p>
+    <w:p>
+      <w:pPr>
+        <w:rPr>
+          <w:lang w:val="en-US"/>
+        </w:rPr>
+      </w:pPr>
+    </w:p>
+    <w:p>
+      <w:pPr>
+        <w:pStyle w:val="IsiHeading2"/>
+        <w:rPr>
+          <w:lang w:val="en-US"/>
+        </w:rPr>
+      </w:pPr>
+      <w:r>
+        <w:rPr>
+          <w:lang w:val="en-US"/>
+        </w:rPr>
+        <w:t>Pada bab ini terangkanlah proses-proses sebelum membuat sistem yang meliputi, namun tidak terbatas pada: analisa kebutuhan fungsional, analisa data, perancangan antarmuka pengguna, perancangan sistem, dan topik-topik lainnya yang serupa.</w:t>
+      </w:r>
+    </w:p>
+    <w:p>
+      <w:pPr>
+        <w:pStyle w:val="IsiHeading2"/>
+        <w:rPr>
+          <w:color w:val="FF0000"/>
+          <w:lang w:val="en-US"/>
+        </w:rPr>
+      </w:pPr>
+      <w:r>
+        <w:rPr>
+          <w:color w:val="FF0000"/>
+        </w:rPr>
+        <w:t>Pada bagian ini diuraikan dengan jelas sistem yang akan dibuat dan kebutuhan sistem yang meliputi kebutuhan fungsional dan kebutuhan non</w:t>
+      </w:r>
+      <w:r>
+        <w:rPr>
+          <w:color w:val="FF0000"/>
+          <w:lang w:val="en-US"/>
+        </w:rPr>
+        <w:t>-</w:t>
+      </w:r>
+      <w:r>
+        <w:rPr>
+          <w:color w:val="FF0000"/>
+        </w:rPr>
+        <w:t>fungsional. Rancangan sistem meliputi rancangan model sistem, rancangan arsitektur sistem, rancangan proses, rancangan prosedural, rancangan data dan rancangan antarmuka pengguna (user interface).</w:t>
+      </w:r>
+      <w:r>
+        <w:rPr>
+          <w:color w:val="FF0000"/>
           <w:lang w:val="en-US"/>
         </w:rPr>
         <w:t xml:space="preserve"> </w:t>
       </w:r>
       <w:r>
         <w:rPr>
-          <w:color w:val="000000"/>
-          <w:lang w:val="en-US"/>
-        </w:rPr>
-        <w:t xml:space="preserve">Hasil </w:t>
-      </w:r>
-      <w:r>
-        <w:rPr>
-          <w:color w:val="000000"/>
-          <w:lang w:val="en-US"/>
-        </w:rPr>
-        <w:lastRenderedPageBreak/>
-        <w:t xml:space="preserve">perhitungan jarak tiap gambar dari dataset nantinya akan dirata-rata dan akan dilakukan pengecekan menggunakan skor akhirnya. </w:t>
-      </w:r>
-      <w:r>
-        <w:rPr>
-          <w:color w:val="000000"/>
-          <w:lang w:val="en-US"/>
-        </w:rPr>
-        <w:t>Jika skor akhir lebih tinggi dari threshold yang ditentukan, maka presensi berhasil karena wajah cocok dengan pemilik kartu. Jika tidak, maka presensi gagal karena wajah tidak cocok dengan pemilik kartu</w:t>
-      </w:r>
-      <w:r>
-        <w:rPr>
-          <w:color w:val="000000"/>
-          <w:lang w:val="en-US"/>
-        </w:rPr>
-        <w:t>.</w:t>
-      </w:r>
-      <w:r>
-        <w:rPr>
-          <w:color w:val="000000"/>
-        </w:rPr>
-        <w:t>.</w:t>
-      </w:r>
-    </w:p>
-    <w:p>
-      <w:pPr>
-        <w:pStyle w:val="Heading2"/>
-        <w:rPr>
-          <w:lang w:val="en-US"/>
-        </w:rPr>
-      </w:pPr>
-      <w:r>
-        <w:rPr>
-          <w:lang w:val="en-US"/>
-        </w:rPr>
-        <w:t>Metode Pengembangan</w:t>
-      </w:r>
-    </w:p>
-    <w:p>
-      <w:pPr>
-        <w:pStyle w:val="Heading2"/>
-        <w:rPr>
-          <w:lang w:val="en-US"/>
-        </w:rPr>
-      </w:pPr>
-      <w:r>
-        <w:rPr>
-          <w:lang w:val="en-US"/>
-        </w:rPr>
-        <w:t>Rencana Uji Coba</w:t>
-      </w:r>
-    </w:p>
-    <w:p>
-      <w:pPr>
-        <w:rPr>
-          <w:color w:val="FF0000"/>
-          <w:lang w:val="en-US"/>
-        </w:rPr>
-      </w:pPr>
-      <w:r>
-        <w:rPr>
-          <w:color w:val="FF0000"/>
-          <w:lang w:val="en-US"/>
-        </w:rPr>
-        <w:t xml:space="preserve">Rencana nya saja (pose, jarak wajah, Cahaya). </w:t>
-      </w:r>
-      <w:r>
-        <w:rPr>
-          <w:color w:val="FF0000"/>
-          <w:lang w:val="en-US"/>
-        </w:rPr>
-        <w:t>-&gt; harus ada akurasi</w:t>
-      </w:r>
-    </w:p>
-    <w:p>
-      <w:r>
-        <w:rPr>
-          <w:lang w:val="en-US"/>
-        </w:rPr>
-        <w:t xml:space="preserve">Pada bab ini </w:t>
-      </w:r>
-      <w:r>
-        <w:t xml:space="preserve">Terdiri dari langkah-langkah yang akan membimbing penulis memilih metode, teknik, prosedur apa yang tepat, dan tools apa yang akan digunakan sehingga setiap tahapan dapat dilakukan dengan tepat, termasuk desain dan perancangan sistem yang akan dibuat. </w:t>
-      </w:r>
-    </w:p>
-    <w:p>
-      <w:pPr>
-        <w:rPr>
           <w:color w:val="4F81BD" w:themeColor="accent1"/>
           <w:lang w:val="en-US"/>
         </w:rPr>
-      </w:pPr>
-      <w:r>
-        <w:rPr>
-          <w:color w:val="4F81BD" w:themeColor="accent1"/>
-          <w:lang w:val="en-US"/>
-        </w:rPr>
-        <w:t xml:space="preserve">Beberapa uraian yang ada dalam metodologi pengembangan antara lain </w:t>
-      </w:r>
-      <w:r>
-        <w:rPr>
-          <w:color w:val="4F81BD" w:themeColor="accent1"/>
-          <w:lang w:val="en-US"/>
-        </w:rPr>
-        <w:t>Analisis Kebutuhan Mitra</w:t>
-      </w:r>
-      <w:r>
-        <w:rPr>
-          <w:color w:val="4F81BD" w:themeColor="accent1"/>
-          <w:lang w:val="en-US"/>
-        </w:rPr>
-        <w:t>, Deskripsi Sistem, Metode Pengembangan</w:t>
-      </w:r>
-      <w:r>
-        <w:rPr>
-          <w:color w:val="4F81BD" w:themeColor="accent1"/>
-          <w:lang w:val="en-US"/>
-        </w:rPr>
-        <w:t xml:space="preserve"> dan Rencana ujicoba yang akan digunakan</w:t>
-      </w:r>
-      <w:r>
-        <w:rPr>
-          <w:color w:val="4F81BD" w:themeColor="accent1"/>
-          <w:lang w:val="en-US"/>
-        </w:rPr>
-        <w:t xml:space="preserve">. Dalam bagian ini apabila diperlukan dapat dilengkapi dengan diagram, sehingga dapat menggambarkan metodologi yang diperlukan secara jelas. Untuk skema pengembangan untuk </w:t>
-      </w:r>
-      <w:r>
-        <w:rPr>
-          <w:color w:val="4F81BD" w:themeColor="accent1"/>
-          <w:lang w:val="en-US"/>
-        </w:rPr>
-        <w:t xml:space="preserve">bagian </w:t>
-      </w:r>
-      <w:r>
-        <w:rPr>
-          <w:color w:val="4F81BD" w:themeColor="accent1"/>
-          <w:lang w:val="en-US"/>
-        </w:rPr>
-        <w:t xml:space="preserve">analisis </w:t>
-      </w:r>
-      <w:r>
-        <w:rPr>
-          <w:b/>
-          <w:color w:val="4F81BD" w:themeColor="accent1"/>
-          <w:lang w:val="en-US"/>
-        </w:rPr>
-        <w:t xml:space="preserve">kebutuhan mitra harus ada dikarenakan </w:t>
-      </w:r>
-      <w:r>
-        <w:rPr>
-          <w:b/>
-          <w:color w:val="4F81BD" w:themeColor="accent1"/>
-          <w:lang w:val="en-US"/>
-        </w:rPr>
-        <w:t xml:space="preserve">sistem yang dikembangkan harus riil berdasarkan kebutuhan dari mitra dan sistem yang dihasilkan benar-benar </w:t>
-      </w:r>
-      <w:r>
-        <w:rPr>
-          <w:b/>
-          <w:color w:val="4F81BD" w:themeColor="accent1"/>
-          <w:lang w:val="en-US"/>
-        </w:rPr>
-        <w:t>di implementasikan pada mitra</w:t>
-      </w:r>
-      <w:r>
-        <w:rPr>
-          <w:color w:val="4F81BD" w:themeColor="accent1"/>
-          <w:lang w:val="en-US"/>
-        </w:rPr>
-        <w:t>.</w:t>
-      </w:r>
-      <w:r>
-        <w:rPr>
-          <w:color w:val="4F81BD" w:themeColor="accent1"/>
-          <w:lang w:val="en-US"/>
-        </w:rPr>
-        <w:t xml:space="preserve"> Bagian-bagian lain yang relevan bisa ditambahkan pada bab ini untuk menambah kejelasan metode pengembangan yang digunakan.</w:t>
+        <w:t>(sama dengan penelitian)</w:t>
       </w:r>
     </w:p>
     <w:p>
@@ -10671,12 +11740,14 @@
         <w:jc w:val="left"/>
         <w:rPr>
           <w:b/>
+          <w:color w:val="FF0000"/>
           <w:sz w:val="28"/>
         </w:rPr>
       </w:pPr>
       <w:r>
         <w:rPr>
           <w:b/>
+          <w:color w:val="FF0000"/>
           <w:sz w:val="28"/>
         </w:rPr>
         <w:br w:type="page"/>
@@ -10692,485 +11763,8 @@
           <w:sz w:val="28"/>
         </w:rPr>
         <w:sectPr>
-          <w:headerReference w:type="default" r:id="rId38"/>
-          <w:footerReference w:type="default" r:id="rId39"/>
-          <w:pgSz w:w="11907" w:h="16839" w:code="9"/>
-          <w:pgMar w:top="1701" w:right="1701" w:bottom="1701" w:left="2268" w:header="720" w:footer="720" w:gutter="0"/>
-          <w:cols w:space="720"/>
-          <w:docGrid w:linePitch="360"/>
-        </w:sectPr>
-      </w:pPr>
-    </w:p>
-    <w:p>
-      <w:pPr>
-        <w:pStyle w:val="Heading1"/>
-        <w:rPr>
-          <w:lang w:val="en-US"/>
-        </w:rPr>
-      </w:pPr>
-      <w:r>
-        <w:rPr>
-          <w:lang w:val="en-US"/>
-        </w:rPr>
-        <w:lastRenderedPageBreak/>
-        <w:t>ANALISIS DAN PERANCANGAN SISTEM</w:t>
-      </w:r>
-    </w:p>
-    <w:p>
-      <w:pPr>
-        <w:pStyle w:val="Heading2"/>
-        <w:rPr>
-          <w:lang w:val="en-US"/>
-        </w:rPr>
-      </w:pPr>
-      <w:r>
-        <w:rPr>
-          <w:lang w:val="en-US"/>
-        </w:rPr>
-        <w:t>Analisa Kebutuhan Fungsi</w:t>
-      </w:r>
-      <w:r>
-        <w:rPr>
-          <w:lang w:val="en-US"/>
-        </w:rPr>
-        <w:t>onal</w:t>
-      </w:r>
-    </w:p>
-    <w:p>
-      <w:pPr>
-        <w:pStyle w:val="Heading3"/>
-        <w:rPr>
-          <w:lang w:val="en-US"/>
-        </w:rPr>
-      </w:pPr>
-      <w:r>
-        <w:rPr>
-          <w:lang w:val="en-US"/>
-        </w:rPr>
-        <w:t>Berkaitan dengan sistem</w:t>
-      </w:r>
-      <w:r>
-        <w:rPr>
-          <w:lang w:val="en-US"/>
-        </w:rPr>
-        <w:t xml:space="preserve"> (menjelaskan semua fiturnya)</w:t>
-      </w:r>
-    </w:p>
-    <w:p>
-      <w:pPr>
-        <w:pStyle w:val="Heading2"/>
-        <w:rPr>
-          <w:lang w:val="en-US"/>
-        </w:rPr>
-      </w:pPr>
-      <w:r>
-        <w:rPr>
-          <w:lang w:val="en-US"/>
-        </w:rPr>
-        <w:t>Analisa Kebutuhan Non Fungsion</w:t>
-      </w:r>
-      <w:r>
-        <w:rPr>
-          <w:lang w:val="en-US"/>
-        </w:rPr>
-        <w:t>al</w:t>
-      </w:r>
-    </w:p>
-    <w:p>
-      <w:pPr>
-        <w:pStyle w:val="Heading3"/>
-        <w:rPr>
-          <w:lang w:val="en-US"/>
-        </w:rPr>
-      </w:pPr>
-      <w:r>
-        <w:rPr>
-          <w:lang w:val="en-US"/>
-        </w:rPr>
-        <w:t>Berkaitan dengan keamanan, data, waktu jalannya sistem ( sistem bisa running kapan saja, maintain ability</w:t>
-      </w:r>
-      <w:r>
-        <w:rPr>
-          <w:lang w:val="en-US"/>
-        </w:rPr>
-        <w:t>, waktu deteksi berapa lama</w:t>
-      </w:r>
-      <w:r>
-        <w:rPr>
-          <w:lang w:val="en-US"/>
-        </w:rPr>
-        <w:t>)</w:t>
-      </w:r>
-      <w:r>
-        <w:rPr>
-          <w:lang w:val="en-US"/>
-        </w:rPr>
-        <w:t>. Yang dijanjikan di sistem</w:t>
-      </w:r>
-    </w:p>
-    <w:p>
-      <w:pPr>
-        <w:pStyle w:val="Heading2"/>
-        <w:rPr>
-          <w:lang w:val="en-US"/>
-        </w:rPr>
-      </w:pPr>
-      <w:r>
-        <w:rPr>
-          <w:lang w:val="en-US"/>
-        </w:rPr>
-        <w:t>Perancangan Sistem</w:t>
-      </w:r>
-    </w:p>
-    <w:p>
-      <w:pPr>
-        <w:pStyle w:val="Heading3"/>
-        <w:rPr>
-          <w:lang w:val="en-US"/>
-        </w:rPr>
-      </w:pPr>
-      <w:r>
-        <w:rPr>
-          <w:lang w:val="en-US"/>
-        </w:rPr>
-        <w:t>Rancangan Model Sistem</w:t>
-      </w:r>
-    </w:p>
-    <w:p>
-      <w:pPr>
-        <w:pStyle w:val="Heading3"/>
-        <w:rPr>
-          <w:lang w:val="en-US"/>
-        </w:rPr>
-      </w:pPr>
-      <w:r>
-        <w:rPr>
-          <w:lang w:val="en-US"/>
-        </w:rPr>
-        <w:t>Rancangan Arsitektur Siste</w:t>
-      </w:r>
-      <w:r>
-        <w:rPr>
-          <w:lang w:val="en-US"/>
-        </w:rPr>
-        <w:t>m</w:t>
-      </w:r>
-    </w:p>
-    <w:p>
-      <w:pPr>
-        <w:pStyle w:val="Heading3"/>
-        <w:numPr>
-          <w:ilvl w:val="3"/>
-          <w:numId w:val="6"/>
-        </w:numPr>
-        <w:rPr>
-          <w:lang w:val="en-US"/>
-        </w:rPr>
-      </w:pPr>
-      <w:r>
-        <w:rPr>
-          <w:lang w:val="en-US"/>
-        </w:rPr>
-        <w:t>Berkaitan dengan hardware software</w:t>
-      </w:r>
-      <w:r>
-        <w:rPr>
-          <w:lang w:val="en-US"/>
-        </w:rPr>
-        <w:t xml:space="preserve">, cara </w:t>
-      </w:r>
-      <w:r>
-        <w:rPr>
-          <w:lang w:val="en-US"/>
-        </w:rPr>
-        <w:t>berkoneksi nya</w:t>
-      </w:r>
-    </w:p>
-    <w:p>
-      <w:pPr>
-        <w:pStyle w:val="Heading3"/>
-        <w:rPr>
-          <w:lang w:val="en-US"/>
-        </w:rPr>
-      </w:pPr>
-      <w:r>
-        <w:rPr>
-          <w:lang w:val="en-US"/>
-        </w:rPr>
-        <w:t>Rancangan pr</w:t>
-      </w:r>
-      <w:r>
-        <w:rPr>
-          <w:lang w:val="en-US"/>
-        </w:rPr>
-        <w:t>oses</w:t>
-      </w:r>
-    </w:p>
-    <w:p>
-      <w:pPr>
-        <w:pStyle w:val="Heading3"/>
-        <w:numPr>
-          <w:ilvl w:val="3"/>
-          <w:numId w:val="6"/>
-        </w:numPr>
-        <w:rPr>
-          <w:lang w:val="en-US"/>
-        </w:rPr>
-      </w:pPr>
-      <w:r>
-        <w:rPr>
-          <w:lang w:val="en-US"/>
-        </w:rPr>
-        <w:t>Rancangan proses presensi dari awal hingga akhir</w:t>
-      </w:r>
-      <w:r>
-        <w:rPr>
-          <w:lang w:val="en-US"/>
-        </w:rPr>
-        <w:t xml:space="preserve"> (sinkronisasi dulu, kemudian presensi, dll)</w:t>
-      </w:r>
-    </w:p>
-    <w:p>
-      <w:pPr>
-        <w:pStyle w:val="Heading3"/>
-        <w:rPr>
-          <w:lang w:val="en-US"/>
-        </w:rPr>
-      </w:pPr>
-      <w:r>
-        <w:rPr>
-          <w:lang w:val="en-US"/>
-        </w:rPr>
-        <w:t>Rancangan Prosedural</w:t>
-      </w:r>
-      <w:r>
-        <w:rPr>
-          <w:lang w:val="en-US"/>
-        </w:rPr>
-        <w:t xml:space="preserve"> (Sistem</w:t>
-      </w:r>
-      <w:r>
-        <w:rPr>
-          <w:lang w:val="en-US"/>
-        </w:rPr>
-        <w:t>)</w:t>
-      </w:r>
-    </w:p>
-    <w:p>
-      <w:pPr>
-        <w:pStyle w:val="Heading3"/>
-        <w:numPr>
-          <w:ilvl w:val="3"/>
-          <w:numId w:val="6"/>
-        </w:numPr>
-        <w:rPr>
-          <w:lang w:val="en-US"/>
-        </w:rPr>
-      </w:pPr>
-      <w:r>
-        <w:rPr>
-          <w:lang w:val="en-US"/>
-        </w:rPr>
-        <w:t xml:space="preserve">Use case diagram, </w:t>
-      </w:r>
-      <w:r>
-        <w:rPr>
-          <w:lang w:val="en-US"/>
-        </w:rPr>
-        <w:t xml:space="preserve">sequence </w:t>
-      </w:r>
-      <w:r>
-        <w:rPr>
-          <w:lang w:val="en-US"/>
-        </w:rPr>
-        <w:t>dll</w:t>
-      </w:r>
-      <w:r>
-        <w:rPr>
-          <w:lang w:val="en-US"/>
-        </w:rPr>
-        <w:t>.</w:t>
-      </w:r>
-    </w:p>
-    <w:p>
-      <w:pPr>
-        <w:pStyle w:val="Heading3"/>
-        <w:rPr>
-          <w:lang w:val="en-US"/>
-        </w:rPr>
-      </w:pPr>
-      <w:r>
-        <w:rPr>
-          <w:lang w:val="en-US"/>
-        </w:rPr>
-        <w:t>Rancangan Da</w:t>
-      </w:r>
-      <w:r>
-        <w:rPr>
-          <w:lang w:val="en-US"/>
-        </w:rPr>
-        <w:t>ta</w:t>
-      </w:r>
-    </w:p>
-    <w:p>
-      <w:pPr>
-        <w:pStyle w:val="Heading3"/>
-        <w:numPr>
-          <w:ilvl w:val="3"/>
-          <w:numId w:val="6"/>
-        </w:numPr>
-        <w:rPr>
-          <w:lang w:val="en-US"/>
-        </w:rPr>
-      </w:pPr>
-      <w:r>
-        <w:rPr>
-          <w:lang w:val="en-US"/>
-        </w:rPr>
-        <w:t>Desain database</w:t>
-      </w:r>
-    </w:p>
-    <w:p>
-      <w:pPr>
-        <w:pStyle w:val="Heading3"/>
-        <w:rPr>
-          <w:lang w:val="en-US"/>
-        </w:rPr>
-      </w:pPr>
-      <w:r>
-        <w:rPr>
-          <w:lang w:val="en-US"/>
-        </w:rPr>
-        <w:t>Rancangan Antarmuka Penggu</w:t>
-      </w:r>
-      <w:r>
-        <w:rPr>
-          <w:lang w:val="en-US"/>
-        </w:rPr>
-        <w:t>na</w:t>
-      </w:r>
-    </w:p>
-    <w:p>
-      <w:pPr>
-        <w:pStyle w:val="Heading3"/>
-        <w:numPr>
-          <w:ilvl w:val="3"/>
-          <w:numId w:val="6"/>
-        </w:numPr>
-        <w:rPr>
-          <w:lang w:val="en-US"/>
-        </w:rPr>
-      </w:pPr>
-      <w:r>
-        <w:rPr>
-          <w:lang w:val="en-US"/>
-        </w:rPr>
-        <w:t>Figma</w:t>
-      </w:r>
-    </w:p>
-    <w:p>
-      <w:pPr>
-        <w:rPr>
-          <w:lang w:val="en-US"/>
-        </w:rPr>
-      </w:pPr>
-    </w:p>
-    <w:p>
-      <w:pPr>
-        <w:pStyle w:val="IsiHeading2"/>
-        <w:rPr>
-          <w:lang w:val="en-US"/>
-        </w:rPr>
-      </w:pPr>
-      <w:r>
-        <w:rPr>
-          <w:lang w:val="en-US"/>
-        </w:rPr>
-        <w:t>Pada bab ini terangkanlah proses-proses sebelum membuat sistem yang meliputi, namun tidak terbatas pada: analisa kebutuhan fungsional, analisa data, perancangan antarmuka pengguna, perancangan sistem, dan topik-topik lainnya yang serupa.</w:t>
-      </w:r>
-    </w:p>
-    <w:p>
-      <w:pPr>
-        <w:pStyle w:val="IsiHeading2"/>
-        <w:rPr>
-          <w:color w:val="FF0000"/>
-          <w:lang w:val="en-US"/>
-        </w:rPr>
-      </w:pPr>
-      <w:r>
-        <w:rPr>
-          <w:color w:val="FF0000"/>
-        </w:rPr>
-        <w:t>Pada bagian ini diuraikan dengan jelas sistem yang akan dibuat dan kebutuhan sistem yang meliputi kebutuhan fungsional dan kebutuhan non</w:t>
-      </w:r>
-      <w:r>
-        <w:rPr>
-          <w:color w:val="FF0000"/>
-          <w:lang w:val="en-US"/>
-        </w:rPr>
-        <w:t>-</w:t>
-      </w:r>
-      <w:r>
-        <w:rPr>
-          <w:color w:val="FF0000"/>
-        </w:rPr>
-        <w:t xml:space="preserve">fungsional. Rancangan sistem meliputi rancangan model sistem, rancangan </w:t>
-      </w:r>
-      <w:r>
-        <w:rPr>
-          <w:color w:val="FF0000"/>
-        </w:rPr>
-        <w:lastRenderedPageBreak/>
-        <w:t>arsitektur sistem, rancangan proses, rancangan prosedural, rancangan data dan rancangan antarmuka pengguna (user interface).</w:t>
-      </w:r>
-      <w:r>
-        <w:rPr>
-          <w:color w:val="FF0000"/>
-          <w:lang w:val="en-US"/>
-        </w:rPr>
-        <w:t xml:space="preserve"> </w:t>
-      </w:r>
-      <w:r>
-        <w:rPr>
-          <w:color w:val="4F81BD" w:themeColor="accent1"/>
-          <w:lang w:val="en-US"/>
-        </w:rPr>
-        <w:t>(sama dengan penelitian)</w:t>
-      </w:r>
-    </w:p>
-    <w:p>
-      <w:pPr>
-        <w:spacing w:after="200" w:line="276" w:lineRule="auto"/>
-        <w:ind w:firstLine="0"/>
-        <w:contextualSpacing w:val="0"/>
-        <w:jc w:val="left"/>
-        <w:rPr>
-          <w:b/>
-          <w:color w:val="FF0000"/>
-          <w:sz w:val="28"/>
-        </w:rPr>
-      </w:pPr>
-      <w:r>
-        <w:rPr>
-          <w:b/>
-          <w:color w:val="FF0000"/>
-          <w:sz w:val="28"/>
-        </w:rPr>
-        <w:br w:type="page"/>
-      </w:r>
-    </w:p>
-    <w:p>
-      <w:pPr>
-        <w:pStyle w:val="ListParagraph"/>
-        <w:ind w:left="0" w:firstLine="0"/>
-        <w:jc w:val="center"/>
-        <w:rPr>
-          <w:b/>
-          <w:sz w:val="28"/>
-        </w:rPr>
-        <w:sectPr>
-          <w:headerReference w:type="default" r:id="rId40"/>
-          <w:footerReference w:type="default" r:id="rId41"/>
+          <w:headerReference w:type="default" r:id="rId43"/>
+          <w:footerReference w:type="default" r:id="rId44"/>
           <w:pgSz w:w="11907" w:h="16839" w:code="9"/>
           <w:pgMar w:top="1701" w:right="1701" w:bottom="1701" w:left="2268" w:header="720" w:footer="720" w:gutter="0"/>
           <w:cols w:space="720"/>
@@ -11371,8 +11965,8 @@
           <w:sz w:val="28"/>
         </w:rPr>
         <w:sectPr>
-          <w:headerReference w:type="default" r:id="rId42"/>
-          <w:footerReference w:type="default" r:id="rId43"/>
+          <w:headerReference w:type="default" r:id="rId45"/>
+          <w:footerReference w:type="default" r:id="rId46"/>
           <w:pgSz w:w="11907" w:h="16839" w:code="9"/>
           <w:pgMar w:top="1701" w:right="1701" w:bottom="1701" w:left="2268" w:header="720" w:footer="720" w:gutter="0"/>
           <w:cols w:space="720"/>
@@ -11484,8 +12078,8 @@
           <w:sz w:val="28"/>
         </w:rPr>
         <w:sectPr>
-          <w:headerReference w:type="default" r:id="rId44"/>
-          <w:footerReference w:type="default" r:id="rId45"/>
+          <w:headerReference w:type="default" r:id="rId47"/>
+          <w:footerReference w:type="default" r:id="rId48"/>
           <w:pgSz w:w="11907" w:h="16839" w:code="9"/>
           <w:pgMar w:top="1701" w:right="1701" w:bottom="1701" w:left="2268" w:header="720" w:footer="720" w:gutter="0"/>
           <w:cols w:space="720"/>
@@ -11670,8 +12264,8 @@
           <w:sz w:val="28"/>
         </w:rPr>
         <w:sectPr>
-          <w:headerReference w:type="default" r:id="rId46"/>
-          <w:footerReference w:type="default" r:id="rId47"/>
+          <w:headerReference w:type="default" r:id="rId49"/>
+          <w:footerReference w:type="default" r:id="rId50"/>
           <w:pgSz w:w="11907" w:h="16839" w:code="9"/>
           <w:pgMar w:top="1701" w:right="1701" w:bottom="1701" w:left="2268" w:header="720" w:footer="720" w:gutter="0"/>
           <w:cols w:space="720"/>
@@ -13631,7 +14225,7 @@
         </w:rPr>
         <w:br/>
       </w:r>
-      <w:hyperlink r:id="rId48" w:history="1">
+      <w:hyperlink r:id="rId51" w:history="1">
         <w:r>
           <w:rPr>
             <w:rStyle w:val="Hyperlink"/>
@@ -13872,7 +14466,7 @@
         </w:rPr>
         <w:br/>
       </w:r>
-      <w:hyperlink r:id="rId49" w:history="1">
+      <w:hyperlink r:id="rId52" w:history="1">
         <w:r>
           <w:rPr>
             <w:rStyle w:val="Hyperlink"/>
@@ -13973,7 +14567,7 @@
         </w:rPr>
         <w:t xml:space="preserve"> </w:t>
       </w:r>
-      <w:hyperlink r:id="rId50" w:history="1">
+      <w:hyperlink r:id="rId53" w:history="1">
         <w:r>
           <w:rPr>
             <w:rStyle w:val="Hyperlink"/>
@@ -14064,7 +14658,7 @@
         </w:rPr>
         <w:t xml:space="preserve">November 10, 2001. </w:t>
       </w:r>
-      <w:hyperlink r:id="rId51" w:history="1">
+      <w:hyperlink r:id="rId54" w:history="1">
         <w:r>
           <w:rPr>
             <w:rStyle w:val="Hyperlink"/>
@@ -14146,7 +14740,7 @@
         </w:rPr>
         <w:t xml:space="preserve"> </w:t>
       </w:r>
-      <w:hyperlink r:id="rId52" w:history="1">
+      <w:hyperlink r:id="rId55" w:history="1">
         <w:r>
           <w:rPr>
             <w:rStyle w:val="Hyperlink"/>
@@ -14221,7 +14815,7 @@
         </w:rPr>
         <w:t xml:space="preserve">. </w:t>
       </w:r>
-      <w:hyperlink r:id="rId53" w:history="1">
+      <w:hyperlink r:id="rId56" w:history="1">
         <w:r>
           <w:rPr>
             <w:rStyle w:val="Hyperlink"/>
@@ -14250,8 +14844,8 @@
         </w:tabs>
         <w:ind w:left="426" w:hanging="426"/>
         <w:sectPr>
-          <w:headerReference w:type="default" r:id="rId54"/>
-          <w:footerReference w:type="default" r:id="rId55"/>
+          <w:headerReference w:type="default" r:id="rId57"/>
+          <w:footerReference w:type="default" r:id="rId58"/>
           <w:pgSz w:w="11907" w:h="16839" w:code="9"/>
           <w:pgMar w:top="1701" w:right="1701" w:bottom="1701" w:left="2268" w:header="720" w:footer="720" w:gutter="0"/>
           <w:cols w:space="720"/>
@@ -14266,8 +14860,8 @@
         </w:tabs>
         <w:ind w:left="426" w:hanging="426"/>
         <w:sectPr>
-          <w:headerReference w:type="default" r:id="rId56"/>
-          <w:footerReference w:type="default" r:id="rId57"/>
+          <w:headerReference w:type="default" r:id="rId59"/>
+          <w:footerReference w:type="default" r:id="rId60"/>
           <w:pgSz w:w="11907" w:h="16839" w:code="9"/>
           <w:pgMar w:top="1701" w:right="1701" w:bottom="1701" w:left="2268" w:header="720" w:footer="720" w:gutter="0"/>
           <w:cols w:space="720"/>
@@ -14296,7 +14890,7 @@
                     <pic:cNvPicPr/>
                   </pic:nvPicPr>
                   <pic:blipFill>
-                    <a:blip r:embed="rId58"/>
+                    <a:blip r:embed="rId61"/>
                     <a:stretch>
                       <a:fillRect/>
                     </a:stretch>
@@ -14703,7 +15297,7 @@
                     </wp:anchor>
                   </w:drawing>
                 </mc:Choice>
-                <mc:Fallback>
+                <mc:Fallback xmlns:w16sdtdh="http://schemas.microsoft.com/office/word/2020/wordml/sdtdatahash" xmlns:w16du="http://schemas.microsoft.com/office/word/2023/wordml/word16du" xmlns:w16="http://schemas.microsoft.com/office/word/2018/wordml" xmlns:w16cid="http://schemas.microsoft.com/office/word/2016/wordml/cid" xmlns:w16cex="http://schemas.microsoft.com/office/word/2018/wordml/cex" xmlns:oel="http://schemas.microsoft.com/office/2019/extlst" xmlns:am3d="http://schemas.microsoft.com/office/drawing/2017/model3d" xmlns:aink="http://schemas.microsoft.com/office/drawing/2016/ink" xmlns:cx8="http://schemas.microsoft.com/office/drawing/2016/5/14/chartex" xmlns:cx7="http://schemas.microsoft.com/office/drawing/2016/5/13/chartex" xmlns:cx6="http://schemas.microsoft.com/office/drawing/2016/5/12/chartex" xmlns:cx5="http://schemas.microsoft.com/office/drawing/2016/5/11/chartex" xmlns:cx4="http://schemas.microsoft.com/office/drawing/2016/5/10/chartex" xmlns:cx3="http://schemas.microsoft.com/office/drawing/2016/5/9/chartex" xmlns:cx2="http://schemas.microsoft.com/office/drawing/2015/10/21/chartex" xmlns:cx1="http://schemas.microsoft.com/office/drawing/2015/9/8/chartex">
                   <w:pict>
                     <v:shapetype w14:anchorId="54E5268A" id="_x0000_t32" coordsize="21600,21600" o:spt="32" o:oned="t" path="m,l21600,21600e" filled="f">
                       <v:path arrowok="t" fillok="f" o:connecttype="none"/>
@@ -14794,7 +15388,7 @@
               </wp:anchor>
             </w:drawing>
           </mc:Choice>
-          <mc:Fallback>
+          <mc:Fallback xmlns:w16sdtdh="http://schemas.microsoft.com/office/word/2020/wordml/sdtdatahash" xmlns:w16du="http://schemas.microsoft.com/office/word/2023/wordml/word16du" xmlns:w16="http://schemas.microsoft.com/office/word/2018/wordml" xmlns:w16cid="http://schemas.microsoft.com/office/word/2016/wordml/cid" xmlns:w16cex="http://schemas.microsoft.com/office/word/2018/wordml/cex" xmlns:oel="http://schemas.microsoft.com/office/2019/extlst" xmlns:am3d="http://schemas.microsoft.com/office/drawing/2017/model3d" xmlns:aink="http://schemas.microsoft.com/office/drawing/2016/ink" xmlns:cx8="http://schemas.microsoft.com/office/drawing/2016/5/14/chartex" xmlns:cx7="http://schemas.microsoft.com/office/drawing/2016/5/13/chartex" xmlns:cx6="http://schemas.microsoft.com/office/drawing/2016/5/12/chartex" xmlns:cx5="http://schemas.microsoft.com/office/drawing/2016/5/11/chartex" xmlns:cx4="http://schemas.microsoft.com/office/drawing/2016/5/10/chartex" xmlns:cx3="http://schemas.microsoft.com/office/drawing/2016/5/9/chartex" xmlns:cx2="http://schemas.microsoft.com/office/drawing/2015/10/21/chartex" xmlns:cx1="http://schemas.microsoft.com/office/drawing/2015/9/8/chartex">
             <w:pict>
               <v:shape w14:anchorId="525AA329" id="Straight Arrow Connector 10" o:spid="_x0000_s1026" type="#_x0000_t32" style="position:absolute;margin-left:-.5pt;margin-top:8.9pt;width:570.1pt;height:0;z-index:251659264;visibility:visible;mso-wrap-style:square;mso-width-percent:0;mso-height-percent:0;mso-wrap-distance-left:9pt;mso-wrap-distance-top:0;mso-wrap-distance-right:9pt;mso-wrap-distance-bottom:0;mso-position-horizontal:absolute;mso-position-horizontal-relative:text;mso-position-vertical:absolute;mso-position-vertical-relative:text;mso-width-percent:0;mso-height-percent:0;mso-width-relative:margin;mso-height-relative:margin" o:gfxdata="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" strokecolor="black [3213]">
                 <v:stroke startarrow="block" endarrow="block"/>
@@ -14813,8 +15407,8 @@
           <w:lang w:val="en-US"/>
         </w:rPr>
         <w:sectPr>
-          <w:headerReference w:type="first" r:id="rId59"/>
-          <w:footerReference w:type="first" r:id="rId60"/>
+          <w:headerReference w:type="first" r:id="rId62"/>
+          <w:footerReference w:type="first" r:id="rId63"/>
           <w:pgSz w:w="16839" w:h="11907" w:orient="landscape" w:code="9"/>
           <w:pgMar w:top="2268" w:right="1701" w:bottom="1701" w:left="1701" w:header="720" w:footer="720" w:gutter="0"/>
           <w:cols w:space="720"/>
@@ -14843,8 +15437,8 @@
       </w:pPr>
     </w:p>
     <w:sectPr>
-      <w:headerReference w:type="default" r:id="rId61"/>
-      <w:footerReference w:type="default" r:id="rId62"/>
+      <w:headerReference w:type="default" r:id="rId64"/>
+      <w:footerReference w:type="default" r:id="rId65"/>
       <w:type w:val="continuous"/>
       <w:pgSz w:w="11907" w:h="16840" w:code="9"/>
       <w:pgMar w:top="1701" w:right="1134" w:bottom="1134" w:left="1701" w:header="851" w:footer="851" w:gutter="0"/>
@@ -14856,7 +15450,7 @@
 </file>
 
 <file path=word/endnotes.xml><?xml version="1.0" encoding="utf-8"?>
-<w:endnotes xmlns:wpc="http://schemas.microsoft.com/office/word/2010/wordprocessingCanvas" xmlns:cx="http://schemas.microsoft.com/office/drawing/2014/chartex" xmlns:cx1="http://schemas.microsoft.com/office/drawing/2015/9/8/chartex" xmlns:cx2="http://schemas.microsoft.com/office/drawing/2015/10/21/chartex" xmlns:cx3="http://schemas.microsoft.com/office/drawing/2016/5/9/chartex" xmlns:cx4="http://schemas.microsoft.com/office/drawing/2016/5/10/chartex" xmlns:cx5="http://schemas.microsoft.com/office/drawing/2016/5/11/chartex" xmlns:cx6="http://schemas.microsoft.com/office/drawing/2016/5/12/chartex" xmlns:cx7="http://schemas.microsoft.com/office/drawing/2016/5/13/chartex" xmlns:cx8="http://schemas.microsoft.com/office/drawing/2016/5/14/chartex" xmlns:mc="http://schemas.openxmlformats.org/markup-compatibility/2006" xmlns:aink="http://schemas.microsoft.com/office/drawing/2016/ink" xmlns:am3d="http://schemas.microsoft.com/office/drawing/2017/model3d" xmlns:o="urn:schemas-microsoft-com:office:office" xmlns:oel="http://schemas.microsoft.com/office/2019/extlst" xmlns:r="http://schemas.openxmlformats.org/officeDocument/2006/relationships" xmlns:m="http://schemas.openxmlformats.org/officeDocument/2006/math" xmlns:v="urn:schemas-microsoft-com:vml" xmlns:wp14="http://schemas.microsoft.com/office/word/2010/wordprocessingDrawing" xmlns:wp="http://schemas.openxmlformats.org/drawingml/2006/wordprocessingDrawing" xmlns:w10="urn:schemas-microsoft-com:office:word" xmlns:w="http://schemas.openxmlformats.org/wordprocessingml/2006/main" xmlns:w14="http://schemas.microsoft.com/office/word/2010/wordml" xmlns:w15="http://schemas.microsoft.com/office/word/2012/wordml" xmlns:w16cex="http://schemas.microsoft.com/office/word/2018/wordml/cex" xmlns:w16cid="http://schemas.microsoft.com/office/word/2016/wordml/cid" xmlns:w16="http://schemas.microsoft.com/office/word/2018/wordml" xmlns:w16du="http://schemas.microsoft.com/office/word/2023/wordml/word16du" xmlns:w16sdtdh="http://schemas.microsoft.com/office/word/2020/wordml/sdtdatahash" xmlns:w16se="http://schemas.microsoft.com/office/word/2015/wordml/symex" xmlns:wpg="http://schemas.microsoft.com/office/word/2010/wordprocessingGroup" xmlns:wpi="http://schemas.microsoft.com/office/word/2010/wordprocessingInk" xmlns:wne="http://schemas.microsoft.com/office/word/2006/wordml" xmlns:wps="http://schemas.microsoft.com/office/word/2010/wordprocessingShape" mc:Ignorable="w14 w15 w16se w16cid w16 w16cex w16sdtdh w16du wp14">
+<w:endnotes xmlns:wpc="http://schemas.microsoft.com/office/word/2010/wordprocessingCanvas" xmlns:cx="http://schemas.microsoft.com/office/drawing/2014/chartex" xmlns:mc="http://schemas.openxmlformats.org/markup-compatibility/2006" xmlns:o="urn:schemas-microsoft-com:office:office" xmlns:r="http://schemas.openxmlformats.org/officeDocument/2006/relationships" xmlns:m="http://schemas.openxmlformats.org/officeDocument/2006/math" xmlns:v="urn:schemas-microsoft-com:vml" xmlns:wp14="http://schemas.microsoft.com/office/word/2010/wordprocessingDrawing" xmlns:wp="http://schemas.openxmlformats.org/drawingml/2006/wordprocessingDrawing" xmlns:w10="urn:schemas-microsoft-com:office:word" xmlns:w="http://schemas.openxmlformats.org/wordprocessingml/2006/main" xmlns:w14="http://schemas.microsoft.com/office/word/2010/wordml" xmlns:w15="http://schemas.microsoft.com/office/word/2012/wordml" xmlns:w16se="http://schemas.microsoft.com/office/word/2015/wordml/symex" xmlns:wpg="http://schemas.microsoft.com/office/word/2010/wordprocessingGroup" xmlns:wpi="http://schemas.microsoft.com/office/word/2010/wordprocessingInk" xmlns:wne="http://schemas.microsoft.com/office/word/2006/wordml" xmlns:wps="http://schemas.microsoft.com/office/word/2010/wordprocessingShape" mc:Ignorable="w14 w15 w16se wp14">
   <w:endnote w:type="separator" w:id="-1">
     <w:p>
       <w:pPr>
@@ -14881,7 +15475,7 @@
 </file>
 
 <file path=word/footer1.xml><?xml version="1.0" encoding="utf-8"?>
-<w:ftr xmlns:wpc="http://schemas.microsoft.com/office/word/2010/wordprocessingCanvas" xmlns:cx="http://schemas.microsoft.com/office/drawing/2014/chartex" xmlns:cx1="http://schemas.microsoft.com/office/drawing/2015/9/8/chartex" xmlns:cx2="http://schemas.microsoft.com/office/drawing/2015/10/21/chartex" xmlns:cx3="http://schemas.microsoft.com/office/drawing/2016/5/9/chartex" xmlns:cx4="http://schemas.microsoft.com/office/drawing/2016/5/10/chartex" xmlns:cx5="http://schemas.microsoft.com/office/drawing/2016/5/11/chartex" xmlns:cx6="http://schemas.microsoft.com/office/drawing/2016/5/12/chartex" xmlns:cx7="http://schemas.microsoft.com/office/drawing/2016/5/13/chartex" xmlns:cx8="http://schemas.microsoft.com/office/drawing/2016/5/14/chartex" xmlns:mc="http://schemas.openxmlformats.org/markup-compatibility/2006" xmlns:aink="http://schemas.microsoft.com/office/drawing/2016/ink" xmlns:am3d="http://schemas.microsoft.com/office/drawing/2017/model3d" xmlns:o="urn:schemas-microsoft-com:office:office" xmlns:oel="http://schemas.microsoft.com/office/2019/extlst" xmlns:r="http://schemas.openxmlformats.org/officeDocument/2006/relationships" xmlns:m="http://schemas.openxmlformats.org/officeDocument/2006/math" xmlns:v="urn:schemas-microsoft-com:vml" xmlns:wp14="http://schemas.microsoft.com/office/word/2010/wordprocessingDrawing" xmlns:wp="http://schemas.openxmlformats.org/drawingml/2006/wordprocessingDrawing" xmlns:w10="urn:schemas-microsoft-com:office:word" xmlns:w="http://schemas.openxmlformats.org/wordprocessingml/2006/main" xmlns:w14="http://schemas.microsoft.com/office/word/2010/wordml" xmlns:w15="http://schemas.microsoft.com/office/word/2012/wordml" xmlns:w16cex="http://schemas.microsoft.com/office/word/2018/wordml/cex" xmlns:w16cid="http://schemas.microsoft.com/office/word/2016/wordml/cid" xmlns:w16="http://schemas.microsoft.com/office/word/2018/wordml" xmlns:w16du="http://schemas.microsoft.com/office/word/2023/wordml/word16du" xmlns:w16sdtdh="http://schemas.microsoft.com/office/word/2020/wordml/sdtdatahash" xmlns:w16se="http://schemas.microsoft.com/office/word/2015/wordml/symex" xmlns:wpg="http://schemas.microsoft.com/office/word/2010/wordprocessingGroup" xmlns:wpi="http://schemas.microsoft.com/office/word/2010/wordprocessingInk" xmlns:wne="http://schemas.microsoft.com/office/word/2006/wordml" xmlns:wps="http://schemas.microsoft.com/office/word/2010/wordprocessingShape" mc:Ignorable="w14 w15 w16se w16cid w16 w16cex w16sdtdh w16du wp14">
+<w:ftr xmlns:wpc="http://schemas.microsoft.com/office/word/2010/wordprocessingCanvas" xmlns:cx="http://schemas.microsoft.com/office/drawing/2014/chartex" xmlns:mc="http://schemas.openxmlformats.org/markup-compatibility/2006" xmlns:o="urn:schemas-microsoft-com:office:office" xmlns:r="http://schemas.openxmlformats.org/officeDocument/2006/relationships" xmlns:m="http://schemas.openxmlformats.org/officeDocument/2006/math" xmlns:v="urn:schemas-microsoft-com:vml" xmlns:wp14="http://schemas.microsoft.com/office/word/2010/wordprocessingDrawing" xmlns:wp="http://schemas.openxmlformats.org/drawingml/2006/wordprocessingDrawing" xmlns:w10="urn:schemas-microsoft-com:office:word" xmlns:w="http://schemas.openxmlformats.org/wordprocessingml/2006/main" xmlns:w14="http://schemas.microsoft.com/office/word/2010/wordml" xmlns:w15="http://schemas.microsoft.com/office/word/2012/wordml" xmlns:w16se="http://schemas.microsoft.com/office/word/2015/wordml/symex" xmlns:wpg="http://schemas.microsoft.com/office/word/2010/wordprocessingGroup" xmlns:wpi="http://schemas.microsoft.com/office/word/2010/wordprocessingInk" xmlns:wne="http://schemas.microsoft.com/office/word/2006/wordml" xmlns:wps="http://schemas.microsoft.com/office/word/2010/wordprocessingShape" mc:Ignorable="w14 w15 w16se wp14">
   <w:sdt>
     <w:sdtPr>
       <w:id w:val="-326521175"/>
@@ -14934,7 +15528,7 @@
 </file>
 
 <file path=word/footer10.xml><?xml version="1.0" encoding="utf-8"?>
-<w:ftr xmlns:wpc="http://schemas.microsoft.com/office/word/2010/wordprocessingCanvas" xmlns:cx="http://schemas.microsoft.com/office/drawing/2014/chartex" xmlns:cx1="http://schemas.microsoft.com/office/drawing/2015/9/8/chartex" xmlns:cx2="http://schemas.microsoft.com/office/drawing/2015/10/21/chartex" xmlns:cx3="http://schemas.microsoft.com/office/drawing/2016/5/9/chartex" xmlns:cx4="http://schemas.microsoft.com/office/drawing/2016/5/10/chartex" xmlns:cx5="http://schemas.microsoft.com/office/drawing/2016/5/11/chartex" xmlns:cx6="http://schemas.microsoft.com/office/drawing/2016/5/12/chartex" xmlns:cx7="http://schemas.microsoft.com/office/drawing/2016/5/13/chartex" xmlns:cx8="http://schemas.microsoft.com/office/drawing/2016/5/14/chartex" xmlns:mc="http://schemas.openxmlformats.org/markup-compatibility/2006" xmlns:aink="http://schemas.microsoft.com/office/drawing/2016/ink" xmlns:am3d="http://schemas.microsoft.com/office/drawing/2017/model3d" xmlns:o="urn:schemas-microsoft-com:office:office" xmlns:oel="http://schemas.microsoft.com/office/2019/extlst" xmlns:r="http://schemas.openxmlformats.org/officeDocument/2006/relationships" xmlns:m="http://schemas.openxmlformats.org/officeDocument/2006/math" xmlns:v="urn:schemas-microsoft-com:vml" xmlns:wp14="http://schemas.microsoft.com/office/word/2010/wordprocessingDrawing" xmlns:wp="http://schemas.openxmlformats.org/drawingml/2006/wordprocessingDrawing" xmlns:w10="urn:schemas-microsoft-com:office:word" xmlns:w="http://schemas.openxmlformats.org/wordprocessingml/2006/main" xmlns:w14="http://schemas.microsoft.com/office/word/2010/wordml" xmlns:w15="http://schemas.microsoft.com/office/word/2012/wordml" xmlns:w16cex="http://schemas.microsoft.com/office/word/2018/wordml/cex" xmlns:w16cid="http://schemas.microsoft.com/office/word/2016/wordml/cid" xmlns:w16="http://schemas.microsoft.com/office/word/2018/wordml" xmlns:w16du="http://schemas.microsoft.com/office/word/2023/wordml/word16du" xmlns:w16sdtdh="http://schemas.microsoft.com/office/word/2020/wordml/sdtdatahash" xmlns:w16se="http://schemas.microsoft.com/office/word/2015/wordml/symex" xmlns:wpg="http://schemas.microsoft.com/office/word/2010/wordprocessingGroup" xmlns:wpi="http://schemas.microsoft.com/office/word/2010/wordprocessingInk" xmlns:wne="http://schemas.microsoft.com/office/word/2006/wordml" xmlns:wps="http://schemas.microsoft.com/office/word/2010/wordprocessingShape" mc:Ignorable="w14 w15 w16se w16cid w16 w16cex w16sdtdh w16du wp14">
+<w:ftr xmlns:wpc="http://schemas.microsoft.com/office/word/2010/wordprocessingCanvas" xmlns:cx="http://schemas.microsoft.com/office/drawing/2014/chartex" xmlns:mc="http://schemas.openxmlformats.org/markup-compatibility/2006" xmlns:o="urn:schemas-microsoft-com:office:office" xmlns:r="http://schemas.openxmlformats.org/officeDocument/2006/relationships" xmlns:m="http://schemas.openxmlformats.org/officeDocument/2006/math" xmlns:v="urn:schemas-microsoft-com:vml" xmlns:wp14="http://schemas.microsoft.com/office/word/2010/wordprocessingDrawing" xmlns:wp="http://schemas.openxmlformats.org/drawingml/2006/wordprocessingDrawing" xmlns:w10="urn:schemas-microsoft-com:office:word" xmlns:w="http://schemas.openxmlformats.org/wordprocessingml/2006/main" xmlns:w14="http://schemas.microsoft.com/office/word/2010/wordml" xmlns:w15="http://schemas.microsoft.com/office/word/2012/wordml" xmlns:w16se="http://schemas.microsoft.com/office/word/2015/wordml/symex" xmlns:wpg="http://schemas.microsoft.com/office/word/2010/wordprocessingGroup" xmlns:wpi="http://schemas.microsoft.com/office/word/2010/wordprocessingInk" xmlns:wne="http://schemas.microsoft.com/office/word/2006/wordml" xmlns:wps="http://schemas.microsoft.com/office/word/2010/wordprocessingShape" mc:Ignorable="w14 w15 w16se wp14">
   <w:p>
     <w:pPr>
       <w:pStyle w:val="HeaderLampiran"/>
@@ -14952,7 +15546,7 @@
 </file>
 
 <file path=word/footer11.xml><?xml version="1.0" encoding="utf-8"?>
-<w:ftr xmlns:wpc="http://schemas.microsoft.com/office/word/2010/wordprocessingCanvas" xmlns:cx="http://schemas.microsoft.com/office/drawing/2014/chartex" xmlns:cx1="http://schemas.microsoft.com/office/drawing/2015/9/8/chartex" xmlns:cx2="http://schemas.microsoft.com/office/drawing/2015/10/21/chartex" xmlns:cx3="http://schemas.microsoft.com/office/drawing/2016/5/9/chartex" xmlns:cx4="http://schemas.microsoft.com/office/drawing/2016/5/10/chartex" xmlns:cx5="http://schemas.microsoft.com/office/drawing/2016/5/11/chartex" xmlns:cx6="http://schemas.microsoft.com/office/drawing/2016/5/12/chartex" xmlns:cx7="http://schemas.microsoft.com/office/drawing/2016/5/13/chartex" xmlns:cx8="http://schemas.microsoft.com/office/drawing/2016/5/14/chartex" xmlns:mc="http://schemas.openxmlformats.org/markup-compatibility/2006" xmlns:aink="http://schemas.microsoft.com/office/drawing/2016/ink" xmlns:am3d="http://schemas.microsoft.com/office/drawing/2017/model3d" xmlns:o="urn:schemas-microsoft-com:office:office" xmlns:oel="http://schemas.microsoft.com/office/2019/extlst" xmlns:r="http://schemas.openxmlformats.org/officeDocument/2006/relationships" xmlns:m="http://schemas.openxmlformats.org/officeDocument/2006/math" xmlns:v="urn:schemas-microsoft-com:vml" xmlns:wp14="http://schemas.microsoft.com/office/word/2010/wordprocessingDrawing" xmlns:wp="http://schemas.openxmlformats.org/drawingml/2006/wordprocessingDrawing" xmlns:w10="urn:schemas-microsoft-com:office:word" xmlns:w="http://schemas.openxmlformats.org/wordprocessingml/2006/main" xmlns:w14="http://schemas.microsoft.com/office/word/2010/wordml" xmlns:w15="http://schemas.microsoft.com/office/word/2012/wordml" xmlns:w16cex="http://schemas.microsoft.com/office/word/2018/wordml/cex" xmlns:w16cid="http://schemas.microsoft.com/office/word/2016/wordml/cid" xmlns:w16="http://schemas.microsoft.com/office/word/2018/wordml" xmlns:w16du="http://schemas.microsoft.com/office/word/2023/wordml/word16du" xmlns:w16sdtdh="http://schemas.microsoft.com/office/word/2020/wordml/sdtdatahash" xmlns:w16se="http://schemas.microsoft.com/office/word/2015/wordml/symex" xmlns:wpg="http://schemas.microsoft.com/office/word/2010/wordprocessingGroup" xmlns:wpi="http://schemas.microsoft.com/office/word/2010/wordprocessingInk" xmlns:wne="http://schemas.microsoft.com/office/word/2006/wordml" xmlns:wps="http://schemas.microsoft.com/office/word/2010/wordprocessingShape" mc:Ignorable="w14 w15 w16se w16cid w16 w16cex w16sdtdh w16du wp14">
+<w:ftr xmlns:wpc="http://schemas.microsoft.com/office/word/2010/wordprocessingCanvas" xmlns:cx="http://schemas.microsoft.com/office/drawing/2014/chartex" xmlns:mc="http://schemas.openxmlformats.org/markup-compatibility/2006" xmlns:o="urn:schemas-microsoft-com:office:office" xmlns:r="http://schemas.openxmlformats.org/officeDocument/2006/relationships" xmlns:m="http://schemas.openxmlformats.org/officeDocument/2006/math" xmlns:v="urn:schemas-microsoft-com:vml" xmlns:wp14="http://schemas.microsoft.com/office/word/2010/wordprocessingDrawing" xmlns:wp="http://schemas.openxmlformats.org/drawingml/2006/wordprocessingDrawing" xmlns:w10="urn:schemas-microsoft-com:office:word" xmlns:w="http://schemas.openxmlformats.org/wordprocessingml/2006/main" xmlns:w14="http://schemas.microsoft.com/office/word/2010/wordml" xmlns:w15="http://schemas.microsoft.com/office/word/2012/wordml" xmlns:w16se="http://schemas.microsoft.com/office/word/2015/wordml/symex" xmlns:wpg="http://schemas.microsoft.com/office/word/2010/wordprocessingGroup" xmlns:wpi="http://schemas.microsoft.com/office/word/2010/wordprocessingInk" xmlns:wne="http://schemas.microsoft.com/office/word/2006/wordml" xmlns:wps="http://schemas.microsoft.com/office/word/2010/wordprocessingShape" mc:Ignorable="w14 w15 w16se wp14">
   <w:p>
     <w:pPr>
       <w:pStyle w:val="Footer"/>
@@ -14965,7 +15559,7 @@
 </file>
 
 <file path=word/footer12.xml><?xml version="1.0" encoding="utf-8"?>
-<w:ftr xmlns:wpc="http://schemas.microsoft.com/office/word/2010/wordprocessingCanvas" xmlns:cx="http://schemas.microsoft.com/office/drawing/2014/chartex" xmlns:cx1="http://schemas.microsoft.com/office/drawing/2015/9/8/chartex" xmlns:cx2="http://schemas.microsoft.com/office/drawing/2015/10/21/chartex" xmlns:cx3="http://schemas.microsoft.com/office/drawing/2016/5/9/chartex" xmlns:cx4="http://schemas.microsoft.com/office/drawing/2016/5/10/chartex" xmlns:cx5="http://schemas.microsoft.com/office/drawing/2016/5/11/chartex" xmlns:cx6="http://schemas.microsoft.com/office/drawing/2016/5/12/chartex" xmlns:cx7="http://schemas.microsoft.com/office/drawing/2016/5/13/chartex" xmlns:cx8="http://schemas.microsoft.com/office/drawing/2016/5/14/chartex" xmlns:mc="http://schemas.openxmlformats.org/markup-compatibility/2006" xmlns:aink="http://schemas.microsoft.com/office/drawing/2016/ink" xmlns:am3d="http://schemas.microsoft.com/office/drawing/2017/model3d" xmlns:o="urn:schemas-microsoft-com:office:office" xmlns:oel="http://schemas.microsoft.com/office/2019/extlst" xmlns:r="http://schemas.openxmlformats.org/officeDocument/2006/relationships" xmlns:m="http://schemas.openxmlformats.org/officeDocument/2006/math" xmlns:v="urn:schemas-microsoft-com:vml" xmlns:wp14="http://schemas.microsoft.com/office/word/2010/wordprocessingDrawing" xmlns:wp="http://schemas.openxmlformats.org/drawingml/2006/wordprocessingDrawing" xmlns:w10="urn:schemas-microsoft-com:office:word" xmlns:w="http://schemas.openxmlformats.org/wordprocessingml/2006/main" xmlns:w14="http://schemas.microsoft.com/office/word/2010/wordml" xmlns:w15="http://schemas.microsoft.com/office/word/2012/wordml" xmlns:w16cex="http://schemas.microsoft.com/office/word/2018/wordml/cex" xmlns:w16cid="http://schemas.microsoft.com/office/word/2016/wordml/cid" xmlns:w16="http://schemas.microsoft.com/office/word/2018/wordml" xmlns:w16du="http://schemas.microsoft.com/office/word/2023/wordml/word16du" xmlns:w16sdtdh="http://schemas.microsoft.com/office/word/2020/wordml/sdtdatahash" xmlns:w16se="http://schemas.microsoft.com/office/word/2015/wordml/symex" xmlns:wpg="http://schemas.microsoft.com/office/word/2010/wordprocessingGroup" xmlns:wpi="http://schemas.microsoft.com/office/word/2010/wordprocessingInk" xmlns:wne="http://schemas.microsoft.com/office/word/2006/wordml" xmlns:wps="http://schemas.microsoft.com/office/word/2010/wordprocessingShape" mc:Ignorable="w14 w15 w16se w16cid w16 w16cex w16sdtdh w16du wp14">
+<w:ftr xmlns:wpc="http://schemas.microsoft.com/office/word/2010/wordprocessingCanvas" xmlns:cx="http://schemas.microsoft.com/office/drawing/2014/chartex" xmlns:mc="http://schemas.openxmlformats.org/markup-compatibility/2006" xmlns:o="urn:schemas-microsoft-com:office:office" xmlns:r="http://schemas.openxmlformats.org/officeDocument/2006/relationships" xmlns:m="http://schemas.openxmlformats.org/officeDocument/2006/math" xmlns:v="urn:schemas-microsoft-com:vml" xmlns:wp14="http://schemas.microsoft.com/office/word/2010/wordprocessingDrawing" xmlns:wp="http://schemas.openxmlformats.org/drawingml/2006/wordprocessingDrawing" xmlns:w10="urn:schemas-microsoft-com:office:word" xmlns:w="http://schemas.openxmlformats.org/wordprocessingml/2006/main" xmlns:w14="http://schemas.microsoft.com/office/word/2010/wordml" xmlns:w15="http://schemas.microsoft.com/office/word/2012/wordml" xmlns:w16se="http://schemas.microsoft.com/office/word/2015/wordml/symex" xmlns:wpg="http://schemas.microsoft.com/office/word/2010/wordprocessingGroup" xmlns:wpi="http://schemas.microsoft.com/office/word/2010/wordprocessingInk" xmlns:wne="http://schemas.microsoft.com/office/word/2006/wordml" xmlns:wps="http://schemas.microsoft.com/office/word/2010/wordprocessingShape" mc:Ignorable="w14 w15 w16se wp14">
   <w:p>
     <w:pPr>
       <w:pStyle w:val="HeaderLampiran"/>
@@ -14995,7 +15589,7 @@
 </file>
 
 <file path=word/footer13.xml><?xml version="1.0" encoding="utf-8"?>
-<w:ftr xmlns:wpc="http://schemas.microsoft.com/office/word/2010/wordprocessingCanvas" xmlns:cx="http://schemas.microsoft.com/office/drawing/2014/chartex" xmlns:cx1="http://schemas.microsoft.com/office/drawing/2015/9/8/chartex" xmlns:cx2="http://schemas.microsoft.com/office/drawing/2015/10/21/chartex" xmlns:cx3="http://schemas.microsoft.com/office/drawing/2016/5/9/chartex" xmlns:cx4="http://schemas.microsoft.com/office/drawing/2016/5/10/chartex" xmlns:cx5="http://schemas.microsoft.com/office/drawing/2016/5/11/chartex" xmlns:cx6="http://schemas.microsoft.com/office/drawing/2016/5/12/chartex" xmlns:cx7="http://schemas.microsoft.com/office/drawing/2016/5/13/chartex" xmlns:cx8="http://schemas.microsoft.com/office/drawing/2016/5/14/chartex" xmlns:mc="http://schemas.openxmlformats.org/markup-compatibility/2006" xmlns:aink="http://schemas.microsoft.com/office/drawing/2016/ink" xmlns:am3d="http://schemas.microsoft.com/office/drawing/2017/model3d" xmlns:o="urn:schemas-microsoft-com:office:office" xmlns:oel="http://schemas.microsoft.com/office/2019/extlst" xmlns:r="http://schemas.openxmlformats.org/officeDocument/2006/relationships" xmlns:m="http://schemas.openxmlformats.org/officeDocument/2006/math" xmlns:v="urn:schemas-microsoft-com:vml" xmlns:wp14="http://schemas.microsoft.com/office/word/2010/wordprocessingDrawing" xmlns:wp="http://schemas.openxmlformats.org/drawingml/2006/wordprocessingDrawing" xmlns:w10="urn:schemas-microsoft-com:office:word" xmlns:w="http://schemas.openxmlformats.org/wordprocessingml/2006/main" xmlns:w14="http://schemas.microsoft.com/office/word/2010/wordml" xmlns:w15="http://schemas.microsoft.com/office/word/2012/wordml" xmlns:w16cex="http://schemas.microsoft.com/office/word/2018/wordml/cex" xmlns:w16cid="http://schemas.microsoft.com/office/word/2016/wordml/cid" xmlns:w16="http://schemas.microsoft.com/office/word/2018/wordml" xmlns:w16du="http://schemas.microsoft.com/office/word/2023/wordml/word16du" xmlns:w16sdtdh="http://schemas.microsoft.com/office/word/2020/wordml/sdtdatahash" xmlns:w16se="http://schemas.microsoft.com/office/word/2015/wordml/symex" xmlns:wpg="http://schemas.microsoft.com/office/word/2010/wordprocessingGroup" xmlns:wpi="http://schemas.microsoft.com/office/word/2010/wordprocessingInk" xmlns:wne="http://schemas.microsoft.com/office/word/2006/wordml" xmlns:wps="http://schemas.microsoft.com/office/word/2010/wordprocessingShape" mc:Ignorable="w14 w15 w16se w16cid w16 w16cex w16sdtdh w16du wp14">
+<w:ftr xmlns:wpc="http://schemas.microsoft.com/office/word/2010/wordprocessingCanvas" xmlns:cx="http://schemas.microsoft.com/office/drawing/2014/chartex" xmlns:mc="http://schemas.openxmlformats.org/markup-compatibility/2006" xmlns:o="urn:schemas-microsoft-com:office:office" xmlns:r="http://schemas.openxmlformats.org/officeDocument/2006/relationships" xmlns:m="http://schemas.openxmlformats.org/officeDocument/2006/math" xmlns:v="urn:schemas-microsoft-com:vml" xmlns:wp14="http://schemas.microsoft.com/office/word/2010/wordprocessingDrawing" xmlns:wp="http://schemas.openxmlformats.org/drawingml/2006/wordprocessingDrawing" xmlns:w10="urn:schemas-microsoft-com:office:word" xmlns:w="http://schemas.openxmlformats.org/wordprocessingml/2006/main" xmlns:w14="http://schemas.microsoft.com/office/word/2010/wordml" xmlns:w15="http://schemas.microsoft.com/office/word/2012/wordml" xmlns:w16se="http://schemas.microsoft.com/office/word/2015/wordml/symex" xmlns:wpg="http://schemas.microsoft.com/office/word/2010/wordprocessingGroup" xmlns:wpi="http://schemas.microsoft.com/office/word/2010/wordprocessingInk" xmlns:wne="http://schemas.microsoft.com/office/word/2006/wordml" xmlns:wps="http://schemas.microsoft.com/office/word/2010/wordprocessingShape" mc:Ignorable="w14 w15 w16se wp14">
   <w:p>
     <w:pPr>
       <w:pStyle w:val="HeaderLampiran"/>
@@ -15025,7 +15619,7 @@
 </file>
 
 <file path=word/footer14.xml><?xml version="1.0" encoding="utf-8"?>
-<w:ftr xmlns:wpc="http://schemas.microsoft.com/office/word/2010/wordprocessingCanvas" xmlns:cx="http://schemas.microsoft.com/office/drawing/2014/chartex" xmlns:cx1="http://schemas.microsoft.com/office/drawing/2015/9/8/chartex" xmlns:cx2="http://schemas.microsoft.com/office/drawing/2015/10/21/chartex" xmlns:cx3="http://schemas.microsoft.com/office/drawing/2016/5/9/chartex" xmlns:cx4="http://schemas.microsoft.com/office/drawing/2016/5/10/chartex" xmlns:cx5="http://schemas.microsoft.com/office/drawing/2016/5/11/chartex" xmlns:cx6="http://schemas.microsoft.com/office/drawing/2016/5/12/chartex" xmlns:cx7="http://schemas.microsoft.com/office/drawing/2016/5/13/chartex" xmlns:cx8="http://schemas.microsoft.com/office/drawing/2016/5/14/chartex" xmlns:mc="http://schemas.openxmlformats.org/markup-compatibility/2006" xmlns:aink="http://schemas.microsoft.com/office/drawing/2016/ink" xmlns:am3d="http://schemas.microsoft.com/office/drawing/2017/model3d" xmlns:o="urn:schemas-microsoft-com:office:office" xmlns:oel="http://schemas.microsoft.com/office/2019/extlst" xmlns:r="http://schemas.openxmlformats.org/officeDocument/2006/relationships" xmlns:m="http://schemas.openxmlformats.org/officeDocument/2006/math" xmlns:v="urn:schemas-microsoft-com:vml" xmlns:wp14="http://schemas.microsoft.com/office/word/2010/wordprocessingDrawing" xmlns:wp="http://schemas.openxmlformats.org/drawingml/2006/wordprocessingDrawing" xmlns:w10="urn:schemas-microsoft-com:office:word" xmlns:w="http://schemas.openxmlformats.org/wordprocessingml/2006/main" xmlns:w14="http://schemas.microsoft.com/office/word/2010/wordml" xmlns:w15="http://schemas.microsoft.com/office/word/2012/wordml" xmlns:w16cex="http://schemas.microsoft.com/office/word/2018/wordml/cex" xmlns:w16cid="http://schemas.microsoft.com/office/word/2016/wordml/cid" xmlns:w16="http://schemas.microsoft.com/office/word/2018/wordml" xmlns:w16du="http://schemas.microsoft.com/office/word/2023/wordml/word16du" xmlns:w16sdtdh="http://schemas.microsoft.com/office/word/2020/wordml/sdtdatahash" xmlns:w16se="http://schemas.microsoft.com/office/word/2015/wordml/symex" xmlns:wpg="http://schemas.microsoft.com/office/word/2010/wordprocessingGroup" xmlns:wpi="http://schemas.microsoft.com/office/word/2010/wordprocessingInk" xmlns:wne="http://schemas.microsoft.com/office/word/2006/wordml" xmlns:wps="http://schemas.microsoft.com/office/word/2010/wordprocessingShape" mc:Ignorable="w14 w15 w16se w16cid w16 w16cex w16sdtdh w16du wp14">
+<w:ftr xmlns:wpc="http://schemas.microsoft.com/office/word/2010/wordprocessingCanvas" xmlns:cx="http://schemas.microsoft.com/office/drawing/2014/chartex" xmlns:mc="http://schemas.openxmlformats.org/markup-compatibility/2006" xmlns:o="urn:schemas-microsoft-com:office:office" xmlns:r="http://schemas.openxmlformats.org/officeDocument/2006/relationships" xmlns:m="http://schemas.openxmlformats.org/officeDocument/2006/math" xmlns:v="urn:schemas-microsoft-com:vml" xmlns:wp14="http://schemas.microsoft.com/office/word/2010/wordprocessingDrawing" xmlns:wp="http://schemas.openxmlformats.org/drawingml/2006/wordprocessingDrawing" xmlns:w10="urn:schemas-microsoft-com:office:word" xmlns:w="http://schemas.openxmlformats.org/wordprocessingml/2006/main" xmlns:w14="http://schemas.microsoft.com/office/word/2010/wordml" xmlns:w15="http://schemas.microsoft.com/office/word/2012/wordml" xmlns:w16se="http://schemas.microsoft.com/office/word/2015/wordml/symex" xmlns:wpg="http://schemas.microsoft.com/office/word/2010/wordprocessingGroup" xmlns:wpi="http://schemas.microsoft.com/office/word/2010/wordprocessingInk" xmlns:wne="http://schemas.microsoft.com/office/word/2006/wordml" xmlns:wps="http://schemas.microsoft.com/office/word/2010/wordprocessingShape" mc:Ignorable="w14 w15 w16se wp14">
   <w:p>
     <w:pPr>
       <w:pStyle w:val="HeaderLampiran"/>
@@ -15055,7 +15649,7 @@
 </file>
 
 <file path=word/footer15.xml><?xml version="1.0" encoding="utf-8"?>
-<w:ftr xmlns:wpc="http://schemas.microsoft.com/office/word/2010/wordprocessingCanvas" xmlns:cx="http://schemas.microsoft.com/office/drawing/2014/chartex" xmlns:cx1="http://schemas.microsoft.com/office/drawing/2015/9/8/chartex" xmlns:cx2="http://schemas.microsoft.com/office/drawing/2015/10/21/chartex" xmlns:cx3="http://schemas.microsoft.com/office/drawing/2016/5/9/chartex" xmlns:cx4="http://schemas.microsoft.com/office/drawing/2016/5/10/chartex" xmlns:cx5="http://schemas.microsoft.com/office/drawing/2016/5/11/chartex" xmlns:cx6="http://schemas.microsoft.com/office/drawing/2016/5/12/chartex" xmlns:cx7="http://schemas.microsoft.com/office/drawing/2016/5/13/chartex" xmlns:cx8="http://schemas.microsoft.com/office/drawing/2016/5/14/chartex" xmlns:mc="http://schemas.openxmlformats.org/markup-compatibility/2006" xmlns:aink="http://schemas.microsoft.com/office/drawing/2016/ink" xmlns:am3d="http://schemas.microsoft.com/office/drawing/2017/model3d" xmlns:o="urn:schemas-microsoft-com:office:office" xmlns:oel="http://schemas.microsoft.com/office/2019/extlst" xmlns:r="http://schemas.openxmlformats.org/officeDocument/2006/relationships" xmlns:m="http://schemas.openxmlformats.org/officeDocument/2006/math" xmlns:v="urn:schemas-microsoft-com:vml" xmlns:wp14="http://schemas.microsoft.com/office/word/2010/wordprocessingDrawing" xmlns:wp="http://schemas.openxmlformats.org/drawingml/2006/wordprocessingDrawing" xmlns:w10="urn:schemas-microsoft-com:office:word" xmlns:w="http://schemas.openxmlformats.org/wordprocessingml/2006/main" xmlns:w14="http://schemas.microsoft.com/office/word/2010/wordml" xmlns:w15="http://schemas.microsoft.com/office/word/2012/wordml" xmlns:w16cex="http://schemas.microsoft.com/office/word/2018/wordml/cex" xmlns:w16cid="http://schemas.microsoft.com/office/word/2016/wordml/cid" xmlns:w16="http://schemas.microsoft.com/office/word/2018/wordml" xmlns:w16du="http://schemas.microsoft.com/office/word/2023/wordml/word16du" xmlns:w16sdtdh="http://schemas.microsoft.com/office/word/2020/wordml/sdtdatahash" xmlns:w16se="http://schemas.microsoft.com/office/word/2015/wordml/symex" xmlns:wpg="http://schemas.microsoft.com/office/word/2010/wordprocessingGroup" xmlns:wpi="http://schemas.microsoft.com/office/word/2010/wordprocessingInk" xmlns:wne="http://schemas.microsoft.com/office/word/2006/wordml" xmlns:wps="http://schemas.microsoft.com/office/word/2010/wordprocessingShape" mc:Ignorable="w14 w15 w16se w16cid w16 w16cex w16sdtdh w16du wp14">
+<w:ftr xmlns:wpc="http://schemas.microsoft.com/office/word/2010/wordprocessingCanvas" xmlns:cx="http://schemas.microsoft.com/office/drawing/2014/chartex" xmlns:mc="http://schemas.openxmlformats.org/markup-compatibility/2006" xmlns:o="urn:schemas-microsoft-com:office:office" xmlns:r="http://schemas.openxmlformats.org/officeDocument/2006/relationships" xmlns:m="http://schemas.openxmlformats.org/officeDocument/2006/math" xmlns:v="urn:schemas-microsoft-com:vml" xmlns:wp14="http://schemas.microsoft.com/office/word/2010/wordprocessingDrawing" xmlns:wp="http://schemas.openxmlformats.org/drawingml/2006/wordprocessingDrawing" xmlns:w10="urn:schemas-microsoft-com:office:word" xmlns:w="http://schemas.openxmlformats.org/wordprocessingml/2006/main" xmlns:w14="http://schemas.microsoft.com/office/word/2010/wordml" xmlns:w15="http://schemas.microsoft.com/office/word/2012/wordml" xmlns:w16se="http://schemas.microsoft.com/office/word/2015/wordml/symex" xmlns:wpg="http://schemas.microsoft.com/office/word/2010/wordprocessingGroup" xmlns:wpi="http://schemas.microsoft.com/office/word/2010/wordprocessingInk" xmlns:wne="http://schemas.microsoft.com/office/word/2006/wordml" xmlns:wps="http://schemas.microsoft.com/office/word/2010/wordprocessingShape" mc:Ignorable="w14 w15 w16se wp14">
   <w:p>
     <w:pPr>
       <w:pStyle w:val="HeaderLampiran"/>
@@ -15085,7 +15679,7 @@
 </file>
 
 <file path=word/footer16.xml><?xml version="1.0" encoding="utf-8"?>
-<w:ftr xmlns:wpc="http://schemas.microsoft.com/office/word/2010/wordprocessingCanvas" xmlns:cx="http://schemas.microsoft.com/office/drawing/2014/chartex" xmlns:cx1="http://schemas.microsoft.com/office/drawing/2015/9/8/chartex" xmlns:cx2="http://schemas.microsoft.com/office/drawing/2015/10/21/chartex" xmlns:cx3="http://schemas.microsoft.com/office/drawing/2016/5/9/chartex" xmlns:cx4="http://schemas.microsoft.com/office/drawing/2016/5/10/chartex" xmlns:cx5="http://schemas.microsoft.com/office/drawing/2016/5/11/chartex" xmlns:cx6="http://schemas.microsoft.com/office/drawing/2016/5/12/chartex" xmlns:cx7="http://schemas.microsoft.com/office/drawing/2016/5/13/chartex" xmlns:cx8="http://schemas.microsoft.com/office/drawing/2016/5/14/chartex" xmlns:mc="http://schemas.openxmlformats.org/markup-compatibility/2006" xmlns:aink="http://schemas.microsoft.com/office/drawing/2016/ink" xmlns:am3d="http://schemas.microsoft.com/office/drawing/2017/model3d" xmlns:o="urn:schemas-microsoft-com:office:office" xmlns:oel="http://schemas.microsoft.com/office/2019/extlst" xmlns:r="http://schemas.openxmlformats.org/officeDocument/2006/relationships" xmlns:m="http://schemas.openxmlformats.org/officeDocument/2006/math" xmlns:v="urn:schemas-microsoft-com:vml" xmlns:wp14="http://schemas.microsoft.com/office/word/2010/wordprocessingDrawing" xmlns:wp="http://schemas.openxmlformats.org/drawingml/2006/wordprocessingDrawing" xmlns:w10="urn:schemas-microsoft-com:office:word" xmlns:w="http://schemas.openxmlformats.org/wordprocessingml/2006/main" xmlns:w14="http://schemas.microsoft.com/office/word/2010/wordml" xmlns:w15="http://schemas.microsoft.com/office/word/2012/wordml" xmlns:w16cex="http://schemas.microsoft.com/office/word/2018/wordml/cex" xmlns:w16cid="http://schemas.microsoft.com/office/word/2016/wordml/cid" xmlns:w16="http://schemas.microsoft.com/office/word/2018/wordml" xmlns:w16du="http://schemas.microsoft.com/office/word/2023/wordml/word16du" xmlns:w16sdtdh="http://schemas.microsoft.com/office/word/2020/wordml/sdtdatahash" xmlns:w16se="http://schemas.microsoft.com/office/word/2015/wordml/symex" xmlns:wpg="http://schemas.microsoft.com/office/word/2010/wordprocessingGroup" xmlns:wpi="http://schemas.microsoft.com/office/word/2010/wordprocessingInk" xmlns:wne="http://schemas.microsoft.com/office/word/2006/wordml" xmlns:wps="http://schemas.microsoft.com/office/word/2010/wordprocessingShape" mc:Ignorable="w14 w15 w16se w16cid w16 w16cex w16sdtdh w16du wp14">
+<w:ftr xmlns:wpc="http://schemas.microsoft.com/office/word/2010/wordprocessingCanvas" xmlns:cx="http://schemas.microsoft.com/office/drawing/2014/chartex" xmlns:mc="http://schemas.openxmlformats.org/markup-compatibility/2006" xmlns:o="urn:schemas-microsoft-com:office:office" xmlns:r="http://schemas.openxmlformats.org/officeDocument/2006/relationships" xmlns:m="http://schemas.openxmlformats.org/officeDocument/2006/math" xmlns:v="urn:schemas-microsoft-com:vml" xmlns:wp14="http://schemas.microsoft.com/office/word/2010/wordprocessingDrawing" xmlns:wp="http://schemas.openxmlformats.org/drawingml/2006/wordprocessingDrawing" xmlns:w10="urn:schemas-microsoft-com:office:word" xmlns:w="http://schemas.openxmlformats.org/wordprocessingml/2006/main" xmlns:w14="http://schemas.microsoft.com/office/word/2010/wordml" xmlns:w15="http://schemas.microsoft.com/office/word/2012/wordml" xmlns:w16se="http://schemas.microsoft.com/office/word/2015/wordml/symex" xmlns:wpg="http://schemas.microsoft.com/office/word/2010/wordprocessingGroup" xmlns:wpi="http://schemas.microsoft.com/office/word/2010/wordprocessingInk" xmlns:wne="http://schemas.microsoft.com/office/word/2006/wordml" xmlns:wps="http://schemas.microsoft.com/office/word/2010/wordprocessingShape" mc:Ignorable="w14 w15 w16se wp14">
   <w:p>
     <w:pPr>
       <w:pStyle w:val="HeaderLampiran"/>
@@ -15197,7 +15791,7 @@
 </file>
 
 <file path=word/footer17.xml><?xml version="1.0" encoding="utf-8"?>
-<w:ftr xmlns:wpc="http://schemas.microsoft.com/office/word/2010/wordprocessingCanvas" xmlns:cx="http://schemas.microsoft.com/office/drawing/2014/chartex" xmlns:cx1="http://schemas.microsoft.com/office/drawing/2015/9/8/chartex" xmlns:cx2="http://schemas.microsoft.com/office/drawing/2015/10/21/chartex" xmlns:cx3="http://schemas.microsoft.com/office/drawing/2016/5/9/chartex" xmlns:cx4="http://schemas.microsoft.com/office/drawing/2016/5/10/chartex" xmlns:cx5="http://schemas.microsoft.com/office/drawing/2016/5/11/chartex" xmlns:cx6="http://schemas.microsoft.com/office/drawing/2016/5/12/chartex" xmlns:cx7="http://schemas.microsoft.com/office/drawing/2016/5/13/chartex" xmlns:cx8="http://schemas.microsoft.com/office/drawing/2016/5/14/chartex" xmlns:mc="http://schemas.openxmlformats.org/markup-compatibility/2006" xmlns:aink="http://schemas.microsoft.com/office/drawing/2016/ink" xmlns:am3d="http://schemas.microsoft.com/office/drawing/2017/model3d" xmlns:o="urn:schemas-microsoft-com:office:office" xmlns:oel="http://schemas.microsoft.com/office/2019/extlst" xmlns:r="http://schemas.openxmlformats.org/officeDocument/2006/relationships" xmlns:m="http://schemas.openxmlformats.org/officeDocument/2006/math" xmlns:v="urn:schemas-microsoft-com:vml" xmlns:wp14="http://schemas.microsoft.com/office/word/2010/wordprocessingDrawing" xmlns:wp="http://schemas.openxmlformats.org/drawingml/2006/wordprocessingDrawing" xmlns:w10="urn:schemas-microsoft-com:office:word" xmlns:w="http://schemas.openxmlformats.org/wordprocessingml/2006/main" xmlns:w14="http://schemas.microsoft.com/office/word/2010/wordml" xmlns:w15="http://schemas.microsoft.com/office/word/2012/wordml" xmlns:w16cex="http://schemas.microsoft.com/office/word/2018/wordml/cex" xmlns:w16cid="http://schemas.microsoft.com/office/word/2016/wordml/cid" xmlns:w16="http://schemas.microsoft.com/office/word/2018/wordml" xmlns:w16du="http://schemas.microsoft.com/office/word/2023/wordml/word16du" xmlns:w16sdtdh="http://schemas.microsoft.com/office/word/2020/wordml/sdtdatahash" xmlns:w16se="http://schemas.microsoft.com/office/word/2015/wordml/symex" xmlns:wpg="http://schemas.microsoft.com/office/word/2010/wordprocessingGroup" xmlns:wpi="http://schemas.microsoft.com/office/word/2010/wordprocessingInk" xmlns:wne="http://schemas.microsoft.com/office/word/2006/wordml" xmlns:wps="http://schemas.microsoft.com/office/word/2010/wordprocessingShape" mc:Ignorable="w14 w15 w16se w16cid w16 w16cex w16sdtdh w16du wp14">
+<w:ftr xmlns:wpc="http://schemas.microsoft.com/office/word/2010/wordprocessingCanvas" xmlns:cx="http://schemas.microsoft.com/office/drawing/2014/chartex" xmlns:mc="http://schemas.openxmlformats.org/markup-compatibility/2006" xmlns:o="urn:schemas-microsoft-com:office:office" xmlns:r="http://schemas.openxmlformats.org/officeDocument/2006/relationships" xmlns:m="http://schemas.openxmlformats.org/officeDocument/2006/math" xmlns:v="urn:schemas-microsoft-com:vml" xmlns:wp14="http://schemas.microsoft.com/office/word/2010/wordprocessingDrawing" xmlns:wp="http://schemas.openxmlformats.org/drawingml/2006/wordprocessingDrawing" xmlns:w10="urn:schemas-microsoft-com:office:word" xmlns:w="http://schemas.openxmlformats.org/wordprocessingml/2006/main" xmlns:w14="http://schemas.microsoft.com/office/word/2010/wordml" xmlns:w15="http://schemas.microsoft.com/office/word/2012/wordml" xmlns:w16se="http://schemas.microsoft.com/office/word/2015/wordml/symex" xmlns:wpg="http://schemas.microsoft.com/office/word/2010/wordprocessingGroup" xmlns:wpi="http://schemas.microsoft.com/office/word/2010/wordprocessingInk" xmlns:wne="http://schemas.microsoft.com/office/word/2006/wordml" xmlns:wps="http://schemas.microsoft.com/office/word/2010/wordprocessingShape" mc:Ignorable="w14 w15 w16se wp14">
   <w:p>
     <w:pPr>
       <w:pStyle w:val="HeaderLampiran"/>
@@ -15251,7 +15845,7 @@
 </file>
 
 <file path=word/footer18.xml><?xml version="1.0" encoding="utf-8"?>
-<w:ftr xmlns:wpc="http://schemas.microsoft.com/office/word/2010/wordprocessingCanvas" xmlns:cx="http://schemas.microsoft.com/office/drawing/2014/chartex" xmlns:cx1="http://schemas.microsoft.com/office/drawing/2015/9/8/chartex" xmlns:cx2="http://schemas.microsoft.com/office/drawing/2015/10/21/chartex" xmlns:cx3="http://schemas.microsoft.com/office/drawing/2016/5/9/chartex" xmlns:cx4="http://schemas.microsoft.com/office/drawing/2016/5/10/chartex" xmlns:cx5="http://schemas.microsoft.com/office/drawing/2016/5/11/chartex" xmlns:cx6="http://schemas.microsoft.com/office/drawing/2016/5/12/chartex" xmlns:cx7="http://schemas.microsoft.com/office/drawing/2016/5/13/chartex" xmlns:cx8="http://schemas.microsoft.com/office/drawing/2016/5/14/chartex" xmlns:mc="http://schemas.openxmlformats.org/markup-compatibility/2006" xmlns:aink="http://schemas.microsoft.com/office/drawing/2016/ink" xmlns:am3d="http://schemas.microsoft.com/office/drawing/2017/model3d" xmlns:o="urn:schemas-microsoft-com:office:office" xmlns:oel="http://schemas.microsoft.com/office/2019/extlst" xmlns:r="http://schemas.openxmlformats.org/officeDocument/2006/relationships" xmlns:m="http://schemas.openxmlformats.org/officeDocument/2006/math" xmlns:v="urn:schemas-microsoft-com:vml" xmlns:wp14="http://schemas.microsoft.com/office/word/2010/wordprocessingDrawing" xmlns:wp="http://schemas.openxmlformats.org/drawingml/2006/wordprocessingDrawing" xmlns:w10="urn:schemas-microsoft-com:office:word" xmlns:w="http://schemas.openxmlformats.org/wordprocessingml/2006/main" xmlns:w14="http://schemas.microsoft.com/office/word/2010/wordml" xmlns:w15="http://schemas.microsoft.com/office/word/2012/wordml" xmlns:w16cex="http://schemas.microsoft.com/office/word/2018/wordml/cex" xmlns:w16cid="http://schemas.microsoft.com/office/word/2016/wordml/cid" xmlns:w16="http://schemas.microsoft.com/office/word/2018/wordml" xmlns:w16du="http://schemas.microsoft.com/office/word/2023/wordml/word16du" xmlns:w16sdtdh="http://schemas.microsoft.com/office/word/2020/wordml/sdtdatahash" xmlns:w16se="http://schemas.microsoft.com/office/word/2015/wordml/symex" xmlns:wpg="http://schemas.microsoft.com/office/word/2010/wordprocessingGroup" xmlns:wpi="http://schemas.microsoft.com/office/word/2010/wordprocessingInk" xmlns:wne="http://schemas.microsoft.com/office/word/2006/wordml" xmlns:wps="http://schemas.microsoft.com/office/word/2010/wordprocessingShape" mc:Ignorable="w14 w15 w16se w16cid w16 w16cex w16sdtdh w16du wp14">
+<w:ftr xmlns:wpc="http://schemas.microsoft.com/office/word/2010/wordprocessingCanvas" xmlns:cx="http://schemas.microsoft.com/office/drawing/2014/chartex" xmlns:mc="http://schemas.openxmlformats.org/markup-compatibility/2006" xmlns:o="urn:schemas-microsoft-com:office:office" xmlns:r="http://schemas.openxmlformats.org/officeDocument/2006/relationships" xmlns:m="http://schemas.openxmlformats.org/officeDocument/2006/math" xmlns:v="urn:schemas-microsoft-com:vml" xmlns:wp14="http://schemas.microsoft.com/office/word/2010/wordprocessingDrawing" xmlns:wp="http://schemas.openxmlformats.org/drawingml/2006/wordprocessingDrawing" xmlns:w10="urn:schemas-microsoft-com:office:word" xmlns:w="http://schemas.openxmlformats.org/wordprocessingml/2006/main" xmlns:w14="http://schemas.microsoft.com/office/word/2010/wordml" xmlns:w15="http://schemas.microsoft.com/office/word/2012/wordml" xmlns:w16se="http://schemas.microsoft.com/office/word/2015/wordml/symex" xmlns:wpg="http://schemas.microsoft.com/office/word/2010/wordprocessingGroup" xmlns:wpi="http://schemas.microsoft.com/office/word/2010/wordprocessingInk" xmlns:wne="http://schemas.microsoft.com/office/word/2006/wordml" xmlns:wps="http://schemas.microsoft.com/office/word/2010/wordprocessingShape" mc:Ignorable="w14 w15 w16se wp14">
   <w:p>
     <w:pPr>
       <w:pStyle w:val="Footer"/>
@@ -15320,7 +15914,7 @@
 </file>
 
 <file path=word/footer19.xml><?xml version="1.0" encoding="utf-8"?>
-<w:ftr xmlns:wpc="http://schemas.microsoft.com/office/word/2010/wordprocessingCanvas" xmlns:cx="http://schemas.microsoft.com/office/drawing/2014/chartex" xmlns:cx1="http://schemas.microsoft.com/office/drawing/2015/9/8/chartex" xmlns:cx2="http://schemas.microsoft.com/office/drawing/2015/10/21/chartex" xmlns:cx3="http://schemas.microsoft.com/office/drawing/2016/5/9/chartex" xmlns:cx4="http://schemas.microsoft.com/office/drawing/2016/5/10/chartex" xmlns:cx5="http://schemas.microsoft.com/office/drawing/2016/5/11/chartex" xmlns:cx6="http://schemas.microsoft.com/office/drawing/2016/5/12/chartex" xmlns:cx7="http://schemas.microsoft.com/office/drawing/2016/5/13/chartex" xmlns:cx8="http://schemas.microsoft.com/office/drawing/2016/5/14/chartex" xmlns:mc="http://schemas.openxmlformats.org/markup-compatibility/2006" xmlns:aink="http://schemas.microsoft.com/office/drawing/2016/ink" xmlns:am3d="http://schemas.microsoft.com/office/drawing/2017/model3d" xmlns:o="urn:schemas-microsoft-com:office:office" xmlns:oel="http://schemas.microsoft.com/office/2019/extlst" xmlns:r="http://schemas.openxmlformats.org/officeDocument/2006/relationships" xmlns:m="http://schemas.openxmlformats.org/officeDocument/2006/math" xmlns:v="urn:schemas-microsoft-com:vml" xmlns:wp14="http://schemas.microsoft.com/office/word/2010/wordprocessingDrawing" xmlns:wp="http://schemas.openxmlformats.org/drawingml/2006/wordprocessingDrawing" xmlns:w10="urn:schemas-microsoft-com:office:word" xmlns:w="http://schemas.openxmlformats.org/wordprocessingml/2006/main" xmlns:w14="http://schemas.microsoft.com/office/word/2010/wordml" xmlns:w15="http://schemas.microsoft.com/office/word/2012/wordml" xmlns:w16cex="http://schemas.microsoft.com/office/word/2018/wordml/cex" xmlns:w16cid="http://schemas.microsoft.com/office/word/2016/wordml/cid" xmlns:w16="http://schemas.microsoft.com/office/word/2018/wordml" xmlns:w16du="http://schemas.microsoft.com/office/word/2023/wordml/word16du" xmlns:w16sdtdh="http://schemas.microsoft.com/office/word/2020/wordml/sdtdatahash" xmlns:w16se="http://schemas.microsoft.com/office/word/2015/wordml/symex" xmlns:wpg="http://schemas.microsoft.com/office/word/2010/wordprocessingGroup" xmlns:wpi="http://schemas.microsoft.com/office/word/2010/wordprocessingInk" xmlns:wne="http://schemas.microsoft.com/office/word/2006/wordml" xmlns:wps="http://schemas.microsoft.com/office/word/2010/wordprocessingShape" mc:Ignorable="w14 w15 w16se w16cid w16 w16cex w16sdtdh w16du wp14">
+<w:ftr xmlns:wpc="http://schemas.microsoft.com/office/word/2010/wordprocessingCanvas" xmlns:cx="http://schemas.microsoft.com/office/drawing/2014/chartex" xmlns:mc="http://schemas.openxmlformats.org/markup-compatibility/2006" xmlns:o="urn:schemas-microsoft-com:office:office" xmlns:r="http://schemas.openxmlformats.org/officeDocument/2006/relationships" xmlns:m="http://schemas.openxmlformats.org/officeDocument/2006/math" xmlns:v="urn:schemas-microsoft-com:vml" xmlns:wp14="http://schemas.microsoft.com/office/word/2010/wordprocessingDrawing" xmlns:wp="http://schemas.openxmlformats.org/drawingml/2006/wordprocessingDrawing" xmlns:w10="urn:schemas-microsoft-com:office:word" xmlns:w="http://schemas.openxmlformats.org/wordprocessingml/2006/main" xmlns:w14="http://schemas.microsoft.com/office/word/2010/wordml" xmlns:w15="http://schemas.microsoft.com/office/word/2012/wordml" xmlns:w16se="http://schemas.microsoft.com/office/word/2015/wordml/symex" xmlns:wpg="http://schemas.microsoft.com/office/word/2010/wordprocessingGroup" xmlns:wpi="http://schemas.microsoft.com/office/word/2010/wordprocessingInk" xmlns:wne="http://schemas.microsoft.com/office/word/2006/wordml" xmlns:wps="http://schemas.microsoft.com/office/word/2010/wordprocessingShape" mc:Ignorable="w14 w15 w16se wp14">
   <w:p>
     <w:pPr>
       <w:pStyle w:val="Footer"/>
@@ -15330,7 +15924,7 @@
 </file>
 
 <file path=word/footer2.xml><?xml version="1.0" encoding="utf-8"?>
-<w:ftr xmlns:wpc="http://schemas.microsoft.com/office/word/2010/wordprocessingCanvas" xmlns:cx="http://schemas.microsoft.com/office/drawing/2014/chartex" xmlns:cx1="http://schemas.microsoft.com/office/drawing/2015/9/8/chartex" xmlns:cx2="http://schemas.microsoft.com/office/drawing/2015/10/21/chartex" xmlns:cx3="http://schemas.microsoft.com/office/drawing/2016/5/9/chartex" xmlns:cx4="http://schemas.microsoft.com/office/drawing/2016/5/10/chartex" xmlns:cx5="http://schemas.microsoft.com/office/drawing/2016/5/11/chartex" xmlns:cx6="http://schemas.microsoft.com/office/drawing/2016/5/12/chartex" xmlns:cx7="http://schemas.microsoft.com/office/drawing/2016/5/13/chartex" xmlns:cx8="http://schemas.microsoft.com/office/drawing/2016/5/14/chartex" xmlns:mc="http://schemas.openxmlformats.org/markup-compatibility/2006" xmlns:aink="http://schemas.microsoft.com/office/drawing/2016/ink" xmlns:am3d="http://schemas.microsoft.com/office/drawing/2017/model3d" xmlns:o="urn:schemas-microsoft-com:office:office" xmlns:oel="http://schemas.microsoft.com/office/2019/extlst" xmlns:r="http://schemas.openxmlformats.org/officeDocument/2006/relationships" xmlns:m="http://schemas.openxmlformats.org/officeDocument/2006/math" xmlns:v="urn:schemas-microsoft-com:vml" xmlns:wp14="http://schemas.microsoft.com/office/word/2010/wordprocessingDrawing" xmlns:wp="http://schemas.openxmlformats.org/drawingml/2006/wordprocessingDrawing" xmlns:w10="urn:schemas-microsoft-com:office:word" xmlns:w="http://schemas.openxmlformats.org/wordprocessingml/2006/main" xmlns:w14="http://schemas.microsoft.com/office/word/2010/wordml" xmlns:w15="http://schemas.microsoft.com/office/word/2012/wordml" xmlns:w16cex="http://schemas.microsoft.com/office/word/2018/wordml/cex" xmlns:w16cid="http://schemas.microsoft.com/office/word/2016/wordml/cid" xmlns:w16="http://schemas.microsoft.com/office/word/2018/wordml" xmlns:w16du="http://schemas.microsoft.com/office/word/2023/wordml/word16du" xmlns:w16sdtdh="http://schemas.microsoft.com/office/word/2020/wordml/sdtdatahash" xmlns:w16se="http://schemas.microsoft.com/office/word/2015/wordml/symex" xmlns:wpg="http://schemas.microsoft.com/office/word/2010/wordprocessingGroup" xmlns:wpi="http://schemas.microsoft.com/office/word/2010/wordprocessingInk" xmlns:wne="http://schemas.microsoft.com/office/word/2006/wordml" xmlns:wps="http://schemas.microsoft.com/office/word/2010/wordprocessingShape" mc:Ignorable="w14 w15 w16se w16cid w16 w16cex w16sdtdh w16du wp14">
+<w:ftr xmlns:wpc="http://schemas.microsoft.com/office/word/2010/wordprocessingCanvas" xmlns:cx="http://schemas.microsoft.com/office/drawing/2014/chartex" xmlns:mc="http://schemas.openxmlformats.org/markup-compatibility/2006" xmlns:o="urn:schemas-microsoft-com:office:office" xmlns:r="http://schemas.openxmlformats.org/officeDocument/2006/relationships" xmlns:m="http://schemas.openxmlformats.org/officeDocument/2006/math" xmlns:v="urn:schemas-microsoft-com:vml" xmlns:wp14="http://schemas.microsoft.com/office/word/2010/wordprocessingDrawing" xmlns:wp="http://schemas.openxmlformats.org/drawingml/2006/wordprocessingDrawing" xmlns:w10="urn:schemas-microsoft-com:office:word" xmlns:w="http://schemas.openxmlformats.org/wordprocessingml/2006/main" xmlns:w14="http://schemas.microsoft.com/office/word/2010/wordml" xmlns:w15="http://schemas.microsoft.com/office/word/2012/wordml" xmlns:w16se="http://schemas.microsoft.com/office/word/2015/wordml/symex" xmlns:wpg="http://schemas.microsoft.com/office/word/2010/wordprocessingGroup" xmlns:wpi="http://schemas.microsoft.com/office/word/2010/wordprocessingInk" xmlns:wne="http://schemas.microsoft.com/office/word/2006/wordml" xmlns:wps="http://schemas.microsoft.com/office/word/2010/wordprocessingShape" mc:Ignorable="w14 w15 w16se wp14">
   <w:sdt>
     <w:sdtPr>
       <w:id w:val="823551797"/>
@@ -15387,7 +15981,7 @@
 </file>
 
 <file path=word/footer3.xml><?xml version="1.0" encoding="utf-8"?>
-<w:ftr xmlns:wpc="http://schemas.microsoft.com/office/word/2010/wordprocessingCanvas" xmlns:cx="http://schemas.microsoft.com/office/drawing/2014/chartex" xmlns:cx1="http://schemas.microsoft.com/office/drawing/2015/9/8/chartex" xmlns:cx2="http://schemas.microsoft.com/office/drawing/2015/10/21/chartex" xmlns:cx3="http://schemas.microsoft.com/office/drawing/2016/5/9/chartex" xmlns:cx4="http://schemas.microsoft.com/office/drawing/2016/5/10/chartex" xmlns:cx5="http://schemas.microsoft.com/office/drawing/2016/5/11/chartex" xmlns:cx6="http://schemas.microsoft.com/office/drawing/2016/5/12/chartex" xmlns:cx7="http://schemas.microsoft.com/office/drawing/2016/5/13/chartex" xmlns:cx8="http://schemas.microsoft.com/office/drawing/2016/5/14/chartex" xmlns:mc="http://schemas.openxmlformats.org/markup-compatibility/2006" xmlns:aink="http://schemas.microsoft.com/office/drawing/2016/ink" xmlns:am3d="http://schemas.microsoft.com/office/drawing/2017/model3d" xmlns:o="urn:schemas-microsoft-com:office:office" xmlns:oel="http://schemas.microsoft.com/office/2019/extlst" xmlns:r="http://schemas.openxmlformats.org/officeDocument/2006/relationships" xmlns:m="http://schemas.openxmlformats.org/officeDocument/2006/math" xmlns:v="urn:schemas-microsoft-com:vml" xmlns:wp14="http://schemas.microsoft.com/office/word/2010/wordprocessingDrawing" xmlns:wp="http://schemas.openxmlformats.org/drawingml/2006/wordprocessingDrawing" xmlns:w10="urn:schemas-microsoft-com:office:word" xmlns:w="http://schemas.openxmlformats.org/wordprocessingml/2006/main" xmlns:w14="http://schemas.microsoft.com/office/word/2010/wordml" xmlns:w15="http://schemas.microsoft.com/office/word/2012/wordml" xmlns:w16cex="http://schemas.microsoft.com/office/word/2018/wordml/cex" xmlns:w16cid="http://schemas.microsoft.com/office/word/2016/wordml/cid" xmlns:w16="http://schemas.microsoft.com/office/word/2018/wordml" xmlns:w16du="http://schemas.microsoft.com/office/word/2023/wordml/word16du" xmlns:w16sdtdh="http://schemas.microsoft.com/office/word/2020/wordml/sdtdatahash" xmlns:w16se="http://schemas.microsoft.com/office/word/2015/wordml/symex" xmlns:wpg="http://schemas.microsoft.com/office/word/2010/wordprocessingGroup" xmlns:wpi="http://schemas.microsoft.com/office/word/2010/wordprocessingInk" xmlns:wne="http://schemas.microsoft.com/office/word/2006/wordml" xmlns:wps="http://schemas.microsoft.com/office/word/2010/wordprocessingShape" mc:Ignorable="w14 w15 w16se w16cid w16 w16cex w16sdtdh w16du wp14">
+<w:ftr xmlns:wpc="http://schemas.microsoft.com/office/word/2010/wordprocessingCanvas" xmlns:cx="http://schemas.microsoft.com/office/drawing/2014/chartex" xmlns:mc="http://schemas.openxmlformats.org/markup-compatibility/2006" xmlns:o="urn:schemas-microsoft-com:office:office" xmlns:r="http://schemas.openxmlformats.org/officeDocument/2006/relationships" xmlns:m="http://schemas.openxmlformats.org/officeDocument/2006/math" xmlns:v="urn:schemas-microsoft-com:vml" xmlns:wp14="http://schemas.microsoft.com/office/word/2010/wordprocessingDrawing" xmlns:wp="http://schemas.openxmlformats.org/drawingml/2006/wordprocessingDrawing" xmlns:w10="urn:schemas-microsoft-com:office:word" xmlns:w="http://schemas.openxmlformats.org/wordprocessingml/2006/main" xmlns:w14="http://schemas.microsoft.com/office/word/2010/wordml" xmlns:w15="http://schemas.microsoft.com/office/word/2012/wordml" xmlns:w16se="http://schemas.microsoft.com/office/word/2015/wordml/symex" xmlns:wpg="http://schemas.microsoft.com/office/word/2010/wordprocessingGroup" xmlns:wpi="http://schemas.microsoft.com/office/word/2010/wordprocessingInk" xmlns:wne="http://schemas.microsoft.com/office/word/2006/wordml" xmlns:wps="http://schemas.microsoft.com/office/word/2010/wordprocessingShape" mc:Ignorable="w14 w15 w16se wp14">
   <w:sdt>
     <w:sdtPr>
       <w:id w:val="1579094333"/>
@@ -15444,7 +16038,7 @@
 </file>
 
 <file path=word/footer4.xml><?xml version="1.0" encoding="utf-8"?>
-<w:ftr xmlns:wpc="http://schemas.microsoft.com/office/word/2010/wordprocessingCanvas" xmlns:cx="http://schemas.microsoft.com/office/drawing/2014/chartex" xmlns:cx1="http://schemas.microsoft.com/office/drawing/2015/9/8/chartex" xmlns:cx2="http://schemas.microsoft.com/office/drawing/2015/10/21/chartex" xmlns:cx3="http://schemas.microsoft.com/office/drawing/2016/5/9/chartex" xmlns:cx4="http://schemas.microsoft.com/office/drawing/2016/5/10/chartex" xmlns:cx5="http://schemas.microsoft.com/office/drawing/2016/5/11/chartex" xmlns:cx6="http://schemas.microsoft.com/office/drawing/2016/5/12/chartex" xmlns:cx7="http://schemas.microsoft.com/office/drawing/2016/5/13/chartex" xmlns:cx8="http://schemas.microsoft.com/office/drawing/2016/5/14/chartex" xmlns:mc="http://schemas.openxmlformats.org/markup-compatibility/2006" xmlns:aink="http://schemas.microsoft.com/office/drawing/2016/ink" xmlns:am3d="http://schemas.microsoft.com/office/drawing/2017/model3d" xmlns:o="urn:schemas-microsoft-com:office:office" xmlns:oel="http://schemas.microsoft.com/office/2019/extlst" xmlns:r="http://schemas.openxmlformats.org/officeDocument/2006/relationships" xmlns:m="http://schemas.openxmlformats.org/officeDocument/2006/math" xmlns:v="urn:schemas-microsoft-com:vml" xmlns:wp14="http://schemas.microsoft.com/office/word/2010/wordprocessingDrawing" xmlns:wp="http://schemas.openxmlformats.org/drawingml/2006/wordprocessingDrawing" xmlns:w10="urn:schemas-microsoft-com:office:word" xmlns:w="http://schemas.openxmlformats.org/wordprocessingml/2006/main" xmlns:w14="http://schemas.microsoft.com/office/word/2010/wordml" xmlns:w15="http://schemas.microsoft.com/office/word/2012/wordml" xmlns:w16cex="http://schemas.microsoft.com/office/word/2018/wordml/cex" xmlns:w16cid="http://schemas.microsoft.com/office/word/2016/wordml/cid" xmlns:w16="http://schemas.microsoft.com/office/word/2018/wordml" xmlns:w16du="http://schemas.microsoft.com/office/word/2023/wordml/word16du" xmlns:w16sdtdh="http://schemas.microsoft.com/office/word/2020/wordml/sdtdatahash" xmlns:w16se="http://schemas.microsoft.com/office/word/2015/wordml/symex" xmlns:wpg="http://schemas.microsoft.com/office/word/2010/wordprocessingGroup" xmlns:wpi="http://schemas.microsoft.com/office/word/2010/wordprocessingInk" xmlns:wne="http://schemas.microsoft.com/office/word/2006/wordml" xmlns:wps="http://schemas.microsoft.com/office/word/2010/wordprocessingShape" mc:Ignorable="w14 w15 w16se w16cid w16 w16cex w16sdtdh w16du wp14">
+<w:ftr xmlns:wpc="http://schemas.microsoft.com/office/word/2010/wordprocessingCanvas" xmlns:cx="http://schemas.microsoft.com/office/drawing/2014/chartex" xmlns:mc="http://schemas.openxmlformats.org/markup-compatibility/2006" xmlns:o="urn:schemas-microsoft-com:office:office" xmlns:r="http://schemas.openxmlformats.org/officeDocument/2006/relationships" xmlns:m="http://schemas.openxmlformats.org/officeDocument/2006/math" xmlns:v="urn:schemas-microsoft-com:vml" xmlns:wp14="http://schemas.microsoft.com/office/word/2010/wordprocessingDrawing" xmlns:wp="http://schemas.openxmlformats.org/drawingml/2006/wordprocessingDrawing" xmlns:w10="urn:schemas-microsoft-com:office:word" xmlns:w="http://schemas.openxmlformats.org/wordprocessingml/2006/main" xmlns:w14="http://schemas.microsoft.com/office/word/2010/wordml" xmlns:w15="http://schemas.microsoft.com/office/word/2012/wordml" xmlns:w16se="http://schemas.microsoft.com/office/word/2015/wordml/symex" xmlns:wpg="http://schemas.microsoft.com/office/word/2010/wordprocessingGroup" xmlns:wpi="http://schemas.microsoft.com/office/word/2010/wordprocessingInk" xmlns:wne="http://schemas.microsoft.com/office/word/2006/wordml" xmlns:wps="http://schemas.microsoft.com/office/word/2010/wordprocessingShape" mc:Ignorable="w14 w15 w16se wp14">
   <w:sdt>
     <w:sdtPr>
       <w:id w:val="1807897076"/>
@@ -15501,7 +16095,7 @@
 </file>
 
 <file path=word/footer5.xml><?xml version="1.0" encoding="utf-8"?>
-<w:ftr xmlns:wpc="http://schemas.microsoft.com/office/word/2010/wordprocessingCanvas" xmlns:cx="http://schemas.microsoft.com/office/drawing/2014/chartex" xmlns:cx1="http://schemas.microsoft.com/office/drawing/2015/9/8/chartex" xmlns:cx2="http://schemas.microsoft.com/office/drawing/2015/10/21/chartex" xmlns:cx3="http://schemas.microsoft.com/office/drawing/2016/5/9/chartex" xmlns:cx4="http://schemas.microsoft.com/office/drawing/2016/5/10/chartex" xmlns:cx5="http://schemas.microsoft.com/office/drawing/2016/5/11/chartex" xmlns:cx6="http://schemas.microsoft.com/office/drawing/2016/5/12/chartex" xmlns:cx7="http://schemas.microsoft.com/office/drawing/2016/5/13/chartex" xmlns:cx8="http://schemas.microsoft.com/office/drawing/2016/5/14/chartex" xmlns:mc="http://schemas.openxmlformats.org/markup-compatibility/2006" xmlns:aink="http://schemas.microsoft.com/office/drawing/2016/ink" xmlns:am3d="http://schemas.microsoft.com/office/drawing/2017/model3d" xmlns:o="urn:schemas-microsoft-com:office:office" xmlns:oel="http://schemas.microsoft.com/office/2019/extlst" xmlns:r="http://schemas.openxmlformats.org/officeDocument/2006/relationships" xmlns:m="http://schemas.openxmlformats.org/officeDocument/2006/math" xmlns:v="urn:schemas-microsoft-com:vml" xmlns:wp14="http://schemas.microsoft.com/office/word/2010/wordprocessingDrawing" xmlns:wp="http://schemas.openxmlformats.org/drawingml/2006/wordprocessingDrawing" xmlns:w10="urn:schemas-microsoft-com:office:word" xmlns:w="http://schemas.openxmlformats.org/wordprocessingml/2006/main" xmlns:w14="http://schemas.microsoft.com/office/word/2010/wordml" xmlns:w15="http://schemas.microsoft.com/office/word/2012/wordml" xmlns:w16cex="http://schemas.microsoft.com/office/word/2018/wordml/cex" xmlns:w16cid="http://schemas.microsoft.com/office/word/2016/wordml/cid" xmlns:w16="http://schemas.microsoft.com/office/word/2018/wordml" xmlns:w16du="http://schemas.microsoft.com/office/word/2023/wordml/word16du" xmlns:w16sdtdh="http://schemas.microsoft.com/office/word/2020/wordml/sdtdatahash" xmlns:w16se="http://schemas.microsoft.com/office/word/2015/wordml/symex" xmlns:wpg="http://schemas.microsoft.com/office/word/2010/wordprocessingGroup" xmlns:wpi="http://schemas.microsoft.com/office/word/2010/wordprocessingInk" xmlns:wne="http://schemas.microsoft.com/office/word/2006/wordml" xmlns:wps="http://schemas.microsoft.com/office/word/2010/wordprocessingShape" mc:Ignorable="w14 w15 w16se w16cid w16 w16cex w16sdtdh w16du wp14">
+<w:ftr xmlns:wpc="http://schemas.microsoft.com/office/word/2010/wordprocessingCanvas" xmlns:cx="http://schemas.microsoft.com/office/drawing/2014/chartex" xmlns:mc="http://schemas.openxmlformats.org/markup-compatibility/2006" xmlns:o="urn:schemas-microsoft-com:office:office" xmlns:r="http://schemas.openxmlformats.org/officeDocument/2006/relationships" xmlns:m="http://schemas.openxmlformats.org/officeDocument/2006/math" xmlns:v="urn:schemas-microsoft-com:vml" xmlns:wp14="http://schemas.microsoft.com/office/word/2010/wordprocessingDrawing" xmlns:wp="http://schemas.openxmlformats.org/drawingml/2006/wordprocessingDrawing" xmlns:w10="urn:schemas-microsoft-com:office:word" xmlns:w="http://schemas.openxmlformats.org/wordprocessingml/2006/main" xmlns:w14="http://schemas.microsoft.com/office/word/2010/wordml" xmlns:w15="http://schemas.microsoft.com/office/word/2012/wordml" xmlns:w16se="http://schemas.microsoft.com/office/word/2015/wordml/symex" xmlns:wpg="http://schemas.microsoft.com/office/word/2010/wordprocessingGroup" xmlns:wpi="http://schemas.microsoft.com/office/word/2010/wordprocessingInk" xmlns:wne="http://schemas.microsoft.com/office/word/2006/wordml" xmlns:wps="http://schemas.microsoft.com/office/word/2010/wordprocessingShape" mc:Ignorable="w14 w15 w16se wp14">
   <w:sdt>
     <w:sdtPr>
       <w:id w:val="1791170430"/>
@@ -15558,7 +16152,7 @@
 </file>
 
 <file path=word/footer6.xml><?xml version="1.0" encoding="utf-8"?>
-<w:ftr xmlns:wpc="http://schemas.microsoft.com/office/word/2010/wordprocessingCanvas" xmlns:cx="http://schemas.microsoft.com/office/drawing/2014/chartex" xmlns:cx1="http://schemas.microsoft.com/office/drawing/2015/9/8/chartex" xmlns:cx2="http://schemas.microsoft.com/office/drawing/2015/10/21/chartex" xmlns:cx3="http://schemas.microsoft.com/office/drawing/2016/5/9/chartex" xmlns:cx4="http://schemas.microsoft.com/office/drawing/2016/5/10/chartex" xmlns:cx5="http://schemas.microsoft.com/office/drawing/2016/5/11/chartex" xmlns:cx6="http://schemas.microsoft.com/office/drawing/2016/5/12/chartex" xmlns:cx7="http://schemas.microsoft.com/office/drawing/2016/5/13/chartex" xmlns:cx8="http://schemas.microsoft.com/office/drawing/2016/5/14/chartex" xmlns:mc="http://schemas.openxmlformats.org/markup-compatibility/2006" xmlns:aink="http://schemas.microsoft.com/office/drawing/2016/ink" xmlns:am3d="http://schemas.microsoft.com/office/drawing/2017/model3d" xmlns:o="urn:schemas-microsoft-com:office:office" xmlns:oel="http://schemas.microsoft.com/office/2019/extlst" xmlns:r="http://schemas.openxmlformats.org/officeDocument/2006/relationships" xmlns:m="http://schemas.openxmlformats.org/officeDocument/2006/math" xmlns:v="urn:schemas-microsoft-com:vml" xmlns:wp14="http://schemas.microsoft.com/office/word/2010/wordprocessingDrawing" xmlns:wp="http://schemas.openxmlformats.org/drawingml/2006/wordprocessingDrawing" xmlns:w10="urn:schemas-microsoft-com:office:word" xmlns:w="http://schemas.openxmlformats.org/wordprocessingml/2006/main" xmlns:w14="http://schemas.microsoft.com/office/word/2010/wordml" xmlns:w15="http://schemas.microsoft.com/office/word/2012/wordml" xmlns:w16cex="http://schemas.microsoft.com/office/word/2018/wordml/cex" xmlns:w16cid="http://schemas.microsoft.com/office/word/2016/wordml/cid" xmlns:w16="http://schemas.microsoft.com/office/word/2018/wordml" xmlns:w16du="http://schemas.microsoft.com/office/word/2023/wordml/word16du" xmlns:w16sdtdh="http://schemas.microsoft.com/office/word/2020/wordml/sdtdatahash" xmlns:w16se="http://schemas.microsoft.com/office/word/2015/wordml/symex" xmlns:wpg="http://schemas.microsoft.com/office/word/2010/wordprocessingGroup" xmlns:wpi="http://schemas.microsoft.com/office/word/2010/wordprocessingInk" xmlns:wne="http://schemas.microsoft.com/office/word/2006/wordml" xmlns:wps="http://schemas.microsoft.com/office/word/2010/wordprocessingShape" mc:Ignorable="w14 w15 w16se w16cid w16 w16cex w16sdtdh w16du wp14">
+<w:ftr xmlns:wpc="http://schemas.microsoft.com/office/word/2010/wordprocessingCanvas" xmlns:cx="http://schemas.microsoft.com/office/drawing/2014/chartex" xmlns:mc="http://schemas.openxmlformats.org/markup-compatibility/2006" xmlns:o="urn:schemas-microsoft-com:office:office" xmlns:r="http://schemas.openxmlformats.org/officeDocument/2006/relationships" xmlns:m="http://schemas.openxmlformats.org/officeDocument/2006/math" xmlns:v="urn:schemas-microsoft-com:vml" xmlns:wp14="http://schemas.microsoft.com/office/word/2010/wordprocessingDrawing" xmlns:wp="http://schemas.openxmlformats.org/drawingml/2006/wordprocessingDrawing" xmlns:w10="urn:schemas-microsoft-com:office:word" xmlns:w="http://schemas.openxmlformats.org/wordprocessingml/2006/main" xmlns:w14="http://schemas.microsoft.com/office/word/2010/wordml" xmlns:w15="http://schemas.microsoft.com/office/word/2012/wordml" xmlns:w16se="http://schemas.microsoft.com/office/word/2015/wordml/symex" xmlns:wpg="http://schemas.microsoft.com/office/word/2010/wordprocessingGroup" xmlns:wpi="http://schemas.microsoft.com/office/word/2010/wordprocessingInk" xmlns:wne="http://schemas.microsoft.com/office/word/2006/wordml" xmlns:wps="http://schemas.microsoft.com/office/word/2010/wordprocessingShape" mc:Ignorable="w14 w15 w16se wp14">
   <w:sdt>
     <w:sdtPr>
       <w:id w:val="-882790797"/>
@@ -15600,7 +16194,7 @@
 </file>
 
 <file path=word/footer7.xml><?xml version="1.0" encoding="utf-8"?>
-<w:ftr xmlns:wpc="http://schemas.microsoft.com/office/word/2010/wordprocessingCanvas" xmlns:cx="http://schemas.microsoft.com/office/drawing/2014/chartex" xmlns:cx1="http://schemas.microsoft.com/office/drawing/2015/9/8/chartex" xmlns:cx2="http://schemas.microsoft.com/office/drawing/2015/10/21/chartex" xmlns:cx3="http://schemas.microsoft.com/office/drawing/2016/5/9/chartex" xmlns:cx4="http://schemas.microsoft.com/office/drawing/2016/5/10/chartex" xmlns:cx5="http://schemas.microsoft.com/office/drawing/2016/5/11/chartex" xmlns:cx6="http://schemas.microsoft.com/office/drawing/2016/5/12/chartex" xmlns:cx7="http://schemas.microsoft.com/office/drawing/2016/5/13/chartex" xmlns:cx8="http://schemas.microsoft.com/office/drawing/2016/5/14/chartex" xmlns:mc="http://schemas.openxmlformats.org/markup-compatibility/2006" xmlns:aink="http://schemas.microsoft.com/office/drawing/2016/ink" xmlns:am3d="http://schemas.microsoft.com/office/drawing/2017/model3d" xmlns:o="urn:schemas-microsoft-com:office:office" xmlns:oel="http://schemas.microsoft.com/office/2019/extlst" xmlns:r="http://schemas.openxmlformats.org/officeDocument/2006/relationships" xmlns:m="http://schemas.openxmlformats.org/officeDocument/2006/math" xmlns:v="urn:schemas-microsoft-com:vml" xmlns:wp14="http://schemas.microsoft.com/office/word/2010/wordprocessingDrawing" xmlns:wp="http://schemas.openxmlformats.org/drawingml/2006/wordprocessingDrawing" xmlns:w10="urn:schemas-microsoft-com:office:word" xmlns:w="http://schemas.openxmlformats.org/wordprocessingml/2006/main" xmlns:w14="http://schemas.microsoft.com/office/word/2010/wordml" xmlns:w15="http://schemas.microsoft.com/office/word/2012/wordml" xmlns:w16cex="http://schemas.microsoft.com/office/word/2018/wordml/cex" xmlns:w16cid="http://schemas.microsoft.com/office/word/2016/wordml/cid" xmlns:w16="http://schemas.microsoft.com/office/word/2018/wordml" xmlns:w16du="http://schemas.microsoft.com/office/word/2023/wordml/word16du" xmlns:w16sdtdh="http://schemas.microsoft.com/office/word/2020/wordml/sdtdatahash" xmlns:w16se="http://schemas.microsoft.com/office/word/2015/wordml/symex" xmlns:wpg="http://schemas.microsoft.com/office/word/2010/wordprocessingGroup" xmlns:wpi="http://schemas.microsoft.com/office/word/2010/wordprocessingInk" xmlns:wne="http://schemas.microsoft.com/office/word/2006/wordml" xmlns:wps="http://schemas.microsoft.com/office/word/2010/wordprocessingShape" mc:Ignorable="w14 w15 w16se w16cid w16 w16cex w16sdtdh w16du wp14">
+<w:ftr xmlns:wpc="http://schemas.microsoft.com/office/word/2010/wordprocessingCanvas" xmlns:cx="http://schemas.microsoft.com/office/drawing/2014/chartex" xmlns:mc="http://schemas.openxmlformats.org/markup-compatibility/2006" xmlns:o="urn:schemas-microsoft-com:office:office" xmlns:r="http://schemas.openxmlformats.org/officeDocument/2006/relationships" xmlns:m="http://schemas.openxmlformats.org/officeDocument/2006/math" xmlns:v="urn:schemas-microsoft-com:vml" xmlns:wp14="http://schemas.microsoft.com/office/word/2010/wordprocessingDrawing" xmlns:wp="http://schemas.openxmlformats.org/drawingml/2006/wordprocessingDrawing" xmlns:w10="urn:schemas-microsoft-com:office:word" xmlns:w="http://schemas.openxmlformats.org/wordprocessingml/2006/main" xmlns:w14="http://schemas.microsoft.com/office/word/2010/wordml" xmlns:w15="http://schemas.microsoft.com/office/word/2012/wordml" xmlns:w16se="http://schemas.microsoft.com/office/word/2015/wordml/symex" xmlns:wpg="http://schemas.microsoft.com/office/word/2010/wordprocessingGroup" xmlns:wpi="http://schemas.microsoft.com/office/word/2010/wordprocessingInk" xmlns:wne="http://schemas.microsoft.com/office/word/2006/wordml" xmlns:wps="http://schemas.microsoft.com/office/word/2010/wordprocessingShape" mc:Ignorable="w14 w15 w16se wp14">
   <w:sdt>
     <w:sdtPr>
       <w:id w:val="-651748785"/>
@@ -15657,7 +16251,7 @@
 </file>
 
 <file path=word/footer8.xml><?xml version="1.0" encoding="utf-8"?>
-<w:ftr xmlns:wpc="http://schemas.microsoft.com/office/word/2010/wordprocessingCanvas" xmlns:cx="http://schemas.microsoft.com/office/drawing/2014/chartex" xmlns:cx1="http://schemas.microsoft.com/office/drawing/2015/9/8/chartex" xmlns:cx2="http://schemas.microsoft.com/office/drawing/2015/10/21/chartex" xmlns:cx3="http://schemas.microsoft.com/office/drawing/2016/5/9/chartex" xmlns:cx4="http://schemas.microsoft.com/office/drawing/2016/5/10/chartex" xmlns:cx5="http://schemas.microsoft.com/office/drawing/2016/5/11/chartex" xmlns:cx6="http://schemas.microsoft.com/office/drawing/2016/5/12/chartex" xmlns:cx7="http://schemas.microsoft.com/office/drawing/2016/5/13/chartex" xmlns:cx8="http://schemas.microsoft.com/office/drawing/2016/5/14/chartex" xmlns:mc="http://schemas.openxmlformats.org/markup-compatibility/2006" xmlns:aink="http://schemas.microsoft.com/office/drawing/2016/ink" xmlns:am3d="http://schemas.microsoft.com/office/drawing/2017/model3d" xmlns:o="urn:schemas-microsoft-com:office:office" xmlns:oel="http://schemas.microsoft.com/office/2019/extlst" xmlns:r="http://schemas.openxmlformats.org/officeDocument/2006/relationships" xmlns:m="http://schemas.openxmlformats.org/officeDocument/2006/math" xmlns:v="urn:schemas-microsoft-com:vml" xmlns:wp14="http://schemas.microsoft.com/office/word/2010/wordprocessingDrawing" xmlns:wp="http://schemas.openxmlformats.org/drawingml/2006/wordprocessingDrawing" xmlns:w10="urn:schemas-microsoft-com:office:word" xmlns:w="http://schemas.openxmlformats.org/wordprocessingml/2006/main" xmlns:w14="http://schemas.microsoft.com/office/word/2010/wordml" xmlns:w15="http://schemas.microsoft.com/office/word/2012/wordml" xmlns:w16cex="http://schemas.microsoft.com/office/word/2018/wordml/cex" xmlns:w16cid="http://schemas.microsoft.com/office/word/2016/wordml/cid" xmlns:w16="http://schemas.microsoft.com/office/word/2018/wordml" xmlns:w16du="http://schemas.microsoft.com/office/word/2023/wordml/word16du" xmlns:w16sdtdh="http://schemas.microsoft.com/office/word/2020/wordml/sdtdatahash" xmlns:w16se="http://schemas.microsoft.com/office/word/2015/wordml/symex" xmlns:wpg="http://schemas.microsoft.com/office/word/2010/wordprocessingGroup" xmlns:wpi="http://schemas.microsoft.com/office/word/2010/wordprocessingInk" xmlns:wne="http://schemas.microsoft.com/office/word/2006/wordml" xmlns:wps="http://schemas.microsoft.com/office/word/2010/wordprocessingShape" mc:Ignorable="w14 w15 w16se w16cid w16 w16cex w16sdtdh w16du wp14">
+<w:ftr xmlns:wpc="http://schemas.microsoft.com/office/word/2010/wordprocessingCanvas" xmlns:cx="http://schemas.microsoft.com/office/drawing/2014/chartex" xmlns:mc="http://schemas.openxmlformats.org/markup-compatibility/2006" xmlns:o="urn:schemas-microsoft-com:office:office" xmlns:r="http://schemas.openxmlformats.org/officeDocument/2006/relationships" xmlns:m="http://schemas.openxmlformats.org/officeDocument/2006/math" xmlns:v="urn:schemas-microsoft-com:vml" xmlns:wp14="http://schemas.microsoft.com/office/word/2010/wordprocessingDrawing" xmlns:wp="http://schemas.openxmlformats.org/drawingml/2006/wordprocessingDrawing" xmlns:w10="urn:schemas-microsoft-com:office:word" xmlns:w="http://schemas.openxmlformats.org/wordprocessingml/2006/main" xmlns:w14="http://schemas.microsoft.com/office/word/2010/wordml" xmlns:w15="http://schemas.microsoft.com/office/word/2012/wordml" xmlns:w16se="http://schemas.microsoft.com/office/word/2015/wordml/symex" xmlns:wpg="http://schemas.microsoft.com/office/word/2010/wordprocessingGroup" xmlns:wpi="http://schemas.microsoft.com/office/word/2010/wordprocessingInk" xmlns:wne="http://schemas.microsoft.com/office/word/2006/wordml" xmlns:wps="http://schemas.microsoft.com/office/word/2010/wordprocessingShape" mc:Ignorable="w14 w15 w16se wp14">
   <w:sdt>
     <w:sdtPr>
       <w:id w:val="-544444895"/>
@@ -15714,7 +16308,7 @@
 </file>
 
 <file path=word/footer9.xml><?xml version="1.0" encoding="utf-8"?>
-<w:ftr xmlns:wpc="http://schemas.microsoft.com/office/word/2010/wordprocessingCanvas" xmlns:cx="http://schemas.microsoft.com/office/drawing/2014/chartex" xmlns:cx1="http://schemas.microsoft.com/office/drawing/2015/9/8/chartex" xmlns:cx2="http://schemas.microsoft.com/office/drawing/2015/10/21/chartex" xmlns:cx3="http://schemas.microsoft.com/office/drawing/2016/5/9/chartex" xmlns:cx4="http://schemas.microsoft.com/office/drawing/2016/5/10/chartex" xmlns:cx5="http://schemas.microsoft.com/office/drawing/2016/5/11/chartex" xmlns:cx6="http://schemas.microsoft.com/office/drawing/2016/5/12/chartex" xmlns:cx7="http://schemas.microsoft.com/office/drawing/2016/5/13/chartex" xmlns:cx8="http://schemas.microsoft.com/office/drawing/2016/5/14/chartex" xmlns:mc="http://schemas.openxmlformats.org/markup-compatibility/2006" xmlns:aink="http://schemas.microsoft.com/office/drawing/2016/ink" xmlns:am3d="http://schemas.microsoft.com/office/drawing/2017/model3d" xmlns:o="urn:schemas-microsoft-com:office:office" xmlns:oel="http://schemas.microsoft.com/office/2019/extlst" xmlns:r="http://schemas.openxmlformats.org/officeDocument/2006/relationships" xmlns:m="http://schemas.openxmlformats.org/officeDocument/2006/math" xmlns:v="urn:schemas-microsoft-com:vml" xmlns:wp14="http://schemas.microsoft.com/office/word/2010/wordprocessingDrawing" xmlns:wp="http://schemas.openxmlformats.org/drawingml/2006/wordprocessingDrawing" xmlns:w10="urn:schemas-microsoft-com:office:word" xmlns:w="http://schemas.openxmlformats.org/wordprocessingml/2006/main" xmlns:w14="http://schemas.microsoft.com/office/word/2010/wordml" xmlns:w15="http://schemas.microsoft.com/office/word/2012/wordml" xmlns:w16cex="http://schemas.microsoft.com/office/word/2018/wordml/cex" xmlns:w16cid="http://schemas.microsoft.com/office/word/2016/wordml/cid" xmlns:w16="http://schemas.microsoft.com/office/word/2018/wordml" xmlns:w16du="http://schemas.microsoft.com/office/word/2023/wordml/word16du" xmlns:w16sdtdh="http://schemas.microsoft.com/office/word/2020/wordml/sdtdatahash" xmlns:w16se="http://schemas.microsoft.com/office/word/2015/wordml/symex" xmlns:wpg="http://schemas.microsoft.com/office/word/2010/wordprocessingGroup" xmlns:wpi="http://schemas.microsoft.com/office/word/2010/wordprocessingInk" xmlns:wne="http://schemas.microsoft.com/office/word/2006/wordml" xmlns:wps="http://schemas.microsoft.com/office/word/2010/wordprocessingShape" mc:Ignorable="w14 w15 w16se w16cid w16 w16cex w16sdtdh w16du wp14">
+<w:ftr xmlns:wpc="http://schemas.microsoft.com/office/word/2010/wordprocessingCanvas" xmlns:cx="http://schemas.microsoft.com/office/drawing/2014/chartex" xmlns:mc="http://schemas.openxmlformats.org/markup-compatibility/2006" xmlns:o="urn:schemas-microsoft-com:office:office" xmlns:r="http://schemas.openxmlformats.org/officeDocument/2006/relationships" xmlns:m="http://schemas.openxmlformats.org/officeDocument/2006/math" xmlns:v="urn:schemas-microsoft-com:vml" xmlns:wp14="http://schemas.microsoft.com/office/word/2010/wordprocessingDrawing" xmlns:wp="http://schemas.openxmlformats.org/drawingml/2006/wordprocessingDrawing" xmlns:w10="urn:schemas-microsoft-com:office:word" xmlns:w="http://schemas.openxmlformats.org/wordprocessingml/2006/main" xmlns:w14="http://schemas.microsoft.com/office/word/2010/wordml" xmlns:w15="http://schemas.microsoft.com/office/word/2012/wordml" xmlns:w16se="http://schemas.microsoft.com/office/word/2015/wordml/symex" xmlns:wpg="http://schemas.microsoft.com/office/word/2010/wordprocessingGroup" xmlns:wpi="http://schemas.microsoft.com/office/word/2010/wordprocessingInk" xmlns:wne="http://schemas.microsoft.com/office/word/2006/wordml" xmlns:wps="http://schemas.microsoft.com/office/word/2010/wordprocessingShape" mc:Ignorable="w14 w15 w16se wp14">
   <w:sdt>
     <w:sdtPr>
       <w:id w:val="-1923330234"/>
@@ -15771,7 +16365,7 @@
 </file>
 
 <file path=word/footnotes.xml><?xml version="1.0" encoding="utf-8"?>
-<w:footnotes xmlns:wpc="http://schemas.microsoft.com/office/word/2010/wordprocessingCanvas" xmlns:cx="http://schemas.microsoft.com/office/drawing/2014/chartex" xmlns:cx1="http://schemas.microsoft.com/office/drawing/2015/9/8/chartex" xmlns:cx2="http://schemas.microsoft.com/office/drawing/2015/10/21/chartex" xmlns:cx3="http://schemas.microsoft.com/office/drawing/2016/5/9/chartex" xmlns:cx4="http://schemas.microsoft.com/office/drawing/2016/5/10/chartex" xmlns:cx5="http://schemas.microsoft.com/office/drawing/2016/5/11/chartex" xmlns:cx6="http://schemas.microsoft.com/office/drawing/2016/5/12/chartex" xmlns:cx7="http://schemas.microsoft.com/office/drawing/2016/5/13/chartex" xmlns:cx8="http://schemas.microsoft.com/office/drawing/2016/5/14/chartex" xmlns:mc="http://schemas.openxmlformats.org/markup-compatibility/2006" xmlns:aink="http://schemas.microsoft.com/office/drawing/2016/ink" xmlns:am3d="http://schemas.microsoft.com/office/drawing/2017/model3d" xmlns:o="urn:schemas-microsoft-com:office:office" xmlns:oel="http://schemas.microsoft.com/office/2019/extlst" xmlns:r="http://schemas.openxmlformats.org/officeDocument/2006/relationships" xmlns:m="http://schemas.openxmlformats.org/officeDocument/2006/math" xmlns:v="urn:schemas-microsoft-com:vml" xmlns:wp14="http://schemas.microsoft.com/office/word/2010/wordprocessingDrawing" xmlns:wp="http://schemas.openxmlformats.org/drawingml/2006/wordprocessingDrawing" xmlns:w10="urn:schemas-microsoft-com:office:word" xmlns:w="http://schemas.openxmlformats.org/wordprocessingml/2006/main" xmlns:w14="http://schemas.microsoft.com/office/word/2010/wordml" xmlns:w15="http://schemas.microsoft.com/office/word/2012/wordml" xmlns:w16cex="http://schemas.microsoft.com/office/word/2018/wordml/cex" xmlns:w16cid="http://schemas.microsoft.com/office/word/2016/wordml/cid" xmlns:w16="http://schemas.microsoft.com/office/word/2018/wordml" xmlns:w16du="http://schemas.microsoft.com/office/word/2023/wordml/word16du" xmlns:w16sdtdh="http://schemas.microsoft.com/office/word/2020/wordml/sdtdatahash" xmlns:w16se="http://schemas.microsoft.com/office/word/2015/wordml/symex" xmlns:wpg="http://schemas.microsoft.com/office/word/2010/wordprocessingGroup" xmlns:wpi="http://schemas.microsoft.com/office/word/2010/wordprocessingInk" xmlns:wne="http://schemas.microsoft.com/office/word/2006/wordml" xmlns:wps="http://schemas.microsoft.com/office/word/2010/wordprocessingShape" mc:Ignorable="w14 w15 w16se w16cid w16 w16cex w16sdtdh w16du wp14">
+<w:footnotes xmlns:wpc="http://schemas.microsoft.com/office/word/2010/wordprocessingCanvas" xmlns:cx="http://schemas.microsoft.com/office/drawing/2014/chartex" xmlns:mc="http://schemas.openxmlformats.org/markup-compatibility/2006" xmlns:o="urn:schemas-microsoft-com:office:office" xmlns:r="http://schemas.openxmlformats.org/officeDocument/2006/relationships" xmlns:m="http://schemas.openxmlformats.org/officeDocument/2006/math" xmlns:v="urn:schemas-microsoft-com:vml" xmlns:wp14="http://schemas.microsoft.com/office/word/2010/wordprocessingDrawing" xmlns:wp="http://schemas.openxmlformats.org/drawingml/2006/wordprocessingDrawing" xmlns:w10="urn:schemas-microsoft-com:office:word" xmlns:w="http://schemas.openxmlformats.org/wordprocessingml/2006/main" xmlns:w14="http://schemas.microsoft.com/office/word/2010/wordml" xmlns:w15="http://schemas.microsoft.com/office/word/2012/wordml" xmlns:w16se="http://schemas.microsoft.com/office/word/2015/wordml/symex" xmlns:wpg="http://schemas.microsoft.com/office/word/2010/wordprocessingGroup" xmlns:wpi="http://schemas.microsoft.com/office/word/2010/wordprocessingInk" xmlns:wne="http://schemas.microsoft.com/office/word/2006/wordml" xmlns:wps="http://schemas.microsoft.com/office/word/2010/wordprocessingShape" mc:Ignorable="w14 w15 w16se wp14">
   <w:footnote w:type="separator" w:id="-1">
     <w:p>
       <w:pPr>
@@ -15796,7 +16390,7 @@
 </file>
 
 <file path=word/header1.xml><?xml version="1.0" encoding="utf-8"?>
-<w:hdr xmlns:wpc="http://schemas.microsoft.com/office/word/2010/wordprocessingCanvas" xmlns:cx="http://schemas.microsoft.com/office/drawing/2014/chartex" xmlns:cx1="http://schemas.microsoft.com/office/drawing/2015/9/8/chartex" xmlns:cx2="http://schemas.microsoft.com/office/drawing/2015/10/21/chartex" xmlns:cx3="http://schemas.microsoft.com/office/drawing/2016/5/9/chartex" xmlns:cx4="http://schemas.microsoft.com/office/drawing/2016/5/10/chartex" xmlns:cx5="http://schemas.microsoft.com/office/drawing/2016/5/11/chartex" xmlns:cx6="http://schemas.microsoft.com/office/drawing/2016/5/12/chartex" xmlns:cx7="http://schemas.microsoft.com/office/drawing/2016/5/13/chartex" xmlns:cx8="http://schemas.microsoft.com/office/drawing/2016/5/14/chartex" xmlns:mc="http://schemas.openxmlformats.org/markup-compatibility/2006" xmlns:aink="http://schemas.microsoft.com/office/drawing/2016/ink" xmlns:am3d="http://schemas.microsoft.com/office/drawing/2017/model3d" xmlns:o="urn:schemas-microsoft-com:office:office" xmlns:oel="http://schemas.microsoft.com/office/2019/extlst" xmlns:r="http://schemas.openxmlformats.org/officeDocument/2006/relationships" xmlns:m="http://schemas.openxmlformats.org/officeDocument/2006/math" xmlns:v="urn:schemas-microsoft-com:vml" xmlns:wp14="http://schemas.microsoft.com/office/word/2010/wordprocessingDrawing" xmlns:wp="http://schemas.openxmlformats.org/drawingml/2006/wordprocessingDrawing" xmlns:w10="urn:schemas-microsoft-com:office:word" xmlns:w="http://schemas.openxmlformats.org/wordprocessingml/2006/main" xmlns:w14="http://schemas.microsoft.com/office/word/2010/wordml" xmlns:w15="http://schemas.microsoft.com/office/word/2012/wordml" xmlns:w16cex="http://schemas.microsoft.com/office/word/2018/wordml/cex" xmlns:w16cid="http://schemas.microsoft.com/office/word/2016/wordml/cid" xmlns:w16="http://schemas.microsoft.com/office/word/2018/wordml" xmlns:w16du="http://schemas.microsoft.com/office/word/2023/wordml/word16du" xmlns:w16sdtdh="http://schemas.microsoft.com/office/word/2020/wordml/sdtdatahash" xmlns:w16se="http://schemas.microsoft.com/office/word/2015/wordml/symex" xmlns:wpg="http://schemas.microsoft.com/office/word/2010/wordprocessingGroup" xmlns:wpi="http://schemas.microsoft.com/office/word/2010/wordprocessingInk" xmlns:wne="http://schemas.microsoft.com/office/word/2006/wordml" xmlns:wps="http://schemas.microsoft.com/office/word/2010/wordprocessingShape" mc:Ignorable="w14 w15 w16se w16cid w16 w16cex w16sdtdh w16du wp14">
+<w:hdr xmlns:wpc="http://schemas.microsoft.com/office/word/2010/wordprocessingCanvas" xmlns:cx="http://schemas.microsoft.com/office/drawing/2014/chartex" xmlns:mc="http://schemas.openxmlformats.org/markup-compatibility/2006" xmlns:o="urn:schemas-microsoft-com:office:office" xmlns:r="http://schemas.openxmlformats.org/officeDocument/2006/relationships" xmlns:m="http://schemas.openxmlformats.org/officeDocument/2006/math" xmlns:v="urn:schemas-microsoft-com:vml" xmlns:wp14="http://schemas.microsoft.com/office/word/2010/wordprocessingDrawing" xmlns:wp="http://schemas.openxmlformats.org/drawingml/2006/wordprocessingDrawing" xmlns:w10="urn:schemas-microsoft-com:office:word" xmlns:w="http://schemas.openxmlformats.org/wordprocessingml/2006/main" xmlns:w14="http://schemas.microsoft.com/office/word/2010/wordml" xmlns:w15="http://schemas.microsoft.com/office/word/2012/wordml" xmlns:w16se="http://schemas.microsoft.com/office/word/2015/wordml/symex" xmlns:wpg="http://schemas.microsoft.com/office/word/2010/wordprocessingGroup" xmlns:wpi="http://schemas.microsoft.com/office/word/2010/wordprocessingInk" xmlns:wne="http://schemas.microsoft.com/office/word/2006/wordml" xmlns:wps="http://schemas.microsoft.com/office/word/2010/wordprocessingShape" mc:Ignorable="w14 w15 w16se wp14">
   <w:p>
     <w:pPr>
       <w:pStyle w:val="Header"/>
@@ -15807,7 +16401,7 @@
 </file>
 
 <file path=word/header10.xml><?xml version="1.0" encoding="utf-8"?>
-<w:hdr xmlns:wpc="http://schemas.microsoft.com/office/word/2010/wordprocessingCanvas" xmlns:cx="http://schemas.microsoft.com/office/drawing/2014/chartex" xmlns:cx1="http://schemas.microsoft.com/office/drawing/2015/9/8/chartex" xmlns:cx2="http://schemas.microsoft.com/office/drawing/2015/10/21/chartex" xmlns:cx3="http://schemas.microsoft.com/office/drawing/2016/5/9/chartex" xmlns:cx4="http://schemas.microsoft.com/office/drawing/2016/5/10/chartex" xmlns:cx5="http://schemas.microsoft.com/office/drawing/2016/5/11/chartex" xmlns:cx6="http://schemas.microsoft.com/office/drawing/2016/5/12/chartex" xmlns:cx7="http://schemas.microsoft.com/office/drawing/2016/5/13/chartex" xmlns:cx8="http://schemas.microsoft.com/office/drawing/2016/5/14/chartex" xmlns:mc="http://schemas.openxmlformats.org/markup-compatibility/2006" xmlns:aink="http://schemas.microsoft.com/office/drawing/2016/ink" xmlns:am3d="http://schemas.microsoft.com/office/drawing/2017/model3d" xmlns:o="urn:schemas-microsoft-com:office:office" xmlns:oel="http://schemas.microsoft.com/office/2019/extlst" xmlns:r="http://schemas.openxmlformats.org/officeDocument/2006/relationships" xmlns:m="http://schemas.openxmlformats.org/officeDocument/2006/math" xmlns:v="urn:schemas-microsoft-com:vml" xmlns:wp14="http://schemas.microsoft.com/office/word/2010/wordprocessingDrawing" xmlns:wp="http://schemas.openxmlformats.org/drawingml/2006/wordprocessingDrawing" xmlns:w10="urn:schemas-microsoft-com:office:word" xmlns:w="http://schemas.openxmlformats.org/wordprocessingml/2006/main" xmlns:w14="http://schemas.microsoft.com/office/word/2010/wordml" xmlns:w15="http://schemas.microsoft.com/office/word/2012/wordml" xmlns:w16cex="http://schemas.microsoft.com/office/word/2018/wordml/cex" xmlns:w16cid="http://schemas.microsoft.com/office/word/2016/wordml/cid" xmlns:w16="http://schemas.microsoft.com/office/word/2018/wordml" xmlns:w16du="http://schemas.microsoft.com/office/word/2023/wordml/word16du" xmlns:w16sdtdh="http://schemas.microsoft.com/office/word/2020/wordml/sdtdatahash" xmlns:w16se="http://schemas.microsoft.com/office/word/2015/wordml/symex" xmlns:wpg="http://schemas.microsoft.com/office/word/2010/wordprocessingGroup" xmlns:wpi="http://schemas.microsoft.com/office/word/2010/wordprocessingInk" xmlns:wne="http://schemas.microsoft.com/office/word/2006/wordml" xmlns:wps="http://schemas.microsoft.com/office/word/2010/wordprocessingShape" mc:Ignorable="w14 w15 w16se w16cid w16 w16cex w16sdtdh w16du wp14">
+<w:hdr xmlns:wpc="http://schemas.microsoft.com/office/word/2010/wordprocessingCanvas" xmlns:cx="http://schemas.microsoft.com/office/drawing/2014/chartex" xmlns:mc="http://schemas.openxmlformats.org/markup-compatibility/2006" xmlns:o="urn:schemas-microsoft-com:office:office" xmlns:r="http://schemas.openxmlformats.org/officeDocument/2006/relationships" xmlns:m="http://schemas.openxmlformats.org/officeDocument/2006/math" xmlns:v="urn:schemas-microsoft-com:vml" xmlns:wp14="http://schemas.microsoft.com/office/word/2010/wordprocessingDrawing" xmlns:wp="http://schemas.openxmlformats.org/drawingml/2006/wordprocessingDrawing" xmlns:w10="urn:schemas-microsoft-com:office:word" xmlns:w="http://schemas.openxmlformats.org/wordprocessingml/2006/main" xmlns:w14="http://schemas.microsoft.com/office/word/2010/wordml" xmlns:w15="http://schemas.microsoft.com/office/word/2012/wordml" xmlns:w16se="http://schemas.microsoft.com/office/word/2015/wordml/symex" xmlns:wpg="http://schemas.microsoft.com/office/word/2010/wordprocessingGroup" xmlns:wpi="http://schemas.microsoft.com/office/word/2010/wordprocessingInk" xmlns:wne="http://schemas.microsoft.com/office/word/2006/wordml" xmlns:wps="http://schemas.microsoft.com/office/word/2010/wordprocessingShape" mc:Ignorable="w14 w15 w16se wp14">
   <w:p>
     <w:pPr>
       <w:pStyle w:val="HeaderLampiran"/>
@@ -15835,7 +16429,7 @@
 </file>
 
 <file path=word/header11.xml><?xml version="1.0" encoding="utf-8"?>
-<w:hdr xmlns:wpc="http://schemas.microsoft.com/office/word/2010/wordprocessingCanvas" xmlns:cx="http://schemas.microsoft.com/office/drawing/2014/chartex" xmlns:cx1="http://schemas.microsoft.com/office/drawing/2015/9/8/chartex" xmlns:cx2="http://schemas.microsoft.com/office/drawing/2015/10/21/chartex" xmlns:cx3="http://schemas.microsoft.com/office/drawing/2016/5/9/chartex" xmlns:cx4="http://schemas.microsoft.com/office/drawing/2016/5/10/chartex" xmlns:cx5="http://schemas.microsoft.com/office/drawing/2016/5/11/chartex" xmlns:cx6="http://schemas.microsoft.com/office/drawing/2016/5/12/chartex" xmlns:cx7="http://schemas.microsoft.com/office/drawing/2016/5/13/chartex" xmlns:cx8="http://schemas.microsoft.com/office/drawing/2016/5/14/chartex" xmlns:mc="http://schemas.openxmlformats.org/markup-compatibility/2006" xmlns:aink="http://schemas.microsoft.com/office/drawing/2016/ink" xmlns:am3d="http://schemas.microsoft.com/office/drawing/2017/model3d" xmlns:o="urn:schemas-microsoft-com:office:office" xmlns:oel="http://schemas.microsoft.com/office/2019/extlst" xmlns:r="http://schemas.openxmlformats.org/officeDocument/2006/relationships" xmlns:m="http://schemas.openxmlformats.org/officeDocument/2006/math" xmlns:v="urn:schemas-microsoft-com:vml" xmlns:wp14="http://schemas.microsoft.com/office/word/2010/wordprocessingDrawing" xmlns:wp="http://schemas.openxmlformats.org/drawingml/2006/wordprocessingDrawing" xmlns:w10="urn:schemas-microsoft-com:office:word" xmlns:w="http://schemas.openxmlformats.org/wordprocessingml/2006/main" xmlns:w14="http://schemas.microsoft.com/office/word/2010/wordml" xmlns:w15="http://schemas.microsoft.com/office/word/2012/wordml" xmlns:w16cex="http://schemas.microsoft.com/office/word/2018/wordml/cex" xmlns:w16cid="http://schemas.microsoft.com/office/word/2016/wordml/cid" xmlns:w16="http://schemas.microsoft.com/office/word/2018/wordml" xmlns:w16du="http://schemas.microsoft.com/office/word/2023/wordml/word16du" xmlns:w16sdtdh="http://schemas.microsoft.com/office/word/2020/wordml/sdtdatahash" xmlns:w16se="http://schemas.microsoft.com/office/word/2015/wordml/symex" xmlns:wpg="http://schemas.microsoft.com/office/word/2010/wordprocessingGroup" xmlns:wpi="http://schemas.microsoft.com/office/word/2010/wordprocessingInk" xmlns:wne="http://schemas.microsoft.com/office/word/2006/wordml" xmlns:wps="http://schemas.microsoft.com/office/word/2010/wordprocessingShape" mc:Ignorable="w14 w15 w16se w16cid w16 w16cex w16sdtdh w16du wp14">
+<w:hdr xmlns:wpc="http://schemas.microsoft.com/office/word/2010/wordprocessingCanvas" xmlns:cx="http://schemas.microsoft.com/office/drawing/2014/chartex" xmlns:mc="http://schemas.openxmlformats.org/markup-compatibility/2006" xmlns:o="urn:schemas-microsoft-com:office:office" xmlns:r="http://schemas.openxmlformats.org/officeDocument/2006/relationships" xmlns:m="http://schemas.openxmlformats.org/officeDocument/2006/math" xmlns:v="urn:schemas-microsoft-com:vml" xmlns:wp14="http://schemas.microsoft.com/office/word/2010/wordprocessingDrawing" xmlns:wp="http://schemas.openxmlformats.org/drawingml/2006/wordprocessingDrawing" xmlns:w10="urn:schemas-microsoft-com:office:word" xmlns:w="http://schemas.openxmlformats.org/wordprocessingml/2006/main" xmlns:w14="http://schemas.microsoft.com/office/word/2010/wordml" xmlns:w15="http://schemas.microsoft.com/office/word/2012/wordml" xmlns:w16se="http://schemas.microsoft.com/office/word/2015/wordml/symex" xmlns:wpg="http://schemas.microsoft.com/office/word/2010/wordprocessingGroup" xmlns:wpi="http://schemas.microsoft.com/office/word/2010/wordprocessingInk" xmlns:wne="http://schemas.microsoft.com/office/word/2006/wordml" xmlns:wps="http://schemas.microsoft.com/office/word/2010/wordprocessingShape" mc:Ignorable="w14 w15 w16se wp14">
   <w:p>
     <w:pPr>
       <w:pStyle w:val="HeaderLampiran"/>
@@ -15854,7 +16448,7 @@
 </file>
 
 <file path=word/header12.xml><?xml version="1.0" encoding="utf-8"?>
-<w:hdr xmlns:wpc="http://schemas.microsoft.com/office/word/2010/wordprocessingCanvas" xmlns:cx="http://schemas.microsoft.com/office/drawing/2014/chartex" xmlns:cx1="http://schemas.microsoft.com/office/drawing/2015/9/8/chartex" xmlns:cx2="http://schemas.microsoft.com/office/drawing/2015/10/21/chartex" xmlns:cx3="http://schemas.microsoft.com/office/drawing/2016/5/9/chartex" xmlns:cx4="http://schemas.microsoft.com/office/drawing/2016/5/10/chartex" xmlns:cx5="http://schemas.microsoft.com/office/drawing/2016/5/11/chartex" xmlns:cx6="http://schemas.microsoft.com/office/drawing/2016/5/12/chartex" xmlns:cx7="http://schemas.microsoft.com/office/drawing/2016/5/13/chartex" xmlns:cx8="http://schemas.microsoft.com/office/drawing/2016/5/14/chartex" xmlns:mc="http://schemas.openxmlformats.org/markup-compatibility/2006" xmlns:aink="http://schemas.microsoft.com/office/drawing/2016/ink" xmlns:am3d="http://schemas.microsoft.com/office/drawing/2017/model3d" xmlns:o="urn:schemas-microsoft-com:office:office" xmlns:oel="http://schemas.microsoft.com/office/2019/extlst" xmlns:r="http://schemas.openxmlformats.org/officeDocument/2006/relationships" xmlns:m="http://schemas.openxmlformats.org/officeDocument/2006/math" xmlns:v="urn:schemas-microsoft-com:vml" xmlns:wp14="http://schemas.microsoft.com/office/word/2010/wordprocessingDrawing" xmlns:wp="http://schemas.openxmlformats.org/drawingml/2006/wordprocessingDrawing" xmlns:w10="urn:schemas-microsoft-com:office:word" xmlns:w="http://schemas.openxmlformats.org/wordprocessingml/2006/main" xmlns:w14="http://schemas.microsoft.com/office/word/2010/wordml" xmlns:w15="http://schemas.microsoft.com/office/word/2012/wordml" xmlns:w16cex="http://schemas.microsoft.com/office/word/2018/wordml/cex" xmlns:w16cid="http://schemas.microsoft.com/office/word/2016/wordml/cid" xmlns:w16="http://schemas.microsoft.com/office/word/2018/wordml" xmlns:w16du="http://schemas.microsoft.com/office/word/2023/wordml/word16du" xmlns:w16sdtdh="http://schemas.microsoft.com/office/word/2020/wordml/sdtdatahash" xmlns:w16se="http://schemas.microsoft.com/office/word/2015/wordml/symex" xmlns:wpg="http://schemas.microsoft.com/office/word/2010/wordprocessingGroup" xmlns:wpi="http://schemas.microsoft.com/office/word/2010/wordprocessingInk" xmlns:wne="http://schemas.microsoft.com/office/word/2006/wordml" xmlns:wps="http://schemas.microsoft.com/office/word/2010/wordprocessingShape" mc:Ignorable="w14 w15 w16se w16cid w16 w16cex w16sdtdh w16du wp14">
+<w:hdr xmlns:wpc="http://schemas.microsoft.com/office/word/2010/wordprocessingCanvas" xmlns:cx="http://schemas.microsoft.com/office/drawing/2014/chartex" xmlns:mc="http://schemas.openxmlformats.org/markup-compatibility/2006" xmlns:o="urn:schemas-microsoft-com:office:office" xmlns:r="http://schemas.openxmlformats.org/officeDocument/2006/relationships" xmlns:m="http://schemas.openxmlformats.org/officeDocument/2006/math" xmlns:v="urn:schemas-microsoft-com:vml" xmlns:wp14="http://schemas.microsoft.com/office/word/2010/wordprocessingDrawing" xmlns:wp="http://schemas.openxmlformats.org/drawingml/2006/wordprocessingDrawing" xmlns:w10="urn:schemas-microsoft-com:office:word" xmlns:w="http://schemas.openxmlformats.org/wordprocessingml/2006/main" xmlns:w14="http://schemas.microsoft.com/office/word/2010/wordml" xmlns:w15="http://schemas.microsoft.com/office/word/2012/wordml" xmlns:w16se="http://schemas.microsoft.com/office/word/2015/wordml/symex" xmlns:wpg="http://schemas.microsoft.com/office/word/2010/wordprocessingGroup" xmlns:wpi="http://schemas.microsoft.com/office/word/2010/wordprocessingInk" xmlns:wne="http://schemas.microsoft.com/office/word/2006/wordml" xmlns:wps="http://schemas.microsoft.com/office/word/2010/wordprocessingShape" mc:Ignorable="w14 w15 w16se wp14">
   <w:sdt>
     <w:sdtPr>
       <w:id w:val="-583612600"/>
@@ -15908,7 +16502,7 @@
 </file>
 
 <file path=word/header13.xml><?xml version="1.0" encoding="utf-8"?>
-<w:hdr xmlns:wpc="http://schemas.microsoft.com/office/word/2010/wordprocessingCanvas" xmlns:cx="http://schemas.microsoft.com/office/drawing/2014/chartex" xmlns:cx1="http://schemas.microsoft.com/office/drawing/2015/9/8/chartex" xmlns:cx2="http://schemas.microsoft.com/office/drawing/2015/10/21/chartex" xmlns:cx3="http://schemas.microsoft.com/office/drawing/2016/5/9/chartex" xmlns:cx4="http://schemas.microsoft.com/office/drawing/2016/5/10/chartex" xmlns:cx5="http://schemas.microsoft.com/office/drawing/2016/5/11/chartex" xmlns:cx6="http://schemas.microsoft.com/office/drawing/2016/5/12/chartex" xmlns:cx7="http://schemas.microsoft.com/office/drawing/2016/5/13/chartex" xmlns:cx8="http://schemas.microsoft.com/office/drawing/2016/5/14/chartex" xmlns:mc="http://schemas.openxmlformats.org/markup-compatibility/2006" xmlns:aink="http://schemas.microsoft.com/office/drawing/2016/ink" xmlns:am3d="http://schemas.microsoft.com/office/drawing/2017/model3d" xmlns:o="urn:schemas-microsoft-com:office:office" xmlns:oel="http://schemas.microsoft.com/office/2019/extlst" xmlns:r="http://schemas.openxmlformats.org/officeDocument/2006/relationships" xmlns:m="http://schemas.openxmlformats.org/officeDocument/2006/math" xmlns:v="urn:schemas-microsoft-com:vml" xmlns:wp14="http://schemas.microsoft.com/office/word/2010/wordprocessingDrawing" xmlns:wp="http://schemas.openxmlformats.org/drawingml/2006/wordprocessingDrawing" xmlns:w10="urn:schemas-microsoft-com:office:word" xmlns:w="http://schemas.openxmlformats.org/wordprocessingml/2006/main" xmlns:w14="http://schemas.microsoft.com/office/word/2010/wordml" xmlns:w15="http://schemas.microsoft.com/office/word/2012/wordml" xmlns:w16cex="http://schemas.microsoft.com/office/word/2018/wordml/cex" xmlns:w16cid="http://schemas.microsoft.com/office/word/2016/wordml/cid" xmlns:w16="http://schemas.microsoft.com/office/word/2018/wordml" xmlns:w16du="http://schemas.microsoft.com/office/word/2023/wordml/word16du" xmlns:w16sdtdh="http://schemas.microsoft.com/office/word/2020/wordml/sdtdatahash" xmlns:w16se="http://schemas.microsoft.com/office/word/2015/wordml/symex" xmlns:wpg="http://schemas.microsoft.com/office/word/2010/wordprocessingGroup" xmlns:wpi="http://schemas.microsoft.com/office/word/2010/wordprocessingInk" xmlns:wne="http://schemas.microsoft.com/office/word/2006/wordml" xmlns:wps="http://schemas.microsoft.com/office/word/2010/wordprocessingShape" mc:Ignorable="w14 w15 w16se w16cid w16 w16cex w16sdtdh w16du wp14">
+<w:hdr xmlns:wpc="http://schemas.microsoft.com/office/word/2010/wordprocessingCanvas" xmlns:cx="http://schemas.microsoft.com/office/drawing/2014/chartex" xmlns:mc="http://schemas.openxmlformats.org/markup-compatibility/2006" xmlns:o="urn:schemas-microsoft-com:office:office" xmlns:r="http://schemas.openxmlformats.org/officeDocument/2006/relationships" xmlns:m="http://schemas.openxmlformats.org/officeDocument/2006/math" xmlns:v="urn:schemas-microsoft-com:vml" xmlns:wp14="http://schemas.microsoft.com/office/word/2010/wordprocessingDrawing" xmlns:wp="http://schemas.openxmlformats.org/drawingml/2006/wordprocessingDrawing" xmlns:w10="urn:schemas-microsoft-com:office:word" xmlns:w="http://schemas.openxmlformats.org/wordprocessingml/2006/main" xmlns:w14="http://schemas.microsoft.com/office/word/2010/wordml" xmlns:w15="http://schemas.microsoft.com/office/word/2012/wordml" xmlns:w16se="http://schemas.microsoft.com/office/word/2015/wordml/symex" xmlns:wpg="http://schemas.microsoft.com/office/word/2010/wordprocessingGroup" xmlns:wpi="http://schemas.microsoft.com/office/word/2010/wordprocessingInk" xmlns:wne="http://schemas.microsoft.com/office/word/2006/wordml" xmlns:wps="http://schemas.microsoft.com/office/word/2010/wordprocessingShape" mc:Ignorable="w14 w15 w16se wp14">
   <w:sdt>
     <w:sdtPr>
       <w:id w:val="292881827"/>
@@ -15941,7 +16535,7 @@
           <w:rPr>
             <w:noProof/>
           </w:rPr>
-          <w:t>22</w:t>
+          <w:t>26</w:t>
         </w:r>
         <w:r>
           <w:rPr>
@@ -15962,172 +16556,10 @@
 </file>
 
 <file path=word/header14.xml><?xml version="1.0" encoding="utf-8"?>
-<w:hdr xmlns:wpc="http://schemas.microsoft.com/office/word/2010/wordprocessingCanvas" xmlns:cx="http://schemas.microsoft.com/office/drawing/2014/chartex" xmlns:cx1="http://schemas.microsoft.com/office/drawing/2015/9/8/chartex" xmlns:cx2="http://schemas.microsoft.com/office/drawing/2015/10/21/chartex" xmlns:cx3="http://schemas.microsoft.com/office/drawing/2016/5/9/chartex" xmlns:cx4="http://schemas.microsoft.com/office/drawing/2016/5/10/chartex" xmlns:cx5="http://schemas.microsoft.com/office/drawing/2016/5/11/chartex" xmlns:cx6="http://schemas.microsoft.com/office/drawing/2016/5/12/chartex" xmlns:cx7="http://schemas.microsoft.com/office/drawing/2016/5/13/chartex" xmlns:cx8="http://schemas.microsoft.com/office/drawing/2016/5/14/chartex" xmlns:mc="http://schemas.openxmlformats.org/markup-compatibility/2006" xmlns:aink="http://schemas.microsoft.com/office/drawing/2016/ink" xmlns:am3d="http://schemas.microsoft.com/office/drawing/2017/model3d" xmlns:o="urn:schemas-microsoft-com:office:office" xmlns:oel="http://schemas.microsoft.com/office/2019/extlst" xmlns:r="http://schemas.openxmlformats.org/officeDocument/2006/relationships" xmlns:m="http://schemas.openxmlformats.org/officeDocument/2006/math" xmlns:v="urn:schemas-microsoft-com:vml" xmlns:wp14="http://schemas.microsoft.com/office/word/2010/wordprocessingDrawing" xmlns:wp="http://schemas.openxmlformats.org/drawingml/2006/wordprocessingDrawing" xmlns:w10="urn:schemas-microsoft-com:office:word" xmlns:w="http://schemas.openxmlformats.org/wordprocessingml/2006/main" xmlns:w14="http://schemas.microsoft.com/office/word/2010/wordml" xmlns:w15="http://schemas.microsoft.com/office/word/2012/wordml" xmlns:w16cex="http://schemas.microsoft.com/office/word/2018/wordml/cex" xmlns:w16cid="http://schemas.microsoft.com/office/word/2016/wordml/cid" xmlns:w16="http://schemas.microsoft.com/office/word/2018/wordml" xmlns:w16du="http://schemas.microsoft.com/office/word/2023/wordml/word16du" xmlns:w16sdtdh="http://schemas.microsoft.com/office/word/2020/wordml/sdtdatahash" xmlns:w16se="http://schemas.microsoft.com/office/word/2015/wordml/symex" xmlns:wpg="http://schemas.microsoft.com/office/word/2010/wordprocessingGroup" xmlns:wpi="http://schemas.microsoft.com/office/word/2010/wordprocessingInk" xmlns:wne="http://schemas.microsoft.com/office/word/2006/wordml" xmlns:wps="http://schemas.microsoft.com/office/word/2010/wordprocessingShape" mc:Ignorable="w14 w15 w16se w16cid w16 w16cex w16sdtdh w16du wp14">
+<w:hdr xmlns:wpc="http://schemas.microsoft.com/office/word/2010/wordprocessingCanvas" xmlns:cx="http://schemas.microsoft.com/office/drawing/2014/chartex" xmlns:mc="http://schemas.openxmlformats.org/markup-compatibility/2006" xmlns:o="urn:schemas-microsoft-com:office:office" xmlns:r="http://schemas.openxmlformats.org/officeDocument/2006/relationships" xmlns:m="http://schemas.openxmlformats.org/officeDocument/2006/math" xmlns:v="urn:schemas-microsoft-com:vml" xmlns:wp14="http://schemas.microsoft.com/office/word/2010/wordprocessingDrawing" xmlns:wp="http://schemas.openxmlformats.org/drawingml/2006/wordprocessingDrawing" xmlns:w10="urn:schemas-microsoft-com:office:word" xmlns:w="http://schemas.openxmlformats.org/wordprocessingml/2006/main" xmlns:w14="http://schemas.microsoft.com/office/word/2010/wordml" xmlns:w15="http://schemas.microsoft.com/office/word/2012/wordml" xmlns:w16se="http://schemas.microsoft.com/office/word/2015/wordml/symex" xmlns:wpg="http://schemas.microsoft.com/office/word/2010/wordprocessingGroup" xmlns:wpi="http://schemas.microsoft.com/office/word/2010/wordprocessingInk" xmlns:wne="http://schemas.microsoft.com/office/word/2006/wordml" xmlns:wps="http://schemas.microsoft.com/office/word/2010/wordprocessingShape" mc:Ignorable="w14 w15 w16se wp14">
   <w:sdt>
     <w:sdtPr>
       <w:id w:val="1789165347"/>
-      <w:docPartObj>
-        <w:docPartGallery w:val="Page Numbers (Top of Page)"/>
-        <w:docPartUnique/>
-      </w:docPartObj>
-    </w:sdtPr>
-    <w:sdtEndPr>
-      <w:rPr>
-        <w:noProof/>
-      </w:rPr>
-    </w:sdtEndPr>
-    <w:sdtContent>
-      <w:p>
-        <w:pPr>
-          <w:pStyle w:val="Header"/>
-          <w:jc w:val="right"/>
-        </w:pPr>
-        <w:r>
-          <w:fldChar w:fldCharType="begin"/>
-        </w:r>
-        <w:r>
-          <w:instrText xml:space="preserve"> PAGE   \* MERGEFORMAT </w:instrText>
-        </w:r>
-        <w:r>
-          <w:fldChar w:fldCharType="separate"/>
-        </w:r>
-        <w:r>
-          <w:rPr>
-            <w:noProof/>
-          </w:rPr>
-          <w:t>27</w:t>
-        </w:r>
-        <w:r>
-          <w:rPr>
-            <w:noProof/>
-          </w:rPr>
-          <w:fldChar w:fldCharType="end"/>
-        </w:r>
-      </w:p>
-    </w:sdtContent>
-  </w:sdt>
-  <w:p>
-    <w:pPr>
-      <w:pStyle w:val="Header"/>
-      <w:jc w:val="right"/>
-    </w:pPr>
-  </w:p>
-</w:hdr>
-</file>
-
-<file path=word/header15.xml><?xml version="1.0" encoding="utf-8"?>
-<w:hdr xmlns:wpc="http://schemas.microsoft.com/office/word/2010/wordprocessingCanvas" xmlns:cx="http://schemas.microsoft.com/office/drawing/2014/chartex" xmlns:cx1="http://schemas.microsoft.com/office/drawing/2015/9/8/chartex" xmlns:cx2="http://schemas.microsoft.com/office/drawing/2015/10/21/chartex" xmlns:cx3="http://schemas.microsoft.com/office/drawing/2016/5/9/chartex" xmlns:cx4="http://schemas.microsoft.com/office/drawing/2016/5/10/chartex" xmlns:cx5="http://schemas.microsoft.com/office/drawing/2016/5/11/chartex" xmlns:cx6="http://schemas.microsoft.com/office/drawing/2016/5/12/chartex" xmlns:cx7="http://schemas.microsoft.com/office/drawing/2016/5/13/chartex" xmlns:cx8="http://schemas.microsoft.com/office/drawing/2016/5/14/chartex" xmlns:mc="http://schemas.openxmlformats.org/markup-compatibility/2006" xmlns:aink="http://schemas.microsoft.com/office/drawing/2016/ink" xmlns:am3d="http://schemas.microsoft.com/office/drawing/2017/model3d" xmlns:o="urn:schemas-microsoft-com:office:office" xmlns:oel="http://schemas.microsoft.com/office/2019/extlst" xmlns:r="http://schemas.openxmlformats.org/officeDocument/2006/relationships" xmlns:m="http://schemas.openxmlformats.org/officeDocument/2006/math" xmlns:v="urn:schemas-microsoft-com:vml" xmlns:wp14="http://schemas.microsoft.com/office/word/2010/wordprocessingDrawing" xmlns:wp="http://schemas.openxmlformats.org/drawingml/2006/wordprocessingDrawing" xmlns:w10="urn:schemas-microsoft-com:office:word" xmlns:w="http://schemas.openxmlformats.org/wordprocessingml/2006/main" xmlns:w14="http://schemas.microsoft.com/office/word/2010/wordml" xmlns:w15="http://schemas.microsoft.com/office/word/2012/wordml" xmlns:w16cex="http://schemas.microsoft.com/office/word/2018/wordml/cex" xmlns:w16cid="http://schemas.microsoft.com/office/word/2016/wordml/cid" xmlns:w16="http://schemas.microsoft.com/office/word/2018/wordml" xmlns:w16du="http://schemas.microsoft.com/office/word/2023/wordml/word16du" xmlns:w16sdtdh="http://schemas.microsoft.com/office/word/2020/wordml/sdtdatahash" xmlns:w16se="http://schemas.microsoft.com/office/word/2015/wordml/symex" xmlns:wpg="http://schemas.microsoft.com/office/word/2010/wordprocessingGroup" xmlns:wpi="http://schemas.microsoft.com/office/word/2010/wordprocessingInk" xmlns:wne="http://schemas.microsoft.com/office/word/2006/wordml" xmlns:wps="http://schemas.microsoft.com/office/word/2010/wordprocessingShape" mc:Ignorable="w14 w15 w16se w16cid w16 w16cex w16sdtdh w16du wp14">
-  <w:sdt>
-    <w:sdtPr>
-      <w:id w:val="-594401340"/>
-      <w:docPartObj>
-        <w:docPartGallery w:val="Page Numbers (Top of Page)"/>
-        <w:docPartUnique/>
-      </w:docPartObj>
-    </w:sdtPr>
-    <w:sdtEndPr>
-      <w:rPr>
-        <w:noProof/>
-      </w:rPr>
-    </w:sdtEndPr>
-    <w:sdtContent>
-      <w:p>
-        <w:pPr>
-          <w:pStyle w:val="Header"/>
-          <w:jc w:val="right"/>
-        </w:pPr>
-        <w:r>
-          <w:fldChar w:fldCharType="begin"/>
-        </w:r>
-        <w:r>
-          <w:instrText xml:space="preserve"> PAGE   \* MERGEFORMAT </w:instrText>
-        </w:r>
-        <w:r>
-          <w:fldChar w:fldCharType="separate"/>
-        </w:r>
-        <w:r>
-          <w:rPr>
-            <w:noProof/>
-          </w:rPr>
-          <w:t>28</w:t>
-        </w:r>
-        <w:r>
-          <w:rPr>
-            <w:noProof/>
-          </w:rPr>
-          <w:fldChar w:fldCharType="end"/>
-        </w:r>
-      </w:p>
-    </w:sdtContent>
-  </w:sdt>
-  <w:p>
-    <w:pPr>
-      <w:pStyle w:val="Header"/>
-      <w:jc w:val="right"/>
-    </w:pPr>
-  </w:p>
-</w:hdr>
-</file>
-
-<file path=word/header16.xml><?xml version="1.0" encoding="utf-8"?>
-<w:hdr xmlns:wpc="http://schemas.microsoft.com/office/word/2010/wordprocessingCanvas" xmlns:cx="http://schemas.microsoft.com/office/drawing/2014/chartex" xmlns:cx1="http://schemas.microsoft.com/office/drawing/2015/9/8/chartex" xmlns:cx2="http://schemas.microsoft.com/office/drawing/2015/10/21/chartex" xmlns:cx3="http://schemas.microsoft.com/office/drawing/2016/5/9/chartex" xmlns:cx4="http://schemas.microsoft.com/office/drawing/2016/5/10/chartex" xmlns:cx5="http://schemas.microsoft.com/office/drawing/2016/5/11/chartex" xmlns:cx6="http://schemas.microsoft.com/office/drawing/2016/5/12/chartex" xmlns:cx7="http://schemas.microsoft.com/office/drawing/2016/5/13/chartex" xmlns:cx8="http://schemas.microsoft.com/office/drawing/2016/5/14/chartex" xmlns:mc="http://schemas.openxmlformats.org/markup-compatibility/2006" xmlns:aink="http://schemas.microsoft.com/office/drawing/2016/ink" xmlns:am3d="http://schemas.microsoft.com/office/drawing/2017/model3d" xmlns:o="urn:schemas-microsoft-com:office:office" xmlns:oel="http://schemas.microsoft.com/office/2019/extlst" xmlns:r="http://schemas.openxmlformats.org/officeDocument/2006/relationships" xmlns:m="http://schemas.openxmlformats.org/officeDocument/2006/math" xmlns:v="urn:schemas-microsoft-com:vml" xmlns:wp14="http://schemas.microsoft.com/office/word/2010/wordprocessingDrawing" xmlns:wp="http://schemas.openxmlformats.org/drawingml/2006/wordprocessingDrawing" xmlns:w10="urn:schemas-microsoft-com:office:word" xmlns:w="http://schemas.openxmlformats.org/wordprocessingml/2006/main" xmlns:w14="http://schemas.microsoft.com/office/word/2010/wordml" xmlns:w15="http://schemas.microsoft.com/office/word/2012/wordml" xmlns:w16cex="http://schemas.microsoft.com/office/word/2018/wordml/cex" xmlns:w16cid="http://schemas.microsoft.com/office/word/2016/wordml/cid" xmlns:w16="http://schemas.microsoft.com/office/word/2018/wordml" xmlns:w16du="http://schemas.microsoft.com/office/word/2023/wordml/word16du" xmlns:w16sdtdh="http://schemas.microsoft.com/office/word/2020/wordml/sdtdatahash" xmlns:w16se="http://schemas.microsoft.com/office/word/2015/wordml/symex" xmlns:wpg="http://schemas.microsoft.com/office/word/2010/wordprocessingGroup" xmlns:wpi="http://schemas.microsoft.com/office/word/2010/wordprocessingInk" xmlns:wne="http://schemas.microsoft.com/office/word/2006/wordml" xmlns:wps="http://schemas.microsoft.com/office/word/2010/wordprocessingShape" mc:Ignorable="w14 w15 w16se w16cid w16 w16cex w16sdtdh w16du wp14">
-  <w:sdt>
-    <w:sdtPr>
-      <w:id w:val="-2071953012"/>
-      <w:docPartObj>
-        <w:docPartGallery w:val="Page Numbers (Top of Page)"/>
-        <w:docPartUnique/>
-      </w:docPartObj>
-    </w:sdtPr>
-    <w:sdtEndPr>
-      <w:rPr>
-        <w:noProof/>
-      </w:rPr>
-    </w:sdtEndPr>
-    <w:sdtContent>
-      <w:p>
-        <w:pPr>
-          <w:pStyle w:val="Header"/>
-          <w:jc w:val="right"/>
-        </w:pPr>
-        <w:r>
-          <w:fldChar w:fldCharType="begin"/>
-        </w:r>
-        <w:r>
-          <w:instrText xml:space="preserve"> PAGE   \* MERGEFORMAT </w:instrText>
-        </w:r>
-        <w:r>
-          <w:fldChar w:fldCharType="separate"/>
-        </w:r>
-        <w:r>
-          <w:rPr>
-            <w:noProof/>
-          </w:rPr>
-          <w:t>29</w:t>
-        </w:r>
-        <w:r>
-          <w:rPr>
-            <w:noProof/>
-          </w:rPr>
-          <w:fldChar w:fldCharType="end"/>
-        </w:r>
-      </w:p>
-    </w:sdtContent>
-  </w:sdt>
-  <w:p>
-    <w:pPr>
-      <w:pStyle w:val="Header"/>
-      <w:jc w:val="right"/>
-    </w:pPr>
-  </w:p>
-</w:hdr>
-</file>
-
-<file path=word/header17.xml><?xml version="1.0" encoding="utf-8"?>
-<w:hdr xmlns:wpc="http://schemas.microsoft.com/office/word/2010/wordprocessingCanvas" xmlns:cx="http://schemas.microsoft.com/office/drawing/2014/chartex" xmlns:cx1="http://schemas.microsoft.com/office/drawing/2015/9/8/chartex" xmlns:cx2="http://schemas.microsoft.com/office/drawing/2015/10/21/chartex" xmlns:cx3="http://schemas.microsoft.com/office/drawing/2016/5/9/chartex" xmlns:cx4="http://schemas.microsoft.com/office/drawing/2016/5/10/chartex" xmlns:cx5="http://schemas.microsoft.com/office/drawing/2016/5/11/chartex" xmlns:cx6="http://schemas.microsoft.com/office/drawing/2016/5/12/chartex" xmlns:cx7="http://schemas.microsoft.com/office/drawing/2016/5/13/chartex" xmlns:cx8="http://schemas.microsoft.com/office/drawing/2016/5/14/chartex" xmlns:mc="http://schemas.openxmlformats.org/markup-compatibility/2006" xmlns:aink="http://schemas.microsoft.com/office/drawing/2016/ink" xmlns:am3d="http://schemas.microsoft.com/office/drawing/2017/model3d" xmlns:o="urn:schemas-microsoft-com:office:office" xmlns:oel="http://schemas.microsoft.com/office/2019/extlst" xmlns:r="http://schemas.openxmlformats.org/officeDocument/2006/relationships" xmlns:m="http://schemas.openxmlformats.org/officeDocument/2006/math" xmlns:v="urn:schemas-microsoft-com:vml" xmlns:wp14="http://schemas.microsoft.com/office/word/2010/wordprocessingDrawing" xmlns:wp="http://schemas.openxmlformats.org/drawingml/2006/wordprocessingDrawing" xmlns:w10="urn:schemas-microsoft-com:office:word" xmlns:w="http://schemas.openxmlformats.org/wordprocessingml/2006/main" xmlns:w14="http://schemas.microsoft.com/office/word/2010/wordml" xmlns:w15="http://schemas.microsoft.com/office/word/2012/wordml" xmlns:w16cex="http://schemas.microsoft.com/office/word/2018/wordml/cex" xmlns:w16cid="http://schemas.microsoft.com/office/word/2016/wordml/cid" xmlns:w16="http://schemas.microsoft.com/office/word/2018/wordml" xmlns:w16du="http://schemas.microsoft.com/office/word/2023/wordml/word16du" xmlns:w16sdtdh="http://schemas.microsoft.com/office/word/2020/wordml/sdtdatahash" xmlns:w16se="http://schemas.microsoft.com/office/word/2015/wordml/symex" xmlns:wpg="http://schemas.microsoft.com/office/word/2010/wordprocessingGroup" xmlns:wpi="http://schemas.microsoft.com/office/word/2010/wordprocessingInk" xmlns:wne="http://schemas.microsoft.com/office/word/2006/wordml" xmlns:wps="http://schemas.microsoft.com/office/word/2010/wordprocessingShape" mc:Ignorable="w14 w15 w16se w16cid w16 w16cex w16sdtdh w16du wp14">
-  <w:sdt>
-    <w:sdtPr>
-      <w:id w:val="-1181655171"/>
       <w:docPartObj>
         <w:docPartGallery w:val="Page Numbers (Top of Page)"/>
         <w:docPartUnique/>
@@ -16177,11 +16609,11 @@
 </w:hdr>
 </file>
 
-<file path=word/header18.xml><?xml version="1.0" encoding="utf-8"?>
-<w:hdr xmlns:wpc="http://schemas.microsoft.com/office/word/2010/wordprocessingCanvas" xmlns:cx="http://schemas.microsoft.com/office/drawing/2014/chartex" xmlns:cx1="http://schemas.microsoft.com/office/drawing/2015/9/8/chartex" xmlns:cx2="http://schemas.microsoft.com/office/drawing/2015/10/21/chartex" xmlns:cx3="http://schemas.microsoft.com/office/drawing/2016/5/9/chartex" xmlns:cx4="http://schemas.microsoft.com/office/drawing/2016/5/10/chartex" xmlns:cx5="http://schemas.microsoft.com/office/drawing/2016/5/11/chartex" xmlns:cx6="http://schemas.microsoft.com/office/drawing/2016/5/12/chartex" xmlns:cx7="http://schemas.microsoft.com/office/drawing/2016/5/13/chartex" xmlns:cx8="http://schemas.microsoft.com/office/drawing/2016/5/14/chartex" xmlns:mc="http://schemas.openxmlformats.org/markup-compatibility/2006" xmlns:aink="http://schemas.microsoft.com/office/drawing/2016/ink" xmlns:am3d="http://schemas.microsoft.com/office/drawing/2017/model3d" xmlns:o="urn:schemas-microsoft-com:office:office" xmlns:oel="http://schemas.microsoft.com/office/2019/extlst" xmlns:r="http://schemas.openxmlformats.org/officeDocument/2006/relationships" xmlns:m="http://schemas.openxmlformats.org/officeDocument/2006/math" xmlns:v="urn:schemas-microsoft-com:vml" xmlns:wp14="http://schemas.microsoft.com/office/word/2010/wordprocessingDrawing" xmlns:wp="http://schemas.openxmlformats.org/drawingml/2006/wordprocessingDrawing" xmlns:w10="urn:schemas-microsoft-com:office:word" xmlns:w="http://schemas.openxmlformats.org/wordprocessingml/2006/main" xmlns:w14="http://schemas.microsoft.com/office/word/2010/wordml" xmlns:w15="http://schemas.microsoft.com/office/word/2012/wordml" xmlns:w16cex="http://schemas.microsoft.com/office/word/2018/wordml/cex" xmlns:w16cid="http://schemas.microsoft.com/office/word/2016/wordml/cid" xmlns:w16="http://schemas.microsoft.com/office/word/2018/wordml" xmlns:w16du="http://schemas.microsoft.com/office/word/2023/wordml/word16du" xmlns:w16sdtdh="http://schemas.microsoft.com/office/word/2020/wordml/sdtdatahash" xmlns:w16se="http://schemas.microsoft.com/office/word/2015/wordml/symex" xmlns:wpg="http://schemas.microsoft.com/office/word/2010/wordprocessingGroup" xmlns:wpi="http://schemas.microsoft.com/office/word/2010/wordprocessingInk" xmlns:wne="http://schemas.microsoft.com/office/word/2006/wordml" xmlns:wps="http://schemas.microsoft.com/office/word/2010/wordprocessingShape" mc:Ignorable="w14 w15 w16se w16cid w16 w16cex w16sdtdh w16du wp14">
+<file path=word/header15.xml><?xml version="1.0" encoding="utf-8"?>
+<w:hdr xmlns:wpc="http://schemas.microsoft.com/office/word/2010/wordprocessingCanvas" xmlns:cx="http://schemas.microsoft.com/office/drawing/2014/chartex" xmlns:mc="http://schemas.openxmlformats.org/markup-compatibility/2006" xmlns:o="urn:schemas-microsoft-com:office:office" xmlns:r="http://schemas.openxmlformats.org/officeDocument/2006/relationships" xmlns:m="http://schemas.openxmlformats.org/officeDocument/2006/math" xmlns:v="urn:schemas-microsoft-com:vml" xmlns:wp14="http://schemas.microsoft.com/office/word/2010/wordprocessingDrawing" xmlns:wp="http://schemas.openxmlformats.org/drawingml/2006/wordprocessingDrawing" xmlns:w10="urn:schemas-microsoft-com:office:word" xmlns:w="http://schemas.openxmlformats.org/wordprocessingml/2006/main" xmlns:w14="http://schemas.microsoft.com/office/word/2010/wordml" xmlns:w15="http://schemas.microsoft.com/office/word/2012/wordml" xmlns:w16se="http://schemas.microsoft.com/office/word/2015/wordml/symex" xmlns:wpg="http://schemas.microsoft.com/office/word/2010/wordprocessingGroup" xmlns:wpi="http://schemas.microsoft.com/office/word/2010/wordprocessingInk" xmlns:wne="http://schemas.microsoft.com/office/word/2006/wordml" xmlns:wps="http://schemas.microsoft.com/office/word/2010/wordprocessingShape" mc:Ignorable="w14 w15 w16se wp14">
   <w:sdt>
     <w:sdtPr>
-      <w:id w:val="-461954612"/>
+      <w:id w:val="-594401340"/>
       <w:docPartObj>
         <w:docPartGallery w:val="Page Numbers (Top of Page)"/>
         <w:docPartUnique/>
@@ -16225,13 +16657,175 @@
   <w:p>
     <w:pPr>
       <w:pStyle w:val="Header"/>
+      <w:jc w:val="right"/>
+    </w:pPr>
+  </w:p>
+</w:hdr>
+</file>
+
+<file path=word/header16.xml><?xml version="1.0" encoding="utf-8"?>
+<w:hdr xmlns:wpc="http://schemas.microsoft.com/office/word/2010/wordprocessingCanvas" xmlns:cx="http://schemas.microsoft.com/office/drawing/2014/chartex" xmlns:mc="http://schemas.openxmlformats.org/markup-compatibility/2006" xmlns:o="urn:schemas-microsoft-com:office:office" xmlns:r="http://schemas.openxmlformats.org/officeDocument/2006/relationships" xmlns:m="http://schemas.openxmlformats.org/officeDocument/2006/math" xmlns:v="urn:schemas-microsoft-com:vml" xmlns:wp14="http://schemas.microsoft.com/office/word/2010/wordprocessingDrawing" xmlns:wp="http://schemas.openxmlformats.org/drawingml/2006/wordprocessingDrawing" xmlns:w10="urn:schemas-microsoft-com:office:word" xmlns:w="http://schemas.openxmlformats.org/wordprocessingml/2006/main" xmlns:w14="http://schemas.microsoft.com/office/word/2010/wordml" xmlns:w15="http://schemas.microsoft.com/office/word/2012/wordml" xmlns:w16se="http://schemas.microsoft.com/office/word/2015/wordml/symex" xmlns:wpg="http://schemas.microsoft.com/office/word/2010/wordprocessingGroup" xmlns:wpi="http://schemas.microsoft.com/office/word/2010/wordprocessingInk" xmlns:wne="http://schemas.microsoft.com/office/word/2006/wordml" xmlns:wps="http://schemas.microsoft.com/office/word/2010/wordprocessingShape" mc:Ignorable="w14 w15 w16se wp14">
+  <w:sdt>
+    <w:sdtPr>
+      <w:id w:val="-2071953012"/>
+      <w:docPartObj>
+        <w:docPartGallery w:val="Page Numbers (Top of Page)"/>
+        <w:docPartUnique/>
+      </w:docPartObj>
+    </w:sdtPr>
+    <w:sdtEndPr>
+      <w:rPr>
+        <w:noProof/>
+      </w:rPr>
+    </w:sdtEndPr>
+    <w:sdtContent>
+      <w:p>
+        <w:pPr>
+          <w:pStyle w:val="Header"/>
+          <w:jc w:val="right"/>
+        </w:pPr>
+        <w:r>
+          <w:fldChar w:fldCharType="begin"/>
+        </w:r>
+        <w:r>
+          <w:instrText xml:space="preserve"> PAGE   \* MERGEFORMAT </w:instrText>
+        </w:r>
+        <w:r>
+          <w:fldChar w:fldCharType="separate"/>
+        </w:r>
+        <w:r>
+          <w:rPr>
+            <w:noProof/>
+          </w:rPr>
+          <w:t>32</w:t>
+        </w:r>
+        <w:r>
+          <w:rPr>
+            <w:noProof/>
+          </w:rPr>
+          <w:fldChar w:fldCharType="end"/>
+        </w:r>
+      </w:p>
+    </w:sdtContent>
+  </w:sdt>
+  <w:p>
+    <w:pPr>
+      <w:pStyle w:val="Header"/>
+      <w:jc w:val="right"/>
+    </w:pPr>
+  </w:p>
+</w:hdr>
+</file>
+
+<file path=word/header17.xml><?xml version="1.0" encoding="utf-8"?>
+<w:hdr xmlns:wpc="http://schemas.microsoft.com/office/word/2010/wordprocessingCanvas" xmlns:cx="http://schemas.microsoft.com/office/drawing/2014/chartex" xmlns:mc="http://schemas.openxmlformats.org/markup-compatibility/2006" xmlns:o="urn:schemas-microsoft-com:office:office" xmlns:r="http://schemas.openxmlformats.org/officeDocument/2006/relationships" xmlns:m="http://schemas.openxmlformats.org/officeDocument/2006/math" xmlns:v="urn:schemas-microsoft-com:vml" xmlns:wp14="http://schemas.microsoft.com/office/word/2010/wordprocessingDrawing" xmlns:wp="http://schemas.openxmlformats.org/drawingml/2006/wordprocessingDrawing" xmlns:w10="urn:schemas-microsoft-com:office:word" xmlns:w="http://schemas.openxmlformats.org/wordprocessingml/2006/main" xmlns:w14="http://schemas.microsoft.com/office/word/2010/wordml" xmlns:w15="http://schemas.microsoft.com/office/word/2012/wordml" xmlns:w16se="http://schemas.microsoft.com/office/word/2015/wordml/symex" xmlns:wpg="http://schemas.microsoft.com/office/word/2010/wordprocessingGroup" xmlns:wpi="http://schemas.microsoft.com/office/word/2010/wordprocessingInk" xmlns:wne="http://schemas.microsoft.com/office/word/2006/wordml" xmlns:wps="http://schemas.microsoft.com/office/word/2010/wordprocessingShape" mc:Ignorable="w14 w15 w16se wp14">
+  <w:sdt>
+    <w:sdtPr>
+      <w:id w:val="-1181655171"/>
+      <w:docPartObj>
+        <w:docPartGallery w:val="Page Numbers (Top of Page)"/>
+        <w:docPartUnique/>
+      </w:docPartObj>
+    </w:sdtPr>
+    <w:sdtEndPr>
+      <w:rPr>
+        <w:noProof/>
+      </w:rPr>
+    </w:sdtEndPr>
+    <w:sdtContent>
+      <w:p>
+        <w:pPr>
+          <w:pStyle w:val="Header"/>
+          <w:jc w:val="right"/>
+        </w:pPr>
+        <w:r>
+          <w:fldChar w:fldCharType="begin"/>
+        </w:r>
+        <w:r>
+          <w:instrText xml:space="preserve"> PAGE   \* MERGEFORMAT </w:instrText>
+        </w:r>
+        <w:r>
+          <w:fldChar w:fldCharType="separate"/>
+        </w:r>
+        <w:r>
+          <w:rPr>
+            <w:noProof/>
+          </w:rPr>
+          <w:t>33</w:t>
+        </w:r>
+        <w:r>
+          <w:rPr>
+            <w:noProof/>
+          </w:rPr>
+          <w:fldChar w:fldCharType="end"/>
+        </w:r>
+      </w:p>
+    </w:sdtContent>
+  </w:sdt>
+  <w:p>
+    <w:pPr>
+      <w:pStyle w:val="Header"/>
+      <w:jc w:val="right"/>
+    </w:pPr>
+  </w:p>
+</w:hdr>
+</file>
+
+<file path=word/header18.xml><?xml version="1.0" encoding="utf-8"?>
+<w:hdr xmlns:wpc="http://schemas.microsoft.com/office/word/2010/wordprocessingCanvas" xmlns:cx="http://schemas.microsoft.com/office/drawing/2014/chartex" xmlns:mc="http://schemas.openxmlformats.org/markup-compatibility/2006" xmlns:o="urn:schemas-microsoft-com:office:office" xmlns:r="http://schemas.openxmlformats.org/officeDocument/2006/relationships" xmlns:m="http://schemas.openxmlformats.org/officeDocument/2006/math" xmlns:v="urn:schemas-microsoft-com:vml" xmlns:wp14="http://schemas.microsoft.com/office/word/2010/wordprocessingDrawing" xmlns:wp="http://schemas.openxmlformats.org/drawingml/2006/wordprocessingDrawing" xmlns:w10="urn:schemas-microsoft-com:office:word" xmlns:w="http://schemas.openxmlformats.org/wordprocessingml/2006/main" xmlns:w14="http://schemas.microsoft.com/office/word/2010/wordml" xmlns:w15="http://schemas.microsoft.com/office/word/2012/wordml" xmlns:w16se="http://schemas.microsoft.com/office/word/2015/wordml/symex" xmlns:wpg="http://schemas.microsoft.com/office/word/2010/wordprocessingGroup" xmlns:wpi="http://schemas.microsoft.com/office/word/2010/wordprocessingInk" xmlns:wne="http://schemas.microsoft.com/office/word/2006/wordml" xmlns:wps="http://schemas.microsoft.com/office/word/2010/wordprocessingShape" mc:Ignorable="w14 w15 w16se wp14">
+  <w:sdt>
+    <w:sdtPr>
+      <w:id w:val="-461954612"/>
+      <w:docPartObj>
+        <w:docPartGallery w:val="Page Numbers (Top of Page)"/>
+        <w:docPartUnique/>
+      </w:docPartObj>
+    </w:sdtPr>
+    <w:sdtEndPr>
+      <w:rPr>
+        <w:noProof/>
+      </w:rPr>
+    </w:sdtEndPr>
+    <w:sdtContent>
+      <w:p>
+        <w:pPr>
+          <w:pStyle w:val="Header"/>
+          <w:jc w:val="right"/>
+        </w:pPr>
+        <w:r>
+          <w:fldChar w:fldCharType="begin"/>
+        </w:r>
+        <w:r>
+          <w:instrText xml:space="preserve"> PAGE   \* MERGEFORMAT </w:instrText>
+        </w:r>
+        <w:r>
+          <w:fldChar w:fldCharType="separate"/>
+        </w:r>
+        <w:r>
+          <w:rPr>
+            <w:noProof/>
+          </w:rPr>
+          <w:t>37</w:t>
+        </w:r>
+        <w:r>
+          <w:rPr>
+            <w:noProof/>
+          </w:rPr>
+          <w:fldChar w:fldCharType="end"/>
+        </w:r>
+      </w:p>
+    </w:sdtContent>
+  </w:sdt>
+  <w:p>
+    <w:pPr>
+      <w:pStyle w:val="Header"/>
     </w:pPr>
   </w:p>
 </w:hdr>
 </file>
 
 <file path=word/header19.xml><?xml version="1.0" encoding="utf-8"?>
-<w:hdr xmlns:wpc="http://schemas.microsoft.com/office/word/2010/wordprocessingCanvas" xmlns:cx="http://schemas.microsoft.com/office/drawing/2014/chartex" xmlns:cx1="http://schemas.microsoft.com/office/drawing/2015/9/8/chartex" xmlns:cx2="http://schemas.microsoft.com/office/drawing/2015/10/21/chartex" xmlns:cx3="http://schemas.microsoft.com/office/drawing/2016/5/9/chartex" xmlns:cx4="http://schemas.microsoft.com/office/drawing/2016/5/10/chartex" xmlns:cx5="http://schemas.microsoft.com/office/drawing/2016/5/11/chartex" xmlns:cx6="http://schemas.microsoft.com/office/drawing/2016/5/12/chartex" xmlns:cx7="http://schemas.microsoft.com/office/drawing/2016/5/13/chartex" xmlns:cx8="http://schemas.microsoft.com/office/drawing/2016/5/14/chartex" xmlns:mc="http://schemas.openxmlformats.org/markup-compatibility/2006" xmlns:aink="http://schemas.microsoft.com/office/drawing/2016/ink" xmlns:am3d="http://schemas.microsoft.com/office/drawing/2017/model3d" xmlns:o="urn:schemas-microsoft-com:office:office" xmlns:oel="http://schemas.microsoft.com/office/2019/extlst" xmlns:r="http://schemas.openxmlformats.org/officeDocument/2006/relationships" xmlns:m="http://schemas.openxmlformats.org/officeDocument/2006/math" xmlns:v="urn:schemas-microsoft-com:vml" xmlns:wp14="http://schemas.microsoft.com/office/word/2010/wordprocessingDrawing" xmlns:wp="http://schemas.openxmlformats.org/drawingml/2006/wordprocessingDrawing" xmlns:w10="urn:schemas-microsoft-com:office:word" xmlns:w="http://schemas.openxmlformats.org/wordprocessingml/2006/main" xmlns:w14="http://schemas.microsoft.com/office/word/2010/wordml" xmlns:w15="http://schemas.microsoft.com/office/word/2012/wordml" xmlns:w16cex="http://schemas.microsoft.com/office/word/2018/wordml/cex" xmlns:w16cid="http://schemas.microsoft.com/office/word/2016/wordml/cid" xmlns:w16="http://schemas.microsoft.com/office/word/2018/wordml" xmlns:w16du="http://schemas.microsoft.com/office/word/2023/wordml/word16du" xmlns:w16sdtdh="http://schemas.microsoft.com/office/word/2020/wordml/sdtdatahash" xmlns:w16se="http://schemas.microsoft.com/office/word/2015/wordml/symex" xmlns:wpg="http://schemas.microsoft.com/office/word/2010/wordprocessingGroup" xmlns:wpi="http://schemas.microsoft.com/office/word/2010/wordprocessingInk" xmlns:wne="http://schemas.microsoft.com/office/word/2006/wordml" xmlns:wps="http://schemas.microsoft.com/office/word/2010/wordprocessingShape" mc:Ignorable="w14 w15 w16se w16cid w16 w16cex w16sdtdh w16du wp14">
+<w:hdr xmlns:wpc="http://schemas.microsoft.com/office/word/2010/wordprocessingCanvas" xmlns:cx="http://schemas.microsoft.com/office/drawing/2014/chartex" xmlns:mc="http://schemas.openxmlformats.org/markup-compatibility/2006" xmlns:o="urn:schemas-microsoft-com:office:office" xmlns:r="http://schemas.openxmlformats.org/officeDocument/2006/relationships" xmlns:m="http://schemas.openxmlformats.org/officeDocument/2006/math" xmlns:v="urn:schemas-microsoft-com:vml" xmlns:wp14="http://schemas.microsoft.com/office/word/2010/wordprocessingDrawing" xmlns:wp="http://schemas.openxmlformats.org/drawingml/2006/wordprocessingDrawing" xmlns:w10="urn:schemas-microsoft-com:office:word" xmlns:w="http://schemas.openxmlformats.org/wordprocessingml/2006/main" xmlns:w14="http://schemas.microsoft.com/office/word/2010/wordml" xmlns:w15="http://schemas.microsoft.com/office/word/2012/wordml" xmlns:w16se="http://schemas.microsoft.com/office/word/2015/wordml/symex" xmlns:wpg="http://schemas.microsoft.com/office/word/2010/wordprocessingGroup" xmlns:wpi="http://schemas.microsoft.com/office/word/2010/wordprocessingInk" xmlns:wne="http://schemas.microsoft.com/office/word/2006/wordml" xmlns:wps="http://schemas.microsoft.com/office/word/2010/wordprocessingShape" mc:Ignorable="w14 w15 w16se wp14">
   <w:p/>
   <w:p>
     <w:pPr>
@@ -16243,7 +16837,7 @@
 </file>
 
 <file path=word/header2.xml><?xml version="1.0" encoding="utf-8"?>
-<w:hdr xmlns:wpc="http://schemas.microsoft.com/office/word/2010/wordprocessingCanvas" xmlns:cx="http://schemas.microsoft.com/office/drawing/2014/chartex" xmlns:cx1="http://schemas.microsoft.com/office/drawing/2015/9/8/chartex" xmlns:cx2="http://schemas.microsoft.com/office/drawing/2015/10/21/chartex" xmlns:cx3="http://schemas.microsoft.com/office/drawing/2016/5/9/chartex" xmlns:cx4="http://schemas.microsoft.com/office/drawing/2016/5/10/chartex" xmlns:cx5="http://schemas.microsoft.com/office/drawing/2016/5/11/chartex" xmlns:cx6="http://schemas.microsoft.com/office/drawing/2016/5/12/chartex" xmlns:cx7="http://schemas.microsoft.com/office/drawing/2016/5/13/chartex" xmlns:cx8="http://schemas.microsoft.com/office/drawing/2016/5/14/chartex" xmlns:mc="http://schemas.openxmlformats.org/markup-compatibility/2006" xmlns:aink="http://schemas.microsoft.com/office/drawing/2016/ink" xmlns:am3d="http://schemas.microsoft.com/office/drawing/2017/model3d" xmlns:o="urn:schemas-microsoft-com:office:office" xmlns:oel="http://schemas.microsoft.com/office/2019/extlst" xmlns:r="http://schemas.openxmlformats.org/officeDocument/2006/relationships" xmlns:m="http://schemas.openxmlformats.org/officeDocument/2006/math" xmlns:v="urn:schemas-microsoft-com:vml" xmlns:wp14="http://schemas.microsoft.com/office/word/2010/wordprocessingDrawing" xmlns:wp="http://schemas.openxmlformats.org/drawingml/2006/wordprocessingDrawing" xmlns:w10="urn:schemas-microsoft-com:office:word" xmlns:w="http://schemas.openxmlformats.org/wordprocessingml/2006/main" xmlns:w14="http://schemas.microsoft.com/office/word/2010/wordml" xmlns:w15="http://schemas.microsoft.com/office/word/2012/wordml" xmlns:w16cex="http://schemas.microsoft.com/office/word/2018/wordml/cex" xmlns:w16cid="http://schemas.microsoft.com/office/word/2016/wordml/cid" xmlns:w16="http://schemas.microsoft.com/office/word/2018/wordml" xmlns:w16du="http://schemas.microsoft.com/office/word/2023/wordml/word16du" xmlns:w16sdtdh="http://schemas.microsoft.com/office/word/2020/wordml/sdtdatahash" xmlns:w16se="http://schemas.microsoft.com/office/word/2015/wordml/symex" xmlns:wpg="http://schemas.microsoft.com/office/word/2010/wordprocessingGroup" xmlns:wpi="http://schemas.microsoft.com/office/word/2010/wordprocessingInk" xmlns:wne="http://schemas.microsoft.com/office/word/2006/wordml" xmlns:wps="http://schemas.microsoft.com/office/word/2010/wordprocessingShape" mc:Ignorable="w14 w15 w16se w16cid w16 w16cex w16sdtdh w16du wp14">
+<w:hdr xmlns:wpc="http://schemas.microsoft.com/office/word/2010/wordprocessingCanvas" xmlns:cx="http://schemas.microsoft.com/office/drawing/2014/chartex" xmlns:mc="http://schemas.openxmlformats.org/markup-compatibility/2006" xmlns:o="urn:schemas-microsoft-com:office:office" xmlns:r="http://schemas.openxmlformats.org/officeDocument/2006/relationships" xmlns:m="http://schemas.openxmlformats.org/officeDocument/2006/math" xmlns:v="urn:schemas-microsoft-com:vml" xmlns:wp14="http://schemas.microsoft.com/office/word/2010/wordprocessingDrawing" xmlns:wp="http://schemas.openxmlformats.org/drawingml/2006/wordprocessingDrawing" xmlns:w10="urn:schemas-microsoft-com:office:word" xmlns:w="http://schemas.openxmlformats.org/wordprocessingml/2006/main" xmlns:w14="http://schemas.microsoft.com/office/word/2010/wordml" xmlns:w15="http://schemas.microsoft.com/office/word/2012/wordml" xmlns:w16se="http://schemas.microsoft.com/office/word/2015/wordml/symex" xmlns:wpg="http://schemas.microsoft.com/office/word/2010/wordprocessingGroup" xmlns:wpi="http://schemas.microsoft.com/office/word/2010/wordprocessingInk" xmlns:wne="http://schemas.microsoft.com/office/word/2006/wordml" xmlns:wps="http://schemas.microsoft.com/office/word/2010/wordprocessingShape" mc:Ignorable="w14 w15 w16se wp14">
   <w:p>
     <w:pPr>
       <w:pStyle w:val="HeaderLampiran"/>
@@ -16289,13 +16883,13 @@
 </file>
 
 <file path=word/header20.xml><?xml version="1.0" encoding="utf-8"?>
-<w:hdr xmlns:wpc="http://schemas.microsoft.com/office/word/2010/wordprocessingCanvas" xmlns:cx="http://schemas.microsoft.com/office/drawing/2014/chartex" xmlns:cx1="http://schemas.microsoft.com/office/drawing/2015/9/8/chartex" xmlns:cx2="http://schemas.microsoft.com/office/drawing/2015/10/21/chartex" xmlns:cx3="http://schemas.microsoft.com/office/drawing/2016/5/9/chartex" xmlns:cx4="http://schemas.microsoft.com/office/drawing/2016/5/10/chartex" xmlns:cx5="http://schemas.microsoft.com/office/drawing/2016/5/11/chartex" xmlns:cx6="http://schemas.microsoft.com/office/drawing/2016/5/12/chartex" xmlns:cx7="http://schemas.microsoft.com/office/drawing/2016/5/13/chartex" xmlns:cx8="http://schemas.microsoft.com/office/drawing/2016/5/14/chartex" xmlns:mc="http://schemas.openxmlformats.org/markup-compatibility/2006" xmlns:aink="http://schemas.microsoft.com/office/drawing/2016/ink" xmlns:am3d="http://schemas.microsoft.com/office/drawing/2017/model3d" xmlns:o="urn:schemas-microsoft-com:office:office" xmlns:oel="http://schemas.microsoft.com/office/2019/extlst" xmlns:r="http://schemas.openxmlformats.org/officeDocument/2006/relationships" xmlns:m="http://schemas.openxmlformats.org/officeDocument/2006/math" xmlns:v="urn:schemas-microsoft-com:vml" xmlns:wp14="http://schemas.microsoft.com/office/word/2010/wordprocessingDrawing" xmlns:wp="http://schemas.openxmlformats.org/drawingml/2006/wordprocessingDrawing" xmlns:w10="urn:schemas-microsoft-com:office:word" xmlns:w="http://schemas.openxmlformats.org/wordprocessingml/2006/main" xmlns:w14="http://schemas.microsoft.com/office/word/2010/wordml" xmlns:w15="http://schemas.microsoft.com/office/word/2012/wordml" xmlns:w16cex="http://schemas.microsoft.com/office/word/2018/wordml/cex" xmlns:w16cid="http://schemas.microsoft.com/office/word/2016/wordml/cid" xmlns:w16="http://schemas.microsoft.com/office/word/2018/wordml" xmlns:w16du="http://schemas.microsoft.com/office/word/2023/wordml/word16du" xmlns:w16sdtdh="http://schemas.microsoft.com/office/word/2020/wordml/sdtdatahash" xmlns:w16se="http://schemas.microsoft.com/office/word/2015/wordml/symex" xmlns:wpg="http://schemas.microsoft.com/office/word/2010/wordprocessingGroup" xmlns:wpi="http://schemas.microsoft.com/office/word/2010/wordprocessingInk" xmlns:wne="http://schemas.microsoft.com/office/word/2006/wordml" xmlns:wps="http://schemas.microsoft.com/office/word/2010/wordprocessingShape" mc:Ignorable="w14 w15 w16se w16cid w16 w16cex w16sdtdh w16du wp14">
+<w:hdr xmlns:wpc="http://schemas.microsoft.com/office/word/2010/wordprocessingCanvas" xmlns:cx="http://schemas.microsoft.com/office/drawing/2014/chartex" xmlns:mc="http://schemas.openxmlformats.org/markup-compatibility/2006" xmlns:o="urn:schemas-microsoft-com:office:office" xmlns:r="http://schemas.openxmlformats.org/officeDocument/2006/relationships" xmlns:m="http://schemas.openxmlformats.org/officeDocument/2006/math" xmlns:v="urn:schemas-microsoft-com:vml" xmlns:wp14="http://schemas.microsoft.com/office/word/2010/wordprocessingDrawing" xmlns:wp="http://schemas.openxmlformats.org/drawingml/2006/wordprocessingDrawing" xmlns:w10="urn:schemas-microsoft-com:office:word" xmlns:w="http://schemas.openxmlformats.org/wordprocessingml/2006/main" xmlns:w14="http://schemas.microsoft.com/office/word/2010/wordml" xmlns:w15="http://schemas.microsoft.com/office/word/2012/wordml" xmlns:w16se="http://schemas.microsoft.com/office/word/2015/wordml/symex" xmlns:wpg="http://schemas.microsoft.com/office/word/2010/wordprocessingGroup" xmlns:wpi="http://schemas.microsoft.com/office/word/2010/wordprocessingInk" xmlns:wne="http://schemas.microsoft.com/office/word/2006/wordml" xmlns:wps="http://schemas.microsoft.com/office/word/2010/wordprocessingShape" mc:Ignorable="w14 w15 w16se wp14">
   <w:p/>
 </w:hdr>
 </file>
 
 <file path=word/header21.xml><?xml version="1.0" encoding="utf-8"?>
-<w:hdr xmlns:wpc="http://schemas.microsoft.com/office/word/2010/wordprocessingCanvas" xmlns:cx="http://schemas.microsoft.com/office/drawing/2014/chartex" xmlns:cx1="http://schemas.microsoft.com/office/drawing/2015/9/8/chartex" xmlns:cx2="http://schemas.microsoft.com/office/drawing/2015/10/21/chartex" xmlns:cx3="http://schemas.microsoft.com/office/drawing/2016/5/9/chartex" xmlns:cx4="http://schemas.microsoft.com/office/drawing/2016/5/10/chartex" xmlns:cx5="http://schemas.microsoft.com/office/drawing/2016/5/11/chartex" xmlns:cx6="http://schemas.microsoft.com/office/drawing/2016/5/12/chartex" xmlns:cx7="http://schemas.microsoft.com/office/drawing/2016/5/13/chartex" xmlns:cx8="http://schemas.microsoft.com/office/drawing/2016/5/14/chartex" xmlns:mc="http://schemas.openxmlformats.org/markup-compatibility/2006" xmlns:aink="http://schemas.microsoft.com/office/drawing/2016/ink" xmlns:am3d="http://schemas.microsoft.com/office/drawing/2017/model3d" xmlns:o="urn:schemas-microsoft-com:office:office" xmlns:oel="http://schemas.microsoft.com/office/2019/extlst" xmlns:r="http://schemas.openxmlformats.org/officeDocument/2006/relationships" xmlns:m="http://schemas.openxmlformats.org/officeDocument/2006/math" xmlns:v="urn:schemas-microsoft-com:vml" xmlns:wp14="http://schemas.microsoft.com/office/word/2010/wordprocessingDrawing" xmlns:wp="http://schemas.openxmlformats.org/drawingml/2006/wordprocessingDrawing" xmlns:w10="urn:schemas-microsoft-com:office:word" xmlns:w="http://schemas.openxmlformats.org/wordprocessingml/2006/main" xmlns:w14="http://schemas.microsoft.com/office/word/2010/wordml" xmlns:w15="http://schemas.microsoft.com/office/word/2012/wordml" xmlns:w16cex="http://schemas.microsoft.com/office/word/2018/wordml/cex" xmlns:w16cid="http://schemas.microsoft.com/office/word/2016/wordml/cid" xmlns:w16="http://schemas.microsoft.com/office/word/2018/wordml" xmlns:w16du="http://schemas.microsoft.com/office/word/2023/wordml/word16du" xmlns:w16sdtdh="http://schemas.microsoft.com/office/word/2020/wordml/sdtdatahash" xmlns:w16se="http://schemas.microsoft.com/office/word/2015/wordml/symex" xmlns:wpg="http://schemas.microsoft.com/office/word/2010/wordprocessingGroup" xmlns:wpi="http://schemas.microsoft.com/office/word/2010/wordprocessingInk" xmlns:wne="http://schemas.microsoft.com/office/word/2006/wordml" xmlns:wps="http://schemas.microsoft.com/office/word/2010/wordprocessingShape" mc:Ignorable="w14 w15 w16se w16cid w16 w16cex w16sdtdh w16du wp14">
+<w:hdr xmlns:wpc="http://schemas.microsoft.com/office/word/2010/wordprocessingCanvas" xmlns:cx="http://schemas.microsoft.com/office/drawing/2014/chartex" xmlns:mc="http://schemas.openxmlformats.org/markup-compatibility/2006" xmlns:o="urn:schemas-microsoft-com:office:office" xmlns:r="http://schemas.openxmlformats.org/officeDocument/2006/relationships" xmlns:m="http://schemas.openxmlformats.org/officeDocument/2006/math" xmlns:v="urn:schemas-microsoft-com:vml" xmlns:wp14="http://schemas.microsoft.com/office/word/2010/wordprocessingDrawing" xmlns:wp="http://schemas.openxmlformats.org/drawingml/2006/wordprocessingDrawing" xmlns:w10="urn:schemas-microsoft-com:office:word" xmlns:w="http://schemas.openxmlformats.org/wordprocessingml/2006/main" xmlns:w14="http://schemas.microsoft.com/office/word/2010/wordml" xmlns:w15="http://schemas.microsoft.com/office/word/2012/wordml" xmlns:w16se="http://schemas.microsoft.com/office/word/2015/wordml/symex" xmlns:wpg="http://schemas.microsoft.com/office/word/2010/wordprocessingGroup" xmlns:wpi="http://schemas.microsoft.com/office/word/2010/wordprocessingInk" xmlns:wne="http://schemas.microsoft.com/office/word/2006/wordml" xmlns:wps="http://schemas.microsoft.com/office/word/2010/wordprocessingShape" mc:Ignorable="w14 w15 w16se wp14">
   <w:p/>
   <w:p>
     <w:pPr>
@@ -16307,7 +16901,7 @@
 </file>
 
 <file path=word/header3.xml><?xml version="1.0" encoding="utf-8"?>
-<w:hdr xmlns:wpc="http://schemas.microsoft.com/office/word/2010/wordprocessingCanvas" xmlns:cx="http://schemas.microsoft.com/office/drawing/2014/chartex" xmlns:cx1="http://schemas.microsoft.com/office/drawing/2015/9/8/chartex" xmlns:cx2="http://schemas.microsoft.com/office/drawing/2015/10/21/chartex" xmlns:cx3="http://schemas.microsoft.com/office/drawing/2016/5/9/chartex" xmlns:cx4="http://schemas.microsoft.com/office/drawing/2016/5/10/chartex" xmlns:cx5="http://schemas.microsoft.com/office/drawing/2016/5/11/chartex" xmlns:cx6="http://schemas.microsoft.com/office/drawing/2016/5/12/chartex" xmlns:cx7="http://schemas.microsoft.com/office/drawing/2016/5/13/chartex" xmlns:cx8="http://schemas.microsoft.com/office/drawing/2016/5/14/chartex" xmlns:mc="http://schemas.openxmlformats.org/markup-compatibility/2006" xmlns:aink="http://schemas.microsoft.com/office/drawing/2016/ink" xmlns:am3d="http://schemas.microsoft.com/office/drawing/2017/model3d" xmlns:o="urn:schemas-microsoft-com:office:office" xmlns:oel="http://schemas.microsoft.com/office/2019/extlst" xmlns:r="http://schemas.openxmlformats.org/officeDocument/2006/relationships" xmlns:m="http://schemas.openxmlformats.org/officeDocument/2006/math" xmlns:v="urn:schemas-microsoft-com:vml" xmlns:wp14="http://schemas.microsoft.com/office/word/2010/wordprocessingDrawing" xmlns:wp="http://schemas.openxmlformats.org/drawingml/2006/wordprocessingDrawing" xmlns:w10="urn:schemas-microsoft-com:office:word" xmlns:w="http://schemas.openxmlformats.org/wordprocessingml/2006/main" xmlns:w14="http://schemas.microsoft.com/office/word/2010/wordml" xmlns:w15="http://schemas.microsoft.com/office/word/2012/wordml" xmlns:w16cex="http://schemas.microsoft.com/office/word/2018/wordml/cex" xmlns:w16cid="http://schemas.microsoft.com/office/word/2016/wordml/cid" xmlns:w16="http://schemas.microsoft.com/office/word/2018/wordml" xmlns:w16du="http://schemas.microsoft.com/office/word/2023/wordml/word16du" xmlns:w16sdtdh="http://schemas.microsoft.com/office/word/2020/wordml/sdtdatahash" xmlns:w16se="http://schemas.microsoft.com/office/word/2015/wordml/symex" xmlns:wpg="http://schemas.microsoft.com/office/word/2010/wordprocessingGroup" xmlns:wpi="http://schemas.microsoft.com/office/word/2010/wordprocessingInk" xmlns:wne="http://schemas.microsoft.com/office/word/2006/wordml" xmlns:wps="http://schemas.microsoft.com/office/word/2010/wordprocessingShape" mc:Ignorable="w14 w15 w16se w16cid w16 w16cex w16sdtdh w16du wp14">
+<w:hdr xmlns:wpc="http://schemas.microsoft.com/office/word/2010/wordprocessingCanvas" xmlns:cx="http://schemas.microsoft.com/office/drawing/2014/chartex" xmlns:mc="http://schemas.openxmlformats.org/markup-compatibility/2006" xmlns:o="urn:schemas-microsoft-com:office:office" xmlns:r="http://schemas.openxmlformats.org/officeDocument/2006/relationships" xmlns:m="http://schemas.openxmlformats.org/officeDocument/2006/math" xmlns:v="urn:schemas-microsoft-com:vml" xmlns:wp14="http://schemas.microsoft.com/office/word/2010/wordprocessingDrawing" xmlns:wp="http://schemas.openxmlformats.org/drawingml/2006/wordprocessingDrawing" xmlns:w10="urn:schemas-microsoft-com:office:word" xmlns:w="http://schemas.openxmlformats.org/wordprocessingml/2006/main" xmlns:w14="http://schemas.microsoft.com/office/word/2010/wordml" xmlns:w15="http://schemas.microsoft.com/office/word/2012/wordml" xmlns:w16se="http://schemas.microsoft.com/office/word/2015/wordml/symex" xmlns:wpg="http://schemas.microsoft.com/office/word/2010/wordprocessingGroup" xmlns:wpi="http://schemas.microsoft.com/office/word/2010/wordprocessingInk" xmlns:wne="http://schemas.microsoft.com/office/word/2006/wordml" xmlns:wps="http://schemas.microsoft.com/office/word/2010/wordprocessingShape" mc:Ignorable="w14 w15 w16se wp14">
   <w:p>
     <w:pPr>
       <w:pStyle w:val="HeaderLampiran"/>
@@ -16332,7 +16926,7 @@
 </file>
 
 <file path=word/header4.xml><?xml version="1.0" encoding="utf-8"?>
-<w:hdr xmlns:wpc="http://schemas.microsoft.com/office/word/2010/wordprocessingCanvas" xmlns:cx="http://schemas.microsoft.com/office/drawing/2014/chartex" xmlns:cx1="http://schemas.microsoft.com/office/drawing/2015/9/8/chartex" xmlns:cx2="http://schemas.microsoft.com/office/drawing/2015/10/21/chartex" xmlns:cx3="http://schemas.microsoft.com/office/drawing/2016/5/9/chartex" xmlns:cx4="http://schemas.microsoft.com/office/drawing/2016/5/10/chartex" xmlns:cx5="http://schemas.microsoft.com/office/drawing/2016/5/11/chartex" xmlns:cx6="http://schemas.microsoft.com/office/drawing/2016/5/12/chartex" xmlns:cx7="http://schemas.microsoft.com/office/drawing/2016/5/13/chartex" xmlns:cx8="http://schemas.microsoft.com/office/drawing/2016/5/14/chartex" xmlns:mc="http://schemas.openxmlformats.org/markup-compatibility/2006" xmlns:aink="http://schemas.microsoft.com/office/drawing/2016/ink" xmlns:am3d="http://schemas.microsoft.com/office/drawing/2017/model3d" xmlns:o="urn:schemas-microsoft-com:office:office" xmlns:oel="http://schemas.microsoft.com/office/2019/extlst" xmlns:r="http://schemas.openxmlformats.org/officeDocument/2006/relationships" xmlns:m="http://schemas.openxmlformats.org/officeDocument/2006/math" xmlns:v="urn:schemas-microsoft-com:vml" xmlns:wp14="http://schemas.microsoft.com/office/word/2010/wordprocessingDrawing" xmlns:wp="http://schemas.openxmlformats.org/drawingml/2006/wordprocessingDrawing" xmlns:w10="urn:schemas-microsoft-com:office:word" xmlns:w="http://schemas.openxmlformats.org/wordprocessingml/2006/main" xmlns:w14="http://schemas.microsoft.com/office/word/2010/wordml" xmlns:w15="http://schemas.microsoft.com/office/word/2012/wordml" xmlns:w16cex="http://schemas.microsoft.com/office/word/2018/wordml/cex" xmlns:w16cid="http://schemas.microsoft.com/office/word/2016/wordml/cid" xmlns:w16="http://schemas.microsoft.com/office/word/2018/wordml" xmlns:w16du="http://schemas.microsoft.com/office/word/2023/wordml/word16du" xmlns:w16sdtdh="http://schemas.microsoft.com/office/word/2020/wordml/sdtdatahash" xmlns:w16se="http://schemas.microsoft.com/office/word/2015/wordml/symex" xmlns:wpg="http://schemas.microsoft.com/office/word/2010/wordprocessingGroup" xmlns:wpi="http://schemas.microsoft.com/office/word/2010/wordprocessingInk" xmlns:wne="http://schemas.microsoft.com/office/word/2006/wordml" xmlns:wps="http://schemas.microsoft.com/office/word/2010/wordprocessingShape" mc:Ignorable="w14 w15 w16se w16cid w16 w16cex w16sdtdh w16du wp14">
+<w:hdr xmlns:wpc="http://schemas.microsoft.com/office/word/2010/wordprocessingCanvas" xmlns:cx="http://schemas.microsoft.com/office/drawing/2014/chartex" xmlns:mc="http://schemas.openxmlformats.org/markup-compatibility/2006" xmlns:o="urn:schemas-microsoft-com:office:office" xmlns:r="http://schemas.openxmlformats.org/officeDocument/2006/relationships" xmlns:m="http://schemas.openxmlformats.org/officeDocument/2006/math" xmlns:v="urn:schemas-microsoft-com:vml" xmlns:wp14="http://schemas.microsoft.com/office/word/2010/wordprocessingDrawing" xmlns:wp="http://schemas.openxmlformats.org/drawingml/2006/wordprocessingDrawing" xmlns:w10="urn:schemas-microsoft-com:office:word" xmlns:w="http://schemas.openxmlformats.org/wordprocessingml/2006/main" xmlns:w14="http://schemas.microsoft.com/office/word/2010/wordml" xmlns:w15="http://schemas.microsoft.com/office/word/2012/wordml" xmlns:w16se="http://schemas.microsoft.com/office/word/2015/wordml/symex" xmlns:wpg="http://schemas.microsoft.com/office/word/2010/wordprocessingGroup" xmlns:wpi="http://schemas.microsoft.com/office/word/2010/wordprocessingInk" xmlns:wne="http://schemas.microsoft.com/office/word/2006/wordml" xmlns:wps="http://schemas.microsoft.com/office/word/2010/wordprocessingShape" mc:Ignorable="w14 w15 w16se wp14">
   <w:p>
     <w:pPr>
       <w:pStyle w:val="Header"/>
@@ -16343,7 +16937,7 @@
 </file>
 
 <file path=word/header5.xml><?xml version="1.0" encoding="utf-8"?>
-<w:hdr xmlns:wpc="http://schemas.microsoft.com/office/word/2010/wordprocessingCanvas" xmlns:cx="http://schemas.microsoft.com/office/drawing/2014/chartex" xmlns:cx1="http://schemas.microsoft.com/office/drawing/2015/9/8/chartex" xmlns:cx2="http://schemas.microsoft.com/office/drawing/2015/10/21/chartex" xmlns:cx3="http://schemas.microsoft.com/office/drawing/2016/5/9/chartex" xmlns:cx4="http://schemas.microsoft.com/office/drawing/2016/5/10/chartex" xmlns:cx5="http://schemas.microsoft.com/office/drawing/2016/5/11/chartex" xmlns:cx6="http://schemas.microsoft.com/office/drawing/2016/5/12/chartex" xmlns:cx7="http://schemas.microsoft.com/office/drawing/2016/5/13/chartex" xmlns:cx8="http://schemas.microsoft.com/office/drawing/2016/5/14/chartex" xmlns:mc="http://schemas.openxmlformats.org/markup-compatibility/2006" xmlns:aink="http://schemas.microsoft.com/office/drawing/2016/ink" xmlns:am3d="http://schemas.microsoft.com/office/drawing/2017/model3d" xmlns:o="urn:schemas-microsoft-com:office:office" xmlns:oel="http://schemas.microsoft.com/office/2019/extlst" xmlns:r="http://schemas.openxmlformats.org/officeDocument/2006/relationships" xmlns:m="http://schemas.openxmlformats.org/officeDocument/2006/math" xmlns:v="urn:schemas-microsoft-com:vml" xmlns:wp14="http://schemas.microsoft.com/office/word/2010/wordprocessingDrawing" xmlns:wp="http://schemas.openxmlformats.org/drawingml/2006/wordprocessingDrawing" xmlns:w10="urn:schemas-microsoft-com:office:word" xmlns:w="http://schemas.openxmlformats.org/wordprocessingml/2006/main" xmlns:w14="http://schemas.microsoft.com/office/word/2010/wordml" xmlns:w15="http://schemas.microsoft.com/office/word/2012/wordml" xmlns:w16cex="http://schemas.microsoft.com/office/word/2018/wordml/cex" xmlns:w16cid="http://schemas.microsoft.com/office/word/2016/wordml/cid" xmlns:w16="http://schemas.microsoft.com/office/word/2018/wordml" xmlns:w16du="http://schemas.microsoft.com/office/word/2023/wordml/word16du" xmlns:w16sdtdh="http://schemas.microsoft.com/office/word/2020/wordml/sdtdatahash" xmlns:w16se="http://schemas.microsoft.com/office/word/2015/wordml/symex" xmlns:wpg="http://schemas.microsoft.com/office/word/2010/wordprocessingGroup" xmlns:wpi="http://schemas.microsoft.com/office/word/2010/wordprocessingInk" xmlns:wne="http://schemas.microsoft.com/office/word/2006/wordml" xmlns:wps="http://schemas.microsoft.com/office/word/2010/wordprocessingShape" mc:Ignorable="w14 w15 w16se w16cid w16 w16cex w16sdtdh w16du wp14">
+<w:hdr xmlns:wpc="http://schemas.microsoft.com/office/word/2010/wordprocessingCanvas" xmlns:cx="http://schemas.microsoft.com/office/drawing/2014/chartex" xmlns:mc="http://schemas.openxmlformats.org/markup-compatibility/2006" xmlns:o="urn:schemas-microsoft-com:office:office" xmlns:r="http://schemas.openxmlformats.org/officeDocument/2006/relationships" xmlns:m="http://schemas.openxmlformats.org/officeDocument/2006/math" xmlns:v="urn:schemas-microsoft-com:vml" xmlns:wp14="http://schemas.microsoft.com/office/word/2010/wordprocessingDrawing" xmlns:wp="http://schemas.openxmlformats.org/drawingml/2006/wordprocessingDrawing" xmlns:w10="urn:schemas-microsoft-com:office:word" xmlns:w="http://schemas.openxmlformats.org/wordprocessingml/2006/main" xmlns:w14="http://schemas.microsoft.com/office/word/2010/wordml" xmlns:w15="http://schemas.microsoft.com/office/word/2012/wordml" xmlns:w16se="http://schemas.microsoft.com/office/word/2015/wordml/symex" xmlns:wpg="http://schemas.microsoft.com/office/word/2010/wordprocessingGroup" xmlns:wpi="http://schemas.microsoft.com/office/word/2010/wordprocessingInk" xmlns:wne="http://schemas.microsoft.com/office/word/2006/wordml" xmlns:wps="http://schemas.microsoft.com/office/word/2010/wordprocessingShape" mc:Ignorable="w14 w15 w16se wp14">
   <w:p>
     <w:pPr>
       <w:pStyle w:val="HeaderLampiran"/>
@@ -16374,7 +16968,7 @@
 </file>
 
 <file path=word/header6.xml><?xml version="1.0" encoding="utf-8"?>
-<w:hdr xmlns:wpc="http://schemas.microsoft.com/office/word/2010/wordprocessingCanvas" xmlns:cx="http://schemas.microsoft.com/office/drawing/2014/chartex" xmlns:cx1="http://schemas.microsoft.com/office/drawing/2015/9/8/chartex" xmlns:cx2="http://schemas.microsoft.com/office/drawing/2015/10/21/chartex" xmlns:cx3="http://schemas.microsoft.com/office/drawing/2016/5/9/chartex" xmlns:cx4="http://schemas.microsoft.com/office/drawing/2016/5/10/chartex" xmlns:cx5="http://schemas.microsoft.com/office/drawing/2016/5/11/chartex" xmlns:cx6="http://schemas.microsoft.com/office/drawing/2016/5/12/chartex" xmlns:cx7="http://schemas.microsoft.com/office/drawing/2016/5/13/chartex" xmlns:cx8="http://schemas.microsoft.com/office/drawing/2016/5/14/chartex" xmlns:mc="http://schemas.openxmlformats.org/markup-compatibility/2006" xmlns:aink="http://schemas.microsoft.com/office/drawing/2016/ink" xmlns:am3d="http://schemas.microsoft.com/office/drawing/2017/model3d" xmlns:o="urn:schemas-microsoft-com:office:office" xmlns:oel="http://schemas.microsoft.com/office/2019/extlst" xmlns:r="http://schemas.openxmlformats.org/officeDocument/2006/relationships" xmlns:m="http://schemas.openxmlformats.org/officeDocument/2006/math" xmlns:v="urn:schemas-microsoft-com:vml" xmlns:wp14="http://schemas.microsoft.com/office/word/2010/wordprocessingDrawing" xmlns:wp="http://schemas.openxmlformats.org/drawingml/2006/wordprocessingDrawing" xmlns:w10="urn:schemas-microsoft-com:office:word" xmlns:w="http://schemas.openxmlformats.org/wordprocessingml/2006/main" xmlns:w14="http://schemas.microsoft.com/office/word/2010/wordml" xmlns:w15="http://schemas.microsoft.com/office/word/2012/wordml" xmlns:w16cex="http://schemas.microsoft.com/office/word/2018/wordml/cex" xmlns:w16cid="http://schemas.microsoft.com/office/word/2016/wordml/cid" xmlns:w16="http://schemas.microsoft.com/office/word/2018/wordml" xmlns:w16du="http://schemas.microsoft.com/office/word/2023/wordml/word16du" xmlns:w16sdtdh="http://schemas.microsoft.com/office/word/2020/wordml/sdtdatahash" xmlns:w16se="http://schemas.microsoft.com/office/word/2015/wordml/symex" xmlns:wpg="http://schemas.microsoft.com/office/word/2010/wordprocessingGroup" xmlns:wpi="http://schemas.microsoft.com/office/word/2010/wordprocessingInk" xmlns:wne="http://schemas.microsoft.com/office/word/2006/wordml" xmlns:wps="http://schemas.microsoft.com/office/word/2010/wordprocessingShape" mc:Ignorable="w14 w15 w16se w16cid w16 w16cex w16sdtdh w16du wp14">
+<w:hdr xmlns:wpc="http://schemas.microsoft.com/office/word/2010/wordprocessingCanvas" xmlns:cx="http://schemas.microsoft.com/office/drawing/2014/chartex" xmlns:mc="http://schemas.openxmlformats.org/markup-compatibility/2006" xmlns:o="urn:schemas-microsoft-com:office:office" xmlns:r="http://schemas.openxmlformats.org/officeDocument/2006/relationships" xmlns:m="http://schemas.openxmlformats.org/officeDocument/2006/math" xmlns:v="urn:schemas-microsoft-com:vml" xmlns:wp14="http://schemas.microsoft.com/office/word/2010/wordprocessingDrawing" xmlns:wp="http://schemas.openxmlformats.org/drawingml/2006/wordprocessingDrawing" xmlns:w10="urn:schemas-microsoft-com:office:word" xmlns:w="http://schemas.openxmlformats.org/wordprocessingml/2006/main" xmlns:w14="http://schemas.microsoft.com/office/word/2010/wordml" xmlns:w15="http://schemas.microsoft.com/office/word/2012/wordml" xmlns:w16se="http://schemas.microsoft.com/office/word/2015/wordml/symex" xmlns:wpg="http://schemas.microsoft.com/office/word/2010/wordprocessingGroup" xmlns:wpi="http://schemas.microsoft.com/office/word/2010/wordprocessingInk" xmlns:wne="http://schemas.microsoft.com/office/word/2006/wordml" xmlns:wps="http://schemas.microsoft.com/office/word/2010/wordprocessingShape" mc:Ignorable="w14 w15 w16se wp14">
   <w:p>
     <w:pPr>
       <w:pStyle w:val="HeaderLampiran"/>
@@ -16417,7 +17011,7 @@
 </file>
 
 <file path=word/header7.xml><?xml version="1.0" encoding="utf-8"?>
-<w:hdr xmlns:wpc="http://schemas.microsoft.com/office/word/2010/wordprocessingCanvas" xmlns:cx="http://schemas.microsoft.com/office/drawing/2014/chartex" xmlns:cx1="http://schemas.microsoft.com/office/drawing/2015/9/8/chartex" xmlns:cx2="http://schemas.microsoft.com/office/drawing/2015/10/21/chartex" xmlns:cx3="http://schemas.microsoft.com/office/drawing/2016/5/9/chartex" xmlns:cx4="http://schemas.microsoft.com/office/drawing/2016/5/10/chartex" xmlns:cx5="http://schemas.microsoft.com/office/drawing/2016/5/11/chartex" xmlns:cx6="http://schemas.microsoft.com/office/drawing/2016/5/12/chartex" xmlns:cx7="http://schemas.microsoft.com/office/drawing/2016/5/13/chartex" xmlns:cx8="http://schemas.microsoft.com/office/drawing/2016/5/14/chartex" xmlns:mc="http://schemas.openxmlformats.org/markup-compatibility/2006" xmlns:aink="http://schemas.microsoft.com/office/drawing/2016/ink" xmlns:am3d="http://schemas.microsoft.com/office/drawing/2017/model3d" xmlns:o="urn:schemas-microsoft-com:office:office" xmlns:oel="http://schemas.microsoft.com/office/2019/extlst" xmlns:r="http://schemas.openxmlformats.org/officeDocument/2006/relationships" xmlns:m="http://schemas.openxmlformats.org/officeDocument/2006/math" xmlns:v="urn:schemas-microsoft-com:vml" xmlns:wp14="http://schemas.microsoft.com/office/word/2010/wordprocessingDrawing" xmlns:wp="http://schemas.openxmlformats.org/drawingml/2006/wordprocessingDrawing" xmlns:w10="urn:schemas-microsoft-com:office:word" xmlns:w="http://schemas.openxmlformats.org/wordprocessingml/2006/main" xmlns:w14="http://schemas.microsoft.com/office/word/2010/wordml" xmlns:w15="http://schemas.microsoft.com/office/word/2012/wordml" xmlns:w16cex="http://schemas.microsoft.com/office/word/2018/wordml/cex" xmlns:w16cid="http://schemas.microsoft.com/office/word/2016/wordml/cid" xmlns:w16="http://schemas.microsoft.com/office/word/2018/wordml" xmlns:w16du="http://schemas.microsoft.com/office/word/2023/wordml/word16du" xmlns:w16sdtdh="http://schemas.microsoft.com/office/word/2020/wordml/sdtdatahash" xmlns:w16se="http://schemas.microsoft.com/office/word/2015/wordml/symex" xmlns:wpg="http://schemas.microsoft.com/office/word/2010/wordprocessingGroup" xmlns:wpi="http://schemas.microsoft.com/office/word/2010/wordprocessingInk" xmlns:wne="http://schemas.microsoft.com/office/word/2006/wordml" xmlns:wps="http://schemas.microsoft.com/office/word/2010/wordprocessingShape" mc:Ignorable="w14 w15 w16se w16cid w16 w16cex w16sdtdh w16du wp14">
+<w:hdr xmlns:wpc="http://schemas.microsoft.com/office/word/2010/wordprocessingCanvas" xmlns:cx="http://schemas.microsoft.com/office/drawing/2014/chartex" xmlns:mc="http://schemas.openxmlformats.org/markup-compatibility/2006" xmlns:o="urn:schemas-microsoft-com:office:office" xmlns:r="http://schemas.openxmlformats.org/officeDocument/2006/relationships" xmlns:m="http://schemas.openxmlformats.org/officeDocument/2006/math" xmlns:v="urn:schemas-microsoft-com:vml" xmlns:wp14="http://schemas.microsoft.com/office/word/2010/wordprocessingDrawing" xmlns:wp="http://schemas.openxmlformats.org/drawingml/2006/wordprocessingDrawing" xmlns:w10="urn:schemas-microsoft-com:office:word" xmlns:w="http://schemas.openxmlformats.org/wordprocessingml/2006/main" xmlns:w14="http://schemas.microsoft.com/office/word/2010/wordml" xmlns:w15="http://schemas.microsoft.com/office/word/2012/wordml" xmlns:w16se="http://schemas.microsoft.com/office/word/2015/wordml/symex" xmlns:wpg="http://schemas.microsoft.com/office/word/2010/wordprocessingGroup" xmlns:wpi="http://schemas.microsoft.com/office/word/2010/wordprocessingInk" xmlns:wne="http://schemas.microsoft.com/office/word/2006/wordml" xmlns:wps="http://schemas.microsoft.com/office/word/2010/wordprocessingShape" mc:Ignorable="w14 w15 w16se wp14">
   <w:p>
     <w:pPr>
       <w:pStyle w:val="HeaderLampiran"/>
@@ -16535,7 +17129,7 @@
 </file>
 
 <file path=word/header8.xml><?xml version="1.0" encoding="utf-8"?>
-<w:hdr xmlns:wpc="http://schemas.microsoft.com/office/word/2010/wordprocessingCanvas" xmlns:cx="http://schemas.microsoft.com/office/drawing/2014/chartex" xmlns:cx1="http://schemas.microsoft.com/office/drawing/2015/9/8/chartex" xmlns:cx2="http://schemas.microsoft.com/office/drawing/2015/10/21/chartex" xmlns:cx3="http://schemas.microsoft.com/office/drawing/2016/5/9/chartex" xmlns:cx4="http://schemas.microsoft.com/office/drawing/2016/5/10/chartex" xmlns:cx5="http://schemas.microsoft.com/office/drawing/2016/5/11/chartex" xmlns:cx6="http://schemas.microsoft.com/office/drawing/2016/5/12/chartex" xmlns:cx7="http://schemas.microsoft.com/office/drawing/2016/5/13/chartex" xmlns:cx8="http://schemas.microsoft.com/office/drawing/2016/5/14/chartex" xmlns:mc="http://schemas.openxmlformats.org/markup-compatibility/2006" xmlns:aink="http://schemas.microsoft.com/office/drawing/2016/ink" xmlns:am3d="http://schemas.microsoft.com/office/drawing/2017/model3d" xmlns:o="urn:schemas-microsoft-com:office:office" xmlns:oel="http://schemas.microsoft.com/office/2019/extlst" xmlns:r="http://schemas.openxmlformats.org/officeDocument/2006/relationships" xmlns:m="http://schemas.openxmlformats.org/officeDocument/2006/math" xmlns:v="urn:schemas-microsoft-com:vml" xmlns:wp14="http://schemas.microsoft.com/office/word/2010/wordprocessingDrawing" xmlns:wp="http://schemas.openxmlformats.org/drawingml/2006/wordprocessingDrawing" xmlns:w10="urn:schemas-microsoft-com:office:word" xmlns:w="http://schemas.openxmlformats.org/wordprocessingml/2006/main" xmlns:w14="http://schemas.microsoft.com/office/word/2010/wordml" xmlns:w15="http://schemas.microsoft.com/office/word/2012/wordml" xmlns:w16cex="http://schemas.microsoft.com/office/word/2018/wordml/cex" xmlns:w16cid="http://schemas.microsoft.com/office/word/2016/wordml/cid" xmlns:w16="http://schemas.microsoft.com/office/word/2018/wordml" xmlns:w16du="http://schemas.microsoft.com/office/word/2023/wordml/word16du" xmlns:w16sdtdh="http://schemas.microsoft.com/office/word/2020/wordml/sdtdatahash" xmlns:w16se="http://schemas.microsoft.com/office/word/2015/wordml/symex" xmlns:wpg="http://schemas.microsoft.com/office/word/2010/wordprocessingGroup" xmlns:wpi="http://schemas.microsoft.com/office/word/2010/wordprocessingInk" xmlns:wne="http://schemas.microsoft.com/office/word/2006/wordml" xmlns:wps="http://schemas.microsoft.com/office/word/2010/wordprocessingShape" mc:Ignorable="w14 w15 w16se w16cid w16 w16cex w16sdtdh w16du wp14">
+<w:hdr xmlns:wpc="http://schemas.microsoft.com/office/word/2010/wordprocessingCanvas" xmlns:cx="http://schemas.microsoft.com/office/drawing/2014/chartex" xmlns:mc="http://schemas.openxmlformats.org/markup-compatibility/2006" xmlns:o="urn:schemas-microsoft-com:office:office" xmlns:r="http://schemas.openxmlformats.org/officeDocument/2006/relationships" xmlns:m="http://schemas.openxmlformats.org/officeDocument/2006/math" xmlns:v="urn:schemas-microsoft-com:vml" xmlns:wp14="http://schemas.microsoft.com/office/word/2010/wordprocessingDrawing" xmlns:wp="http://schemas.openxmlformats.org/drawingml/2006/wordprocessingDrawing" xmlns:w10="urn:schemas-microsoft-com:office:word" xmlns:w="http://schemas.openxmlformats.org/wordprocessingml/2006/main" xmlns:w14="http://schemas.microsoft.com/office/word/2010/wordml" xmlns:w15="http://schemas.microsoft.com/office/word/2012/wordml" xmlns:w16se="http://schemas.microsoft.com/office/word/2015/wordml/symex" xmlns:wpg="http://schemas.microsoft.com/office/word/2010/wordprocessingGroup" xmlns:wpi="http://schemas.microsoft.com/office/word/2010/wordprocessingInk" xmlns:wne="http://schemas.microsoft.com/office/word/2006/wordml" xmlns:wps="http://schemas.microsoft.com/office/word/2010/wordprocessingShape" mc:Ignorable="w14 w15 w16se wp14">
   <w:p>
     <w:pPr>
       <w:pStyle w:val="HeaderLampiran"/>
@@ -16587,7 +17181,7 @@
 </file>
 
 <file path=word/header9.xml><?xml version="1.0" encoding="utf-8"?>
-<w:hdr xmlns:wpc="http://schemas.microsoft.com/office/word/2010/wordprocessingCanvas" xmlns:cx="http://schemas.microsoft.com/office/drawing/2014/chartex" xmlns:cx1="http://schemas.microsoft.com/office/drawing/2015/9/8/chartex" xmlns:cx2="http://schemas.microsoft.com/office/drawing/2015/10/21/chartex" xmlns:cx3="http://schemas.microsoft.com/office/drawing/2016/5/9/chartex" xmlns:cx4="http://schemas.microsoft.com/office/drawing/2016/5/10/chartex" xmlns:cx5="http://schemas.microsoft.com/office/drawing/2016/5/11/chartex" xmlns:cx6="http://schemas.microsoft.com/office/drawing/2016/5/12/chartex" xmlns:cx7="http://schemas.microsoft.com/office/drawing/2016/5/13/chartex" xmlns:cx8="http://schemas.microsoft.com/office/drawing/2016/5/14/chartex" xmlns:mc="http://schemas.openxmlformats.org/markup-compatibility/2006" xmlns:aink="http://schemas.microsoft.com/office/drawing/2016/ink" xmlns:am3d="http://schemas.microsoft.com/office/drawing/2017/model3d" xmlns:o="urn:schemas-microsoft-com:office:office" xmlns:oel="http://schemas.microsoft.com/office/2019/extlst" xmlns:r="http://schemas.openxmlformats.org/officeDocument/2006/relationships" xmlns:m="http://schemas.openxmlformats.org/officeDocument/2006/math" xmlns:v="urn:schemas-microsoft-com:vml" xmlns:wp14="http://schemas.microsoft.com/office/word/2010/wordprocessingDrawing" xmlns:wp="http://schemas.openxmlformats.org/drawingml/2006/wordprocessingDrawing" xmlns:w10="urn:schemas-microsoft-com:office:word" xmlns:w="http://schemas.openxmlformats.org/wordprocessingml/2006/main" xmlns:w14="http://schemas.microsoft.com/office/word/2010/wordml" xmlns:w15="http://schemas.microsoft.com/office/word/2012/wordml" xmlns:w16cex="http://schemas.microsoft.com/office/word/2018/wordml/cex" xmlns:w16cid="http://schemas.microsoft.com/office/word/2016/wordml/cid" xmlns:w16="http://schemas.microsoft.com/office/word/2018/wordml" xmlns:w16du="http://schemas.microsoft.com/office/word/2023/wordml/word16du" xmlns:w16sdtdh="http://schemas.microsoft.com/office/word/2020/wordml/sdtdatahash" xmlns:w16se="http://schemas.microsoft.com/office/word/2015/wordml/symex" xmlns:wpg="http://schemas.microsoft.com/office/word/2010/wordprocessingGroup" xmlns:wpi="http://schemas.microsoft.com/office/word/2010/wordprocessingInk" xmlns:wne="http://schemas.microsoft.com/office/word/2006/wordml" xmlns:wps="http://schemas.microsoft.com/office/word/2010/wordprocessingShape" mc:Ignorable="w14 w15 w16se w16cid w16 w16cex w16sdtdh w16du wp14">
+<w:hdr xmlns:wpc="http://schemas.microsoft.com/office/word/2010/wordprocessingCanvas" xmlns:cx="http://schemas.microsoft.com/office/drawing/2014/chartex" xmlns:mc="http://schemas.openxmlformats.org/markup-compatibility/2006" xmlns:o="urn:schemas-microsoft-com:office:office" xmlns:r="http://schemas.openxmlformats.org/officeDocument/2006/relationships" xmlns:m="http://schemas.openxmlformats.org/officeDocument/2006/math" xmlns:v="urn:schemas-microsoft-com:vml" xmlns:wp14="http://schemas.microsoft.com/office/word/2010/wordprocessingDrawing" xmlns:wp="http://schemas.openxmlformats.org/drawingml/2006/wordprocessingDrawing" xmlns:w10="urn:schemas-microsoft-com:office:word" xmlns:w="http://schemas.openxmlformats.org/wordprocessingml/2006/main" xmlns:w14="http://schemas.microsoft.com/office/word/2010/wordml" xmlns:w15="http://schemas.microsoft.com/office/word/2012/wordml" xmlns:w16se="http://schemas.microsoft.com/office/word/2015/wordml/symex" xmlns:wpg="http://schemas.microsoft.com/office/word/2010/wordprocessingGroup" xmlns:wpi="http://schemas.microsoft.com/office/word/2010/wordprocessingInk" xmlns:wne="http://schemas.microsoft.com/office/word/2006/wordml" xmlns:wps="http://schemas.microsoft.com/office/word/2010/wordprocessingShape" mc:Ignorable="w14 w15 w16se wp14">
   <w:p>
     <w:pPr>
       <w:pStyle w:val="HeaderLampiran"/>
@@ -16627,8 +17221,97 @@
 </file>
 
 <file path=word/numbering.xml><?xml version="1.0" encoding="utf-8"?>
-<w:numbering xmlns:wpc="http://schemas.microsoft.com/office/word/2010/wordprocessingCanvas" xmlns:cx="http://schemas.microsoft.com/office/drawing/2014/chartex" xmlns:cx1="http://schemas.microsoft.com/office/drawing/2015/9/8/chartex" xmlns:cx2="http://schemas.microsoft.com/office/drawing/2015/10/21/chartex" xmlns:cx3="http://schemas.microsoft.com/office/drawing/2016/5/9/chartex" xmlns:cx4="http://schemas.microsoft.com/office/drawing/2016/5/10/chartex" xmlns:cx5="http://schemas.microsoft.com/office/drawing/2016/5/11/chartex" xmlns:cx6="http://schemas.microsoft.com/office/drawing/2016/5/12/chartex" xmlns:cx7="http://schemas.microsoft.com/office/drawing/2016/5/13/chartex" xmlns:cx8="http://schemas.microsoft.com/office/drawing/2016/5/14/chartex" xmlns:mc="http://schemas.openxmlformats.org/markup-compatibility/2006" xmlns:aink="http://schemas.microsoft.com/office/drawing/2016/ink" xmlns:am3d="http://schemas.microsoft.com/office/drawing/2017/model3d" xmlns:o="urn:schemas-microsoft-com:office:office" xmlns:oel="http://schemas.microsoft.com/office/2019/extlst" xmlns:r="http://schemas.openxmlformats.org/officeDocument/2006/relationships" xmlns:m="http://schemas.openxmlformats.org/officeDocument/2006/math" xmlns:v="urn:schemas-microsoft-com:vml" xmlns:wp14="http://schemas.microsoft.com/office/word/2010/wordprocessingDrawing" xmlns:wp="http://schemas.openxmlformats.org/drawingml/2006/wordprocessingDrawing" xmlns:w10="urn:schemas-microsoft-com:office:word" xmlns:w="http://schemas.openxmlformats.org/wordprocessingml/2006/main" xmlns:w14="http://schemas.microsoft.com/office/word/2010/wordml" xmlns:w15="http://schemas.microsoft.com/office/word/2012/wordml" xmlns:w16cex="http://schemas.microsoft.com/office/word/2018/wordml/cex" xmlns:w16cid="http://schemas.microsoft.com/office/word/2016/wordml/cid" xmlns:w16="http://schemas.microsoft.com/office/word/2018/wordml" xmlns:w16du="http://schemas.microsoft.com/office/word/2023/wordml/word16du" xmlns:w16sdtdh="http://schemas.microsoft.com/office/word/2020/wordml/sdtdatahash" xmlns:w16se="http://schemas.microsoft.com/office/word/2015/wordml/symex" xmlns:wpg="http://schemas.microsoft.com/office/word/2010/wordprocessingGroup" xmlns:wpi="http://schemas.microsoft.com/office/word/2010/wordprocessingInk" xmlns:wne="http://schemas.microsoft.com/office/word/2006/wordml" xmlns:wps="http://schemas.microsoft.com/office/word/2010/wordprocessingShape" mc:Ignorable="w14 w15 w16se w16cid w16 w16cex w16sdtdh w16du wp14">
+<w:numbering xmlns:wpc="http://schemas.microsoft.com/office/word/2010/wordprocessingCanvas" xmlns:cx="http://schemas.microsoft.com/office/drawing/2014/chartex" xmlns:mc="http://schemas.openxmlformats.org/markup-compatibility/2006" xmlns:o="urn:schemas-microsoft-com:office:office" xmlns:r="http://schemas.openxmlformats.org/officeDocument/2006/relationships" xmlns:m="http://schemas.openxmlformats.org/officeDocument/2006/math" xmlns:v="urn:schemas-microsoft-com:vml" xmlns:wp14="http://schemas.microsoft.com/office/word/2010/wordprocessingDrawing" xmlns:wp="http://schemas.openxmlformats.org/drawingml/2006/wordprocessingDrawing" xmlns:w10="urn:schemas-microsoft-com:office:word" xmlns:w="http://schemas.openxmlformats.org/wordprocessingml/2006/main" xmlns:w14="http://schemas.microsoft.com/office/word/2010/wordml" xmlns:w15="http://schemas.microsoft.com/office/word/2012/wordml" xmlns:w16se="http://schemas.microsoft.com/office/word/2015/wordml/symex" xmlns:wpg="http://schemas.microsoft.com/office/word/2010/wordprocessingGroup" xmlns:wpi="http://schemas.microsoft.com/office/word/2010/wordprocessingInk" xmlns:wne="http://schemas.microsoft.com/office/word/2006/wordml" xmlns:wps="http://schemas.microsoft.com/office/word/2010/wordprocessingShape" mc:Ignorable="w14 w15 w16se wp14">
   <w:abstractNum w:abstractNumId="0" w15:restartNumberingAfterBreak="0">
+    <w:nsid w:val="06AB7416"/>
+    <w:multiLevelType w:val="hybridMultilevel"/>
+    <w:tmpl w:val="AB6499A8"/>
+    <w:lvl w:ilvl="0" w:tplc="392C9C96">
+      <w:start w:val="1"/>
+      <w:numFmt w:val="decimal"/>
+      <w:lvlText w:val="%1."/>
+      <w:lvlJc w:val="left"/>
+      <w:pPr>
+        <w:ind w:left="927" w:hanging="360"/>
+      </w:pPr>
+      <w:rPr>
+        <w:rFonts w:hint="default"/>
+      </w:rPr>
+    </w:lvl>
+    <w:lvl w:ilvl="1" w:tplc="04090019" w:tentative="1">
+      <w:start w:val="1"/>
+      <w:numFmt w:val="lowerLetter"/>
+      <w:lvlText w:val="%2."/>
+      <w:lvlJc w:val="left"/>
+      <w:pPr>
+        <w:ind w:left="1647" w:hanging="360"/>
+      </w:pPr>
+    </w:lvl>
+    <w:lvl w:ilvl="2" w:tplc="0409001B" w:tentative="1">
+      <w:start w:val="1"/>
+      <w:numFmt w:val="lowerRoman"/>
+      <w:lvlText w:val="%3."/>
+      <w:lvlJc w:val="right"/>
+      <w:pPr>
+        <w:ind w:left="2367" w:hanging="180"/>
+      </w:pPr>
+    </w:lvl>
+    <w:lvl w:ilvl="3" w:tplc="0409000F" w:tentative="1">
+      <w:start w:val="1"/>
+      <w:numFmt w:val="decimal"/>
+      <w:lvlText w:val="%4."/>
+      <w:lvlJc w:val="left"/>
+      <w:pPr>
+        <w:ind w:left="3087" w:hanging="360"/>
+      </w:pPr>
+    </w:lvl>
+    <w:lvl w:ilvl="4" w:tplc="04090019" w:tentative="1">
+      <w:start w:val="1"/>
+      <w:numFmt w:val="lowerLetter"/>
+      <w:lvlText w:val="%5."/>
+      <w:lvlJc w:val="left"/>
+      <w:pPr>
+        <w:ind w:left="3807" w:hanging="360"/>
+      </w:pPr>
+    </w:lvl>
+    <w:lvl w:ilvl="5" w:tplc="0409001B" w:tentative="1">
+      <w:start w:val="1"/>
+      <w:numFmt w:val="lowerRoman"/>
+      <w:lvlText w:val="%6."/>
+      <w:lvlJc w:val="right"/>
+      <w:pPr>
+        <w:ind w:left="4527" w:hanging="180"/>
+      </w:pPr>
+    </w:lvl>
+    <w:lvl w:ilvl="6" w:tplc="0409000F" w:tentative="1">
+      <w:start w:val="1"/>
+      <w:numFmt w:val="decimal"/>
+      <w:lvlText w:val="%7."/>
+      <w:lvlJc w:val="left"/>
+      <w:pPr>
+        <w:ind w:left="5247" w:hanging="360"/>
+      </w:pPr>
+    </w:lvl>
+    <w:lvl w:ilvl="7" w:tplc="04090019" w:tentative="1">
+      <w:start w:val="1"/>
+      <w:numFmt w:val="lowerLetter"/>
+      <w:lvlText w:val="%8."/>
+      <w:lvlJc w:val="left"/>
+      <w:pPr>
+        <w:ind w:left="5967" w:hanging="360"/>
+      </w:pPr>
+    </w:lvl>
+    <w:lvl w:ilvl="8" w:tplc="0409001B" w:tentative="1">
+      <w:start w:val="1"/>
+      <w:numFmt w:val="lowerRoman"/>
+      <w:lvlText w:val="%9."/>
+      <w:lvlJc w:val="right"/>
+      <w:pPr>
+        <w:ind w:left="6687" w:hanging="180"/>
+      </w:pPr>
+    </w:lvl>
+  </w:abstractNum>
+  <w:abstractNum w:abstractNumId="1" w15:restartNumberingAfterBreak="0">
     <w:nsid w:val="0BC253F9"/>
     <w:multiLevelType w:val="multilevel"/>
     <w:tmpl w:val="94E80360"/>
@@ -16748,7 +17431,7 @@
       </w:rPr>
     </w:lvl>
   </w:abstractNum>
-  <w:abstractNum w:abstractNumId="1" w15:restartNumberingAfterBreak="0">
+  <w:abstractNum w:abstractNumId="2" w15:restartNumberingAfterBreak="0">
     <w:nsid w:val="0D3D1DFD"/>
     <w:multiLevelType w:val="multilevel"/>
     <w:tmpl w:val="79AC4D10"/>
@@ -16861,7 +17544,7 @@
       </w:rPr>
     </w:lvl>
   </w:abstractNum>
-  <w:abstractNum w:abstractNumId="2" w15:restartNumberingAfterBreak="0">
+  <w:abstractNum w:abstractNumId="3" w15:restartNumberingAfterBreak="0">
     <w:nsid w:val="1152244E"/>
     <w:multiLevelType w:val="multilevel"/>
     <w:tmpl w:val="2E26D618"/>
@@ -16974,7 +17657,7 @@
       </w:rPr>
     </w:lvl>
   </w:abstractNum>
-  <w:abstractNum w:abstractNumId="3" w15:restartNumberingAfterBreak="0">
+  <w:abstractNum w:abstractNumId="4" w15:restartNumberingAfterBreak="0">
     <w:nsid w:val="116218FC"/>
     <w:multiLevelType w:val="hybridMultilevel"/>
     <w:tmpl w:val="F1A6336C"/>
@@ -17061,7 +17744,7 @@
       </w:pPr>
     </w:lvl>
   </w:abstractNum>
-  <w:abstractNum w:abstractNumId="4" w15:restartNumberingAfterBreak="0">
+  <w:abstractNum w:abstractNumId="5" w15:restartNumberingAfterBreak="0">
     <w:nsid w:val="11ED5A0E"/>
     <w:multiLevelType w:val="multilevel"/>
     <w:tmpl w:val="018224B4"/>
@@ -17174,7 +17857,7 @@
       </w:rPr>
     </w:lvl>
   </w:abstractNum>
-  <w:abstractNum w:abstractNumId="5" w15:restartNumberingAfterBreak="0">
+  <w:abstractNum w:abstractNumId="6" w15:restartNumberingAfterBreak="0">
     <w:nsid w:val="1685108B"/>
     <w:multiLevelType w:val="hybridMultilevel"/>
     <w:tmpl w:val="9112F822"/>
@@ -17287,7 +17970,7 @@
       </w:rPr>
     </w:lvl>
   </w:abstractNum>
-  <w:abstractNum w:abstractNumId="6" w15:restartNumberingAfterBreak="0">
+  <w:abstractNum w:abstractNumId="7" w15:restartNumberingAfterBreak="0">
     <w:nsid w:val="1940748B"/>
     <w:multiLevelType w:val="multilevel"/>
     <w:tmpl w:val="28A6D500"/>
@@ -17400,7 +18083,182 @@
       </w:rPr>
     </w:lvl>
   </w:abstractNum>
-  <w:abstractNum w:abstractNumId="7" w15:restartNumberingAfterBreak="0">
+  <w:abstractNum w:abstractNumId="8" w15:restartNumberingAfterBreak="0">
+    <w:nsid w:val="1E90350F"/>
+    <w:multiLevelType w:val="hybridMultilevel"/>
+    <w:tmpl w:val="B2F0228C"/>
+    <w:lvl w:ilvl="0" w:tplc="8D685992">
+      <w:start w:val="1"/>
+      <w:numFmt w:val="decimal"/>
+      <w:lvlText w:val="%1."/>
+      <w:lvlJc w:val="left"/>
+      <w:pPr>
+        <w:ind w:left="927" w:hanging="360"/>
+      </w:pPr>
+      <w:rPr>
+        <w:rFonts w:hint="default"/>
+      </w:rPr>
+    </w:lvl>
+    <w:lvl w:ilvl="1" w:tplc="04090019" w:tentative="1">
+      <w:start w:val="1"/>
+      <w:numFmt w:val="lowerLetter"/>
+      <w:lvlText w:val="%2."/>
+      <w:lvlJc w:val="left"/>
+      <w:pPr>
+        <w:ind w:left="1647" w:hanging="360"/>
+      </w:pPr>
+    </w:lvl>
+    <w:lvl w:ilvl="2" w:tplc="0409001B" w:tentative="1">
+      <w:start w:val="1"/>
+      <w:numFmt w:val="lowerRoman"/>
+      <w:lvlText w:val="%3."/>
+      <w:lvlJc w:val="right"/>
+      <w:pPr>
+        <w:ind w:left="2367" w:hanging="180"/>
+      </w:pPr>
+    </w:lvl>
+    <w:lvl w:ilvl="3" w:tplc="0409000F" w:tentative="1">
+      <w:start w:val="1"/>
+      <w:numFmt w:val="decimal"/>
+      <w:lvlText w:val="%4."/>
+      <w:lvlJc w:val="left"/>
+      <w:pPr>
+        <w:ind w:left="3087" w:hanging="360"/>
+      </w:pPr>
+    </w:lvl>
+    <w:lvl w:ilvl="4" w:tplc="04090019" w:tentative="1">
+      <w:start w:val="1"/>
+      <w:numFmt w:val="lowerLetter"/>
+      <w:lvlText w:val="%5."/>
+      <w:lvlJc w:val="left"/>
+      <w:pPr>
+        <w:ind w:left="3807" w:hanging="360"/>
+      </w:pPr>
+    </w:lvl>
+    <w:lvl w:ilvl="5" w:tplc="0409001B" w:tentative="1">
+      <w:start w:val="1"/>
+      <w:numFmt w:val="lowerRoman"/>
+      <w:lvlText w:val="%6."/>
+      <w:lvlJc w:val="right"/>
+      <w:pPr>
+        <w:ind w:left="4527" w:hanging="180"/>
+      </w:pPr>
+    </w:lvl>
+    <w:lvl w:ilvl="6" w:tplc="0409000F" w:tentative="1">
+      <w:start w:val="1"/>
+      <w:numFmt w:val="decimal"/>
+      <w:lvlText w:val="%7."/>
+      <w:lvlJc w:val="left"/>
+      <w:pPr>
+        <w:ind w:left="5247" w:hanging="360"/>
+      </w:pPr>
+    </w:lvl>
+    <w:lvl w:ilvl="7" w:tplc="04090019" w:tentative="1">
+      <w:start w:val="1"/>
+      <w:numFmt w:val="lowerLetter"/>
+      <w:lvlText w:val="%8."/>
+      <w:lvlJc w:val="left"/>
+      <w:pPr>
+        <w:ind w:left="5967" w:hanging="360"/>
+      </w:pPr>
+    </w:lvl>
+    <w:lvl w:ilvl="8" w:tplc="0409001B" w:tentative="1">
+      <w:start w:val="1"/>
+      <w:numFmt w:val="lowerRoman"/>
+      <w:lvlText w:val="%9."/>
+      <w:lvlJc w:val="right"/>
+      <w:pPr>
+        <w:ind w:left="6687" w:hanging="180"/>
+      </w:pPr>
+    </w:lvl>
+  </w:abstractNum>
+  <w:abstractNum w:abstractNumId="9" w15:restartNumberingAfterBreak="0">
+    <w:nsid w:val="230F29C2"/>
+    <w:multiLevelType w:val="multilevel"/>
+    <w:tmpl w:val="0409001F"/>
+    <w:lvl w:ilvl="0">
+      <w:start w:val="1"/>
+      <w:numFmt w:val="decimal"/>
+      <w:lvlText w:val="%1."/>
+      <w:lvlJc w:val="left"/>
+      <w:pPr>
+        <w:ind w:left="360" w:hanging="360"/>
+      </w:pPr>
+    </w:lvl>
+    <w:lvl w:ilvl="1">
+      <w:start w:val="1"/>
+      <w:numFmt w:val="decimal"/>
+      <w:lvlText w:val="%1.%2."/>
+      <w:lvlJc w:val="left"/>
+      <w:pPr>
+        <w:ind w:left="792" w:hanging="432"/>
+      </w:pPr>
+    </w:lvl>
+    <w:lvl w:ilvl="2">
+      <w:start w:val="1"/>
+      <w:numFmt w:val="decimal"/>
+      <w:lvlText w:val="%1.%2.%3."/>
+      <w:lvlJc w:val="left"/>
+      <w:pPr>
+        <w:ind w:left="1224" w:hanging="504"/>
+      </w:pPr>
+    </w:lvl>
+    <w:lvl w:ilvl="3">
+      <w:start w:val="1"/>
+      <w:numFmt w:val="decimal"/>
+      <w:lvlText w:val="%1.%2.%3.%4."/>
+      <w:lvlJc w:val="left"/>
+      <w:pPr>
+        <w:ind w:left="1728" w:hanging="648"/>
+      </w:pPr>
+    </w:lvl>
+    <w:lvl w:ilvl="4">
+      <w:start w:val="1"/>
+      <w:numFmt w:val="decimal"/>
+      <w:lvlText w:val="%1.%2.%3.%4.%5."/>
+      <w:lvlJc w:val="left"/>
+      <w:pPr>
+        <w:ind w:left="2232" w:hanging="792"/>
+      </w:pPr>
+    </w:lvl>
+    <w:lvl w:ilvl="5">
+      <w:start w:val="1"/>
+      <w:numFmt w:val="decimal"/>
+      <w:lvlText w:val="%1.%2.%3.%4.%5.%6."/>
+      <w:lvlJc w:val="left"/>
+      <w:pPr>
+        <w:ind w:left="2736" w:hanging="936"/>
+      </w:pPr>
+    </w:lvl>
+    <w:lvl w:ilvl="6">
+      <w:start w:val="1"/>
+      <w:numFmt w:val="decimal"/>
+      <w:lvlText w:val="%1.%2.%3.%4.%5.%6.%7."/>
+      <w:lvlJc w:val="left"/>
+      <w:pPr>
+        <w:ind w:left="3240" w:hanging="1080"/>
+      </w:pPr>
+    </w:lvl>
+    <w:lvl w:ilvl="7">
+      <w:start w:val="1"/>
+      <w:numFmt w:val="decimal"/>
+      <w:lvlText w:val="%1.%2.%3.%4.%5.%6.%7.%8."/>
+      <w:lvlJc w:val="left"/>
+      <w:pPr>
+        <w:ind w:left="3744" w:hanging="1224"/>
+      </w:pPr>
+    </w:lvl>
+    <w:lvl w:ilvl="8">
+      <w:start w:val="1"/>
+      <w:numFmt w:val="decimal"/>
+      <w:lvlText w:val="%1.%2.%3.%4.%5.%6.%7.%8.%9."/>
+      <w:lvlJc w:val="left"/>
+      <w:pPr>
+        <w:ind w:left="4320" w:hanging="1440"/>
+      </w:pPr>
+    </w:lvl>
+  </w:abstractNum>
+  <w:abstractNum w:abstractNumId="10" w15:restartNumberingAfterBreak="0">
     <w:nsid w:val="26960062"/>
     <w:multiLevelType w:val="multilevel"/>
     <w:tmpl w:val="3CFC0348"/>
@@ -17520,18 +18378,18 @@
       </w:rPr>
     </w:lvl>
   </w:abstractNum>
-  <w:abstractNum w:abstractNumId="8" w15:restartNumberingAfterBreak="0">
+  <w:abstractNum w:abstractNumId="11" w15:restartNumberingAfterBreak="0">
     <w:nsid w:val="2C7410CE"/>
     <w:multiLevelType w:val="multilevel"/>
-    <w:tmpl w:val="9B3A9AE0"/>
+    <w:tmpl w:val="04090025"/>
     <w:lvl w:ilvl="0">
       <w:start w:val="1"/>
-      <w:numFmt w:val="upperRoman"/>
+      <w:numFmt w:val="decimal"/>
       <w:pStyle w:val="Heading1"/>
-      <w:lvlText w:val="BAB %1."/>
-      <w:lvlJc w:val="center"/>
-      <w:pPr>
-        <w:ind w:left="360" w:hanging="360"/>
+      <w:lvlText w:val="%1"/>
+      <w:lvlJc w:val="left"/>
+      <w:pPr>
+        <w:ind w:left="432" w:hanging="432"/>
       </w:pPr>
       <w:rPr>
         <w:rFonts w:hint="default"/>
@@ -17543,14 +18401,13 @@
       <w:start w:val="1"/>
       <w:numFmt w:val="decimal"/>
       <w:pStyle w:val="Heading2"/>
-      <w:isLgl/>
       <w:lvlText w:val="%1.%2"/>
       <w:lvlJc w:val="left"/>
       <w:pPr>
-        <w:ind w:left="567" w:hanging="567"/>
-      </w:pPr>
-      <w:rPr>
-        <w:rFonts w:ascii="Times New Roman" w:hAnsi="Times New Roman" w:hint="default"/>
+        <w:ind w:left="576" w:hanging="576"/>
+      </w:pPr>
+      <w:rPr>
+        <w:rFonts w:hint="default"/>
         <w:b/>
         <w:sz w:val="24"/>
       </w:rPr>
@@ -17559,38 +18416,39 @@
       <w:start w:val="1"/>
       <w:numFmt w:val="decimal"/>
       <w:pStyle w:val="Heading3"/>
-      <w:isLgl/>
       <w:lvlText w:val="%1.%2.%3"/>
       <w:lvlJc w:val="left"/>
       <w:pPr>
-        <w:ind w:left="567" w:hanging="567"/>
-      </w:pPr>
-      <w:rPr>
-        <w:rFonts w:ascii="Times New Roman" w:hAnsi="Times New Roman" w:hint="default"/>
+        <w:ind w:left="720" w:hanging="720"/>
+      </w:pPr>
+      <w:rPr>
+        <w:rFonts w:hint="default"/>
         <w:i w:val="0"/>
         <w:sz w:val="24"/>
       </w:rPr>
     </w:lvl>
     <w:lvl w:ilvl="3">
       <w:start w:val="1"/>
-      <w:numFmt w:val="lowerLetter"/>
-      <w:lvlText w:val="%4)"/>
-      <w:lvlJc w:val="left"/>
-      <w:pPr>
-        <w:ind w:left="567" w:hanging="425"/>
-      </w:pPr>
-      <w:rPr>
-        <w:rFonts w:ascii="Times New Roman" w:hAnsi="Times New Roman" w:hint="default"/>
+      <w:numFmt w:val="decimal"/>
+      <w:pStyle w:val="Heading4"/>
+      <w:lvlText w:val="%1.%2.%3.%4"/>
+      <w:lvlJc w:val="left"/>
+      <w:pPr>
+        <w:ind w:left="864" w:hanging="864"/>
+      </w:pPr>
+      <w:rPr>
+        <w:rFonts w:hint="default"/>
         <w:sz w:val="24"/>
       </w:rPr>
     </w:lvl>
     <w:lvl w:ilvl="4">
       <w:start w:val="1"/>
-      <w:numFmt w:val="lowerLetter"/>
-      <w:lvlText w:val="(%5)"/>
-      <w:lvlJc w:val="left"/>
-      <w:pPr>
-        <w:ind w:left="0" w:firstLine="0"/>
+      <w:numFmt w:val="decimal"/>
+      <w:pStyle w:val="Heading5"/>
+      <w:lvlText w:val="%1.%2.%3.%4.%5"/>
+      <w:lvlJc w:val="left"/>
+      <w:pPr>
+        <w:ind w:left="1008" w:hanging="1008"/>
       </w:pPr>
       <w:rPr>
         <w:rFonts w:hint="default"/>
@@ -17598,11 +18456,12 @@
     </w:lvl>
     <w:lvl w:ilvl="5">
       <w:start w:val="1"/>
-      <w:numFmt w:val="lowerRoman"/>
-      <w:lvlText w:val="(%6)"/>
-      <w:lvlJc w:val="left"/>
-      <w:pPr>
-        <w:ind w:left="0" w:firstLine="0"/>
+      <w:numFmt w:val="decimal"/>
+      <w:pStyle w:val="Heading6"/>
+      <w:lvlText w:val="%1.%2.%3.%4.%5.%6"/>
+      <w:lvlJc w:val="left"/>
+      <w:pPr>
+        <w:ind w:left="1152" w:hanging="1152"/>
       </w:pPr>
       <w:rPr>
         <w:rFonts w:hint="default"/>
@@ -17611,10 +18470,11 @@
     <w:lvl w:ilvl="6">
       <w:start w:val="1"/>
       <w:numFmt w:val="decimal"/>
-      <w:lvlText w:val="%7."/>
-      <w:lvlJc w:val="left"/>
-      <w:pPr>
-        <w:ind w:left="0" w:firstLine="0"/>
+      <w:pStyle w:val="Heading7"/>
+      <w:lvlText w:val="%1.%2.%3.%4.%5.%6.%7"/>
+      <w:lvlJc w:val="left"/>
+      <w:pPr>
+        <w:ind w:left="1296" w:hanging="1296"/>
       </w:pPr>
       <w:rPr>
         <w:rFonts w:hint="default"/>
@@ -17622,11 +18482,12 @@
     </w:lvl>
     <w:lvl w:ilvl="7">
       <w:start w:val="1"/>
-      <w:numFmt w:val="lowerLetter"/>
-      <w:lvlText w:val="%8."/>
-      <w:lvlJc w:val="left"/>
-      <w:pPr>
-        <w:ind w:left="0" w:firstLine="0"/>
+      <w:numFmt w:val="decimal"/>
+      <w:pStyle w:val="Heading8"/>
+      <w:lvlText w:val="%1.%2.%3.%4.%5.%6.%7.%8"/>
+      <w:lvlJc w:val="left"/>
+      <w:pPr>
+        <w:ind w:left="1440" w:hanging="1440"/>
       </w:pPr>
       <w:rPr>
         <w:rFonts w:hint="default"/>
@@ -17634,18 +18495,19 @@
     </w:lvl>
     <w:lvl w:ilvl="8">
       <w:start w:val="1"/>
-      <w:numFmt w:val="lowerRoman"/>
-      <w:lvlText w:val="%9."/>
-      <w:lvlJc w:val="left"/>
-      <w:pPr>
-        <w:ind w:left="0" w:firstLine="0"/>
+      <w:numFmt w:val="decimal"/>
+      <w:pStyle w:val="Heading9"/>
+      <w:lvlText w:val="%1.%2.%3.%4.%5.%6.%7.%8.%9"/>
+      <w:lvlJc w:val="left"/>
+      <w:pPr>
+        <w:ind w:left="1584" w:hanging="1584"/>
       </w:pPr>
       <w:rPr>
         <w:rFonts w:hint="default"/>
       </w:rPr>
     </w:lvl>
   </w:abstractNum>
-  <w:abstractNum w:abstractNumId="9" w15:restartNumberingAfterBreak="0">
+  <w:abstractNum w:abstractNumId="12" w15:restartNumberingAfterBreak="0">
     <w:nsid w:val="2F92359E"/>
     <w:multiLevelType w:val="multilevel"/>
     <w:tmpl w:val="6B7043BA"/>
@@ -17765,7 +18627,7 @@
       </w:rPr>
     </w:lvl>
   </w:abstractNum>
-  <w:abstractNum w:abstractNumId="10" w15:restartNumberingAfterBreak="0">
+  <w:abstractNum w:abstractNumId="13" w15:restartNumberingAfterBreak="0">
     <w:nsid w:val="3AF626AE"/>
     <w:multiLevelType w:val="multilevel"/>
     <w:tmpl w:val="F96A02E0"/>
@@ -17878,7 +18740,96 @@
       </w:rPr>
     </w:lvl>
   </w:abstractNum>
-  <w:abstractNum w:abstractNumId="11" w15:restartNumberingAfterBreak="0">
+  <w:abstractNum w:abstractNumId="14" w15:restartNumberingAfterBreak="0">
+    <w:nsid w:val="3ED82D42"/>
+    <w:multiLevelType w:val="hybridMultilevel"/>
+    <w:tmpl w:val="A4C0E7CC"/>
+    <w:lvl w:ilvl="0" w:tplc="F190A634">
+      <w:start w:val="1"/>
+      <w:numFmt w:val="decimal"/>
+      <w:lvlText w:val="%1."/>
+      <w:lvlJc w:val="left"/>
+      <w:pPr>
+        <w:ind w:left="927" w:hanging="360"/>
+      </w:pPr>
+      <w:rPr>
+        <w:rFonts w:hint="default"/>
+      </w:rPr>
+    </w:lvl>
+    <w:lvl w:ilvl="1" w:tplc="04090019" w:tentative="1">
+      <w:start w:val="1"/>
+      <w:numFmt w:val="lowerLetter"/>
+      <w:lvlText w:val="%2."/>
+      <w:lvlJc w:val="left"/>
+      <w:pPr>
+        <w:ind w:left="1647" w:hanging="360"/>
+      </w:pPr>
+    </w:lvl>
+    <w:lvl w:ilvl="2" w:tplc="0409001B" w:tentative="1">
+      <w:start w:val="1"/>
+      <w:numFmt w:val="lowerRoman"/>
+      <w:lvlText w:val="%3."/>
+      <w:lvlJc w:val="right"/>
+      <w:pPr>
+        <w:ind w:left="2367" w:hanging="180"/>
+      </w:pPr>
+    </w:lvl>
+    <w:lvl w:ilvl="3" w:tplc="0409000F" w:tentative="1">
+      <w:start w:val="1"/>
+      <w:numFmt w:val="decimal"/>
+      <w:lvlText w:val="%4."/>
+      <w:lvlJc w:val="left"/>
+      <w:pPr>
+        <w:ind w:left="3087" w:hanging="360"/>
+      </w:pPr>
+    </w:lvl>
+    <w:lvl w:ilvl="4" w:tplc="04090019" w:tentative="1">
+      <w:start w:val="1"/>
+      <w:numFmt w:val="lowerLetter"/>
+      <w:lvlText w:val="%5."/>
+      <w:lvlJc w:val="left"/>
+      <w:pPr>
+        <w:ind w:left="3807" w:hanging="360"/>
+      </w:pPr>
+    </w:lvl>
+    <w:lvl w:ilvl="5" w:tplc="0409001B" w:tentative="1">
+      <w:start w:val="1"/>
+      <w:numFmt w:val="lowerRoman"/>
+      <w:lvlText w:val="%6."/>
+      <w:lvlJc w:val="right"/>
+      <w:pPr>
+        <w:ind w:left="4527" w:hanging="180"/>
+      </w:pPr>
+    </w:lvl>
+    <w:lvl w:ilvl="6" w:tplc="0409000F" w:tentative="1">
+      <w:start w:val="1"/>
+      <w:numFmt w:val="decimal"/>
+      <w:lvlText w:val="%7."/>
+      <w:lvlJc w:val="left"/>
+      <w:pPr>
+        <w:ind w:left="5247" w:hanging="360"/>
+      </w:pPr>
+    </w:lvl>
+    <w:lvl w:ilvl="7" w:tplc="04090019" w:tentative="1">
+      <w:start w:val="1"/>
+      <w:numFmt w:val="lowerLetter"/>
+      <w:lvlText w:val="%8."/>
+      <w:lvlJc w:val="left"/>
+      <w:pPr>
+        <w:ind w:left="5967" w:hanging="360"/>
+      </w:pPr>
+    </w:lvl>
+    <w:lvl w:ilvl="8" w:tplc="0409001B" w:tentative="1">
+      <w:start w:val="1"/>
+      <w:numFmt w:val="lowerRoman"/>
+      <w:lvlText w:val="%9."/>
+      <w:lvlJc w:val="right"/>
+      <w:pPr>
+        <w:ind w:left="6687" w:hanging="180"/>
+      </w:pPr>
+    </w:lvl>
+  </w:abstractNum>
+  <w:abstractNum w:abstractNumId="15" w15:restartNumberingAfterBreak="0">
     <w:nsid w:val="4540759B"/>
     <w:multiLevelType w:val="multilevel"/>
     <w:tmpl w:val="39306FCA"/>
@@ -17967,7 +18918,7 @@
       </w:pPr>
     </w:lvl>
   </w:abstractNum>
-  <w:abstractNum w:abstractNumId="12" w15:restartNumberingAfterBreak="0">
+  <w:abstractNum w:abstractNumId="16" w15:restartNumberingAfterBreak="0">
     <w:nsid w:val="455B7F3A"/>
     <w:multiLevelType w:val="multilevel"/>
     <w:tmpl w:val="D7E27370"/>
@@ -18090,7 +19041,7 @@
       </w:rPr>
     </w:lvl>
   </w:abstractNum>
-  <w:abstractNum w:abstractNumId="13" w15:restartNumberingAfterBreak="0">
+  <w:abstractNum w:abstractNumId="17" w15:restartNumberingAfterBreak="0">
     <w:nsid w:val="458A1115"/>
     <w:multiLevelType w:val="hybridMultilevel"/>
     <w:tmpl w:val="0512BC6C"/>
@@ -18179,7 +19130,7 @@
       </w:pPr>
     </w:lvl>
   </w:abstractNum>
-  <w:abstractNum w:abstractNumId="14" w15:restartNumberingAfterBreak="0">
+  <w:abstractNum w:abstractNumId="18" w15:restartNumberingAfterBreak="0">
     <w:nsid w:val="46822011"/>
     <w:multiLevelType w:val="hybridMultilevel"/>
     <w:tmpl w:val="91AAB31C"/>
@@ -18268,7 +19219,7 @@
       </w:pPr>
     </w:lvl>
   </w:abstractNum>
-  <w:abstractNum w:abstractNumId="15" w15:restartNumberingAfterBreak="0">
+  <w:abstractNum w:abstractNumId="19" w15:restartNumberingAfterBreak="0">
     <w:nsid w:val="477D4E70"/>
     <w:multiLevelType w:val="multilevel"/>
     <w:tmpl w:val="F98043DC"/>
@@ -18385,7 +19336,7 @@
       </w:rPr>
     </w:lvl>
   </w:abstractNum>
-  <w:abstractNum w:abstractNumId="16" w15:restartNumberingAfterBreak="0">
+  <w:abstractNum w:abstractNumId="20" w15:restartNumberingAfterBreak="0">
     <w:nsid w:val="4DDD5581"/>
     <w:multiLevelType w:val="multilevel"/>
     <w:tmpl w:val="C906718C"/>
@@ -18505,7 +19456,7 @@
       </w:rPr>
     </w:lvl>
   </w:abstractNum>
-  <w:abstractNum w:abstractNumId="17" w15:restartNumberingAfterBreak="0">
+  <w:abstractNum w:abstractNumId="21" w15:restartNumberingAfterBreak="0">
     <w:nsid w:val="5A3B4DF9"/>
     <w:multiLevelType w:val="multilevel"/>
     <w:tmpl w:val="EF5095EA"/>
@@ -18622,7 +19573,120 @@
       </w:rPr>
     </w:lvl>
   </w:abstractNum>
-  <w:abstractNum w:abstractNumId="18" w15:restartNumberingAfterBreak="0">
+  <w:abstractNum w:abstractNumId="22" w15:restartNumberingAfterBreak="0">
+    <w:nsid w:val="600A3188"/>
+    <w:multiLevelType w:val="hybridMultilevel"/>
+    <w:tmpl w:val="DB3E723E"/>
+    <w:lvl w:ilvl="0" w:tplc="04090001">
+      <w:start w:val="1"/>
+      <w:numFmt w:val="bullet"/>
+      <w:lvlText w:val=""/>
+      <w:lvlJc w:val="left"/>
+      <w:pPr>
+        <w:ind w:left="927" w:hanging="360"/>
+      </w:pPr>
+      <w:rPr>
+        <w:rFonts w:ascii="Symbol" w:hAnsi="Symbol" w:hint="default"/>
+      </w:rPr>
+    </w:lvl>
+    <w:lvl w:ilvl="1" w:tplc="04090003" w:tentative="1">
+      <w:start w:val="1"/>
+      <w:numFmt w:val="bullet"/>
+      <w:lvlText w:val="o"/>
+      <w:lvlJc w:val="left"/>
+      <w:pPr>
+        <w:ind w:left="1647" w:hanging="360"/>
+      </w:pPr>
+      <w:rPr>
+        <w:rFonts w:ascii="Courier New" w:hAnsi="Courier New" w:cs="Courier New" w:hint="default"/>
+      </w:rPr>
+    </w:lvl>
+    <w:lvl w:ilvl="2" w:tplc="04090005" w:tentative="1">
+      <w:start w:val="1"/>
+      <w:numFmt w:val="bullet"/>
+      <w:lvlText w:val=""/>
+      <w:lvlJc w:val="left"/>
+      <w:pPr>
+        <w:ind w:left="2367" w:hanging="360"/>
+      </w:pPr>
+      <w:rPr>
+        <w:rFonts w:ascii="Wingdings" w:hAnsi="Wingdings" w:hint="default"/>
+      </w:rPr>
+    </w:lvl>
+    <w:lvl w:ilvl="3" w:tplc="04090001" w:tentative="1">
+      <w:start w:val="1"/>
+      <w:numFmt w:val="bullet"/>
+      <w:lvlText w:val=""/>
+      <w:lvlJc w:val="left"/>
+      <w:pPr>
+        <w:ind w:left="3087" w:hanging="360"/>
+      </w:pPr>
+      <w:rPr>
+        <w:rFonts w:ascii="Symbol" w:hAnsi="Symbol" w:hint="default"/>
+      </w:rPr>
+    </w:lvl>
+    <w:lvl w:ilvl="4" w:tplc="04090003" w:tentative="1">
+      <w:start w:val="1"/>
+      <w:numFmt w:val="bullet"/>
+      <w:lvlText w:val="o"/>
+      <w:lvlJc w:val="left"/>
+      <w:pPr>
+        <w:ind w:left="3807" w:hanging="360"/>
+      </w:pPr>
+      <w:rPr>
+        <w:rFonts w:ascii="Courier New" w:hAnsi="Courier New" w:cs="Courier New" w:hint="default"/>
+      </w:rPr>
+    </w:lvl>
+    <w:lvl w:ilvl="5" w:tplc="04090005" w:tentative="1">
+      <w:start w:val="1"/>
+      <w:numFmt w:val="bullet"/>
+      <w:lvlText w:val=""/>
+      <w:lvlJc w:val="left"/>
+      <w:pPr>
+        <w:ind w:left="4527" w:hanging="360"/>
+      </w:pPr>
+      <w:rPr>
+        <w:rFonts w:ascii="Wingdings" w:hAnsi="Wingdings" w:hint="default"/>
+      </w:rPr>
+    </w:lvl>
+    <w:lvl w:ilvl="6" w:tplc="04090001" w:tentative="1">
+      <w:start w:val="1"/>
+      <w:numFmt w:val="bullet"/>
+      <w:lvlText w:val=""/>
+      <w:lvlJc w:val="left"/>
+      <w:pPr>
+        <w:ind w:left="5247" w:hanging="360"/>
+      </w:pPr>
+      <w:rPr>
+        <w:rFonts w:ascii="Symbol" w:hAnsi="Symbol" w:hint="default"/>
+      </w:rPr>
+    </w:lvl>
+    <w:lvl w:ilvl="7" w:tplc="04090003" w:tentative="1">
+      <w:start w:val="1"/>
+      <w:numFmt w:val="bullet"/>
+      <w:lvlText w:val="o"/>
+      <w:lvlJc w:val="left"/>
+      <w:pPr>
+        <w:ind w:left="5967" w:hanging="360"/>
+      </w:pPr>
+      <w:rPr>
+        <w:rFonts w:ascii="Courier New" w:hAnsi="Courier New" w:cs="Courier New" w:hint="default"/>
+      </w:rPr>
+    </w:lvl>
+    <w:lvl w:ilvl="8" w:tplc="04090005" w:tentative="1">
+      <w:start w:val="1"/>
+      <w:numFmt w:val="bullet"/>
+      <w:lvlText w:val=""/>
+      <w:lvlJc w:val="left"/>
+      <w:pPr>
+        <w:ind w:left="6687" w:hanging="360"/>
+      </w:pPr>
+      <w:rPr>
+        <w:rFonts w:ascii="Wingdings" w:hAnsi="Wingdings" w:hint="default"/>
+      </w:rPr>
+    </w:lvl>
+  </w:abstractNum>
+  <w:abstractNum w:abstractNumId="23" w15:restartNumberingAfterBreak="0">
     <w:nsid w:val="607B06E9"/>
     <w:multiLevelType w:val="hybridMultilevel"/>
     <w:tmpl w:val="B2CE2EBC"/>
@@ -18735,7 +19799,7 @@
       </w:rPr>
     </w:lvl>
   </w:abstractNum>
-  <w:abstractNum w:abstractNumId="19" w15:restartNumberingAfterBreak="0">
+  <w:abstractNum w:abstractNumId="24" w15:restartNumberingAfterBreak="0">
     <w:nsid w:val="6D9F4C9A"/>
     <w:multiLevelType w:val="multilevel"/>
     <w:tmpl w:val="0A84A4D2"/>
@@ -18852,7 +19916,7 @@
       </w:rPr>
     </w:lvl>
   </w:abstractNum>
-  <w:abstractNum w:abstractNumId="20" w15:restartNumberingAfterBreak="0">
+  <w:abstractNum w:abstractNumId="25" w15:restartNumberingAfterBreak="0">
     <w:nsid w:val="70693823"/>
     <w:multiLevelType w:val="hybridMultilevel"/>
     <w:tmpl w:val="3A202FCC"/>
@@ -18966,7 +20030,7 @@
       </w:rPr>
     </w:lvl>
   </w:abstractNum>
-  <w:abstractNum w:abstractNumId="21" w15:restartNumberingAfterBreak="0">
+  <w:abstractNum w:abstractNumId="26" w15:restartNumberingAfterBreak="0">
     <w:nsid w:val="72130247"/>
     <w:multiLevelType w:val="multilevel"/>
     <w:tmpl w:val="74CC4D4C"/>
@@ -19079,7 +20143,7 @@
       </w:rPr>
     </w:lvl>
   </w:abstractNum>
-  <w:abstractNum w:abstractNumId="22" w15:restartNumberingAfterBreak="0">
+  <w:abstractNum w:abstractNumId="27" w15:restartNumberingAfterBreak="0">
     <w:nsid w:val="73FA0C77"/>
     <w:multiLevelType w:val="hybridMultilevel"/>
     <w:tmpl w:val="C3121C86"/>
@@ -19165,7 +20229,96 @@
       </w:pPr>
     </w:lvl>
   </w:abstractNum>
-  <w:abstractNum w:abstractNumId="23" w15:restartNumberingAfterBreak="0">
+  <w:abstractNum w:abstractNumId="28" w15:restartNumberingAfterBreak="0">
+    <w:nsid w:val="755E6579"/>
+    <w:multiLevelType w:val="hybridMultilevel"/>
+    <w:tmpl w:val="6A547006"/>
+    <w:lvl w:ilvl="0" w:tplc="EA7C1F62">
+      <w:start w:val="1"/>
+      <w:numFmt w:val="decimal"/>
+      <w:lvlText w:val="%1."/>
+      <w:lvlJc w:val="left"/>
+      <w:pPr>
+        <w:ind w:left="927" w:hanging="360"/>
+      </w:pPr>
+      <w:rPr>
+        <w:rFonts w:hint="default"/>
+      </w:rPr>
+    </w:lvl>
+    <w:lvl w:ilvl="1" w:tplc="04090019" w:tentative="1">
+      <w:start w:val="1"/>
+      <w:numFmt w:val="lowerLetter"/>
+      <w:lvlText w:val="%2."/>
+      <w:lvlJc w:val="left"/>
+      <w:pPr>
+        <w:ind w:left="1647" w:hanging="360"/>
+      </w:pPr>
+    </w:lvl>
+    <w:lvl w:ilvl="2" w:tplc="0409001B" w:tentative="1">
+      <w:start w:val="1"/>
+      <w:numFmt w:val="lowerRoman"/>
+      <w:lvlText w:val="%3."/>
+      <w:lvlJc w:val="right"/>
+      <w:pPr>
+        <w:ind w:left="2367" w:hanging="180"/>
+      </w:pPr>
+    </w:lvl>
+    <w:lvl w:ilvl="3" w:tplc="0409000F" w:tentative="1">
+      <w:start w:val="1"/>
+      <w:numFmt w:val="decimal"/>
+      <w:lvlText w:val="%4."/>
+      <w:lvlJc w:val="left"/>
+      <w:pPr>
+        <w:ind w:left="3087" w:hanging="360"/>
+      </w:pPr>
+    </w:lvl>
+    <w:lvl w:ilvl="4" w:tplc="04090019" w:tentative="1">
+      <w:start w:val="1"/>
+      <w:numFmt w:val="lowerLetter"/>
+      <w:lvlText w:val="%5."/>
+      <w:lvlJc w:val="left"/>
+      <w:pPr>
+        <w:ind w:left="3807" w:hanging="360"/>
+      </w:pPr>
+    </w:lvl>
+    <w:lvl w:ilvl="5" w:tplc="0409001B" w:tentative="1">
+      <w:start w:val="1"/>
+      <w:numFmt w:val="lowerRoman"/>
+      <w:lvlText w:val="%6."/>
+      <w:lvlJc w:val="right"/>
+      <w:pPr>
+        <w:ind w:left="4527" w:hanging="180"/>
+      </w:pPr>
+    </w:lvl>
+    <w:lvl w:ilvl="6" w:tplc="0409000F" w:tentative="1">
+      <w:start w:val="1"/>
+      <w:numFmt w:val="decimal"/>
+      <w:lvlText w:val="%7."/>
+      <w:lvlJc w:val="left"/>
+      <w:pPr>
+        <w:ind w:left="5247" w:hanging="360"/>
+      </w:pPr>
+    </w:lvl>
+    <w:lvl w:ilvl="7" w:tplc="04090019" w:tentative="1">
+      <w:start w:val="1"/>
+      <w:numFmt w:val="lowerLetter"/>
+      <w:lvlText w:val="%8."/>
+      <w:lvlJc w:val="left"/>
+      <w:pPr>
+        <w:ind w:left="5967" w:hanging="360"/>
+      </w:pPr>
+    </w:lvl>
+    <w:lvl w:ilvl="8" w:tplc="0409001B" w:tentative="1">
+      <w:start w:val="1"/>
+      <w:numFmt w:val="lowerRoman"/>
+      <w:lvlText w:val="%9."/>
+      <w:lvlJc w:val="right"/>
+      <w:pPr>
+        <w:ind w:left="6687" w:hanging="180"/>
+      </w:pPr>
+    </w:lvl>
+  </w:abstractNum>
+  <w:abstractNum w:abstractNumId="29" w15:restartNumberingAfterBreak="0">
     <w:nsid w:val="7B4B2D7A"/>
     <w:multiLevelType w:val="multilevel"/>
     <w:tmpl w:val="AB206B9E"/>
@@ -19278,84 +20431,102 @@
       </w:rPr>
     </w:lvl>
   </w:abstractNum>
-  <w:num w:numId="1" w16cid:durableId="935671121">
+  <w:num w:numId="1">
+    <w:abstractNumId w:val="29"/>
+  </w:num>
+  <w:num w:numId="2">
     <w:abstractNumId w:val="23"/>
   </w:num>
-  <w:num w:numId="2" w16cid:durableId="1133327681">
+  <w:num w:numId="3">
+    <w:abstractNumId w:val="25"/>
+  </w:num>
+  <w:num w:numId="4">
+    <w:abstractNumId w:val="16"/>
+  </w:num>
+  <w:num w:numId="5">
+    <w:abstractNumId w:val="4"/>
+  </w:num>
+  <w:num w:numId="6">
+    <w:abstractNumId w:val="11"/>
+  </w:num>
+  <w:num w:numId="7">
+    <w:abstractNumId w:val="6"/>
+  </w:num>
+  <w:num w:numId="8">
+    <w:abstractNumId w:val="17"/>
+  </w:num>
+  <w:num w:numId="9">
+    <w:abstractNumId w:val="27"/>
+  </w:num>
+  <w:num w:numId="10">
+    <w:abstractNumId w:val="1"/>
+  </w:num>
+  <w:num w:numId="11">
+    <w:abstractNumId w:val="19"/>
+  </w:num>
+  <w:num w:numId="12">
+    <w:abstractNumId w:val="24"/>
+  </w:num>
+  <w:num w:numId="13">
+    <w:abstractNumId w:val="21"/>
+  </w:num>
+  <w:num w:numId="14">
+    <w:abstractNumId w:val="12"/>
+  </w:num>
+  <w:num w:numId="15">
+    <w:abstractNumId w:val="10"/>
+  </w:num>
+  <w:num w:numId="16">
+    <w:abstractNumId w:val="20"/>
+  </w:num>
+  <w:num w:numId="17">
+    <w:abstractNumId w:val="5"/>
+  </w:num>
+  <w:num w:numId="18">
+    <w:abstractNumId w:val="7"/>
+  </w:num>
+  <w:num w:numId="19">
+    <w:abstractNumId w:val="13"/>
+  </w:num>
+  <w:num w:numId="20">
+    <w:abstractNumId w:val="26"/>
+  </w:num>
+  <w:num w:numId="21">
+    <w:abstractNumId w:val="3"/>
+  </w:num>
+  <w:num w:numId="22">
+    <w:abstractNumId w:val="2"/>
+  </w:num>
+  <w:num w:numId="23">
+    <w:abstractNumId w:val="15"/>
+  </w:num>
+  <w:num w:numId="24">
     <w:abstractNumId w:val="18"/>
   </w:num>
-  <w:num w:numId="3" w16cid:durableId="590626904">
-    <w:abstractNumId w:val="20"/>
+  <w:num w:numId="25">
+    <w:abstractNumId w:val="9"/>
   </w:num>
-  <w:num w:numId="4" w16cid:durableId="1317802067">
-    <w:abstractNumId w:val="12"/>
+  <w:num w:numId="26">
+    <w:abstractNumId w:val="28"/>
   </w:num>
-  <w:num w:numId="5" w16cid:durableId="2109420841">
-    <w:abstractNumId w:val="3"/>
-  </w:num>
-  <w:num w:numId="6" w16cid:durableId="1766153104">
+  <w:num w:numId="27">
     <w:abstractNumId w:val="8"/>
   </w:num>
-  <w:num w:numId="7" w16cid:durableId="1510217540">
-    <w:abstractNumId w:val="5"/>
-  </w:num>
-  <w:num w:numId="8" w16cid:durableId="1933664369">
-    <w:abstractNumId w:val="13"/>
-  </w:num>
-  <w:num w:numId="9" w16cid:durableId="2022008638">
-    <w:abstractNumId w:val="22"/>
-  </w:num>
-  <w:num w:numId="10" w16cid:durableId="382143330">
+  <w:num w:numId="28">
     <w:abstractNumId w:val="0"/>
   </w:num>
-  <w:num w:numId="11" w16cid:durableId="1416198403">
-    <w:abstractNumId w:val="15"/>
+  <w:num w:numId="29">
+    <w:abstractNumId w:val="14"/>
   </w:num>
-  <w:num w:numId="12" w16cid:durableId="1470635226">
-    <w:abstractNumId w:val="19"/>
-  </w:num>
-  <w:num w:numId="13" w16cid:durableId="1273442432">
-    <w:abstractNumId w:val="17"/>
-  </w:num>
-  <w:num w:numId="14" w16cid:durableId="1546943812">
-    <w:abstractNumId w:val="9"/>
-  </w:num>
-  <w:num w:numId="15" w16cid:durableId="842210407">
-    <w:abstractNumId w:val="7"/>
-  </w:num>
-  <w:num w:numId="16" w16cid:durableId="439036899">
-    <w:abstractNumId w:val="16"/>
-  </w:num>
-  <w:num w:numId="17" w16cid:durableId="1778285789">
-    <w:abstractNumId w:val="4"/>
-  </w:num>
-  <w:num w:numId="18" w16cid:durableId="2121140180">
-    <w:abstractNumId w:val="6"/>
-  </w:num>
-  <w:num w:numId="19" w16cid:durableId="639726057">
-    <w:abstractNumId w:val="10"/>
-  </w:num>
-  <w:num w:numId="20" w16cid:durableId="774060862">
-    <w:abstractNumId w:val="21"/>
-  </w:num>
-  <w:num w:numId="21" w16cid:durableId="974528846">
-    <w:abstractNumId w:val="2"/>
-  </w:num>
-  <w:num w:numId="22" w16cid:durableId="698893543">
-    <w:abstractNumId w:val="1"/>
-  </w:num>
-  <w:num w:numId="23" w16cid:durableId="983773983">
-    <w:abstractNumId w:val="11"/>
-  </w:num>
-  <w:num w:numId="24" w16cid:durableId="893858508">
-    <w:abstractNumId w:val="14"/>
+  <w:num w:numId="30">
+    <w:abstractNumId w:val="22"/>
   </w:num>
   <w:numIdMacAtCleanup w:val="22"/>
 </w:numbering>
 </file>
 
 <file path=word/styles.xml><?xml version="1.0" encoding="utf-8"?>
-<w:styles xmlns:mc="http://schemas.openxmlformats.org/markup-compatibility/2006" xmlns:r="http://schemas.openxmlformats.org/officeDocument/2006/relationships" xmlns:w="http://schemas.openxmlformats.org/wordprocessingml/2006/main" xmlns:w14="http://schemas.microsoft.com/office/word/2010/wordml" xmlns:w15="http://schemas.microsoft.com/office/word/2012/wordml" xmlns:w16cex="http://schemas.microsoft.com/office/word/2018/wordml/cex" xmlns:w16cid="http://schemas.microsoft.com/office/word/2016/wordml/cid" xmlns:w16="http://schemas.microsoft.com/office/word/2018/wordml" xmlns:w16du="http://schemas.microsoft.com/office/word/2023/wordml/word16du" xmlns:w16sdtdh="http://schemas.microsoft.com/office/word/2020/wordml/sdtdatahash" xmlns:w16se="http://schemas.microsoft.com/office/word/2015/wordml/symex" mc:Ignorable="w14 w15 w16se w16cid w16 w16cex w16sdtdh w16du">
+<w:styles xmlns:mc="http://schemas.openxmlformats.org/markup-compatibility/2006" xmlns:r="http://schemas.openxmlformats.org/officeDocument/2006/relationships" xmlns:w="http://schemas.openxmlformats.org/wordprocessingml/2006/main" xmlns:w14="http://schemas.microsoft.com/office/word/2010/wordml" xmlns:w15="http://schemas.microsoft.com/office/word/2012/wordml" xmlns:w16se="http://schemas.microsoft.com/office/word/2015/wordml/symex" mc:Ignorable="w14 w15 w16se">
   <w:docDefaults>
     <w:rPrDefault>
       <w:rPr>
@@ -19371,7 +20542,7 @@
       </w:pPr>
     </w:pPrDefault>
   </w:docDefaults>
-  <w:latentStyles w:defLockedState="0" w:defUIPriority="99" w:defSemiHidden="0" w:defUnhideWhenUsed="0" w:defQFormat="0" w:count="376">
+  <w:latentStyles w:defLockedState="0" w:defUIPriority="99" w:defSemiHidden="0" w:defUnhideWhenUsed="0" w:defQFormat="0" w:count="371">
     <w:lsdException w:name="Normal" w:uiPriority="0" w:qFormat="1"/>
     <w:lsdException w:name="heading 1" w:uiPriority="9" w:qFormat="1"/>
     <w:lsdException w:name="heading 2" w:semiHidden="1" w:uiPriority="9" w:unhideWhenUsed="1" w:qFormat="1"/>
@@ -19734,11 +20905,6 @@
     <w:lsdException w:name="List Table 5 Dark Accent 6" w:uiPriority="50"/>
     <w:lsdException w:name="List Table 6 Colorful Accent 6" w:uiPriority="51"/>
     <w:lsdException w:name="List Table 7 Colorful Accent 6" w:uiPriority="52"/>
-    <w:lsdException w:name="Mention" w:semiHidden="1" w:unhideWhenUsed="1"/>
-    <w:lsdException w:name="Smart Hyperlink" w:semiHidden="1" w:unhideWhenUsed="1"/>
-    <w:lsdException w:name="Hashtag" w:semiHidden="1" w:unhideWhenUsed="1"/>
-    <w:lsdException w:name="Unresolved Mention" w:semiHidden="1" w:unhideWhenUsed="1"/>
-    <w:lsdException w:name="Smart Link" w:semiHidden="1" w:unhideWhenUsed="1"/>
   </w:latentStyles>
   <w:style w:type="paragraph" w:default="1" w:styleId="Normal">
     <w:name w:val="Normal"/>
@@ -19843,7 +21009,8 @@
     <w:rsid w:val="00CC28B8"/>
     <w:pPr>
       <w:numPr>
-        <w:numId w:val="0"/>
+        <w:ilvl w:val="3"/>
+        <w:numId w:val="6"/>
       </w:numPr>
       <w:outlineLvl w:val="3"/>
     </w:pPr>
@@ -19861,12 +21028,123 @@
     <w:pPr>
       <w:keepNext/>
       <w:keepLines/>
+      <w:numPr>
+        <w:ilvl w:val="4"/>
+        <w:numId w:val="6"/>
+      </w:numPr>
       <w:spacing w:before="40"/>
       <w:outlineLvl w:val="4"/>
     </w:pPr>
     <w:rPr>
       <w:rFonts w:asciiTheme="majorHAnsi" w:eastAsiaTheme="majorEastAsia" w:hAnsiTheme="majorHAnsi" w:cstheme="majorBidi"/>
       <w:color w:val="365F91" w:themeColor="accent1" w:themeShade="BF"/>
+    </w:rPr>
+  </w:style>
+  <w:style w:type="paragraph" w:styleId="Heading6">
+    <w:name w:val="heading 6"/>
+    <w:basedOn w:val="Normal"/>
+    <w:next w:val="Normal"/>
+    <w:link w:val="Heading6Char"/>
+    <w:uiPriority w:val="9"/>
+    <w:semiHidden/>
+    <w:unhideWhenUsed/>
+    <w:qFormat/>
+    <w:rsid w:val="00AF69DE"/>
+    <w:pPr>
+      <w:keepNext/>
+      <w:keepLines/>
+      <w:numPr>
+        <w:ilvl w:val="5"/>
+        <w:numId w:val="6"/>
+      </w:numPr>
+      <w:spacing w:before="40"/>
+      <w:outlineLvl w:val="5"/>
+    </w:pPr>
+    <w:rPr>
+      <w:rFonts w:asciiTheme="majorHAnsi" w:eastAsiaTheme="majorEastAsia" w:hAnsiTheme="majorHAnsi" w:cstheme="majorBidi"/>
+      <w:color w:val="243F60" w:themeColor="accent1" w:themeShade="7F"/>
+    </w:rPr>
+  </w:style>
+  <w:style w:type="paragraph" w:styleId="Heading7">
+    <w:name w:val="heading 7"/>
+    <w:basedOn w:val="Normal"/>
+    <w:next w:val="Normal"/>
+    <w:link w:val="Heading7Char"/>
+    <w:uiPriority w:val="9"/>
+    <w:unhideWhenUsed/>
+    <w:qFormat/>
+    <w:rsid w:val="00AF69DE"/>
+    <w:pPr>
+      <w:keepNext/>
+      <w:keepLines/>
+      <w:numPr>
+        <w:ilvl w:val="6"/>
+        <w:numId w:val="6"/>
+      </w:numPr>
+      <w:spacing w:before="40"/>
+      <w:outlineLvl w:val="6"/>
+    </w:pPr>
+    <w:rPr>
+      <w:rFonts w:asciiTheme="majorHAnsi" w:eastAsiaTheme="majorEastAsia" w:hAnsiTheme="majorHAnsi" w:cstheme="majorBidi"/>
+      <w:i/>
+      <w:iCs/>
+      <w:color w:val="243F60" w:themeColor="accent1" w:themeShade="7F"/>
+    </w:rPr>
+  </w:style>
+  <w:style w:type="paragraph" w:styleId="Heading8">
+    <w:name w:val="heading 8"/>
+    <w:basedOn w:val="Normal"/>
+    <w:next w:val="Normal"/>
+    <w:link w:val="Heading8Char"/>
+    <w:uiPriority w:val="9"/>
+    <w:semiHidden/>
+    <w:unhideWhenUsed/>
+    <w:qFormat/>
+    <w:rsid w:val="00AF69DE"/>
+    <w:pPr>
+      <w:keepNext/>
+      <w:keepLines/>
+      <w:numPr>
+        <w:ilvl w:val="7"/>
+        <w:numId w:val="6"/>
+      </w:numPr>
+      <w:spacing w:before="40"/>
+      <w:outlineLvl w:val="7"/>
+    </w:pPr>
+    <w:rPr>
+      <w:rFonts w:asciiTheme="majorHAnsi" w:eastAsiaTheme="majorEastAsia" w:hAnsiTheme="majorHAnsi" w:cstheme="majorBidi"/>
+      <w:color w:val="272727" w:themeColor="text1" w:themeTint="D8"/>
+      <w:sz w:val="21"/>
+      <w:szCs w:val="21"/>
+    </w:rPr>
+  </w:style>
+  <w:style w:type="paragraph" w:styleId="Heading9">
+    <w:name w:val="heading 9"/>
+    <w:basedOn w:val="Normal"/>
+    <w:next w:val="Normal"/>
+    <w:link w:val="Heading9Char"/>
+    <w:uiPriority w:val="9"/>
+    <w:semiHidden/>
+    <w:unhideWhenUsed/>
+    <w:qFormat/>
+    <w:rsid w:val="00AF69DE"/>
+    <w:pPr>
+      <w:keepNext/>
+      <w:keepLines/>
+      <w:numPr>
+        <w:ilvl w:val="8"/>
+        <w:numId w:val="6"/>
+      </w:numPr>
+      <w:spacing w:before="40"/>
+      <w:outlineLvl w:val="8"/>
+    </w:pPr>
+    <w:rPr>
+      <w:rFonts w:asciiTheme="majorHAnsi" w:eastAsiaTheme="majorEastAsia" w:hAnsiTheme="majorHAnsi" w:cstheme="majorBidi"/>
+      <w:i/>
+      <w:iCs/>
+      <w:color w:val="272727" w:themeColor="text1" w:themeTint="D8"/>
+      <w:sz w:val="21"/>
+      <w:szCs w:val="21"/>
     </w:rPr>
   </w:style>
   <w:style w:type="character" w:default="1" w:styleId="DefaultParagraphFont">
@@ -20877,6 +22155,67 @@
       <w:szCs w:val="18"/>
     </w:rPr>
   </w:style>
+  <w:style w:type="character" w:customStyle="1" w:styleId="Heading6Char">
+    <w:name w:val="Heading 6 Char"/>
+    <w:basedOn w:val="DefaultParagraphFont"/>
+    <w:link w:val="Heading6"/>
+    <w:uiPriority w:val="9"/>
+    <w:semiHidden/>
+    <w:rsid w:val="00AF69DE"/>
+    <w:rPr>
+      <w:rFonts w:asciiTheme="majorHAnsi" w:eastAsiaTheme="majorEastAsia" w:hAnsiTheme="majorHAnsi" w:cstheme="majorBidi"/>
+      <w:color w:val="243F60" w:themeColor="accent1" w:themeShade="7F"/>
+      <w:sz w:val="24"/>
+      <w:lang w:val="id-ID"/>
+    </w:rPr>
+  </w:style>
+  <w:style w:type="character" w:customStyle="1" w:styleId="Heading7Char">
+    <w:name w:val="Heading 7 Char"/>
+    <w:basedOn w:val="DefaultParagraphFont"/>
+    <w:link w:val="Heading7"/>
+    <w:uiPriority w:val="9"/>
+    <w:rsid w:val="00AF69DE"/>
+    <w:rPr>
+      <w:rFonts w:asciiTheme="majorHAnsi" w:eastAsiaTheme="majorEastAsia" w:hAnsiTheme="majorHAnsi" w:cstheme="majorBidi"/>
+      <w:i/>
+      <w:iCs/>
+      <w:color w:val="243F60" w:themeColor="accent1" w:themeShade="7F"/>
+      <w:sz w:val="24"/>
+      <w:lang w:val="id-ID"/>
+    </w:rPr>
+  </w:style>
+  <w:style w:type="character" w:customStyle="1" w:styleId="Heading8Char">
+    <w:name w:val="Heading 8 Char"/>
+    <w:basedOn w:val="DefaultParagraphFont"/>
+    <w:link w:val="Heading8"/>
+    <w:uiPriority w:val="9"/>
+    <w:semiHidden/>
+    <w:rsid w:val="00AF69DE"/>
+    <w:rPr>
+      <w:rFonts w:asciiTheme="majorHAnsi" w:eastAsiaTheme="majorEastAsia" w:hAnsiTheme="majorHAnsi" w:cstheme="majorBidi"/>
+      <w:color w:val="272727" w:themeColor="text1" w:themeTint="D8"/>
+      <w:sz w:val="21"/>
+      <w:szCs w:val="21"/>
+      <w:lang w:val="id-ID"/>
+    </w:rPr>
+  </w:style>
+  <w:style w:type="character" w:customStyle="1" w:styleId="Heading9Char">
+    <w:name w:val="Heading 9 Char"/>
+    <w:basedOn w:val="DefaultParagraphFont"/>
+    <w:link w:val="Heading9"/>
+    <w:uiPriority w:val="9"/>
+    <w:semiHidden/>
+    <w:rsid w:val="00AF69DE"/>
+    <w:rPr>
+      <w:rFonts w:asciiTheme="majorHAnsi" w:eastAsiaTheme="majorEastAsia" w:hAnsiTheme="majorHAnsi" w:cstheme="majorBidi"/>
+      <w:i/>
+      <w:iCs/>
+      <w:color w:val="272727" w:themeColor="text1" w:themeTint="D8"/>
+      <w:sz w:val="21"/>
+      <w:szCs w:val="21"/>
+      <w:lang w:val="id-ID"/>
+    </w:rPr>
+  </w:style>
 </w:styles>
 </file>
 
@@ -21170,7 +22509,7 @@
 </file>
 
 <file path=customXml/itemProps1.xml><?xml version="1.0" encoding="utf-8"?>
-<ds:datastoreItem xmlns:ds="http://schemas.openxmlformats.org/officeDocument/2006/customXml" ds:itemID="{3970CC47-E870-448B-80D4-76169F14DBC1}">
+<ds:datastoreItem xmlns:ds="http://schemas.openxmlformats.org/officeDocument/2006/customXml" ds:itemID="{33AEF58D-B424-4B95-B3D6-7F2F8AC77BDA}">
   <ds:schemaRefs>
     <ds:schemaRef ds:uri="http://schemas.openxmlformats.org/officeDocument/2006/bibliography"/>
   </ds:schemaRefs>

</xml_diff>